<commit_message>
add code for task1
</commit_message>
<xml_diff>
--- a/Lab2/Results_Lab2.docx
+++ b/Lab2/Results_Lab2.docx
@@ -761,6 +761,7 @@
           <w:bCs/>
           <w:sz w:val="28"/>
           <w:szCs w:val="28"/>
+          <w:lang w:val="ru-RU"/>
         </w:rPr>
         <w:t>.</w:t>
       </w:r>
@@ -811,15 +812,17 @@
           <w:bCs/>
           <w:sz w:val="28"/>
           <w:szCs w:val="28"/>
-        </w:rPr>
-      </w:pPr>
-      <w:r>
-        <w:rPr>
-          <w:rFonts w:ascii="Times New Roman" w:hAnsi="Times New Roman" w:cs="Times New Roman"/>
-          <w:b/>
-          <w:bCs/>
-          <w:sz w:val="28"/>
-          <w:szCs w:val="28"/>
+          <w:lang w:val="uk-UA"/>
+        </w:rPr>
+      </w:pPr>
+      <w:r>
+        <w:rPr>
+          <w:rFonts w:ascii="Times New Roman" w:hAnsi="Times New Roman" w:cs="Times New Roman"/>
+          <w:b/>
+          <w:bCs/>
+          <w:sz w:val="28"/>
+          <w:szCs w:val="28"/>
+          <w:lang w:val="uk-UA"/>
         </w:rPr>
         <w:t xml:space="preserve">1.1 </w:t>
       </w:r>
@@ -828,11 +831,482 @@
       <w:pPr>
         <w:spacing w:after="0" w:line="360" w:lineRule="auto"/>
         <w:contextualSpacing/>
+        <w:jc w:val="center"/>
+        <w:rPr>
+          <w:rFonts w:ascii="Times New Roman" w:hAnsi="Times New Roman" w:cs="Times New Roman"/>
+          <w:sz w:val="28"/>
+          <w:szCs w:val="28"/>
+        </w:rPr>
+      </w:pPr>
+      <w:r>
+        <w:rPr>
+          <w:rFonts w:ascii="Times New Roman" w:hAnsi="Times New Roman" w:cs="Times New Roman"/>
+          <w:sz w:val="28"/>
+          <w:szCs w:val="28"/>
+        </w:rPr>
+        <w:drawing>
+          <wp:inline distT="0" distB="0" distL="0" distR="0" wp14:anchorId="17D0300C" wp14:editId="1999C7A9">
+            <wp:extent cx="2846746" cy="980546"/>
+            <wp:effectExtent l="0" t="0" r="0" b="0"/>
+            <wp:docPr id="1" name="Рисунок 1" descr="Зображення, що містить текст&#10;&#10;Автоматично згенерований опис"/>
+            <wp:cNvGraphicFramePr>
+              <a:graphicFrameLocks xmlns:a="http://schemas.openxmlformats.org/drawingml/2006/main" noChangeAspect="1"/>
+            </wp:cNvGraphicFramePr>
+            <a:graphic xmlns:a="http://schemas.openxmlformats.org/drawingml/2006/main">
+              <a:graphicData uri="http://schemas.openxmlformats.org/drawingml/2006/picture">
+                <pic:pic xmlns:pic="http://schemas.openxmlformats.org/drawingml/2006/picture">
+                  <pic:nvPicPr>
+                    <pic:cNvPr id="1" name="Рисунок 1" descr="Зображення, що містить текст&#10;&#10;Автоматично згенерований опис"/>
+                    <pic:cNvPicPr/>
+                  </pic:nvPicPr>
+                  <pic:blipFill>
+                    <a:blip r:embed="rId8"/>
+                    <a:stretch>
+                      <a:fillRect/>
+                    </a:stretch>
+                  </pic:blipFill>
+                  <pic:spPr>
+                    <a:xfrm>
+                      <a:off x="0" y="0"/>
+                      <a:ext cx="2855747" cy="983646"/>
+                    </a:xfrm>
+                    <a:prstGeom prst="rect">
+                      <a:avLst/>
+                    </a:prstGeom>
+                  </pic:spPr>
+                </pic:pic>
+              </a:graphicData>
+            </a:graphic>
+          </wp:inline>
+        </w:drawing>
+      </w:r>
+    </w:p>
+    <w:p>
+      <w:pPr>
+        <w:spacing w:after="0" w:line="360" w:lineRule="auto"/>
+        <w:contextualSpacing/>
+        <w:rPr>
+          <w:rFonts w:ascii="Times New Roman" w:hAnsi="Times New Roman" w:cs="Times New Roman"/>
+          <w:sz w:val="28"/>
+          <w:szCs w:val="28"/>
+        </w:rPr>
+      </w:pPr>
+    </w:p>
+    <w:p>
+      <w:pPr>
+        <w:spacing w:after="0" w:line="360" w:lineRule="auto"/>
+        <w:contextualSpacing/>
+        <w:jc w:val="center"/>
+        <w:rPr>
+          <w:rFonts w:ascii="Times New Roman" w:hAnsi="Times New Roman" w:cs="Times New Roman"/>
+          <w:sz w:val="28"/>
+          <w:szCs w:val="28"/>
+        </w:rPr>
+      </w:pPr>
+      <w:r>
+        <w:rPr>
+          <w:rFonts w:ascii="Times New Roman" w:hAnsi="Times New Roman" w:cs="Times New Roman"/>
+          <w:sz w:val="28"/>
+          <w:szCs w:val="28"/>
+        </w:rPr>
+        <w:drawing>
+          <wp:inline distT="0" distB="0" distL="0" distR="0" wp14:anchorId="19D24937" wp14:editId="1A4B200A">
+            <wp:extent cx="3670091" cy="2057204"/>
+            <wp:effectExtent l="0" t="0" r="6985" b="635"/>
+            <wp:docPr id="2" name="Рисунок 2" descr="Зображення, що містить текст&#10;&#10;Автоматично згенерований опис"/>
+            <wp:cNvGraphicFramePr>
+              <a:graphicFrameLocks xmlns:a="http://schemas.openxmlformats.org/drawingml/2006/main" noChangeAspect="1"/>
+            </wp:cNvGraphicFramePr>
+            <a:graphic xmlns:a="http://schemas.openxmlformats.org/drawingml/2006/main">
+              <a:graphicData uri="http://schemas.openxmlformats.org/drawingml/2006/picture">
+                <pic:pic xmlns:pic="http://schemas.openxmlformats.org/drawingml/2006/picture">
+                  <pic:nvPicPr>
+                    <pic:cNvPr id="2" name="Рисунок 2" descr="Зображення, що містить текст&#10;&#10;Автоматично згенерований опис"/>
+                    <pic:cNvPicPr/>
+                  </pic:nvPicPr>
+                  <pic:blipFill>
+                    <a:blip r:embed="rId9"/>
+                    <a:stretch>
+                      <a:fillRect/>
+                    </a:stretch>
+                  </pic:blipFill>
+                  <pic:spPr>
+                    <a:xfrm>
+                      <a:off x="0" y="0"/>
+                      <a:ext cx="3677430" cy="2061318"/>
+                    </a:xfrm>
+                    <a:prstGeom prst="rect">
+                      <a:avLst/>
+                    </a:prstGeom>
+                  </pic:spPr>
+                </pic:pic>
+              </a:graphicData>
+            </a:graphic>
+          </wp:inline>
+        </w:drawing>
+      </w:r>
+    </w:p>
+    <w:p>
+      <w:pPr>
+        <w:spacing w:after="0" w:line="360" w:lineRule="auto"/>
+        <w:contextualSpacing/>
+        <w:rPr>
+          <w:rFonts w:ascii="Times New Roman" w:hAnsi="Times New Roman" w:cs="Times New Roman"/>
+          <w:sz w:val="28"/>
+          <w:szCs w:val="28"/>
+        </w:rPr>
+      </w:pPr>
+    </w:p>
+    <w:p>
+      <w:pPr>
+        <w:spacing w:after="0" w:line="360" w:lineRule="auto"/>
+        <w:contextualSpacing/>
+        <w:rPr>
+          <w:rFonts w:ascii="Times New Roman" w:hAnsi="Times New Roman" w:cs="Times New Roman"/>
+          <w:b/>
+          <w:bCs/>
+          <w:sz w:val="28"/>
+          <w:szCs w:val="28"/>
+        </w:rPr>
+      </w:pPr>
+      <w:r>
+        <w:rPr>
+          <w:rFonts w:ascii="Times New Roman" w:hAnsi="Times New Roman" w:cs="Times New Roman"/>
+          <w:b/>
+          <w:bCs/>
+          <w:sz w:val="28"/>
+          <w:szCs w:val="28"/>
+        </w:rPr>
+        <w:t xml:space="preserve">1.2 </w:t>
+      </w:r>
+    </w:p>
+    <w:p>
+      <w:pPr>
+        <w:spacing w:after="0" w:line="360" w:lineRule="auto"/>
+        <w:contextualSpacing/>
+        <w:jc w:val="center"/>
+        <w:rPr>
+          <w:rFonts w:ascii="Times New Roman" w:hAnsi="Times New Roman" w:cs="Times New Roman"/>
+          <w:sz w:val="28"/>
+          <w:szCs w:val="28"/>
+        </w:rPr>
+      </w:pPr>
+      <w:r>
+        <w:rPr>
+          <w:rFonts w:ascii="Times New Roman" w:hAnsi="Times New Roman" w:cs="Times New Roman"/>
+          <w:sz w:val="28"/>
+          <w:szCs w:val="28"/>
+        </w:rPr>
+        <w:drawing>
+          <wp:inline distT="0" distB="0" distL="0" distR="0" wp14:anchorId="615B8429" wp14:editId="33CDBB18">
+            <wp:extent cx="3768444" cy="3409950"/>
+            <wp:effectExtent l="0" t="0" r="3810" b="0"/>
+            <wp:docPr id="3" name="Рисунок 3"/>
+            <wp:cNvGraphicFramePr>
+              <a:graphicFrameLocks xmlns:a="http://schemas.openxmlformats.org/drawingml/2006/main" noChangeAspect="1"/>
+            </wp:cNvGraphicFramePr>
+            <a:graphic xmlns:a="http://schemas.openxmlformats.org/drawingml/2006/main">
+              <a:graphicData uri="http://schemas.openxmlformats.org/drawingml/2006/picture">
+                <pic:pic xmlns:pic="http://schemas.openxmlformats.org/drawingml/2006/picture">
+                  <pic:nvPicPr>
+                    <pic:cNvPr id="1" name=""/>
+                    <pic:cNvPicPr/>
+                  </pic:nvPicPr>
+                  <pic:blipFill rotWithShape="1">
+                    <a:blip r:embed="rId10"/>
+                    <a:srcRect t="7469"/>
+                    <a:stretch/>
+                  </pic:blipFill>
+                  <pic:spPr bwMode="auto">
+                    <a:xfrm>
+                      <a:off x="0" y="0"/>
+                      <a:ext cx="3781637" cy="3421888"/>
+                    </a:xfrm>
+                    <a:prstGeom prst="rect">
+                      <a:avLst/>
+                    </a:prstGeom>
+                    <a:ln>
+                      <a:noFill/>
+                    </a:ln>
+                    <a:extLst>
+                      <a:ext uri="{53640926-AAD7-44D8-BBD7-CCE9431645EC}">
+                        <a14:shadowObscured xmlns:a14="http://schemas.microsoft.com/office/drawing/2010/main"/>
+                      </a:ext>
+                    </a:extLst>
+                  </pic:spPr>
+                </pic:pic>
+              </a:graphicData>
+            </a:graphic>
+          </wp:inline>
+        </w:drawing>
+      </w:r>
+    </w:p>
+    <w:p>
+      <w:pPr>
+        <w:spacing w:after="0" w:line="360" w:lineRule="auto"/>
+        <w:contextualSpacing/>
+        <w:rPr>
+          <w:rFonts w:ascii="Times New Roman" w:hAnsi="Times New Roman" w:cs="Times New Roman"/>
+          <w:b/>
+          <w:bCs/>
+          <w:sz w:val="28"/>
+          <w:szCs w:val="28"/>
+        </w:rPr>
+      </w:pPr>
+      <w:r>
+        <w:rPr>
+          <w:rFonts w:ascii="Times New Roman" w:hAnsi="Times New Roman" w:cs="Times New Roman"/>
+          <w:b/>
+          <w:bCs/>
+          <w:sz w:val="28"/>
+          <w:szCs w:val="28"/>
+        </w:rPr>
+        <w:lastRenderedPageBreak/>
+        <w:t xml:space="preserve">1.3 </w:t>
+      </w:r>
+    </w:p>
+    <w:p>
+      <w:pPr>
+        <w:spacing w:after="0" w:line="360" w:lineRule="auto"/>
+        <w:contextualSpacing/>
+        <w:jc w:val="center"/>
+        <w:rPr>
+          <w:rFonts w:ascii="Times New Roman" w:hAnsi="Times New Roman" w:cs="Times New Roman"/>
+          <w:sz w:val="28"/>
+          <w:szCs w:val="28"/>
+        </w:rPr>
+      </w:pPr>
+      <w:r>
+        <w:rPr>
+          <w:rFonts w:ascii="Times New Roman" w:hAnsi="Times New Roman" w:cs="Times New Roman"/>
+          <w:sz w:val="28"/>
+          <w:szCs w:val="28"/>
+        </w:rPr>
+        <w:drawing>
+          <wp:inline distT="0" distB="0" distL="0" distR="0" wp14:anchorId="39C2C15C" wp14:editId="5E6DEF4A">
+            <wp:extent cx="4351958" cy="4206878"/>
+            <wp:effectExtent l="0" t="0" r="0" b="3175"/>
+            <wp:docPr id="4" name="Рисунок 4"/>
+            <wp:cNvGraphicFramePr>
+              <a:graphicFrameLocks xmlns:a="http://schemas.openxmlformats.org/drawingml/2006/main" noChangeAspect="1"/>
+            </wp:cNvGraphicFramePr>
+            <a:graphic xmlns:a="http://schemas.openxmlformats.org/drawingml/2006/main">
+              <a:graphicData uri="http://schemas.openxmlformats.org/drawingml/2006/picture">
+                <pic:pic xmlns:pic="http://schemas.openxmlformats.org/drawingml/2006/picture">
+                  <pic:nvPicPr>
+                    <pic:cNvPr id="1" name=""/>
+                    <pic:cNvPicPr/>
+                  </pic:nvPicPr>
+                  <pic:blipFill>
+                    <a:blip r:embed="rId11"/>
+                    <a:stretch>
+                      <a:fillRect/>
+                    </a:stretch>
+                  </pic:blipFill>
+                  <pic:spPr>
+                    <a:xfrm>
+                      <a:off x="0" y="0"/>
+                      <a:ext cx="4353132" cy="4208013"/>
+                    </a:xfrm>
+                    <a:prstGeom prst="rect">
+                      <a:avLst/>
+                    </a:prstGeom>
+                  </pic:spPr>
+                </pic:pic>
+              </a:graphicData>
+            </a:graphic>
+          </wp:inline>
+        </w:drawing>
+      </w:r>
+    </w:p>
+    <w:p>
+      <w:pPr>
+        <w:spacing w:after="0" w:line="360" w:lineRule="auto"/>
+        <w:contextualSpacing/>
+        <w:rPr>
+          <w:rFonts w:ascii="Times New Roman" w:hAnsi="Times New Roman" w:cs="Times New Roman"/>
+          <w:sz w:val="28"/>
+          <w:szCs w:val="28"/>
+        </w:rPr>
+      </w:pPr>
+    </w:p>
+    <w:p>
+      <w:pPr>
+        <w:spacing w:after="0" w:line="360" w:lineRule="auto"/>
+        <w:contextualSpacing/>
+        <w:jc w:val="center"/>
+        <w:rPr>
+          <w:rFonts w:ascii="Times New Roman" w:hAnsi="Times New Roman" w:cs="Times New Roman"/>
+          <w:b/>
+          <w:bCs/>
+          <w:sz w:val="28"/>
+          <w:szCs w:val="28"/>
+          <w:lang w:val="ru-RU"/>
+        </w:rPr>
+      </w:pPr>
+      <w:r>
+        <w:rPr>
+          <w:rFonts w:ascii="Times New Roman" w:hAnsi="Times New Roman" w:cs="Times New Roman"/>
+          <w:b/>
+          <w:bCs/>
+          <w:sz w:val="28"/>
+          <w:szCs w:val="28"/>
+          <w:lang w:val="ru-RU"/>
+        </w:rPr>
+        <w:t>2. М</w:t>
+      </w:r>
+      <w:proofErr w:type="spellStart"/>
+      <w:r>
+        <w:rPr>
+          <w:rFonts w:ascii="Times New Roman" w:hAnsi="Times New Roman" w:cs="Times New Roman"/>
+          <w:b/>
+          <w:bCs/>
+          <w:sz w:val="28"/>
+          <w:szCs w:val="28"/>
+          <w:lang w:val="ru-RU"/>
+        </w:rPr>
+        <w:t>ножинна</w:t>
+      </w:r>
+      <w:proofErr w:type="spellEnd"/>
+      <w:r>
+        <w:rPr>
+          <w:rFonts w:ascii="Times New Roman" w:hAnsi="Times New Roman" w:cs="Times New Roman"/>
+          <w:b/>
+          <w:bCs/>
+          <w:sz w:val="28"/>
+          <w:szCs w:val="28"/>
+          <w:lang w:val="ru-RU"/>
+        </w:rPr>
+        <w:t xml:space="preserve"> </w:t>
+      </w:r>
+      <w:proofErr w:type="spellStart"/>
+      <w:r>
+        <w:rPr>
+          <w:rFonts w:ascii="Times New Roman" w:hAnsi="Times New Roman" w:cs="Times New Roman"/>
+          <w:b/>
+          <w:bCs/>
+          <w:sz w:val="28"/>
+          <w:szCs w:val="28"/>
+          <w:lang w:val="ru-RU"/>
+        </w:rPr>
+        <w:t>лінійна</w:t>
+      </w:r>
+      <w:proofErr w:type="spellEnd"/>
+      <w:r>
+        <w:rPr>
+          <w:rFonts w:ascii="Times New Roman" w:hAnsi="Times New Roman" w:cs="Times New Roman"/>
+          <w:b/>
+          <w:bCs/>
+          <w:sz w:val="28"/>
+          <w:szCs w:val="28"/>
+          <w:lang w:val="ru-RU"/>
+        </w:rPr>
+        <w:t xml:space="preserve"> </w:t>
+      </w:r>
+      <w:proofErr w:type="spellStart"/>
+      <w:r>
+        <w:rPr>
+          <w:rFonts w:ascii="Times New Roman" w:hAnsi="Times New Roman" w:cs="Times New Roman"/>
+          <w:b/>
+          <w:bCs/>
+          <w:sz w:val="28"/>
+          <w:szCs w:val="28"/>
+          <w:lang w:val="ru-RU"/>
+        </w:rPr>
+        <w:t>регресія</w:t>
+      </w:r>
+      <w:proofErr w:type="spellEnd"/>
+      <w:r>
+        <w:rPr>
+          <w:rFonts w:ascii="Times New Roman" w:hAnsi="Times New Roman" w:cs="Times New Roman"/>
+          <w:b/>
+          <w:bCs/>
+          <w:sz w:val="28"/>
+          <w:szCs w:val="28"/>
+          <w:lang w:val="ru-RU"/>
+        </w:rPr>
+        <w:t xml:space="preserve"> на </w:t>
+      </w:r>
+      <w:proofErr w:type="spellStart"/>
+      <w:r>
+        <w:rPr>
+          <w:rFonts w:ascii="Times New Roman" w:hAnsi="Times New Roman" w:cs="Times New Roman"/>
+          <w:b/>
+          <w:bCs/>
+          <w:sz w:val="28"/>
+          <w:szCs w:val="28"/>
+          <w:lang w:val="ru-RU"/>
+        </w:rPr>
+        <w:t>основі</w:t>
+      </w:r>
+      <w:proofErr w:type="spellEnd"/>
+      <w:r>
+        <w:rPr>
+          <w:rFonts w:ascii="Times New Roman" w:hAnsi="Times New Roman" w:cs="Times New Roman"/>
+          <w:b/>
+          <w:bCs/>
+          <w:sz w:val="28"/>
+          <w:szCs w:val="28"/>
+          <w:lang w:val="ru-RU"/>
+        </w:rPr>
+        <w:t xml:space="preserve"> </w:t>
+      </w:r>
+      <w:proofErr w:type="spellStart"/>
+      <w:r>
+        <w:rPr>
+          <w:rFonts w:ascii="Times New Roman" w:hAnsi="Times New Roman" w:cs="Times New Roman"/>
+          <w:b/>
+          <w:bCs/>
+          <w:sz w:val="28"/>
+          <w:szCs w:val="28"/>
+          <w:lang w:val="ru-RU"/>
+        </w:rPr>
+        <w:t>даних</w:t>
+      </w:r>
+      <w:proofErr w:type="spellEnd"/>
+      <w:r>
+        <w:rPr>
+          <w:rFonts w:ascii="Times New Roman" w:hAnsi="Times New Roman" w:cs="Times New Roman"/>
+          <w:b/>
+          <w:bCs/>
+          <w:sz w:val="28"/>
+          <w:szCs w:val="28"/>
+          <w:lang w:val="ru-RU"/>
+        </w:rPr>
+        <w:t xml:space="preserve"> </w:t>
+      </w:r>
+      <w:r>
+        <w:rPr>
+          <w:rFonts w:ascii="Times New Roman" w:hAnsi="Times New Roman" w:cs="Times New Roman"/>
+          <w:b/>
+          <w:bCs/>
+          <w:sz w:val="28"/>
+          <w:szCs w:val="28"/>
+        </w:rPr>
+        <w:t>Auto</w:t>
+      </w:r>
+      <w:r>
+        <w:rPr>
+          <w:rFonts w:ascii="Times New Roman" w:hAnsi="Times New Roman" w:cs="Times New Roman"/>
+          <w:b/>
+          <w:bCs/>
+          <w:sz w:val="28"/>
+          <w:szCs w:val="28"/>
+          <w:lang w:val="ru-RU"/>
+        </w:rPr>
+        <w:t>.</w:t>
+      </w:r>
+    </w:p>
+    <w:p>
+      <w:pPr>
+        <w:spacing w:after="0" w:line="360" w:lineRule="auto"/>
+        <w:contextualSpacing/>
         <w:jc w:val="both"/>
         <w:rPr>
           <w:rFonts w:ascii="Times New Roman" w:hAnsi="Times New Roman" w:cs="Times New Roman"/>
           <w:sz w:val="28"/>
           <w:szCs w:val="28"/>
+          <w:lang w:val="ru-RU"/>
         </w:rPr>
       </w:pPr>
     </w:p>
@@ -847,17 +1321,19 @@
           <w:bCs/>
           <w:sz w:val="28"/>
           <w:szCs w:val="28"/>
-        </w:rPr>
-      </w:pPr>
-      <w:r>
-        <w:rPr>
-          <w:rFonts w:ascii="Times New Roman" w:hAnsi="Times New Roman" w:cs="Times New Roman"/>
-          <w:b/>
-          <w:bCs/>
-          <w:sz w:val="28"/>
-          <w:szCs w:val="28"/>
-        </w:rPr>
-        <w:t xml:space="preserve">2. </w:t>
+          <w:lang w:val="ru-RU"/>
+        </w:rPr>
+      </w:pPr>
+      <w:r>
+        <w:rPr>
+          <w:rFonts w:ascii="Times New Roman" w:hAnsi="Times New Roman" w:cs="Times New Roman"/>
+          <w:b/>
+          <w:bCs/>
+          <w:sz w:val="28"/>
+          <w:szCs w:val="28"/>
+          <w:lang w:val="ru-RU"/>
+        </w:rPr>
+        <w:t xml:space="preserve">3. </w:t>
       </w:r>
       <w:proofErr w:type="spellStart"/>
       <w:r>
@@ -867,8 +1343,9 @@
           <w:bCs/>
           <w:sz w:val="28"/>
           <w:szCs w:val="28"/>
-        </w:rPr>
-        <w:t>Множинна</w:t>
+          <w:lang w:val="ru-RU"/>
+        </w:rPr>
+        <w:t>Розглянемо</w:t>
       </w:r>
       <w:proofErr w:type="spellEnd"/>
       <w:r>
@@ -878,6 +1355,7 @@
           <w:bCs/>
           <w:sz w:val="28"/>
           <w:szCs w:val="28"/>
+          <w:lang w:val="ru-RU"/>
         </w:rPr>
         <w:t xml:space="preserve"> </w:t>
       </w:r>
@@ -889,8 +1367,9 @@
           <w:bCs/>
           <w:sz w:val="28"/>
           <w:szCs w:val="28"/>
-        </w:rPr>
-        <w:t>лінійна</w:t>
+          <w:lang w:val="ru-RU"/>
+        </w:rPr>
+        <w:t>дані</w:t>
       </w:r>
       <w:proofErr w:type="spellEnd"/>
       <w:r>
@@ -900,6 +1379,7 @@
           <w:bCs/>
           <w:sz w:val="28"/>
           <w:szCs w:val="28"/>
+          <w:lang w:val="ru-RU"/>
         </w:rPr>
         <w:t xml:space="preserve"> </w:t>
       </w:r>
@@ -912,7 +1392,7 @@
           <w:sz w:val="28"/>
           <w:szCs w:val="28"/>
         </w:rPr>
-        <w:t>регресія</w:t>
+        <w:t>Carseats</w:t>
       </w:r>
       <w:proofErr w:type="spellEnd"/>
       <w:r>
@@ -922,6 +1402,108 @@
           <w:bCs/>
           <w:sz w:val="28"/>
           <w:szCs w:val="28"/>
+          <w:lang w:val="ru-RU"/>
+        </w:rPr>
+        <w:t>.</w:t>
+      </w:r>
+    </w:p>
+    <w:p>
+      <w:pPr>
+        <w:spacing w:after="0" w:line="360" w:lineRule="auto"/>
+        <w:contextualSpacing/>
+        <w:rPr>
+          <w:rFonts w:ascii="Times New Roman" w:hAnsi="Times New Roman" w:cs="Times New Roman"/>
+          <w:sz w:val="28"/>
+          <w:szCs w:val="28"/>
+          <w:lang w:val="ru-RU"/>
+        </w:rPr>
+      </w:pPr>
+    </w:p>
+    <w:p>
+      <w:pPr>
+        <w:spacing w:after="0" w:line="360" w:lineRule="auto"/>
+        <w:contextualSpacing/>
+        <w:jc w:val="center"/>
+        <w:rPr>
+          <w:rFonts w:ascii="Times New Roman" w:hAnsi="Times New Roman" w:cs="Times New Roman"/>
+          <w:b/>
+          <w:bCs/>
+          <w:sz w:val="28"/>
+          <w:szCs w:val="28"/>
+          <w:lang w:val="ru-RU"/>
+        </w:rPr>
+      </w:pPr>
+      <w:r>
+        <w:rPr>
+          <w:rFonts w:ascii="Times New Roman" w:hAnsi="Times New Roman" w:cs="Times New Roman"/>
+          <w:b/>
+          <w:bCs/>
+          <w:sz w:val="28"/>
+          <w:szCs w:val="28"/>
+          <w:lang w:val="ru-RU"/>
+        </w:rPr>
+        <w:t>4.</w:t>
+      </w:r>
+    </w:p>
+    <w:p>
+      <w:pPr>
+        <w:spacing w:after="0" w:line="360" w:lineRule="auto"/>
+        <w:contextualSpacing/>
+        <w:jc w:val="both"/>
+        <w:rPr>
+          <w:rFonts w:ascii="Times New Roman" w:hAnsi="Times New Roman" w:cs="Times New Roman"/>
+          <w:sz w:val="28"/>
+          <w:szCs w:val="28"/>
+          <w:lang w:val="ru-RU"/>
+        </w:rPr>
+      </w:pPr>
+    </w:p>
+    <w:p>
+      <w:pPr>
+        <w:spacing w:after="0" w:line="360" w:lineRule="auto"/>
+        <w:contextualSpacing/>
+        <w:jc w:val="center"/>
+        <w:rPr>
+          <w:rFonts w:ascii="Times New Roman" w:hAnsi="Times New Roman" w:cs="Times New Roman"/>
+          <w:b/>
+          <w:bCs/>
+          <w:sz w:val="28"/>
+          <w:szCs w:val="28"/>
+          <w:lang w:val="ru-RU"/>
+        </w:rPr>
+      </w:pPr>
+      <w:r>
+        <w:rPr>
+          <w:rFonts w:ascii="Times New Roman" w:hAnsi="Times New Roman" w:cs="Times New Roman"/>
+          <w:b/>
+          <w:bCs/>
+          <w:sz w:val="28"/>
+          <w:szCs w:val="28"/>
+          <w:lang w:val="ru-RU"/>
+        </w:rPr>
+        <w:t xml:space="preserve">5. </w:t>
+      </w:r>
+      <w:proofErr w:type="spellStart"/>
+      <w:r>
+        <w:rPr>
+          <w:rFonts w:ascii="Times New Roman" w:hAnsi="Times New Roman" w:cs="Times New Roman"/>
+          <w:b/>
+          <w:bCs/>
+          <w:sz w:val="28"/>
+          <w:szCs w:val="28"/>
+          <w:lang w:val="ru-RU"/>
+        </w:rPr>
+        <w:t>Знову</w:t>
+      </w:r>
+      <w:proofErr w:type="spellEnd"/>
+      <w:r>
+        <w:rPr>
+          <w:rFonts w:ascii="Times New Roman" w:hAnsi="Times New Roman" w:cs="Times New Roman"/>
+          <w:b/>
+          <w:bCs/>
+          <w:sz w:val="28"/>
+          <w:szCs w:val="28"/>
+          <w:lang w:val="ru-RU"/>
         </w:rPr>
         <w:t xml:space="preserve"> </w:t>
       </w:r>
@@ -933,6 +1515,266 @@
           <w:bCs/>
           <w:sz w:val="28"/>
           <w:szCs w:val="28"/>
+          <w:lang w:val="ru-RU"/>
+        </w:rPr>
+        <w:t>розглянемо</w:t>
+      </w:r>
+      <w:proofErr w:type="spellEnd"/>
+      <w:r>
+        <w:rPr>
+          <w:rFonts w:ascii="Times New Roman" w:hAnsi="Times New Roman" w:cs="Times New Roman"/>
+          <w:b/>
+          <w:bCs/>
+          <w:sz w:val="28"/>
+          <w:szCs w:val="28"/>
+          <w:lang w:val="ru-RU"/>
+        </w:rPr>
+        <w:t xml:space="preserve"> </w:t>
+      </w:r>
+      <w:proofErr w:type="spellStart"/>
+      <w:r>
+        <w:rPr>
+          <w:rFonts w:ascii="Times New Roman" w:hAnsi="Times New Roman" w:cs="Times New Roman"/>
+          <w:b/>
+          <w:bCs/>
+          <w:sz w:val="28"/>
+          <w:szCs w:val="28"/>
+          <w:lang w:val="ru-RU"/>
+        </w:rPr>
+        <w:t>просту</w:t>
+      </w:r>
+      <w:proofErr w:type="spellEnd"/>
+      <w:r>
+        <w:rPr>
+          <w:rFonts w:ascii="Times New Roman" w:hAnsi="Times New Roman" w:cs="Times New Roman"/>
+          <w:b/>
+          <w:bCs/>
+          <w:sz w:val="28"/>
+          <w:szCs w:val="28"/>
+          <w:lang w:val="ru-RU"/>
+        </w:rPr>
+        <w:t xml:space="preserve"> </w:t>
+      </w:r>
+      <w:proofErr w:type="spellStart"/>
+      <w:r>
+        <w:rPr>
+          <w:rFonts w:ascii="Times New Roman" w:hAnsi="Times New Roman" w:cs="Times New Roman"/>
+          <w:b/>
+          <w:bCs/>
+          <w:sz w:val="28"/>
+          <w:szCs w:val="28"/>
+          <w:lang w:val="ru-RU"/>
+        </w:rPr>
+        <w:t>лінійну</w:t>
+      </w:r>
+      <w:proofErr w:type="spellEnd"/>
+      <w:r>
+        <w:rPr>
+          <w:rFonts w:ascii="Times New Roman" w:hAnsi="Times New Roman" w:cs="Times New Roman"/>
+          <w:b/>
+          <w:bCs/>
+          <w:sz w:val="28"/>
+          <w:szCs w:val="28"/>
+          <w:lang w:val="ru-RU"/>
+        </w:rPr>
+        <w:t xml:space="preserve"> </w:t>
+      </w:r>
+      <w:proofErr w:type="spellStart"/>
+      <w:r>
+        <w:rPr>
+          <w:rFonts w:ascii="Times New Roman" w:hAnsi="Times New Roman" w:cs="Times New Roman"/>
+          <w:b/>
+          <w:bCs/>
+          <w:sz w:val="28"/>
+          <w:szCs w:val="28"/>
+          <w:lang w:val="ru-RU"/>
+        </w:rPr>
+        <w:t>регресію</w:t>
+      </w:r>
+      <w:proofErr w:type="spellEnd"/>
+      <w:r>
+        <w:rPr>
+          <w:rFonts w:ascii="Times New Roman" w:hAnsi="Times New Roman" w:cs="Times New Roman"/>
+          <w:b/>
+          <w:bCs/>
+          <w:sz w:val="28"/>
+          <w:szCs w:val="28"/>
+          <w:lang w:val="ru-RU"/>
+        </w:rPr>
+        <w:t xml:space="preserve"> без </w:t>
+      </w:r>
+      <w:proofErr w:type="spellStart"/>
+      <w:r>
+        <w:rPr>
+          <w:rFonts w:ascii="Times New Roman" w:hAnsi="Times New Roman" w:cs="Times New Roman"/>
+          <w:b/>
+          <w:bCs/>
+          <w:sz w:val="28"/>
+          <w:szCs w:val="28"/>
+          <w:lang w:val="ru-RU"/>
+        </w:rPr>
+        <w:t>коефіцієнта</w:t>
+      </w:r>
+      <w:proofErr w:type="spellEnd"/>
+      <w:r>
+        <w:rPr>
+          <w:rFonts w:ascii="Times New Roman" w:hAnsi="Times New Roman" w:cs="Times New Roman"/>
+          <w:b/>
+          <w:bCs/>
+          <w:sz w:val="28"/>
+          <w:szCs w:val="28"/>
+          <w:lang w:val="ru-RU"/>
+        </w:rPr>
+        <w:t xml:space="preserve"> </w:t>
+      </w:r>
+      <w:r>
+        <w:rPr>
+          <w:rFonts w:ascii="Times New Roman" w:hAnsi="Times New Roman" w:cs="Times New Roman"/>
+          <w:b/>
+          <w:bCs/>
+          <w:i/>
+          <w:sz w:val="28"/>
+          <w:szCs w:val="28"/>
+        </w:rPr>
+        <w:t>β</w:t>
+      </w:r>
+      <w:r>
+        <w:rPr>
+          <w:rFonts w:ascii="Times New Roman" w:hAnsi="Times New Roman" w:cs="Times New Roman"/>
+          <w:b/>
+          <w:bCs/>
+          <w:sz w:val="28"/>
+          <w:szCs w:val="28"/>
+          <w:vertAlign w:val="subscript"/>
+          <w:lang w:val="ru-RU"/>
+        </w:rPr>
+        <w:t>0</w:t>
+      </w:r>
+      <w:r>
+        <w:rPr>
+          <w:rFonts w:ascii="Times New Roman" w:hAnsi="Times New Roman" w:cs="Times New Roman"/>
+          <w:b/>
+          <w:bCs/>
+          <w:sz w:val="28"/>
+          <w:szCs w:val="28"/>
+          <w:lang w:val="ru-RU"/>
+        </w:rPr>
+        <w:t>.</w:t>
+      </w:r>
+      <w:r>
+        <w:rPr>
+          <w:rFonts w:ascii="Times New Roman" w:hAnsi="Times New Roman" w:cs="Times New Roman"/>
+          <w:b/>
+          <w:bCs/>
+          <w:sz w:val="28"/>
+          <w:szCs w:val="28"/>
+          <w:lang w:val="ru-RU"/>
+        </w:rPr>
+        <w:t>\</w:t>
+      </w:r>
+    </w:p>
+    <w:p>
+      <w:pPr>
+        <w:spacing w:after="0" w:line="360" w:lineRule="auto"/>
+        <w:contextualSpacing/>
+        <w:jc w:val="both"/>
+        <w:rPr>
+          <w:rFonts w:ascii="Times New Roman" w:hAnsi="Times New Roman" w:cs="Times New Roman"/>
+          <w:sz w:val="28"/>
+          <w:szCs w:val="28"/>
+          <w:lang w:val="ru-RU"/>
+        </w:rPr>
+      </w:pPr>
+    </w:p>
+    <w:p>
+      <w:pPr>
+        <w:spacing w:after="0" w:line="360" w:lineRule="auto"/>
+        <w:contextualSpacing/>
+        <w:jc w:val="center"/>
+        <w:rPr>
+          <w:rFonts w:ascii="Times New Roman" w:hAnsi="Times New Roman" w:cs="Times New Roman"/>
+          <w:b/>
+          <w:bCs/>
+          <w:sz w:val="28"/>
+          <w:szCs w:val="28"/>
+        </w:rPr>
+      </w:pPr>
+      <w:r>
+        <w:rPr>
+          <w:rFonts w:ascii="Times New Roman" w:hAnsi="Times New Roman" w:cs="Times New Roman"/>
+          <w:b/>
+          <w:bCs/>
+          <w:sz w:val="28"/>
+          <w:szCs w:val="28"/>
+        </w:rPr>
+        <w:t>6.</w:t>
+      </w:r>
+    </w:p>
+    <w:p>
+      <w:pPr>
+        <w:spacing w:after="0" w:line="360" w:lineRule="auto"/>
+        <w:contextualSpacing/>
+        <w:jc w:val="both"/>
+        <w:rPr>
+          <w:rFonts w:ascii="Times New Roman" w:hAnsi="Times New Roman" w:cs="Times New Roman"/>
+          <w:sz w:val="28"/>
+          <w:szCs w:val="28"/>
+        </w:rPr>
+      </w:pPr>
+    </w:p>
+    <w:p>
+      <w:pPr>
+        <w:spacing w:after="0" w:line="360" w:lineRule="auto"/>
+        <w:contextualSpacing/>
+        <w:jc w:val="center"/>
+        <w:rPr>
+          <w:rFonts w:ascii="Times New Roman" w:hAnsi="Times New Roman" w:cs="Times New Roman"/>
+          <w:b/>
+          <w:bCs/>
+          <w:sz w:val="28"/>
+          <w:szCs w:val="28"/>
+        </w:rPr>
+      </w:pPr>
+      <w:r>
+        <w:rPr>
+          <w:rFonts w:ascii="Times New Roman" w:hAnsi="Times New Roman" w:cs="Times New Roman"/>
+          <w:b/>
+          <w:bCs/>
+          <w:sz w:val="28"/>
+          <w:szCs w:val="28"/>
+        </w:rPr>
+        <w:t xml:space="preserve">7. </w:t>
+      </w:r>
+      <w:proofErr w:type="spellStart"/>
+      <w:r>
+        <w:rPr>
+          <w:rFonts w:ascii="Times New Roman" w:hAnsi="Times New Roman" w:cs="Times New Roman"/>
+          <w:b/>
+          <w:bCs/>
+          <w:sz w:val="28"/>
+          <w:szCs w:val="28"/>
+        </w:rPr>
+        <w:t>Зосередимося</w:t>
+      </w:r>
+      <w:proofErr w:type="spellEnd"/>
+      <w:r>
+        <w:rPr>
+          <w:rFonts w:ascii="Times New Roman" w:hAnsi="Times New Roman" w:cs="Times New Roman"/>
+          <w:b/>
+          <w:bCs/>
+          <w:sz w:val="28"/>
+          <w:szCs w:val="28"/>
+        </w:rPr>
+        <w:t xml:space="preserve"> </w:t>
+      </w:r>
+      <w:proofErr w:type="spellStart"/>
+      <w:r>
+        <w:rPr>
+          <w:rFonts w:ascii="Times New Roman" w:hAnsi="Times New Roman" w:cs="Times New Roman"/>
+          <w:b/>
+          <w:bCs/>
+          <w:sz w:val="28"/>
+          <w:szCs w:val="28"/>
         </w:rPr>
         <w:t>на</w:t>
       </w:r>
@@ -956,7 +1798,7 @@
           <w:sz w:val="28"/>
           <w:szCs w:val="28"/>
         </w:rPr>
-        <w:t>основі</w:t>
+        <w:t>проблемі</w:t>
       </w:r>
       <w:proofErr w:type="spellEnd"/>
       <w:r>
@@ -978,7 +1820,7 @@
           <w:sz w:val="28"/>
           <w:szCs w:val="28"/>
         </w:rPr>
-        <w:t>даних</w:t>
+        <w:t>колінеарності</w:t>
       </w:r>
       <w:proofErr w:type="spellEnd"/>
       <w:r>
@@ -989,7 +1831,7 @@
           <w:sz w:val="28"/>
           <w:szCs w:val="28"/>
         </w:rPr>
-        <w:t xml:space="preserve"> Auto.</w:t>
+        <w:t>.</w:t>
       </w:r>
     </w:p>
     <w:p>
@@ -1025,535 +1867,7 @@
           <w:sz w:val="28"/>
           <w:szCs w:val="28"/>
         </w:rPr>
-        <w:t xml:space="preserve">3. </w:t>
-      </w:r>
-      <w:proofErr w:type="spellStart"/>
-      <w:r>
-        <w:rPr>
-          <w:rFonts w:ascii="Times New Roman" w:hAnsi="Times New Roman" w:cs="Times New Roman"/>
-          <w:b/>
-          <w:bCs/>
-          <w:sz w:val="28"/>
-          <w:szCs w:val="28"/>
-        </w:rPr>
-        <w:t>Розглянемо</w:t>
-      </w:r>
-      <w:proofErr w:type="spellEnd"/>
-      <w:r>
-        <w:rPr>
-          <w:rFonts w:ascii="Times New Roman" w:hAnsi="Times New Roman" w:cs="Times New Roman"/>
-          <w:b/>
-          <w:bCs/>
-          <w:sz w:val="28"/>
-          <w:szCs w:val="28"/>
-        </w:rPr>
-        <w:t xml:space="preserve"> </w:t>
-      </w:r>
-      <w:proofErr w:type="spellStart"/>
-      <w:r>
-        <w:rPr>
-          <w:rFonts w:ascii="Times New Roman" w:hAnsi="Times New Roman" w:cs="Times New Roman"/>
-          <w:b/>
-          <w:bCs/>
-          <w:sz w:val="28"/>
-          <w:szCs w:val="28"/>
-        </w:rPr>
-        <w:t>дані</w:t>
-      </w:r>
-      <w:proofErr w:type="spellEnd"/>
-      <w:r>
-        <w:rPr>
-          <w:rFonts w:ascii="Times New Roman" w:hAnsi="Times New Roman" w:cs="Times New Roman"/>
-          <w:b/>
-          <w:bCs/>
-          <w:sz w:val="28"/>
-          <w:szCs w:val="28"/>
-        </w:rPr>
-        <w:t xml:space="preserve"> </w:t>
-      </w:r>
-      <w:proofErr w:type="spellStart"/>
-      <w:r>
-        <w:rPr>
-          <w:rFonts w:ascii="Times New Roman" w:hAnsi="Times New Roman" w:cs="Times New Roman"/>
-          <w:b/>
-          <w:bCs/>
-          <w:sz w:val="28"/>
-          <w:szCs w:val="28"/>
-        </w:rPr>
-        <w:t>Carseats</w:t>
-      </w:r>
-      <w:proofErr w:type="spellEnd"/>
-      <w:r>
-        <w:rPr>
-          <w:rFonts w:ascii="Times New Roman" w:hAnsi="Times New Roman" w:cs="Times New Roman"/>
-          <w:b/>
-          <w:bCs/>
-          <w:sz w:val="28"/>
-          <w:szCs w:val="28"/>
-        </w:rPr>
-        <w:t>.</w:t>
-      </w:r>
-    </w:p>
-    <w:p>
-      <w:pPr>
-        <w:spacing w:after="0" w:line="360" w:lineRule="auto"/>
-        <w:contextualSpacing/>
-        <w:rPr>
-          <w:rFonts w:ascii="Times New Roman" w:hAnsi="Times New Roman" w:cs="Times New Roman"/>
-          <w:sz w:val="28"/>
-          <w:szCs w:val="28"/>
-        </w:rPr>
-      </w:pPr>
-    </w:p>
-    <w:p>
-      <w:pPr>
-        <w:spacing w:after="0" w:line="360" w:lineRule="auto"/>
-        <w:contextualSpacing/>
-        <w:jc w:val="center"/>
-        <w:rPr>
-          <w:rFonts w:ascii="Times New Roman" w:hAnsi="Times New Roman" w:cs="Times New Roman"/>
-          <w:b/>
-          <w:bCs/>
-          <w:sz w:val="28"/>
-          <w:szCs w:val="28"/>
-        </w:rPr>
-      </w:pPr>
-      <w:r>
-        <w:rPr>
-          <w:rFonts w:ascii="Times New Roman" w:hAnsi="Times New Roman" w:cs="Times New Roman"/>
-          <w:b/>
-          <w:bCs/>
-          <w:sz w:val="28"/>
-          <w:szCs w:val="28"/>
-        </w:rPr>
-        <w:t>4.</w:t>
-      </w:r>
-    </w:p>
-    <w:p>
-      <w:pPr>
-        <w:spacing w:after="0" w:line="360" w:lineRule="auto"/>
-        <w:contextualSpacing/>
-        <w:jc w:val="both"/>
-        <w:rPr>
-          <w:rFonts w:ascii="Times New Roman" w:hAnsi="Times New Roman" w:cs="Times New Roman"/>
-          <w:sz w:val="28"/>
-          <w:szCs w:val="28"/>
-        </w:rPr>
-      </w:pPr>
-    </w:p>
-    <w:p>
-      <w:pPr>
-        <w:spacing w:after="0" w:line="360" w:lineRule="auto"/>
-        <w:contextualSpacing/>
-        <w:jc w:val="center"/>
-        <w:rPr>
-          <w:rFonts w:ascii="Times New Roman" w:hAnsi="Times New Roman" w:cs="Times New Roman"/>
-          <w:b/>
-          <w:bCs/>
-          <w:sz w:val="28"/>
-          <w:szCs w:val="28"/>
-        </w:rPr>
-      </w:pPr>
-      <w:r>
-        <w:rPr>
-          <w:rFonts w:ascii="Times New Roman" w:hAnsi="Times New Roman" w:cs="Times New Roman"/>
-          <w:b/>
-          <w:bCs/>
-          <w:sz w:val="28"/>
-          <w:szCs w:val="28"/>
-        </w:rPr>
-        <w:t xml:space="preserve">5. </w:t>
-      </w:r>
-      <w:proofErr w:type="spellStart"/>
-      <w:r>
-        <w:rPr>
-          <w:rFonts w:ascii="Times New Roman" w:hAnsi="Times New Roman" w:cs="Times New Roman"/>
-          <w:b/>
-          <w:bCs/>
-          <w:sz w:val="28"/>
-          <w:szCs w:val="28"/>
-        </w:rPr>
-        <w:t>Знову</w:t>
-      </w:r>
-      <w:proofErr w:type="spellEnd"/>
-      <w:r>
-        <w:rPr>
-          <w:rFonts w:ascii="Times New Roman" w:hAnsi="Times New Roman" w:cs="Times New Roman"/>
-          <w:b/>
-          <w:bCs/>
-          <w:sz w:val="28"/>
-          <w:szCs w:val="28"/>
-        </w:rPr>
-        <w:t xml:space="preserve"> </w:t>
-      </w:r>
-      <w:proofErr w:type="spellStart"/>
-      <w:r>
-        <w:rPr>
-          <w:rFonts w:ascii="Times New Roman" w:hAnsi="Times New Roman" w:cs="Times New Roman"/>
-          <w:b/>
-          <w:bCs/>
-          <w:sz w:val="28"/>
-          <w:szCs w:val="28"/>
-        </w:rPr>
-        <w:t>розглянемо</w:t>
-      </w:r>
-      <w:proofErr w:type="spellEnd"/>
-      <w:r>
-        <w:rPr>
-          <w:rFonts w:ascii="Times New Roman" w:hAnsi="Times New Roman" w:cs="Times New Roman"/>
-          <w:b/>
-          <w:bCs/>
-          <w:sz w:val="28"/>
-          <w:szCs w:val="28"/>
-        </w:rPr>
-        <w:t xml:space="preserve"> </w:t>
-      </w:r>
-      <w:proofErr w:type="spellStart"/>
-      <w:r>
-        <w:rPr>
-          <w:rFonts w:ascii="Times New Roman" w:hAnsi="Times New Roman" w:cs="Times New Roman"/>
-          <w:b/>
-          <w:bCs/>
-          <w:sz w:val="28"/>
-          <w:szCs w:val="28"/>
-        </w:rPr>
-        <w:t>просту</w:t>
-      </w:r>
-      <w:proofErr w:type="spellEnd"/>
-      <w:r>
-        <w:rPr>
-          <w:rFonts w:ascii="Times New Roman" w:hAnsi="Times New Roman" w:cs="Times New Roman"/>
-          <w:b/>
-          <w:bCs/>
-          <w:sz w:val="28"/>
-          <w:szCs w:val="28"/>
-        </w:rPr>
-        <w:t xml:space="preserve"> </w:t>
-      </w:r>
-      <w:proofErr w:type="spellStart"/>
-      <w:r>
-        <w:rPr>
-          <w:rFonts w:ascii="Times New Roman" w:hAnsi="Times New Roman" w:cs="Times New Roman"/>
-          <w:b/>
-          <w:bCs/>
-          <w:sz w:val="28"/>
-          <w:szCs w:val="28"/>
-        </w:rPr>
-        <w:t>лінійну</w:t>
-      </w:r>
-      <w:proofErr w:type="spellEnd"/>
-      <w:r>
-        <w:rPr>
-          <w:rFonts w:ascii="Times New Roman" w:hAnsi="Times New Roman" w:cs="Times New Roman"/>
-          <w:b/>
-          <w:bCs/>
-          <w:sz w:val="28"/>
-          <w:szCs w:val="28"/>
-        </w:rPr>
-        <w:t xml:space="preserve"> </w:t>
-      </w:r>
-      <w:proofErr w:type="spellStart"/>
-      <w:r>
-        <w:rPr>
-          <w:rFonts w:ascii="Times New Roman" w:hAnsi="Times New Roman" w:cs="Times New Roman"/>
-          <w:b/>
-          <w:bCs/>
-          <w:sz w:val="28"/>
-          <w:szCs w:val="28"/>
-        </w:rPr>
-        <w:t>регресію</w:t>
-      </w:r>
-      <w:proofErr w:type="spellEnd"/>
-      <w:r>
-        <w:rPr>
-          <w:rFonts w:ascii="Times New Roman" w:hAnsi="Times New Roman" w:cs="Times New Roman"/>
-          <w:b/>
-          <w:bCs/>
-          <w:sz w:val="28"/>
-          <w:szCs w:val="28"/>
-        </w:rPr>
-        <w:t xml:space="preserve"> </w:t>
-      </w:r>
-      <w:proofErr w:type="spellStart"/>
-      <w:r>
-        <w:rPr>
-          <w:rFonts w:ascii="Times New Roman" w:hAnsi="Times New Roman" w:cs="Times New Roman"/>
-          <w:b/>
-          <w:bCs/>
-          <w:sz w:val="28"/>
-          <w:szCs w:val="28"/>
-        </w:rPr>
-        <w:t>без</w:t>
-      </w:r>
-      <w:proofErr w:type="spellEnd"/>
-      <w:r>
-        <w:rPr>
-          <w:rFonts w:ascii="Times New Roman" w:hAnsi="Times New Roman" w:cs="Times New Roman"/>
-          <w:b/>
-          <w:bCs/>
-          <w:sz w:val="28"/>
-          <w:szCs w:val="28"/>
-        </w:rPr>
-        <w:t xml:space="preserve"> </w:t>
-      </w:r>
-      <w:proofErr w:type="spellStart"/>
-      <w:r>
-        <w:rPr>
-          <w:rFonts w:ascii="Times New Roman" w:hAnsi="Times New Roman" w:cs="Times New Roman"/>
-          <w:b/>
-          <w:bCs/>
-          <w:sz w:val="28"/>
-          <w:szCs w:val="28"/>
-        </w:rPr>
-        <w:t>коефіцієнта</w:t>
-      </w:r>
-      <w:proofErr w:type="spellEnd"/>
-      <w:r>
-        <w:rPr>
-          <w:rFonts w:ascii="Times New Roman" w:hAnsi="Times New Roman" w:cs="Times New Roman"/>
-          <w:b/>
-          <w:bCs/>
-          <w:sz w:val="28"/>
-          <w:szCs w:val="28"/>
-        </w:rPr>
-        <w:t xml:space="preserve"> </w:t>
-      </w:r>
-      <w:r>
-        <w:rPr>
-          <w:rFonts w:ascii="Times New Roman" w:hAnsi="Times New Roman" w:cs="Times New Roman"/>
-          <w:b/>
-          <w:bCs/>
-          <w:i/>
-          <w:sz w:val="28"/>
-          <w:szCs w:val="28"/>
-        </w:rPr>
-        <w:t>β</w:t>
-      </w:r>
-      <w:r>
-        <w:rPr>
-          <w:rFonts w:ascii="Times New Roman" w:hAnsi="Times New Roman" w:cs="Times New Roman"/>
-          <w:b/>
-          <w:bCs/>
-          <w:sz w:val="28"/>
-          <w:szCs w:val="28"/>
-          <w:vertAlign w:val="subscript"/>
-        </w:rPr>
-        <w:t>0</w:t>
-      </w:r>
-      <w:r>
-        <w:rPr>
-          <w:rFonts w:ascii="Times New Roman" w:hAnsi="Times New Roman" w:cs="Times New Roman"/>
-          <w:b/>
-          <w:bCs/>
-          <w:sz w:val="28"/>
-          <w:szCs w:val="28"/>
-        </w:rPr>
-        <w:t>.</w:t>
-      </w:r>
-      <w:r>
-        <w:rPr>
-          <w:rFonts w:ascii="Times New Roman" w:hAnsi="Times New Roman" w:cs="Times New Roman"/>
-          <w:b/>
-          <w:bCs/>
-          <w:sz w:val="28"/>
-          <w:szCs w:val="28"/>
-        </w:rPr>
-        <w:t>\</w:t>
-      </w:r>
-    </w:p>
-    <w:p>
-      <w:pPr>
-        <w:spacing w:after="0" w:line="360" w:lineRule="auto"/>
-        <w:contextualSpacing/>
-        <w:jc w:val="both"/>
-        <w:rPr>
-          <w:rFonts w:ascii="Times New Roman" w:hAnsi="Times New Roman" w:cs="Times New Roman"/>
-          <w:sz w:val="28"/>
-          <w:szCs w:val="28"/>
-        </w:rPr>
-      </w:pPr>
-    </w:p>
-    <w:p>
-      <w:pPr>
-        <w:spacing w:after="0" w:line="360" w:lineRule="auto"/>
-        <w:contextualSpacing/>
-        <w:jc w:val="center"/>
-        <w:rPr>
-          <w:rFonts w:ascii="Times New Roman" w:hAnsi="Times New Roman" w:cs="Times New Roman"/>
-          <w:b/>
-          <w:bCs/>
-          <w:sz w:val="28"/>
-          <w:szCs w:val="28"/>
-        </w:rPr>
-      </w:pPr>
-      <w:r>
-        <w:rPr>
-          <w:rFonts w:ascii="Times New Roman" w:hAnsi="Times New Roman" w:cs="Times New Roman"/>
-          <w:b/>
-          <w:bCs/>
-          <w:sz w:val="28"/>
-          <w:szCs w:val="28"/>
-        </w:rPr>
-        <w:t>6.</w:t>
-      </w:r>
-    </w:p>
-    <w:p>
-      <w:pPr>
-        <w:spacing w:after="0" w:line="360" w:lineRule="auto"/>
-        <w:contextualSpacing/>
-        <w:jc w:val="both"/>
-        <w:rPr>
-          <w:rFonts w:ascii="Times New Roman" w:hAnsi="Times New Roman" w:cs="Times New Roman"/>
-          <w:sz w:val="28"/>
-          <w:szCs w:val="28"/>
-        </w:rPr>
-      </w:pPr>
-    </w:p>
-    <w:p>
-      <w:pPr>
-        <w:spacing w:after="0" w:line="360" w:lineRule="auto"/>
-        <w:contextualSpacing/>
-        <w:jc w:val="center"/>
-        <w:rPr>
-          <w:rFonts w:ascii="Times New Roman" w:hAnsi="Times New Roman" w:cs="Times New Roman"/>
-          <w:b/>
-          <w:bCs/>
-          <w:sz w:val="28"/>
-          <w:szCs w:val="28"/>
-        </w:rPr>
-      </w:pPr>
-      <w:r>
-        <w:rPr>
-          <w:rFonts w:ascii="Times New Roman" w:hAnsi="Times New Roman" w:cs="Times New Roman"/>
-          <w:b/>
-          <w:bCs/>
-          <w:sz w:val="28"/>
-          <w:szCs w:val="28"/>
-        </w:rPr>
-        <w:t xml:space="preserve">7. </w:t>
-      </w:r>
-      <w:proofErr w:type="spellStart"/>
-      <w:r>
-        <w:rPr>
-          <w:rFonts w:ascii="Times New Roman" w:hAnsi="Times New Roman" w:cs="Times New Roman"/>
-          <w:b/>
-          <w:bCs/>
-          <w:sz w:val="28"/>
-          <w:szCs w:val="28"/>
-        </w:rPr>
-        <w:t>Зосередимося</w:t>
-      </w:r>
-      <w:proofErr w:type="spellEnd"/>
-      <w:r>
-        <w:rPr>
-          <w:rFonts w:ascii="Times New Roman" w:hAnsi="Times New Roman" w:cs="Times New Roman"/>
-          <w:b/>
-          <w:bCs/>
-          <w:sz w:val="28"/>
-          <w:szCs w:val="28"/>
-        </w:rPr>
-        <w:t xml:space="preserve"> </w:t>
-      </w:r>
-      <w:proofErr w:type="spellStart"/>
-      <w:r>
-        <w:rPr>
-          <w:rFonts w:ascii="Times New Roman" w:hAnsi="Times New Roman" w:cs="Times New Roman"/>
-          <w:b/>
-          <w:bCs/>
-          <w:sz w:val="28"/>
-          <w:szCs w:val="28"/>
-        </w:rPr>
-        <w:t>на</w:t>
-      </w:r>
-      <w:proofErr w:type="spellEnd"/>
-      <w:r>
-        <w:rPr>
-          <w:rFonts w:ascii="Times New Roman" w:hAnsi="Times New Roman" w:cs="Times New Roman"/>
-          <w:b/>
-          <w:bCs/>
-          <w:sz w:val="28"/>
-          <w:szCs w:val="28"/>
-        </w:rPr>
-        <w:t xml:space="preserve"> </w:t>
-      </w:r>
-      <w:proofErr w:type="spellStart"/>
-      <w:r>
-        <w:rPr>
-          <w:rFonts w:ascii="Times New Roman" w:hAnsi="Times New Roman" w:cs="Times New Roman"/>
-          <w:b/>
-          <w:bCs/>
-          <w:sz w:val="28"/>
-          <w:szCs w:val="28"/>
-        </w:rPr>
-        <w:t>проблемі</w:t>
-      </w:r>
-      <w:proofErr w:type="spellEnd"/>
-      <w:r>
-        <w:rPr>
-          <w:rFonts w:ascii="Times New Roman" w:hAnsi="Times New Roman" w:cs="Times New Roman"/>
-          <w:b/>
-          <w:bCs/>
-          <w:sz w:val="28"/>
-          <w:szCs w:val="28"/>
-        </w:rPr>
-        <w:t xml:space="preserve"> </w:t>
-      </w:r>
-      <w:proofErr w:type="spellStart"/>
-      <w:r>
-        <w:rPr>
-          <w:rFonts w:ascii="Times New Roman" w:hAnsi="Times New Roman" w:cs="Times New Roman"/>
-          <w:b/>
-          <w:bCs/>
-          <w:sz w:val="28"/>
-          <w:szCs w:val="28"/>
-        </w:rPr>
-        <w:t>колінеарності</w:t>
-      </w:r>
-      <w:proofErr w:type="spellEnd"/>
-      <w:r>
-        <w:rPr>
-          <w:rFonts w:ascii="Times New Roman" w:hAnsi="Times New Roman" w:cs="Times New Roman"/>
-          <w:b/>
-          <w:bCs/>
-          <w:sz w:val="28"/>
-          <w:szCs w:val="28"/>
-        </w:rPr>
-        <w:t>.</w:t>
-      </w:r>
-    </w:p>
-    <w:p>
-      <w:pPr>
-        <w:spacing w:after="0" w:line="360" w:lineRule="auto"/>
-        <w:contextualSpacing/>
-        <w:jc w:val="both"/>
-        <w:rPr>
-          <w:rFonts w:ascii="Times New Roman" w:hAnsi="Times New Roman" w:cs="Times New Roman"/>
-          <w:sz w:val="28"/>
-          <w:szCs w:val="28"/>
-        </w:rPr>
-      </w:pPr>
-    </w:p>
-    <w:p>
-      <w:pPr>
-        <w:spacing w:after="0" w:line="360" w:lineRule="auto"/>
-        <w:contextualSpacing/>
-        <w:jc w:val="center"/>
-        <w:rPr>
-          <w:rFonts w:ascii="Times New Roman" w:hAnsi="Times New Roman" w:cs="Times New Roman"/>
-          <w:b/>
-          <w:bCs/>
-          <w:sz w:val="28"/>
-          <w:szCs w:val="28"/>
-        </w:rPr>
-      </w:pPr>
-      <w:r>
-        <w:rPr>
-          <w:rFonts w:ascii="Times New Roman" w:hAnsi="Times New Roman" w:cs="Times New Roman"/>
-          <w:b/>
-          <w:bCs/>
-          <w:sz w:val="28"/>
-          <w:szCs w:val="28"/>
-        </w:rPr>
+        <w:lastRenderedPageBreak/>
         <w:t>8.</w:t>
       </w:r>
     </w:p>
@@ -2798,6 +3112,7 @@
     <w:lsdException w:name="HTML Sample" w:semiHidden="1" w:unhideWhenUsed="1"/>
     <w:lsdException w:name="HTML Typewriter" w:semiHidden="1" w:unhideWhenUsed="1"/>
     <w:lsdException w:name="HTML Variable" w:semiHidden="1" w:unhideWhenUsed="1"/>
+    <w:lsdException w:name="Normal Table" w:semiHidden="1" w:unhideWhenUsed="1"/>
     <w:lsdException w:name="annotation subject" w:semiHidden="1" w:unhideWhenUsed="1"/>
     <w:lsdException w:name="No List" w:semiHidden="1" w:unhideWhenUsed="1"/>
     <w:lsdException w:name="Outline List 1" w:semiHidden="1" w:unhideWhenUsed="1"/>
@@ -2840,8 +3155,11 @@
     <w:lsdException w:name="Table Contemporary" w:semiHidden="1" w:unhideWhenUsed="1"/>
     <w:lsdException w:name="Table Elegant" w:semiHidden="1" w:unhideWhenUsed="1"/>
     <w:lsdException w:name="Table Professional" w:semiHidden="1" w:unhideWhenUsed="1"/>
+    <w:lsdException w:name="Table Subtle 1" w:semiHidden="1" w:unhideWhenUsed="1"/>
     <w:lsdException w:name="Table Subtle 2" w:semiHidden="1" w:unhideWhenUsed="1"/>
     <w:lsdException w:name="Table Web 1" w:semiHidden="1" w:unhideWhenUsed="1"/>
+    <w:lsdException w:name="Table Web 2" w:semiHidden="1" w:unhideWhenUsed="1"/>
+    <w:lsdException w:name="Table Web 3" w:semiHidden="1" w:unhideWhenUsed="1"/>
     <w:lsdException w:name="Balloon Text" w:semiHidden="1" w:unhideWhenUsed="1"/>
     <w:lsdException w:name="Table Grid" w:uiPriority="39"/>
     <w:lsdException w:name="Table Theme" w:semiHidden="1" w:unhideWhenUsed="1"/>

</xml_diff>

<commit_message>
added some code for task 4, pics in docx file
</commit_message>
<xml_diff>
--- a/Lab2/Results_Lab2.docx
+++ b/Lab2/Results_Lab2.docx
@@ -1,6 +1,6 @@
 
 <file path=word/document.xml><?xml version="1.0" encoding="utf-8"?>
-<w:document xmlns:wpc="http://schemas.microsoft.com/office/word/2010/wordprocessingCanvas" xmlns:cx="http://schemas.microsoft.com/office/drawing/2014/chartex" xmlns:cx1="http://schemas.microsoft.com/office/drawing/2015/9/8/chartex" xmlns:cx2="http://schemas.microsoft.com/office/drawing/2015/10/21/chartex" xmlns:cx3="http://schemas.microsoft.com/office/drawing/2016/5/9/chartex" xmlns:cx4="http://schemas.microsoft.com/office/drawing/2016/5/10/chartex" xmlns:cx5="http://schemas.microsoft.com/office/drawing/2016/5/11/chartex" xmlns:cx6="http://schemas.microsoft.com/office/drawing/2016/5/12/chartex" xmlns:cx7="http://schemas.microsoft.com/office/drawing/2016/5/13/chartex" xmlns:cx8="http://schemas.microsoft.com/office/drawing/2016/5/14/chartex" xmlns:mc="http://schemas.openxmlformats.org/markup-compatibility/2006" xmlns:aink="http://schemas.microsoft.com/office/drawing/2016/ink" xmlns:am3d="http://schemas.microsoft.com/office/drawing/2017/model3d" xmlns:o="urn:schemas-microsoft-com:office:office" xmlns:r="http://schemas.openxmlformats.org/officeDocument/2006/relationships" xmlns:m="http://schemas.openxmlformats.org/officeDocument/2006/math" xmlns:v="urn:schemas-microsoft-com:vml" xmlns:wp14="http://schemas.microsoft.com/office/word/2010/wordprocessingDrawing" xmlns:wp="http://schemas.openxmlformats.org/drawingml/2006/wordprocessingDrawing" xmlns:w10="urn:schemas-microsoft-com:office:word" xmlns:w="http://schemas.openxmlformats.org/wordprocessingml/2006/main" xmlns:w14="http://schemas.microsoft.com/office/word/2010/wordml" xmlns:w15="http://schemas.microsoft.com/office/word/2012/wordml" xmlns:w16cex="http://schemas.microsoft.com/office/word/2018/wordml/cex" xmlns:w16cid="http://schemas.microsoft.com/office/word/2016/wordml/cid" xmlns:w16="http://schemas.microsoft.com/office/word/2018/wordml" xmlns:w16sdtdh="http://schemas.microsoft.com/office/word/2020/wordml/sdtdatahash" xmlns:w16se="http://schemas.microsoft.com/office/word/2015/wordml/symex" xmlns:wpg="http://schemas.microsoft.com/office/word/2010/wordprocessingGroup" xmlns:wpi="http://schemas.microsoft.com/office/word/2010/wordprocessingInk" xmlns:wne="http://schemas.microsoft.com/office/word/2006/wordml" xmlns:wps="http://schemas.microsoft.com/office/word/2010/wordprocessingShape" mc:Ignorable="w14 w15 w16se w16cid w16 w16cex w16sdtdh wp14">
+<w:document xmlns:wpc="http://schemas.microsoft.com/office/word/2010/wordprocessingCanvas" xmlns:cx="http://schemas.microsoft.com/office/drawing/2014/chartex" xmlns:cx1="http://schemas.microsoft.com/office/drawing/2015/9/8/chartex" xmlns:mc="http://schemas.openxmlformats.org/markup-compatibility/2006" xmlns:o="urn:schemas-microsoft-com:office:office" xmlns:r="http://schemas.openxmlformats.org/officeDocument/2006/relationships" xmlns:m="http://schemas.openxmlformats.org/officeDocument/2006/math" xmlns:v="urn:schemas-microsoft-com:vml" xmlns:wp14="http://schemas.microsoft.com/office/word/2010/wordprocessingDrawing" xmlns:wp="http://schemas.openxmlformats.org/drawingml/2006/wordprocessingDrawing" xmlns:w10="urn:schemas-microsoft-com:office:word" xmlns:w="http://schemas.openxmlformats.org/wordprocessingml/2006/main" xmlns:w14="http://schemas.microsoft.com/office/word/2010/wordml" xmlns:w15="http://schemas.microsoft.com/office/word/2012/wordml" xmlns:w16se="http://schemas.microsoft.com/office/word/2015/wordml/symex" xmlns:wpg="http://schemas.microsoft.com/office/word/2010/wordprocessingGroup" xmlns:wpi="http://schemas.microsoft.com/office/word/2010/wordprocessingInk" xmlns:wne="http://schemas.microsoft.com/office/word/2006/wordml" xmlns:wps="http://schemas.microsoft.com/office/word/2010/wordprocessingShape" mc:Ignorable="w14 w15 w16se wp14">
   <w:body>
     <w:p>
       <w:pPr>
@@ -442,25 +442,14 @@
           <w:lang w:val="uk-UA"/>
         </w:rPr>
       </w:pPr>
-      <w:proofErr w:type="spellStart"/>
-      <w:r>
-        <w:rPr>
-          <w:rFonts w:ascii="Times New Roman" w:hAnsi="Times New Roman" w:cs="Times New Roman"/>
-          <w:sz w:val="28"/>
-          <w:szCs w:val="28"/>
-          <w:lang w:val="uk-UA"/>
-        </w:rPr>
-        <w:t>Бордун</w:t>
-      </w:r>
-      <w:proofErr w:type="spellEnd"/>
-      <w:r>
-        <w:rPr>
-          <w:rFonts w:ascii="Times New Roman" w:hAnsi="Times New Roman" w:cs="Times New Roman"/>
-          <w:sz w:val="28"/>
-          <w:szCs w:val="28"/>
-          <w:lang w:val="uk-UA"/>
-        </w:rPr>
-        <w:t xml:space="preserve"> Михайло</w:t>
+      <w:r>
+        <w:rPr>
+          <w:rFonts w:ascii="Times New Roman" w:hAnsi="Times New Roman" w:cs="Times New Roman"/>
+          <w:sz w:val="28"/>
+          <w:szCs w:val="28"/>
+          <w:lang w:val="uk-UA"/>
+        </w:rPr>
+        <w:t>Бордун Михайло</w:t>
       </w:r>
     </w:p>
     <w:p>
@@ -785,10 +774,14 @@
           <w:szCs w:val="28"/>
           <w:lang w:val="uk-UA"/>
         </w:rPr>
-        <w:t xml:space="preserve">Проста лінійна регресія на основі даних </w:t>
-      </w:r>
-      <w:proofErr w:type="spellStart"/>
-      <w:r>
+        <w:t>Проста лінійна регресія на основі даних Auto</w:t>
+      </w:r>
+    </w:p>
+    <w:p>
+      <w:pPr>
+        <w:spacing w:after="0" w:line="360" w:lineRule="auto"/>
+        <w:contextualSpacing/>
+        <w:jc w:val="both"/>
         <w:rPr>
           <w:rFonts w:ascii="Times New Roman" w:hAnsi="Times New Roman" w:cs="Times New Roman"/>
           <w:b/>
@@ -797,15 +790,8 @@
           <w:szCs w:val="28"/>
           <w:lang w:val="uk-UA"/>
         </w:rPr>
-        <w:t>Auto</w:t>
-      </w:r>
-      <w:proofErr w:type="spellEnd"/>
-    </w:p>
-    <w:p>
-      <w:pPr>
-        <w:spacing w:after="0" w:line="360" w:lineRule="auto"/>
-        <w:contextualSpacing/>
-        <w:jc w:val="both"/>
+      </w:pPr>
+      <w:r>
         <w:rPr>
           <w:rFonts w:ascii="Times New Roman" w:hAnsi="Times New Roman" w:cs="Times New Roman"/>
           <w:b/>
@@ -814,16 +800,6 @@
           <w:szCs w:val="28"/>
           <w:lang w:val="uk-UA"/>
         </w:rPr>
-      </w:pPr>
-      <w:r>
-        <w:rPr>
-          <w:rFonts w:ascii="Times New Roman" w:hAnsi="Times New Roman" w:cs="Times New Roman"/>
-          <w:b/>
-          <w:bCs/>
-          <w:sz w:val="28"/>
-          <w:szCs w:val="28"/>
-          <w:lang w:val="uk-UA"/>
-        </w:rPr>
         <w:t xml:space="preserve">1.1 </w:t>
       </w:r>
     </w:p>
@@ -834,20 +810,34 @@
         <w:jc w:val="center"/>
         <w:rPr>
           <w:rFonts w:ascii="Times New Roman" w:hAnsi="Times New Roman" w:cs="Times New Roman"/>
-          <w:sz w:val="28"/>
-          <w:szCs w:val="28"/>
-        </w:rPr>
-      </w:pPr>
-      <w:r>
-        <w:rPr>
-          <w:rFonts w:ascii="Times New Roman" w:hAnsi="Times New Roman" w:cs="Times New Roman"/>
+          <w:noProof/>
+          <w:sz w:val="28"/>
+          <w:szCs w:val="28"/>
+        </w:rPr>
+      </w:pPr>
+    </w:p>
+    <w:p>
+      <w:pPr>
+        <w:spacing w:after="0" w:line="360" w:lineRule="auto"/>
+        <w:contextualSpacing/>
+        <w:jc w:val="center"/>
+        <w:rPr>
+          <w:rFonts w:ascii="Times New Roman" w:hAnsi="Times New Roman" w:cs="Times New Roman"/>
+          <w:sz w:val="28"/>
+          <w:szCs w:val="28"/>
+        </w:rPr>
+      </w:pPr>
+      <w:r>
+        <w:rPr>
+          <w:rFonts w:ascii="Times New Roman" w:hAnsi="Times New Roman" w:cs="Times New Roman"/>
+          <w:noProof/>
           <w:sz w:val="28"/>
           <w:szCs w:val="28"/>
         </w:rPr>
         <w:drawing>
-          <wp:inline distT="0" distB="0" distL="0" distR="0" wp14:anchorId="17D0300C" wp14:editId="1999C7A9">
-            <wp:extent cx="2846746" cy="980546"/>
-            <wp:effectExtent l="0" t="0" r="0" b="0"/>
+          <wp:inline distT="0" distB="0" distL="0" distR="0" wp14:anchorId="17D0300C" wp14:editId="300F5544">
+            <wp:extent cx="3960284" cy="1371388"/>
+            <wp:effectExtent l="0" t="0" r="2540" b="635"/>
             <wp:docPr id="1" name="Рисунок 1" descr="Зображення, що містить текст&#10;&#10;Автоматично згенерований опис"/>
             <wp:cNvGraphicFramePr>
               <a:graphicFrameLocks xmlns:a="http://schemas.openxmlformats.org/drawingml/2006/main" noChangeAspect="1"/>
@@ -859,20 +849,27 @@
                     <pic:cNvPr id="1" name="Рисунок 1" descr="Зображення, що містить текст&#10;&#10;Автоматично згенерований опис"/>
                     <pic:cNvPicPr/>
                   </pic:nvPicPr>
-                  <pic:blipFill>
+                  <pic:blipFill rotWithShape="1">
                     <a:blip r:embed="rId8"/>
-                    <a:stretch>
-                      <a:fillRect/>
-                    </a:stretch>
+                    <a:srcRect l="531"/>
+                    <a:stretch/>
                   </pic:blipFill>
-                  <pic:spPr>
+                  <pic:spPr bwMode="auto">
                     <a:xfrm>
                       <a:off x="0" y="0"/>
-                      <a:ext cx="2855747" cy="983646"/>
+                      <a:ext cx="3981437" cy="1378713"/>
                     </a:xfrm>
                     <a:prstGeom prst="rect">
                       <a:avLst/>
                     </a:prstGeom>
+                    <a:ln>
+                      <a:noFill/>
+                    </a:ln>
+                    <a:extLst>
+                      <a:ext uri="{53640926-AAD7-44D8-BBD7-CCE9431645EC}">
+                        <a14:shadowObscured xmlns:a14="http://schemas.microsoft.com/office/drawing/2010/main"/>
+                      </a:ext>
+                    </a:extLst>
                   </pic:spPr>
                 </pic:pic>
               </a:graphicData>
@@ -906,13 +903,14 @@
       <w:r>
         <w:rPr>
           <w:rFonts w:ascii="Times New Roman" w:hAnsi="Times New Roman" w:cs="Times New Roman"/>
+          <w:noProof/>
           <w:sz w:val="28"/>
           <w:szCs w:val="28"/>
         </w:rPr>
         <w:drawing>
-          <wp:inline distT="0" distB="0" distL="0" distR="0" wp14:anchorId="19D24937" wp14:editId="1A4B200A">
-            <wp:extent cx="3670091" cy="2057204"/>
-            <wp:effectExtent l="0" t="0" r="6985" b="635"/>
+          <wp:inline distT="0" distB="0" distL="0" distR="0" wp14:anchorId="19D24937" wp14:editId="504D2492">
+            <wp:extent cx="4225567" cy="2368567"/>
+            <wp:effectExtent l="0" t="0" r="3810" b="0"/>
             <wp:docPr id="2" name="Рисунок 2" descr="Зображення, що містить текст&#10;&#10;Автоматично згенерований опис"/>
             <wp:cNvGraphicFramePr>
               <a:graphicFrameLocks xmlns:a="http://schemas.openxmlformats.org/drawingml/2006/main" noChangeAspect="1"/>
@@ -933,7 +931,7 @@
                   <pic:spPr>
                     <a:xfrm>
                       <a:off x="0" y="0"/>
-                      <a:ext cx="3677430" cy="2061318"/>
+                      <a:ext cx="4237474" cy="2375241"/>
                     </a:xfrm>
                     <a:prstGeom prst="rect">
                       <a:avLst/>
@@ -994,13 +992,15 @@
       <w:r>
         <w:rPr>
           <w:rFonts w:ascii="Times New Roman" w:hAnsi="Times New Roman" w:cs="Times New Roman"/>
-          <w:sz w:val="28"/>
-          <w:szCs w:val="28"/>
-        </w:rPr>
+          <w:noProof/>
+          <w:sz w:val="28"/>
+          <w:szCs w:val="28"/>
+        </w:rPr>
+        <w:lastRenderedPageBreak/>
         <w:drawing>
-          <wp:inline distT="0" distB="0" distL="0" distR="0" wp14:anchorId="615B8429" wp14:editId="33CDBB18">
-            <wp:extent cx="3768444" cy="3409950"/>
-            <wp:effectExtent l="0" t="0" r="3810" b="0"/>
+          <wp:inline distT="0" distB="0" distL="0" distR="0" wp14:anchorId="615B8429" wp14:editId="7A6CC9D3">
+            <wp:extent cx="4126341" cy="3733800"/>
+            <wp:effectExtent l="0" t="0" r="7620" b="0"/>
             <wp:docPr id="3" name="Рисунок 3"/>
             <wp:cNvGraphicFramePr>
               <a:graphicFrameLocks xmlns:a="http://schemas.openxmlformats.org/drawingml/2006/main" noChangeAspect="1"/>
@@ -1020,7 +1020,7 @@
                   <pic:spPr bwMode="auto">
                     <a:xfrm>
                       <a:off x="0" y="0"/>
-                      <a:ext cx="3781637" cy="3421888"/>
+                      <a:ext cx="4146287" cy="3751848"/>
                     </a:xfrm>
                     <a:prstGeom prst="rect">
                       <a:avLst/>
@@ -1061,31 +1061,45 @@
           <w:sz w:val="28"/>
           <w:szCs w:val="28"/>
         </w:rPr>
+        <w:t xml:space="preserve">1.3 </w:t>
+      </w:r>
+    </w:p>
+    <w:p>
+      <w:pPr>
+        <w:spacing w:after="0" w:line="360" w:lineRule="auto"/>
+        <w:contextualSpacing/>
+        <w:jc w:val="center"/>
+        <w:rPr>
+          <w:rFonts w:ascii="Times New Roman" w:hAnsi="Times New Roman" w:cs="Times New Roman"/>
+          <w:noProof/>
+          <w:sz w:val="28"/>
+          <w:szCs w:val="28"/>
+        </w:rPr>
+      </w:pPr>
+    </w:p>
+    <w:p>
+      <w:pPr>
+        <w:spacing w:after="0" w:line="360" w:lineRule="auto"/>
+        <w:contextualSpacing/>
+        <w:jc w:val="center"/>
+        <w:rPr>
+          <w:rFonts w:ascii="Times New Roman" w:hAnsi="Times New Roman" w:cs="Times New Roman"/>
+          <w:sz w:val="28"/>
+          <w:szCs w:val="28"/>
+        </w:rPr>
+      </w:pPr>
+      <w:r>
+        <w:rPr>
+          <w:rFonts w:ascii="Times New Roman" w:hAnsi="Times New Roman" w:cs="Times New Roman"/>
+          <w:noProof/>
+          <w:sz w:val="28"/>
+          <w:szCs w:val="28"/>
+        </w:rPr>
         <w:lastRenderedPageBreak/>
-        <w:t xml:space="preserve">1.3 </w:t>
-      </w:r>
-    </w:p>
-    <w:p>
-      <w:pPr>
-        <w:spacing w:after="0" w:line="360" w:lineRule="auto"/>
-        <w:contextualSpacing/>
-        <w:jc w:val="center"/>
-        <w:rPr>
-          <w:rFonts w:ascii="Times New Roman" w:hAnsi="Times New Roman" w:cs="Times New Roman"/>
-          <w:sz w:val="28"/>
-          <w:szCs w:val="28"/>
-        </w:rPr>
-      </w:pPr>
-      <w:r>
-        <w:rPr>
-          <w:rFonts w:ascii="Times New Roman" w:hAnsi="Times New Roman" w:cs="Times New Roman"/>
-          <w:sz w:val="28"/>
-          <w:szCs w:val="28"/>
-        </w:rPr>
         <w:drawing>
-          <wp:inline distT="0" distB="0" distL="0" distR="0" wp14:anchorId="39C2C15C" wp14:editId="5E6DEF4A">
-            <wp:extent cx="4351958" cy="4206878"/>
-            <wp:effectExtent l="0" t="0" r="0" b="3175"/>
+          <wp:inline distT="0" distB="0" distL="0" distR="0" wp14:anchorId="39C2C15C" wp14:editId="59DD26BB">
+            <wp:extent cx="4318998" cy="4206585"/>
+            <wp:effectExtent l="0" t="0" r="5715" b="3810"/>
             <wp:docPr id="4" name="Рисунок 4"/>
             <wp:cNvGraphicFramePr>
               <a:graphicFrameLocks xmlns:a="http://schemas.openxmlformats.org/drawingml/2006/main" noChangeAspect="1"/>
@@ -1097,8 +1111,156 @@
                     <pic:cNvPr id="1" name=""/>
                     <pic:cNvPicPr/>
                   </pic:nvPicPr>
+                  <pic:blipFill rotWithShape="1">
+                    <a:blip r:embed="rId11"/>
+                    <a:srcRect l="750"/>
+                    <a:stretch/>
+                  </pic:blipFill>
+                  <pic:spPr bwMode="auto">
+                    <a:xfrm>
+                      <a:off x="0" y="0"/>
+                      <a:ext cx="4320464" cy="4208013"/>
+                    </a:xfrm>
+                    <a:prstGeom prst="rect">
+                      <a:avLst/>
+                    </a:prstGeom>
+                    <a:ln>
+                      <a:noFill/>
+                    </a:ln>
+                    <a:extLst>
+                      <a:ext uri="{53640926-AAD7-44D8-BBD7-CCE9431645EC}">
+                        <a14:shadowObscured xmlns:a14="http://schemas.microsoft.com/office/drawing/2010/main"/>
+                      </a:ext>
+                    </a:extLst>
+                  </pic:spPr>
+                </pic:pic>
+              </a:graphicData>
+            </a:graphic>
+          </wp:inline>
+        </w:drawing>
+      </w:r>
+    </w:p>
+    <w:p>
+      <w:pPr>
+        <w:spacing w:after="0" w:line="360" w:lineRule="auto"/>
+        <w:contextualSpacing/>
+        <w:rPr>
+          <w:rFonts w:ascii="Times New Roman" w:hAnsi="Times New Roman" w:cs="Times New Roman"/>
+          <w:sz w:val="28"/>
+          <w:szCs w:val="28"/>
+        </w:rPr>
+      </w:pPr>
+    </w:p>
+    <w:p>
+      <w:pPr>
+        <w:spacing w:after="0" w:line="360" w:lineRule="auto"/>
+        <w:contextualSpacing/>
+        <w:jc w:val="center"/>
+        <w:rPr>
+          <w:rFonts w:ascii="Times New Roman" w:hAnsi="Times New Roman" w:cs="Times New Roman"/>
+          <w:b/>
+          <w:bCs/>
+          <w:sz w:val="28"/>
+          <w:szCs w:val="28"/>
+          <w:lang w:val="ru-RU"/>
+        </w:rPr>
+      </w:pPr>
+      <w:r>
+        <w:rPr>
+          <w:rFonts w:ascii="Times New Roman" w:hAnsi="Times New Roman" w:cs="Times New Roman"/>
+          <w:b/>
+          <w:bCs/>
+          <w:sz w:val="28"/>
+          <w:szCs w:val="28"/>
+          <w:lang w:val="ru-RU"/>
+        </w:rPr>
+        <w:t xml:space="preserve">2. Множинна лінійна регресія на основі даних </w:t>
+      </w:r>
+      <w:r>
+        <w:rPr>
+          <w:rFonts w:ascii="Times New Roman" w:hAnsi="Times New Roman" w:cs="Times New Roman"/>
+          <w:b/>
+          <w:bCs/>
+          <w:sz w:val="28"/>
+          <w:szCs w:val="28"/>
+        </w:rPr>
+        <w:t>Auto</w:t>
+      </w:r>
+      <w:r>
+        <w:rPr>
+          <w:rFonts w:ascii="Times New Roman" w:hAnsi="Times New Roman" w:cs="Times New Roman"/>
+          <w:b/>
+          <w:bCs/>
+          <w:sz w:val="28"/>
+          <w:szCs w:val="28"/>
+          <w:lang w:val="ru-RU"/>
+        </w:rPr>
+        <w:t>.</w:t>
+      </w:r>
+    </w:p>
+    <w:p>
+      <w:pPr>
+        <w:spacing w:after="0" w:line="360" w:lineRule="auto"/>
+        <w:contextualSpacing/>
+        <w:jc w:val="both"/>
+        <w:rPr>
+          <w:rFonts w:ascii="Times New Roman" w:hAnsi="Times New Roman" w:cs="Times New Roman"/>
+          <w:b/>
+          <w:sz w:val="28"/>
+          <w:szCs w:val="28"/>
+          <w:lang w:val="ru-RU"/>
+        </w:rPr>
+      </w:pPr>
+      <w:r>
+        <w:rPr>
+          <w:rFonts w:ascii="Times New Roman" w:hAnsi="Times New Roman" w:cs="Times New Roman"/>
+          <w:b/>
+          <w:sz w:val="28"/>
+          <w:szCs w:val="28"/>
+          <w:lang w:val="ru-RU"/>
+        </w:rPr>
+        <w:t>2.1</w:t>
+      </w:r>
+    </w:p>
+    <w:p>
+      <w:pPr>
+        <w:spacing w:after="0" w:line="360" w:lineRule="auto"/>
+        <w:contextualSpacing/>
+        <w:jc w:val="center"/>
+        <w:rPr>
+          <w:rFonts w:ascii="Times New Roman" w:hAnsi="Times New Roman" w:cs="Times New Roman"/>
+          <w:b/>
+          <w:sz w:val="28"/>
+          <w:szCs w:val="28"/>
+          <w:lang w:val="ru-RU"/>
+        </w:rPr>
+      </w:pPr>
+      <w:r>
+        <w:rPr>
+          <w:rFonts w:ascii="Times New Roman" w:hAnsi="Times New Roman" w:cs="Times New Roman"/>
+          <w:b/>
+          <w:sz w:val="28"/>
+          <w:szCs w:val="28"/>
+          <w:lang w:val="ru-RU"/>
+        </w:rPr>
+        <w:lastRenderedPageBreak/>
+        <w:drawing>
+          <wp:inline distT="0" distB="0" distL="0" distR="0" wp14:anchorId="1C92DC2C" wp14:editId="26AC5893">
+            <wp:extent cx="4565650" cy="4588268"/>
+            <wp:effectExtent l="0" t="0" r="6350" b="3175"/>
+            <wp:docPr id="11" name="Picture 11"/>
+            <wp:cNvGraphicFramePr>
+              <a:graphicFrameLocks xmlns:a="http://schemas.openxmlformats.org/drawingml/2006/main" noChangeAspect="1"/>
+            </wp:cNvGraphicFramePr>
+            <a:graphic xmlns:a="http://schemas.openxmlformats.org/drawingml/2006/main">
+              <a:graphicData uri="http://schemas.openxmlformats.org/drawingml/2006/picture">
+                <pic:pic xmlns:pic="http://schemas.openxmlformats.org/drawingml/2006/picture">
+                  <pic:nvPicPr>
+                    <pic:cNvPr id="1" name=""/>
+                    <pic:cNvPicPr/>
+                  </pic:nvPicPr>
                   <pic:blipFill>
-                    <a:blip r:embed="rId11"/>
+                    <a:blip r:embed="rId12"/>
                     <a:stretch>
                       <a:fillRect/>
                     </a:stretch>
@@ -1106,7 +1268,7 @@
                   <pic:spPr>
                     <a:xfrm>
                       <a:off x="0" y="0"/>
-                      <a:ext cx="4353132" cy="4208013"/>
+                      <a:ext cx="4585221" cy="4607936"/>
                     </a:xfrm>
                     <a:prstGeom prst="rect">
                       <a:avLst/>
@@ -1123,21 +1285,654 @@
       <w:pPr>
         <w:spacing w:after="0" w:line="360" w:lineRule="auto"/>
         <w:contextualSpacing/>
-        <w:rPr>
-          <w:rFonts w:ascii="Times New Roman" w:hAnsi="Times New Roman" w:cs="Times New Roman"/>
-          <w:sz w:val="28"/>
-          <w:szCs w:val="28"/>
-        </w:rPr>
-      </w:pPr>
-    </w:p>
-    <w:p>
-      <w:pPr>
-        <w:spacing w:after="0" w:line="360" w:lineRule="auto"/>
-        <w:contextualSpacing/>
         <w:jc w:val="center"/>
         <w:rPr>
           <w:rFonts w:ascii="Times New Roman" w:hAnsi="Times New Roman" w:cs="Times New Roman"/>
           <w:b/>
+          <w:sz w:val="28"/>
+          <w:szCs w:val="28"/>
+          <w:lang w:val="ru-RU"/>
+        </w:rPr>
+      </w:pPr>
+    </w:p>
+    <w:p>
+      <w:pPr>
+        <w:spacing w:after="0" w:line="360" w:lineRule="auto"/>
+        <w:contextualSpacing/>
+        <w:jc w:val="both"/>
+        <w:rPr>
+          <w:rFonts w:ascii="Times New Roman" w:hAnsi="Times New Roman" w:cs="Times New Roman"/>
+          <w:b/>
+          <w:sz w:val="28"/>
+          <w:szCs w:val="28"/>
+          <w:lang w:val="ru-RU"/>
+        </w:rPr>
+      </w:pPr>
+      <w:r>
+        <w:rPr>
+          <w:rFonts w:ascii="Times New Roman" w:hAnsi="Times New Roman" w:cs="Times New Roman"/>
+          <w:b/>
+          <w:sz w:val="28"/>
+          <w:szCs w:val="28"/>
+          <w:lang w:val="ru-RU"/>
+        </w:rPr>
+        <w:t>2.2</w:t>
+      </w:r>
+    </w:p>
+    <w:p>
+      <w:pPr>
+        <w:spacing w:after="0" w:line="360" w:lineRule="auto"/>
+        <w:contextualSpacing/>
+        <w:jc w:val="center"/>
+        <w:rPr>
+          <w:rFonts w:ascii="Times New Roman" w:hAnsi="Times New Roman" w:cs="Times New Roman"/>
+          <w:b/>
+          <w:sz w:val="28"/>
+          <w:szCs w:val="28"/>
+          <w:lang w:val="ru-RU"/>
+        </w:rPr>
+      </w:pPr>
+      <w:r>
+        <w:rPr>
+          <w:rFonts w:ascii="Times New Roman" w:hAnsi="Times New Roman" w:cs="Times New Roman"/>
+          <w:b/>
+          <w:sz w:val="28"/>
+          <w:szCs w:val="28"/>
+          <w:lang w:val="ru-RU"/>
+        </w:rPr>
+        <w:drawing>
+          <wp:inline distT="0" distB="0" distL="0" distR="0" wp14:anchorId="6943CA0A" wp14:editId="67339904">
+            <wp:extent cx="3778250" cy="976473"/>
+            <wp:effectExtent l="0" t="0" r="0" b="0"/>
+            <wp:docPr id="9" name="Picture 9"/>
+            <wp:cNvGraphicFramePr>
+              <a:graphicFrameLocks xmlns:a="http://schemas.openxmlformats.org/drawingml/2006/main" noChangeAspect="1"/>
+            </wp:cNvGraphicFramePr>
+            <a:graphic xmlns:a="http://schemas.openxmlformats.org/drawingml/2006/main">
+              <a:graphicData uri="http://schemas.openxmlformats.org/drawingml/2006/picture">
+                <pic:pic xmlns:pic="http://schemas.openxmlformats.org/drawingml/2006/picture">
+                  <pic:nvPicPr>
+                    <pic:cNvPr id="1" name=""/>
+                    <pic:cNvPicPr/>
+                  </pic:nvPicPr>
+                  <pic:blipFill>
+                    <a:blip r:embed="rId13"/>
+                    <a:stretch>
+                      <a:fillRect/>
+                    </a:stretch>
+                  </pic:blipFill>
+                  <pic:spPr>
+                    <a:xfrm>
+                      <a:off x="0" y="0"/>
+                      <a:ext cx="3840684" cy="992609"/>
+                    </a:xfrm>
+                    <a:prstGeom prst="rect">
+                      <a:avLst/>
+                    </a:prstGeom>
+                  </pic:spPr>
+                </pic:pic>
+              </a:graphicData>
+            </a:graphic>
+          </wp:inline>
+        </w:drawing>
+      </w:r>
+    </w:p>
+    <w:p>
+      <w:pPr>
+        <w:spacing w:after="0" w:line="360" w:lineRule="auto"/>
+        <w:contextualSpacing/>
+        <w:jc w:val="center"/>
+        <w:rPr>
+          <w:rFonts w:ascii="Times New Roman" w:hAnsi="Times New Roman" w:cs="Times New Roman"/>
+          <w:b/>
+          <w:sz w:val="28"/>
+          <w:szCs w:val="28"/>
+          <w:lang w:val="ru-RU"/>
+        </w:rPr>
+      </w:pPr>
+    </w:p>
+    <w:p>
+      <w:pPr>
+        <w:spacing w:after="0" w:line="360" w:lineRule="auto"/>
+        <w:contextualSpacing/>
+        <w:jc w:val="both"/>
+        <w:rPr>
+          <w:rFonts w:ascii="Times New Roman" w:hAnsi="Times New Roman" w:cs="Times New Roman"/>
+          <w:b/>
+          <w:sz w:val="28"/>
+          <w:szCs w:val="28"/>
+          <w:lang w:val="ru-RU"/>
+        </w:rPr>
+      </w:pPr>
+      <w:r>
+        <w:rPr>
+          <w:rFonts w:ascii="Times New Roman" w:hAnsi="Times New Roman" w:cs="Times New Roman"/>
+          <w:b/>
+          <w:sz w:val="28"/>
+          <w:szCs w:val="28"/>
+          <w:lang w:val="ru-RU"/>
+        </w:rPr>
+        <w:t>2.3</w:t>
+      </w:r>
+    </w:p>
+    <w:p>
+      <w:pPr>
+        <w:spacing w:after="0" w:line="360" w:lineRule="auto"/>
+        <w:contextualSpacing/>
+        <w:jc w:val="center"/>
+        <w:rPr>
+          <w:rFonts w:ascii="Times New Roman" w:hAnsi="Times New Roman" w:cs="Times New Roman"/>
+          <w:b/>
+          <w:sz w:val="28"/>
+          <w:szCs w:val="28"/>
+          <w:lang w:val="ru-RU"/>
+        </w:rPr>
+      </w:pPr>
+      <w:r>
+        <w:rPr>
+          <w:rFonts w:ascii="Times New Roman" w:hAnsi="Times New Roman" w:cs="Times New Roman"/>
+          <w:b/>
+          <w:sz w:val="28"/>
+          <w:szCs w:val="28"/>
+          <w:lang w:val="ru-RU"/>
+        </w:rPr>
+        <w:lastRenderedPageBreak/>
+        <w:drawing>
+          <wp:inline distT="0" distB="0" distL="0" distR="0" wp14:anchorId="411B4252" wp14:editId="2F4B175D">
+            <wp:extent cx="3423365" cy="4677410"/>
+            <wp:effectExtent l="0" t="0" r="5715" b="8890"/>
+            <wp:docPr id="10" name="Picture 10"/>
+            <wp:cNvGraphicFramePr>
+              <a:graphicFrameLocks xmlns:a="http://schemas.openxmlformats.org/drawingml/2006/main" noChangeAspect="1"/>
+            </wp:cNvGraphicFramePr>
+            <a:graphic xmlns:a="http://schemas.openxmlformats.org/drawingml/2006/main">
+              <a:graphicData uri="http://schemas.openxmlformats.org/drawingml/2006/picture">
+                <pic:pic xmlns:pic="http://schemas.openxmlformats.org/drawingml/2006/picture">
+                  <pic:nvPicPr>
+                    <pic:cNvPr id="1" name=""/>
+                    <pic:cNvPicPr/>
+                  </pic:nvPicPr>
+                  <pic:blipFill>
+                    <a:blip r:embed="rId14"/>
+                    <a:stretch>
+                      <a:fillRect/>
+                    </a:stretch>
+                  </pic:blipFill>
+                  <pic:spPr>
+                    <a:xfrm>
+                      <a:off x="0" y="0"/>
+                      <a:ext cx="3436431" cy="4695263"/>
+                    </a:xfrm>
+                    <a:prstGeom prst="rect">
+                      <a:avLst/>
+                    </a:prstGeom>
+                  </pic:spPr>
+                </pic:pic>
+              </a:graphicData>
+            </a:graphic>
+          </wp:inline>
+        </w:drawing>
+      </w:r>
+    </w:p>
+    <w:p>
+      <w:pPr>
+        <w:spacing w:after="0" w:line="360" w:lineRule="auto"/>
+        <w:contextualSpacing/>
+        <w:jc w:val="center"/>
+        <w:rPr>
+          <w:rFonts w:ascii="Times New Roman" w:hAnsi="Times New Roman" w:cs="Times New Roman"/>
+          <w:b/>
+          <w:sz w:val="28"/>
+          <w:szCs w:val="28"/>
+          <w:lang w:val="ru-RU"/>
+        </w:rPr>
+      </w:pPr>
+    </w:p>
+    <w:p>
+      <w:pPr>
+        <w:spacing w:after="0" w:line="360" w:lineRule="auto"/>
+        <w:contextualSpacing/>
+        <w:jc w:val="both"/>
+        <w:rPr>
+          <w:rFonts w:ascii="Times New Roman" w:hAnsi="Times New Roman" w:cs="Times New Roman"/>
+          <w:b/>
+          <w:sz w:val="28"/>
+          <w:szCs w:val="28"/>
+          <w:lang w:val="ru-RU"/>
+        </w:rPr>
+      </w:pPr>
+      <w:r>
+        <w:rPr>
+          <w:rFonts w:ascii="Times New Roman" w:hAnsi="Times New Roman" w:cs="Times New Roman"/>
+          <w:b/>
+          <w:sz w:val="28"/>
+          <w:szCs w:val="28"/>
+          <w:lang w:val="ru-RU"/>
+        </w:rPr>
+        <w:t>2.4</w:t>
+      </w:r>
+    </w:p>
+    <w:p>
+      <w:pPr>
+        <w:spacing w:after="0" w:line="360" w:lineRule="auto"/>
+        <w:contextualSpacing/>
+        <w:jc w:val="center"/>
+        <w:rPr>
+          <w:rFonts w:ascii="Times New Roman" w:hAnsi="Times New Roman" w:cs="Times New Roman"/>
+          <w:b/>
+          <w:sz w:val="28"/>
+          <w:szCs w:val="28"/>
+          <w:lang w:val="ru-RU"/>
+        </w:rPr>
+      </w:pPr>
+      <w:r>
+        <w:rPr>
+          <w:rFonts w:ascii="Times New Roman" w:hAnsi="Times New Roman" w:cs="Times New Roman"/>
+          <w:b/>
+          <w:sz w:val="28"/>
+          <w:szCs w:val="28"/>
+          <w:lang w:val="ru-RU"/>
+        </w:rPr>
+        <w:lastRenderedPageBreak/>
+        <w:drawing>
+          <wp:inline distT="0" distB="0" distL="0" distR="0" wp14:anchorId="1394A696" wp14:editId="636B6D55">
+            <wp:extent cx="4477261" cy="4395470"/>
+            <wp:effectExtent l="0" t="0" r="0" b="5080"/>
+            <wp:docPr id="12" name="Picture 12"/>
+            <wp:cNvGraphicFramePr>
+              <a:graphicFrameLocks xmlns:a="http://schemas.openxmlformats.org/drawingml/2006/main" noChangeAspect="1"/>
+            </wp:cNvGraphicFramePr>
+            <a:graphic xmlns:a="http://schemas.openxmlformats.org/drawingml/2006/main">
+              <a:graphicData uri="http://schemas.openxmlformats.org/drawingml/2006/picture">
+                <pic:pic xmlns:pic="http://schemas.openxmlformats.org/drawingml/2006/picture">
+                  <pic:nvPicPr>
+                    <pic:cNvPr id="1" name=""/>
+                    <pic:cNvPicPr/>
+                  </pic:nvPicPr>
+                  <pic:blipFill>
+                    <a:blip r:embed="rId15"/>
+                    <a:stretch>
+                      <a:fillRect/>
+                    </a:stretch>
+                  </pic:blipFill>
+                  <pic:spPr>
+                    <a:xfrm>
+                      <a:off x="0" y="0"/>
+                      <a:ext cx="4481873" cy="4399997"/>
+                    </a:xfrm>
+                    <a:prstGeom prst="rect">
+                      <a:avLst/>
+                    </a:prstGeom>
+                  </pic:spPr>
+                </pic:pic>
+              </a:graphicData>
+            </a:graphic>
+          </wp:inline>
+        </w:drawing>
+      </w:r>
+    </w:p>
+    <w:p>
+      <w:pPr>
+        <w:spacing w:after="0" w:line="360" w:lineRule="auto"/>
+        <w:contextualSpacing/>
+        <w:jc w:val="center"/>
+        <w:rPr>
+          <w:rFonts w:ascii="Times New Roman" w:hAnsi="Times New Roman" w:cs="Times New Roman"/>
+          <w:b/>
+          <w:sz w:val="28"/>
+          <w:szCs w:val="28"/>
+          <w:lang w:val="ru-RU"/>
+        </w:rPr>
+      </w:pPr>
+    </w:p>
+    <w:p>
+      <w:pPr>
+        <w:spacing w:after="0" w:line="360" w:lineRule="auto"/>
+        <w:contextualSpacing/>
+        <w:jc w:val="both"/>
+        <w:rPr>
+          <w:rFonts w:ascii="Times New Roman" w:hAnsi="Times New Roman" w:cs="Times New Roman"/>
+          <w:b/>
+          <w:sz w:val="28"/>
+          <w:szCs w:val="28"/>
+          <w:lang w:val="ru-RU"/>
+        </w:rPr>
+      </w:pPr>
+      <w:r>
+        <w:rPr>
+          <w:rFonts w:ascii="Times New Roman" w:hAnsi="Times New Roman" w:cs="Times New Roman"/>
+          <w:b/>
+          <w:sz w:val="28"/>
+          <w:szCs w:val="28"/>
+          <w:lang w:val="ru-RU"/>
+        </w:rPr>
+        <w:t>2.5</w:t>
+      </w:r>
+    </w:p>
+    <w:p>
+      <w:pPr>
+        <w:spacing w:after="0" w:line="240" w:lineRule="auto"/>
+        <w:contextualSpacing/>
+        <w:jc w:val="center"/>
+        <w:rPr>
+          <w:rFonts w:ascii="Times New Roman" w:hAnsi="Times New Roman" w:cs="Times New Roman"/>
+          <w:b/>
+          <w:sz w:val="28"/>
+          <w:szCs w:val="28"/>
+          <w:lang w:val="ru-RU"/>
+        </w:rPr>
+      </w:pPr>
+    </w:p>
+    <w:p>
+      <w:pPr>
+        <w:spacing w:after="0" w:line="240" w:lineRule="auto"/>
+        <w:contextualSpacing/>
+        <w:jc w:val="center"/>
+        <w:rPr>
+          <w:rFonts w:ascii="Times New Roman" w:hAnsi="Times New Roman" w:cs="Times New Roman"/>
+          <w:b/>
+          <w:sz w:val="28"/>
+          <w:szCs w:val="28"/>
+          <w:lang w:val="ru-RU"/>
+        </w:rPr>
+      </w:pPr>
+      <w:r>
+        <w:rPr>
+          <w:rFonts w:ascii="Times New Roman" w:hAnsi="Times New Roman" w:cs="Times New Roman"/>
+          <w:b/>
+          <w:sz w:val="28"/>
+          <w:szCs w:val="28"/>
+          <w:lang w:val="ru-RU"/>
+        </w:rPr>
+        <w:lastRenderedPageBreak/>
+        <w:drawing>
+          <wp:inline distT="0" distB="0" distL="0" distR="0" wp14:anchorId="4312692C" wp14:editId="34599913">
+            <wp:extent cx="3594100" cy="3880449"/>
+            <wp:effectExtent l="0" t="0" r="6350" b="6350"/>
+            <wp:docPr id="13" name="Picture 13"/>
+            <wp:cNvGraphicFramePr>
+              <a:graphicFrameLocks xmlns:a="http://schemas.openxmlformats.org/drawingml/2006/main" noChangeAspect="1"/>
+            </wp:cNvGraphicFramePr>
+            <a:graphic xmlns:a="http://schemas.openxmlformats.org/drawingml/2006/main">
+              <a:graphicData uri="http://schemas.openxmlformats.org/drawingml/2006/picture">
+                <pic:pic xmlns:pic="http://schemas.openxmlformats.org/drawingml/2006/picture">
+                  <pic:nvPicPr>
+                    <pic:cNvPr id="1" name=""/>
+                    <pic:cNvPicPr/>
+                  </pic:nvPicPr>
+                  <pic:blipFill rotWithShape="1">
+                    <a:blip r:embed="rId16"/>
+                    <a:srcRect l="847" r="1" b="390"/>
+                    <a:stretch/>
+                  </pic:blipFill>
+                  <pic:spPr bwMode="auto">
+                    <a:xfrm>
+                      <a:off x="0" y="0"/>
+                      <a:ext cx="3628278" cy="3917350"/>
+                    </a:xfrm>
+                    <a:prstGeom prst="rect">
+                      <a:avLst/>
+                    </a:prstGeom>
+                    <a:ln>
+                      <a:noFill/>
+                    </a:ln>
+                    <a:extLst>
+                      <a:ext uri="{53640926-AAD7-44D8-BBD7-CCE9431645EC}">
+                        <a14:shadowObscured xmlns:a14="http://schemas.microsoft.com/office/drawing/2010/main"/>
+                      </a:ext>
+                    </a:extLst>
+                  </pic:spPr>
+                </pic:pic>
+              </a:graphicData>
+            </a:graphic>
+          </wp:inline>
+        </w:drawing>
+      </w:r>
+      <w:r>
+        <w:rPr>
+          <w:rFonts w:ascii="Times New Roman" w:hAnsi="Times New Roman" w:cs="Times New Roman"/>
+          <w:b/>
+          <w:sz w:val="28"/>
+          <w:szCs w:val="28"/>
+          <w:lang w:val="ru-RU"/>
+        </w:rPr>
+        <w:drawing>
+          <wp:inline distT="0" distB="0" distL="0" distR="0" wp14:anchorId="6EB27E5B" wp14:editId="3CFC6A5E">
+            <wp:extent cx="3601489" cy="3755136"/>
+            <wp:effectExtent l="0" t="0" r="0" b="0"/>
+            <wp:docPr id="14" name="Picture 14"/>
+            <wp:cNvGraphicFramePr>
+              <a:graphicFrameLocks xmlns:a="http://schemas.openxmlformats.org/drawingml/2006/main" noChangeAspect="1"/>
+            </wp:cNvGraphicFramePr>
+            <a:graphic xmlns:a="http://schemas.openxmlformats.org/drawingml/2006/main">
+              <a:graphicData uri="http://schemas.openxmlformats.org/drawingml/2006/picture">
+                <pic:pic xmlns:pic="http://schemas.openxmlformats.org/drawingml/2006/picture">
+                  <pic:nvPicPr>
+                    <pic:cNvPr id="1" name=""/>
+                    <pic:cNvPicPr/>
+                  </pic:nvPicPr>
+                  <pic:blipFill>
+                    <a:blip r:embed="rId17"/>
+                    <a:stretch>
+                      <a:fillRect/>
+                    </a:stretch>
+                  </pic:blipFill>
+                  <pic:spPr>
+                    <a:xfrm>
+                      <a:off x="0" y="0"/>
+                      <a:ext cx="3633070" cy="3788064"/>
+                    </a:xfrm>
+                    <a:prstGeom prst="rect">
+                      <a:avLst/>
+                    </a:prstGeom>
+                  </pic:spPr>
+                </pic:pic>
+              </a:graphicData>
+            </a:graphic>
+          </wp:inline>
+        </w:drawing>
+      </w:r>
+    </w:p>
+    <w:p>
+      <w:pPr>
+        <w:spacing w:after="0" w:line="240" w:lineRule="auto"/>
+        <w:contextualSpacing/>
+        <w:jc w:val="center"/>
+        <w:rPr>
+          <w:rFonts w:ascii="Times New Roman" w:hAnsi="Times New Roman" w:cs="Times New Roman"/>
+          <w:b/>
+          <w:sz w:val="28"/>
+          <w:szCs w:val="28"/>
+          <w:lang w:val="ru-RU"/>
+        </w:rPr>
+      </w:pPr>
+    </w:p>
+    <w:p>
+      <w:pPr>
+        <w:spacing w:after="0" w:line="240" w:lineRule="auto"/>
+        <w:contextualSpacing/>
+        <w:jc w:val="center"/>
+        <w:rPr>
+          <w:rFonts w:ascii="Times New Roman" w:hAnsi="Times New Roman" w:cs="Times New Roman"/>
+          <w:b/>
+          <w:sz w:val="28"/>
+          <w:szCs w:val="28"/>
+          <w:lang w:val="ru-RU"/>
+        </w:rPr>
+      </w:pPr>
+      <w:r>
+        <w:rPr>
+          <w:rFonts w:ascii="Times New Roman" w:hAnsi="Times New Roman" w:cs="Times New Roman"/>
+          <w:b/>
+          <w:sz w:val="28"/>
+          <w:szCs w:val="28"/>
+          <w:lang w:val="ru-RU"/>
+        </w:rPr>
+        <w:lastRenderedPageBreak/>
+        <w:drawing>
+          <wp:inline distT="0" distB="0" distL="0" distR="0" wp14:anchorId="7082A408" wp14:editId="7D666163">
+            <wp:extent cx="5243946" cy="1743291"/>
+            <wp:effectExtent l="0" t="0" r="0" b="9525"/>
+            <wp:docPr id="15" name="Picture 15"/>
+            <wp:cNvGraphicFramePr>
+              <a:graphicFrameLocks xmlns:a="http://schemas.openxmlformats.org/drawingml/2006/main" noChangeAspect="1"/>
+            </wp:cNvGraphicFramePr>
+            <a:graphic xmlns:a="http://schemas.openxmlformats.org/drawingml/2006/main">
+              <a:graphicData uri="http://schemas.openxmlformats.org/drawingml/2006/picture">
+                <pic:pic xmlns:pic="http://schemas.openxmlformats.org/drawingml/2006/picture">
+                  <pic:nvPicPr>
+                    <pic:cNvPr id="1" name=""/>
+                    <pic:cNvPicPr/>
+                  </pic:nvPicPr>
+                  <pic:blipFill>
+                    <a:blip r:embed="rId18"/>
+                    <a:stretch>
+                      <a:fillRect/>
+                    </a:stretch>
+                  </pic:blipFill>
+                  <pic:spPr>
+                    <a:xfrm>
+                      <a:off x="0" y="0"/>
+                      <a:ext cx="5267313" cy="1751059"/>
+                    </a:xfrm>
+                    <a:prstGeom prst="rect">
+                      <a:avLst/>
+                    </a:prstGeom>
+                  </pic:spPr>
+                </pic:pic>
+              </a:graphicData>
+            </a:graphic>
+          </wp:inline>
+        </w:drawing>
+      </w:r>
+    </w:p>
+    <w:p>
+      <w:pPr>
+        <w:spacing w:after="0" w:line="360" w:lineRule="auto"/>
+        <w:contextualSpacing/>
+        <w:jc w:val="both"/>
+        <w:rPr>
+          <w:rFonts w:ascii="Times New Roman" w:hAnsi="Times New Roman" w:cs="Times New Roman"/>
+          <w:b/>
+          <w:sz w:val="28"/>
+          <w:szCs w:val="28"/>
+          <w:lang w:val="ru-RU"/>
+        </w:rPr>
+      </w:pPr>
+    </w:p>
+    <w:p>
+      <w:pPr>
+        <w:spacing w:after="0" w:line="360" w:lineRule="auto"/>
+        <w:contextualSpacing/>
+        <w:jc w:val="both"/>
+        <w:rPr>
+          <w:rFonts w:ascii="Times New Roman" w:hAnsi="Times New Roman" w:cs="Times New Roman"/>
+          <w:b/>
+          <w:sz w:val="28"/>
+          <w:szCs w:val="28"/>
+          <w:lang w:val="ru-RU"/>
+        </w:rPr>
+      </w:pPr>
+      <w:bookmarkStart w:id="0" w:name="_GoBack"/>
+      <w:bookmarkEnd w:id="0"/>
+      <w:r>
+        <w:rPr>
+          <w:rFonts w:ascii="Times New Roman" w:hAnsi="Times New Roman" w:cs="Times New Roman"/>
+          <w:b/>
+          <w:sz w:val="28"/>
+          <w:szCs w:val="28"/>
+          <w:lang w:val="ru-RU"/>
+        </w:rPr>
+        <w:t>2.6</w:t>
+      </w:r>
+    </w:p>
+    <w:p>
+      <w:pPr>
+        <w:spacing w:after="0" w:line="360" w:lineRule="auto"/>
+        <w:contextualSpacing/>
+        <w:jc w:val="center"/>
+        <w:rPr>
+          <w:rFonts w:ascii="Times New Roman" w:hAnsi="Times New Roman" w:cs="Times New Roman"/>
+          <w:b/>
+          <w:sz w:val="28"/>
+          <w:szCs w:val="28"/>
+          <w:lang w:val="uk-UA"/>
+        </w:rPr>
+      </w:pPr>
+      <w:r>
+        <w:rPr>
+          <w:rFonts w:ascii="Times New Roman" w:hAnsi="Times New Roman" w:cs="Times New Roman"/>
+          <w:b/>
+          <w:sz w:val="28"/>
+          <w:szCs w:val="28"/>
+          <w:lang w:val="uk-UA"/>
+        </w:rPr>
+        <w:drawing>
+          <wp:inline distT="0" distB="0" distL="0" distR="0" wp14:anchorId="063DA19C" wp14:editId="7085838C">
+            <wp:extent cx="4236844" cy="4231164"/>
+            <wp:effectExtent l="0" t="0" r="0" b="0"/>
+            <wp:docPr id="16" name="Picture 16"/>
+            <wp:cNvGraphicFramePr>
+              <a:graphicFrameLocks xmlns:a="http://schemas.openxmlformats.org/drawingml/2006/main" noChangeAspect="1"/>
+            </wp:cNvGraphicFramePr>
+            <a:graphic xmlns:a="http://schemas.openxmlformats.org/drawingml/2006/main">
+              <a:graphicData uri="http://schemas.openxmlformats.org/drawingml/2006/picture">
+                <pic:pic xmlns:pic="http://schemas.openxmlformats.org/drawingml/2006/picture">
+                  <pic:nvPicPr>
+                    <pic:cNvPr id="1" name=""/>
+                    <pic:cNvPicPr/>
+                  </pic:nvPicPr>
+                  <pic:blipFill rotWithShape="1">
+                    <a:blip r:embed="rId19"/>
+                    <a:srcRect b="638"/>
+                    <a:stretch/>
+                  </pic:blipFill>
+                  <pic:spPr bwMode="auto">
+                    <a:xfrm>
+                      <a:off x="0" y="0"/>
+                      <a:ext cx="4272328" cy="4266600"/>
+                    </a:xfrm>
+                    <a:prstGeom prst="rect">
+                      <a:avLst/>
+                    </a:prstGeom>
+                    <a:ln>
+                      <a:noFill/>
+                    </a:ln>
+                    <a:extLst>
+                      <a:ext uri="{53640926-AAD7-44D8-BBD7-CCE9431645EC}">
+                        <a14:shadowObscured xmlns:a14="http://schemas.microsoft.com/office/drawing/2010/main"/>
+                      </a:ext>
+                    </a:extLst>
+                  </pic:spPr>
+                </pic:pic>
+              </a:graphicData>
+            </a:graphic>
+          </wp:inline>
+        </w:drawing>
+      </w:r>
+    </w:p>
+    <w:p>
+      <w:pPr>
+        <w:spacing w:after="0" w:line="360" w:lineRule="auto"/>
+        <w:contextualSpacing/>
+        <w:jc w:val="center"/>
+        <w:rPr>
+          <w:rFonts w:ascii="Times New Roman" w:hAnsi="Times New Roman" w:cs="Times New Roman"/>
+          <w:b/>
+          <w:sz w:val="28"/>
+          <w:szCs w:val="28"/>
+          <w:lang w:val="uk-UA"/>
+        </w:rPr>
+      </w:pPr>
+    </w:p>
+    <w:p>
+      <w:pPr>
+        <w:spacing w:after="0" w:line="360" w:lineRule="auto"/>
+        <w:contextualSpacing/>
+        <w:jc w:val="center"/>
+        <w:rPr>
+          <w:rFonts w:ascii="Times New Roman" w:hAnsi="Times New Roman" w:cs="Times New Roman"/>
+          <w:b/>
           <w:bCs/>
           <w:sz w:val="28"/>
           <w:szCs w:val="28"/>
@@ -1153,9 +1948,8 @@
           <w:szCs w:val="28"/>
           <w:lang w:val="ru-RU"/>
         </w:rPr>
-        <w:t>2. М</w:t>
-      </w:r>
-      <w:proofErr w:type="spellStart"/>
+        <w:t xml:space="preserve">3. Розглянемо дані </w:t>
+      </w:r>
       <w:r>
         <w:rPr>
           <w:rFonts w:ascii="Times New Roman" w:hAnsi="Times New Roman" w:cs="Times New Roman"/>
@@ -1163,11 +1957,9 @@
           <w:bCs/>
           <w:sz w:val="28"/>
           <w:szCs w:val="28"/>
-          <w:lang w:val="ru-RU"/>
-        </w:rPr>
-        <w:t>ножинна</w:t>
-      </w:r>
-      <w:proofErr w:type="spellEnd"/>
+        </w:rPr>
+        <w:t>Carseats</w:t>
+      </w:r>
       <w:r>
         <w:rPr>
           <w:rFonts w:ascii="Times New Roman" w:hAnsi="Times New Roman" w:cs="Times New Roman"/>
@@ -1177,10 +1969,26 @@
           <w:szCs w:val="28"/>
           <w:lang w:val="ru-RU"/>
         </w:rPr>
-        <w:t xml:space="preserve"> </w:t>
-      </w:r>
-      <w:proofErr w:type="spellStart"/>
-      <w:r>
+        <w:t>.</w:t>
+      </w:r>
+    </w:p>
+    <w:p>
+      <w:pPr>
+        <w:spacing w:after="0" w:line="360" w:lineRule="auto"/>
+        <w:contextualSpacing/>
+        <w:rPr>
+          <w:rFonts w:ascii="Times New Roman" w:hAnsi="Times New Roman" w:cs="Times New Roman"/>
+          <w:sz w:val="28"/>
+          <w:szCs w:val="28"/>
+          <w:lang w:val="ru-RU"/>
+        </w:rPr>
+      </w:pPr>
+    </w:p>
+    <w:p>
+      <w:pPr>
+        <w:spacing w:after="0" w:line="360" w:lineRule="auto"/>
+        <w:contextualSpacing/>
+        <w:jc w:val="both"/>
         <w:rPr>
           <w:rFonts w:ascii="Times New Roman" w:hAnsi="Times New Roman" w:cs="Times New Roman"/>
           <w:b/>
@@ -1189,9 +1997,7 @@
           <w:szCs w:val="28"/>
           <w:lang w:val="ru-RU"/>
         </w:rPr>
-        <w:t>лінійна</w:t>
-      </w:r>
-      <w:proofErr w:type="spellEnd"/>
+      </w:pPr>
       <w:r>
         <w:rPr>
           <w:rFonts w:ascii="Times New Roman" w:hAnsi="Times New Roman" w:cs="Times New Roman"/>
@@ -1201,9 +2007,8 @@
           <w:szCs w:val="28"/>
           <w:lang w:val="ru-RU"/>
         </w:rPr>
-        <w:t xml:space="preserve"> </w:t>
-      </w:r>
-      <w:proofErr w:type="spellStart"/>
+        <w:t>4.</w:t>
+      </w:r>
       <w:r>
         <w:rPr>
           <w:rFonts w:ascii="Times New Roman" w:hAnsi="Times New Roman" w:cs="Times New Roman"/>
@@ -1213,9 +2018,8 @@
           <w:szCs w:val="28"/>
           <w:lang w:val="ru-RU"/>
         </w:rPr>
-        <w:t>регресія</w:t>
-      </w:r>
-      <w:proofErr w:type="spellEnd"/>
+        <w:t xml:space="preserve"> Дослідження </w:t>
+      </w:r>
       <w:r>
         <w:rPr>
           <w:rFonts w:ascii="Times New Roman" w:hAnsi="Times New Roman" w:cs="Times New Roman"/>
@@ -1223,11 +2027,9 @@
           <w:bCs/>
           <w:sz w:val="28"/>
           <w:szCs w:val="28"/>
-          <w:lang w:val="ru-RU"/>
-        </w:rPr>
-        <w:t xml:space="preserve"> на </w:t>
-      </w:r>
-      <w:proofErr w:type="spellStart"/>
+        </w:rPr>
+        <w:t>t</w:t>
+      </w:r>
       <w:r>
         <w:rPr>
           <w:rFonts w:ascii="Times New Roman" w:hAnsi="Times New Roman" w:cs="Times New Roman"/>
@@ -1237,9 +2039,8 @@
           <w:szCs w:val="28"/>
           <w:lang w:val="ru-RU"/>
         </w:rPr>
-        <w:t>основі</w:t>
-      </w:r>
-      <w:proofErr w:type="spellEnd"/>
+        <w:t>-</w:t>
+      </w:r>
       <w:r>
         <w:rPr>
           <w:rFonts w:ascii="Times New Roman" w:hAnsi="Times New Roman" w:cs="Times New Roman"/>
@@ -1247,11 +2048,10 @@
           <w:bCs/>
           <w:sz w:val="28"/>
           <w:szCs w:val="28"/>
-          <w:lang w:val="ru-RU"/>
-        </w:rPr>
-        <w:t xml:space="preserve"> </w:t>
-      </w:r>
-      <w:proofErr w:type="spellStart"/>
+          <w:lang w:val="uk-UA"/>
+        </w:rPr>
+        <w:t xml:space="preserve">статистики для нульової гіпотези у простій лінійній регресії </w:t>
+      </w:r>
       <w:r>
         <w:rPr>
           <w:rFonts w:ascii="Times New Roman" w:hAnsi="Times New Roman" w:cs="Times New Roman"/>
@@ -1261,371 +2061,7 @@
           <w:szCs w:val="28"/>
           <w:lang w:val="ru-RU"/>
         </w:rPr>
-        <w:t>даних</w:t>
-      </w:r>
-      <w:proofErr w:type="spellEnd"/>
-      <w:r>
-        <w:rPr>
-          <w:rFonts w:ascii="Times New Roman" w:hAnsi="Times New Roman" w:cs="Times New Roman"/>
-          <w:b/>
-          <w:bCs/>
-          <w:sz w:val="28"/>
-          <w:szCs w:val="28"/>
-          <w:lang w:val="ru-RU"/>
-        </w:rPr>
-        <w:t xml:space="preserve"> </w:t>
-      </w:r>
-      <w:r>
-        <w:rPr>
-          <w:rFonts w:ascii="Times New Roman" w:hAnsi="Times New Roman" w:cs="Times New Roman"/>
-          <w:b/>
-          <w:bCs/>
-          <w:sz w:val="28"/>
-          <w:szCs w:val="28"/>
-        </w:rPr>
-        <w:t>Auto</w:t>
-      </w:r>
-      <w:r>
-        <w:rPr>
-          <w:rFonts w:ascii="Times New Roman" w:hAnsi="Times New Roman" w:cs="Times New Roman"/>
-          <w:b/>
-          <w:bCs/>
-          <w:sz w:val="28"/>
-          <w:szCs w:val="28"/>
-          <w:lang w:val="ru-RU"/>
-        </w:rPr>
-        <w:t>.</w:t>
-      </w:r>
-    </w:p>
-    <w:p>
-      <w:pPr>
-        <w:spacing w:after="0" w:line="360" w:lineRule="auto"/>
-        <w:contextualSpacing/>
-        <w:jc w:val="both"/>
-        <w:rPr>
-          <w:rFonts w:ascii="Times New Roman" w:hAnsi="Times New Roman" w:cs="Times New Roman"/>
-          <w:sz w:val="28"/>
-          <w:szCs w:val="28"/>
-          <w:lang w:val="ru-RU"/>
-        </w:rPr>
-      </w:pPr>
-    </w:p>
-    <w:p>
-      <w:pPr>
-        <w:spacing w:after="0" w:line="360" w:lineRule="auto"/>
-        <w:contextualSpacing/>
-        <w:jc w:val="center"/>
-        <w:rPr>
-          <w:rFonts w:ascii="Times New Roman" w:hAnsi="Times New Roman" w:cs="Times New Roman"/>
-          <w:b/>
-          <w:bCs/>
-          <w:sz w:val="28"/>
-          <w:szCs w:val="28"/>
-          <w:lang w:val="ru-RU"/>
-        </w:rPr>
-      </w:pPr>
-      <w:r>
-        <w:rPr>
-          <w:rFonts w:ascii="Times New Roman" w:hAnsi="Times New Roman" w:cs="Times New Roman"/>
-          <w:b/>
-          <w:bCs/>
-          <w:sz w:val="28"/>
-          <w:szCs w:val="28"/>
-          <w:lang w:val="ru-RU"/>
-        </w:rPr>
-        <w:t xml:space="preserve">3. </w:t>
-      </w:r>
-      <w:proofErr w:type="spellStart"/>
-      <w:r>
-        <w:rPr>
-          <w:rFonts w:ascii="Times New Roman" w:hAnsi="Times New Roman" w:cs="Times New Roman"/>
-          <w:b/>
-          <w:bCs/>
-          <w:sz w:val="28"/>
-          <w:szCs w:val="28"/>
-          <w:lang w:val="ru-RU"/>
-        </w:rPr>
-        <w:t>Розглянемо</w:t>
-      </w:r>
-      <w:proofErr w:type="spellEnd"/>
-      <w:r>
-        <w:rPr>
-          <w:rFonts w:ascii="Times New Roman" w:hAnsi="Times New Roman" w:cs="Times New Roman"/>
-          <w:b/>
-          <w:bCs/>
-          <w:sz w:val="28"/>
-          <w:szCs w:val="28"/>
-          <w:lang w:val="ru-RU"/>
-        </w:rPr>
-        <w:t xml:space="preserve"> </w:t>
-      </w:r>
-      <w:proofErr w:type="spellStart"/>
-      <w:r>
-        <w:rPr>
-          <w:rFonts w:ascii="Times New Roman" w:hAnsi="Times New Roman" w:cs="Times New Roman"/>
-          <w:b/>
-          <w:bCs/>
-          <w:sz w:val="28"/>
-          <w:szCs w:val="28"/>
-          <w:lang w:val="ru-RU"/>
-        </w:rPr>
-        <w:t>дані</w:t>
-      </w:r>
-      <w:proofErr w:type="spellEnd"/>
-      <w:r>
-        <w:rPr>
-          <w:rFonts w:ascii="Times New Roman" w:hAnsi="Times New Roman" w:cs="Times New Roman"/>
-          <w:b/>
-          <w:bCs/>
-          <w:sz w:val="28"/>
-          <w:szCs w:val="28"/>
-          <w:lang w:val="ru-RU"/>
-        </w:rPr>
-        <w:t xml:space="preserve"> </w:t>
-      </w:r>
-      <w:proofErr w:type="spellStart"/>
-      <w:r>
-        <w:rPr>
-          <w:rFonts w:ascii="Times New Roman" w:hAnsi="Times New Roman" w:cs="Times New Roman"/>
-          <w:b/>
-          <w:bCs/>
-          <w:sz w:val="28"/>
-          <w:szCs w:val="28"/>
-        </w:rPr>
-        <w:t>Carseats</w:t>
-      </w:r>
-      <w:proofErr w:type="spellEnd"/>
-      <w:r>
-        <w:rPr>
-          <w:rFonts w:ascii="Times New Roman" w:hAnsi="Times New Roman" w:cs="Times New Roman"/>
-          <w:b/>
-          <w:bCs/>
-          <w:sz w:val="28"/>
-          <w:szCs w:val="28"/>
-          <w:lang w:val="ru-RU"/>
-        </w:rPr>
-        <w:t>.</w:t>
-      </w:r>
-    </w:p>
-    <w:p>
-      <w:pPr>
-        <w:spacing w:after="0" w:line="360" w:lineRule="auto"/>
-        <w:contextualSpacing/>
-        <w:rPr>
-          <w:rFonts w:ascii="Times New Roman" w:hAnsi="Times New Roman" w:cs="Times New Roman"/>
-          <w:sz w:val="28"/>
-          <w:szCs w:val="28"/>
-          <w:lang w:val="ru-RU"/>
-        </w:rPr>
-      </w:pPr>
-    </w:p>
-    <w:p>
-      <w:pPr>
-        <w:spacing w:after="0" w:line="360" w:lineRule="auto"/>
-        <w:contextualSpacing/>
-        <w:jc w:val="center"/>
-        <w:rPr>
-          <w:rFonts w:ascii="Times New Roman" w:hAnsi="Times New Roman" w:cs="Times New Roman"/>
-          <w:b/>
-          <w:bCs/>
-          <w:sz w:val="28"/>
-          <w:szCs w:val="28"/>
-          <w:lang w:val="ru-RU"/>
-        </w:rPr>
-      </w:pPr>
-      <w:r>
-        <w:rPr>
-          <w:rFonts w:ascii="Times New Roman" w:hAnsi="Times New Roman" w:cs="Times New Roman"/>
-          <w:b/>
-          <w:bCs/>
-          <w:sz w:val="28"/>
-          <w:szCs w:val="28"/>
-          <w:lang w:val="ru-RU"/>
-        </w:rPr>
-        <w:t>4.</w:t>
-      </w:r>
-    </w:p>
-    <w:p>
-      <w:pPr>
-        <w:spacing w:after="0" w:line="360" w:lineRule="auto"/>
-        <w:contextualSpacing/>
-        <w:jc w:val="both"/>
-        <w:rPr>
-          <w:rFonts w:ascii="Times New Roman" w:hAnsi="Times New Roman" w:cs="Times New Roman"/>
-          <w:sz w:val="28"/>
-          <w:szCs w:val="28"/>
-          <w:lang w:val="ru-RU"/>
-        </w:rPr>
-      </w:pPr>
-    </w:p>
-    <w:p>
-      <w:pPr>
-        <w:spacing w:after="0" w:line="360" w:lineRule="auto"/>
-        <w:contextualSpacing/>
-        <w:jc w:val="center"/>
-        <w:rPr>
-          <w:rFonts w:ascii="Times New Roman" w:hAnsi="Times New Roman" w:cs="Times New Roman"/>
-          <w:b/>
-          <w:bCs/>
-          <w:sz w:val="28"/>
-          <w:szCs w:val="28"/>
-          <w:lang w:val="ru-RU"/>
-        </w:rPr>
-      </w:pPr>
-      <w:r>
-        <w:rPr>
-          <w:rFonts w:ascii="Times New Roman" w:hAnsi="Times New Roman" w:cs="Times New Roman"/>
-          <w:b/>
-          <w:bCs/>
-          <w:sz w:val="28"/>
-          <w:szCs w:val="28"/>
-          <w:lang w:val="ru-RU"/>
-        </w:rPr>
-        <w:t xml:space="preserve">5. </w:t>
-      </w:r>
-      <w:proofErr w:type="spellStart"/>
-      <w:r>
-        <w:rPr>
-          <w:rFonts w:ascii="Times New Roman" w:hAnsi="Times New Roman" w:cs="Times New Roman"/>
-          <w:b/>
-          <w:bCs/>
-          <w:sz w:val="28"/>
-          <w:szCs w:val="28"/>
-          <w:lang w:val="ru-RU"/>
-        </w:rPr>
-        <w:t>Знову</w:t>
-      </w:r>
-      <w:proofErr w:type="spellEnd"/>
-      <w:r>
-        <w:rPr>
-          <w:rFonts w:ascii="Times New Roman" w:hAnsi="Times New Roman" w:cs="Times New Roman"/>
-          <w:b/>
-          <w:bCs/>
-          <w:sz w:val="28"/>
-          <w:szCs w:val="28"/>
-          <w:lang w:val="ru-RU"/>
-        </w:rPr>
-        <w:t xml:space="preserve"> </w:t>
-      </w:r>
-      <w:proofErr w:type="spellStart"/>
-      <w:r>
-        <w:rPr>
-          <w:rFonts w:ascii="Times New Roman" w:hAnsi="Times New Roman" w:cs="Times New Roman"/>
-          <w:b/>
-          <w:bCs/>
-          <w:sz w:val="28"/>
-          <w:szCs w:val="28"/>
-          <w:lang w:val="ru-RU"/>
-        </w:rPr>
-        <w:t>розглянемо</w:t>
-      </w:r>
-      <w:proofErr w:type="spellEnd"/>
-      <w:r>
-        <w:rPr>
-          <w:rFonts w:ascii="Times New Roman" w:hAnsi="Times New Roman" w:cs="Times New Roman"/>
-          <w:b/>
-          <w:bCs/>
-          <w:sz w:val="28"/>
-          <w:szCs w:val="28"/>
-          <w:lang w:val="ru-RU"/>
-        </w:rPr>
-        <w:t xml:space="preserve"> </w:t>
-      </w:r>
-      <w:proofErr w:type="spellStart"/>
-      <w:r>
-        <w:rPr>
-          <w:rFonts w:ascii="Times New Roman" w:hAnsi="Times New Roman" w:cs="Times New Roman"/>
-          <w:b/>
-          <w:bCs/>
-          <w:sz w:val="28"/>
-          <w:szCs w:val="28"/>
-          <w:lang w:val="ru-RU"/>
-        </w:rPr>
-        <w:t>просту</w:t>
-      </w:r>
-      <w:proofErr w:type="spellEnd"/>
-      <w:r>
-        <w:rPr>
-          <w:rFonts w:ascii="Times New Roman" w:hAnsi="Times New Roman" w:cs="Times New Roman"/>
-          <w:b/>
-          <w:bCs/>
-          <w:sz w:val="28"/>
-          <w:szCs w:val="28"/>
-          <w:lang w:val="ru-RU"/>
-        </w:rPr>
-        <w:t xml:space="preserve"> </w:t>
-      </w:r>
-      <w:proofErr w:type="spellStart"/>
-      <w:r>
-        <w:rPr>
-          <w:rFonts w:ascii="Times New Roman" w:hAnsi="Times New Roman" w:cs="Times New Roman"/>
-          <w:b/>
-          <w:bCs/>
-          <w:sz w:val="28"/>
-          <w:szCs w:val="28"/>
-          <w:lang w:val="ru-RU"/>
-        </w:rPr>
-        <w:t>лінійну</w:t>
-      </w:r>
-      <w:proofErr w:type="spellEnd"/>
-      <w:r>
-        <w:rPr>
-          <w:rFonts w:ascii="Times New Roman" w:hAnsi="Times New Roman" w:cs="Times New Roman"/>
-          <w:b/>
-          <w:bCs/>
-          <w:sz w:val="28"/>
-          <w:szCs w:val="28"/>
-          <w:lang w:val="ru-RU"/>
-        </w:rPr>
-        <w:t xml:space="preserve"> </w:t>
-      </w:r>
-      <w:proofErr w:type="spellStart"/>
-      <w:r>
-        <w:rPr>
-          <w:rFonts w:ascii="Times New Roman" w:hAnsi="Times New Roman" w:cs="Times New Roman"/>
-          <w:b/>
-          <w:bCs/>
-          <w:sz w:val="28"/>
-          <w:szCs w:val="28"/>
-          <w:lang w:val="ru-RU"/>
-        </w:rPr>
-        <w:t>регресію</w:t>
-      </w:r>
-      <w:proofErr w:type="spellEnd"/>
-      <w:r>
-        <w:rPr>
-          <w:rFonts w:ascii="Times New Roman" w:hAnsi="Times New Roman" w:cs="Times New Roman"/>
-          <w:b/>
-          <w:bCs/>
-          <w:sz w:val="28"/>
-          <w:szCs w:val="28"/>
-          <w:lang w:val="ru-RU"/>
-        </w:rPr>
-        <w:t xml:space="preserve"> без </w:t>
-      </w:r>
-      <w:proofErr w:type="spellStart"/>
-      <w:r>
-        <w:rPr>
-          <w:rFonts w:ascii="Times New Roman" w:hAnsi="Times New Roman" w:cs="Times New Roman"/>
-          <w:b/>
-          <w:bCs/>
-          <w:sz w:val="28"/>
-          <w:szCs w:val="28"/>
-          <w:lang w:val="ru-RU"/>
-        </w:rPr>
-        <w:t>коефіцієнта</w:t>
-      </w:r>
-      <w:proofErr w:type="spellEnd"/>
-      <w:r>
-        <w:rPr>
-          <w:rFonts w:ascii="Times New Roman" w:hAnsi="Times New Roman" w:cs="Times New Roman"/>
-          <w:b/>
-          <w:bCs/>
-          <w:sz w:val="28"/>
-          <w:szCs w:val="28"/>
-          <w:lang w:val="ru-RU"/>
-        </w:rPr>
-        <w:t xml:space="preserve"> </w:t>
+        <w:t xml:space="preserve">без коефіцієнта </w:t>
       </w:r>
       <w:r>
         <w:rPr>
@@ -1661,7 +2097,370 @@
         </w:rPr>
         <w:t>.</w:t>
       </w:r>
-      <w:r>
+    </w:p>
+    <w:p>
+      <w:pPr>
+        <w:spacing w:after="0" w:line="360" w:lineRule="auto"/>
+        <w:contextualSpacing/>
+        <w:jc w:val="center"/>
+        <w:rPr>
+          <w:rFonts w:ascii="Times New Roman" w:hAnsi="Times New Roman" w:cs="Times New Roman"/>
+          <w:sz w:val="28"/>
+          <w:szCs w:val="28"/>
+          <w:lang w:val="ru-RU"/>
+        </w:rPr>
+      </w:pPr>
+      <w:r>
+        <w:rPr>
+          <w:rFonts w:ascii="Times New Roman" w:hAnsi="Times New Roman" w:cs="Times New Roman"/>
+          <w:sz w:val="28"/>
+          <w:szCs w:val="28"/>
+          <w:lang w:val="ru-RU"/>
+        </w:rPr>
+        <w:lastRenderedPageBreak/>
+        <w:drawing>
+          <wp:inline distT="0" distB="0" distL="0" distR="0" wp14:anchorId="679BD018" wp14:editId="0756D898">
+            <wp:extent cx="1877786" cy="694524"/>
+            <wp:effectExtent l="0" t="0" r="8255" b="0"/>
+            <wp:docPr id="5" name="Picture 5"/>
+            <wp:cNvGraphicFramePr>
+              <a:graphicFrameLocks xmlns:a="http://schemas.openxmlformats.org/drawingml/2006/main" noChangeAspect="1"/>
+            </wp:cNvGraphicFramePr>
+            <a:graphic xmlns:a="http://schemas.openxmlformats.org/drawingml/2006/main">
+              <a:graphicData uri="http://schemas.openxmlformats.org/drawingml/2006/picture">
+                <pic:pic xmlns:pic="http://schemas.openxmlformats.org/drawingml/2006/picture">
+                  <pic:nvPicPr>
+                    <pic:cNvPr id="1" name=""/>
+                    <pic:cNvPicPr/>
+                  </pic:nvPicPr>
+                  <pic:blipFill>
+                    <a:blip r:embed="rId20"/>
+                    <a:stretch>
+                      <a:fillRect/>
+                    </a:stretch>
+                  </pic:blipFill>
+                  <pic:spPr>
+                    <a:xfrm>
+                      <a:off x="0" y="0"/>
+                      <a:ext cx="1896806" cy="701559"/>
+                    </a:xfrm>
+                    <a:prstGeom prst="rect">
+                      <a:avLst/>
+                    </a:prstGeom>
+                  </pic:spPr>
+                </pic:pic>
+              </a:graphicData>
+            </a:graphic>
+          </wp:inline>
+        </w:drawing>
+      </w:r>
+    </w:p>
+    <w:p>
+      <w:pPr>
+        <w:spacing w:after="0" w:line="360" w:lineRule="auto"/>
+        <w:contextualSpacing/>
+        <w:jc w:val="center"/>
+        <w:rPr>
+          <w:rFonts w:ascii="Times New Roman" w:hAnsi="Times New Roman" w:cs="Times New Roman"/>
+          <w:sz w:val="28"/>
+          <w:szCs w:val="28"/>
+          <w:lang w:val="ru-RU"/>
+        </w:rPr>
+      </w:pPr>
+    </w:p>
+    <w:p>
+      <w:pPr>
+        <w:spacing w:after="0" w:line="360" w:lineRule="auto"/>
+        <w:contextualSpacing/>
+        <w:jc w:val="both"/>
+        <w:rPr>
+          <w:rFonts w:ascii="Times New Roman" w:hAnsi="Times New Roman" w:cs="Times New Roman"/>
+          <w:b/>
+          <w:sz w:val="28"/>
+          <w:szCs w:val="28"/>
+          <w:lang w:val="ru-RU"/>
+        </w:rPr>
+      </w:pPr>
+      <w:r>
+        <w:rPr>
+          <w:rFonts w:ascii="Times New Roman" w:hAnsi="Times New Roman" w:cs="Times New Roman"/>
+          <w:b/>
+          <w:sz w:val="28"/>
+          <w:szCs w:val="28"/>
+          <w:lang w:val="ru-RU"/>
+        </w:rPr>
+        <w:t>4.1</w:t>
+      </w:r>
+    </w:p>
+    <w:p>
+      <w:pPr>
+        <w:spacing w:after="0" w:line="360" w:lineRule="auto"/>
+        <w:contextualSpacing/>
+        <w:jc w:val="center"/>
+        <w:rPr>
+          <w:rFonts w:ascii="Times New Roman" w:hAnsi="Times New Roman" w:cs="Times New Roman"/>
+          <w:b/>
+          <w:sz w:val="28"/>
+          <w:szCs w:val="28"/>
+          <w:lang w:val="ru-RU"/>
+        </w:rPr>
+      </w:pPr>
+      <w:r>
+        <w:rPr>
+          <w:rFonts w:ascii="Times New Roman" w:hAnsi="Times New Roman" w:cs="Times New Roman"/>
+          <w:b/>
+          <w:sz w:val="28"/>
+          <w:szCs w:val="28"/>
+          <w:lang w:val="ru-RU"/>
+        </w:rPr>
+        <w:drawing>
+          <wp:inline distT="0" distB="0" distL="0" distR="0" wp14:anchorId="143F398D" wp14:editId="30E6F4B9">
+            <wp:extent cx="3527417" cy="2123712"/>
+            <wp:effectExtent l="0" t="0" r="0" b="0"/>
+            <wp:docPr id="6" name="Picture 6"/>
+            <wp:cNvGraphicFramePr>
+              <a:graphicFrameLocks xmlns:a="http://schemas.openxmlformats.org/drawingml/2006/main" noChangeAspect="1"/>
+            </wp:cNvGraphicFramePr>
+            <a:graphic xmlns:a="http://schemas.openxmlformats.org/drawingml/2006/main">
+              <a:graphicData uri="http://schemas.openxmlformats.org/drawingml/2006/picture">
+                <pic:pic xmlns:pic="http://schemas.openxmlformats.org/drawingml/2006/picture">
+                  <pic:nvPicPr>
+                    <pic:cNvPr id="1" name=""/>
+                    <pic:cNvPicPr/>
+                  </pic:nvPicPr>
+                  <pic:blipFill>
+                    <a:blip r:embed="rId21"/>
+                    <a:stretch>
+                      <a:fillRect/>
+                    </a:stretch>
+                  </pic:blipFill>
+                  <pic:spPr>
+                    <a:xfrm>
+                      <a:off x="0" y="0"/>
+                      <a:ext cx="3562168" cy="2144634"/>
+                    </a:xfrm>
+                    <a:prstGeom prst="rect">
+                      <a:avLst/>
+                    </a:prstGeom>
+                  </pic:spPr>
+                </pic:pic>
+              </a:graphicData>
+            </a:graphic>
+          </wp:inline>
+        </w:drawing>
+      </w:r>
+    </w:p>
+    <w:p>
+      <w:pPr>
+        <w:spacing w:after="0" w:line="360" w:lineRule="auto"/>
+        <w:contextualSpacing/>
+        <w:jc w:val="center"/>
+        <w:rPr>
+          <w:rFonts w:ascii="Times New Roman" w:hAnsi="Times New Roman" w:cs="Times New Roman"/>
+          <w:b/>
+          <w:sz w:val="28"/>
+          <w:szCs w:val="28"/>
+          <w:lang w:val="ru-RU"/>
+        </w:rPr>
+      </w:pPr>
+    </w:p>
+    <w:p>
+      <w:pPr>
+        <w:spacing w:after="0" w:line="360" w:lineRule="auto"/>
+        <w:contextualSpacing/>
+        <w:jc w:val="both"/>
+        <w:rPr>
+          <w:rFonts w:ascii="Times New Roman" w:hAnsi="Times New Roman" w:cs="Times New Roman"/>
+          <w:b/>
+          <w:sz w:val="28"/>
+          <w:szCs w:val="28"/>
+          <w:lang w:val="ru-RU"/>
+        </w:rPr>
+      </w:pPr>
+      <w:r>
+        <w:rPr>
+          <w:rFonts w:ascii="Times New Roman" w:hAnsi="Times New Roman" w:cs="Times New Roman"/>
+          <w:b/>
+          <w:sz w:val="28"/>
+          <w:szCs w:val="28"/>
+          <w:lang w:val="ru-RU"/>
+        </w:rPr>
+        <w:t>4.2</w:t>
+      </w:r>
+    </w:p>
+    <w:p>
+      <w:pPr>
+        <w:spacing w:after="0" w:line="360" w:lineRule="auto"/>
+        <w:contextualSpacing/>
+        <w:jc w:val="center"/>
+        <w:rPr>
+          <w:rFonts w:ascii="Times New Roman" w:hAnsi="Times New Roman" w:cs="Times New Roman"/>
+          <w:b/>
+          <w:sz w:val="28"/>
+          <w:szCs w:val="28"/>
+          <w:lang w:val="ru-RU"/>
+        </w:rPr>
+      </w:pPr>
+      <w:r>
+        <w:rPr>
+          <w:rFonts w:ascii="Times New Roman" w:hAnsi="Times New Roman" w:cs="Times New Roman"/>
+          <w:b/>
+          <w:sz w:val="28"/>
+          <w:szCs w:val="28"/>
+          <w:lang w:val="ru-RU"/>
+        </w:rPr>
+        <w:drawing>
+          <wp:inline distT="0" distB="0" distL="0" distR="0" wp14:anchorId="23378369" wp14:editId="08980F3B">
+            <wp:extent cx="3603172" cy="2124628"/>
+            <wp:effectExtent l="0" t="0" r="0" b="9525"/>
+            <wp:docPr id="7" name="Picture 7"/>
+            <wp:cNvGraphicFramePr>
+              <a:graphicFrameLocks xmlns:a="http://schemas.openxmlformats.org/drawingml/2006/main" noChangeAspect="1"/>
+            </wp:cNvGraphicFramePr>
+            <a:graphic xmlns:a="http://schemas.openxmlformats.org/drawingml/2006/main">
+              <a:graphicData uri="http://schemas.openxmlformats.org/drawingml/2006/picture">
+                <pic:pic xmlns:pic="http://schemas.openxmlformats.org/drawingml/2006/picture">
+                  <pic:nvPicPr>
+                    <pic:cNvPr id="1" name=""/>
+                    <pic:cNvPicPr/>
+                  </pic:nvPicPr>
+                  <pic:blipFill>
+                    <a:blip r:embed="rId22"/>
+                    <a:stretch>
+                      <a:fillRect/>
+                    </a:stretch>
+                  </pic:blipFill>
+                  <pic:spPr>
+                    <a:xfrm>
+                      <a:off x="0" y="0"/>
+                      <a:ext cx="3643793" cy="2148580"/>
+                    </a:xfrm>
+                    <a:prstGeom prst="rect">
+                      <a:avLst/>
+                    </a:prstGeom>
+                  </pic:spPr>
+                </pic:pic>
+              </a:graphicData>
+            </a:graphic>
+          </wp:inline>
+        </w:drawing>
+      </w:r>
+    </w:p>
+    <w:p>
+      <w:pPr>
+        <w:spacing w:after="0" w:line="360" w:lineRule="auto"/>
+        <w:contextualSpacing/>
+        <w:jc w:val="center"/>
+        <w:rPr>
+          <w:rFonts w:ascii="Times New Roman" w:hAnsi="Times New Roman" w:cs="Times New Roman"/>
+          <w:b/>
+          <w:sz w:val="28"/>
+          <w:szCs w:val="28"/>
+          <w:lang w:val="ru-RU"/>
+        </w:rPr>
+      </w:pPr>
+    </w:p>
+    <w:p>
+      <w:pPr>
+        <w:spacing w:after="0" w:line="360" w:lineRule="auto"/>
+        <w:contextualSpacing/>
+        <w:jc w:val="both"/>
+        <w:rPr>
+          <w:rFonts w:ascii="Times New Roman" w:hAnsi="Times New Roman" w:cs="Times New Roman"/>
+          <w:b/>
+          <w:sz w:val="28"/>
+          <w:szCs w:val="28"/>
+          <w:lang w:val="ru-RU"/>
+        </w:rPr>
+      </w:pPr>
+      <w:r>
+        <w:rPr>
+          <w:rFonts w:ascii="Times New Roman" w:hAnsi="Times New Roman" w:cs="Times New Roman"/>
+          <w:b/>
+          <w:sz w:val="28"/>
+          <w:szCs w:val="28"/>
+          <w:lang w:val="ru-RU"/>
+        </w:rPr>
+        <w:t>4.3</w:t>
+      </w:r>
+    </w:p>
+    <w:p>
+      <w:pPr>
+        <w:spacing w:after="0" w:line="360" w:lineRule="auto"/>
+        <w:contextualSpacing/>
+        <w:jc w:val="center"/>
+        <w:rPr>
+          <w:rFonts w:ascii="Times New Roman" w:hAnsi="Times New Roman" w:cs="Times New Roman"/>
+          <w:b/>
+          <w:sz w:val="28"/>
+          <w:szCs w:val="28"/>
+          <w:lang w:val="ru-RU"/>
+        </w:rPr>
+      </w:pPr>
+      <w:r>
+        <w:rPr>
+          <w:rFonts w:ascii="Times New Roman" w:hAnsi="Times New Roman" w:cs="Times New Roman"/>
+          <w:b/>
+          <w:sz w:val="28"/>
+          <w:szCs w:val="28"/>
+          <w:lang w:val="ru-RU"/>
+        </w:rPr>
+        <w:drawing>
+          <wp:inline distT="0" distB="0" distL="0" distR="0" wp14:anchorId="181CFE81" wp14:editId="6E71FD88">
+            <wp:extent cx="2318657" cy="329277"/>
+            <wp:effectExtent l="0" t="0" r="5715" b="0"/>
+            <wp:docPr id="8" name="Picture 8"/>
+            <wp:cNvGraphicFramePr>
+              <a:graphicFrameLocks xmlns:a="http://schemas.openxmlformats.org/drawingml/2006/main" noChangeAspect="1"/>
+            </wp:cNvGraphicFramePr>
+            <a:graphic xmlns:a="http://schemas.openxmlformats.org/drawingml/2006/main">
+              <a:graphicData uri="http://schemas.openxmlformats.org/drawingml/2006/picture">
+                <pic:pic xmlns:pic="http://schemas.openxmlformats.org/drawingml/2006/picture">
+                  <pic:nvPicPr>
+                    <pic:cNvPr id="1" name=""/>
+                    <pic:cNvPicPr/>
+                  </pic:nvPicPr>
+                  <pic:blipFill>
+                    <a:blip r:embed="rId23"/>
+                    <a:stretch>
+                      <a:fillRect/>
+                    </a:stretch>
+                  </pic:blipFill>
+                  <pic:spPr>
+                    <a:xfrm>
+                      <a:off x="0" y="0"/>
+                      <a:ext cx="2412220" cy="342564"/>
+                    </a:xfrm>
+                    <a:prstGeom prst="rect">
+                      <a:avLst/>
+                    </a:prstGeom>
+                  </pic:spPr>
+                </pic:pic>
+              </a:graphicData>
+            </a:graphic>
+          </wp:inline>
+        </w:drawing>
+      </w:r>
+    </w:p>
+    <w:p>
+      <w:pPr>
+        <w:spacing w:after="0" w:line="360" w:lineRule="auto"/>
+        <w:contextualSpacing/>
+        <w:jc w:val="center"/>
+        <w:rPr>
+          <w:rFonts w:ascii="Times New Roman" w:hAnsi="Times New Roman" w:cs="Times New Roman"/>
+          <w:b/>
+          <w:sz w:val="28"/>
+          <w:szCs w:val="28"/>
+          <w:lang w:val="ru-RU"/>
+        </w:rPr>
+      </w:pPr>
+    </w:p>
+    <w:p>
+      <w:pPr>
+        <w:spacing w:after="0" w:line="360" w:lineRule="auto"/>
+        <w:contextualSpacing/>
+        <w:jc w:val="center"/>
         <w:rPr>
           <w:rFonts w:ascii="Times New Roman" w:hAnsi="Times New Roman" w:cs="Times New Roman"/>
           <w:b/>
@@ -1670,7 +2469,51 @@
           <w:szCs w:val="28"/>
           <w:lang w:val="ru-RU"/>
         </w:rPr>
-        <w:t>\</w:t>
+      </w:pPr>
+      <w:r>
+        <w:rPr>
+          <w:rFonts w:ascii="Times New Roman" w:hAnsi="Times New Roman" w:cs="Times New Roman"/>
+          <w:b/>
+          <w:bCs/>
+          <w:sz w:val="28"/>
+          <w:szCs w:val="28"/>
+          <w:lang w:val="ru-RU"/>
+        </w:rPr>
+        <w:t xml:space="preserve">5. Знову розглянемо просту лінійну регресію без коефіцієнта </w:t>
+      </w:r>
+      <w:r>
+        <w:rPr>
+          <w:rFonts w:ascii="Times New Roman" w:hAnsi="Times New Roman" w:cs="Times New Roman"/>
+          <w:b/>
+          <w:bCs/>
+          <w:i/>
+          <w:sz w:val="28"/>
+          <w:szCs w:val="28"/>
+        </w:rPr>
+        <w:t>β</w:t>
+      </w:r>
+      <w:r>
+        <w:rPr>
+          <w:rFonts w:ascii="Times New Roman" w:hAnsi="Times New Roman" w:cs="Times New Roman"/>
+          <w:b/>
+          <w:bCs/>
+          <w:sz w:val="28"/>
+          <w:szCs w:val="28"/>
+          <w:vertAlign w:val="subscript"/>
+          <w:lang w:val="ru-RU"/>
+        </w:rPr>
+        <w:t>0</w:t>
+      </w:r>
+      <w:r>
+        <w:rPr>
+          <w:rFonts w:ascii="Times New Roman" w:hAnsi="Times New Roman" w:cs="Times New Roman"/>
+          <w:b/>
+          <w:bCs/>
+          <w:sz w:val="28"/>
+          <w:szCs w:val="28"/>
+          <w:lang w:val="ru-RU"/>
+        </w:rPr>
+        <w:t>.</w:t>
       </w:r>
     </w:p>
     <w:p>
@@ -1707,6 +2550,7 @@
           <w:sz w:val="28"/>
           <w:szCs w:val="28"/>
         </w:rPr>
+        <w:lastRenderedPageBreak/>
         <w:t>6.</w:t>
       </w:r>
     </w:p>
@@ -1743,10 +2587,26 @@
           <w:sz w:val="28"/>
           <w:szCs w:val="28"/>
         </w:rPr>
-        <w:t xml:space="preserve">7. </w:t>
-      </w:r>
-      <w:proofErr w:type="spellStart"/>
-      <w:r>
+        <w:t>7. Зосередимося на проблемі колінеарності.</w:t>
+      </w:r>
+    </w:p>
+    <w:p>
+      <w:pPr>
+        <w:spacing w:after="0" w:line="360" w:lineRule="auto"/>
+        <w:contextualSpacing/>
+        <w:jc w:val="both"/>
+        <w:rPr>
+          <w:rFonts w:ascii="Times New Roman" w:hAnsi="Times New Roman" w:cs="Times New Roman"/>
+          <w:sz w:val="28"/>
+          <w:szCs w:val="28"/>
+        </w:rPr>
+      </w:pPr>
+    </w:p>
+    <w:p>
+      <w:pPr>
+        <w:spacing w:after="0" w:line="360" w:lineRule="auto"/>
+        <w:contextualSpacing/>
+        <w:jc w:val="center"/>
         <w:rPr>
           <w:rFonts w:ascii="Times New Roman" w:hAnsi="Times New Roman" w:cs="Times New Roman"/>
           <w:b/>
@@ -1754,9 +2614,7 @@
           <w:sz w:val="28"/>
           <w:szCs w:val="28"/>
         </w:rPr>
-        <w:t>Зосередимося</w:t>
-      </w:r>
-      <w:proofErr w:type="spellEnd"/>
+      </w:pPr>
       <w:r>
         <w:rPr>
           <w:rFonts w:ascii="Times New Roman" w:hAnsi="Times New Roman" w:cs="Times New Roman"/>
@@ -1765,109 +2623,6 @@
           <w:sz w:val="28"/>
           <w:szCs w:val="28"/>
         </w:rPr>
-        <w:t xml:space="preserve"> </w:t>
-      </w:r>
-      <w:proofErr w:type="spellStart"/>
-      <w:r>
-        <w:rPr>
-          <w:rFonts w:ascii="Times New Roman" w:hAnsi="Times New Roman" w:cs="Times New Roman"/>
-          <w:b/>
-          <w:bCs/>
-          <w:sz w:val="28"/>
-          <w:szCs w:val="28"/>
-        </w:rPr>
-        <w:t>на</w:t>
-      </w:r>
-      <w:proofErr w:type="spellEnd"/>
-      <w:r>
-        <w:rPr>
-          <w:rFonts w:ascii="Times New Roman" w:hAnsi="Times New Roman" w:cs="Times New Roman"/>
-          <w:b/>
-          <w:bCs/>
-          <w:sz w:val="28"/>
-          <w:szCs w:val="28"/>
-        </w:rPr>
-        <w:t xml:space="preserve"> </w:t>
-      </w:r>
-      <w:proofErr w:type="spellStart"/>
-      <w:r>
-        <w:rPr>
-          <w:rFonts w:ascii="Times New Roman" w:hAnsi="Times New Roman" w:cs="Times New Roman"/>
-          <w:b/>
-          <w:bCs/>
-          <w:sz w:val="28"/>
-          <w:szCs w:val="28"/>
-        </w:rPr>
-        <w:t>проблемі</w:t>
-      </w:r>
-      <w:proofErr w:type="spellEnd"/>
-      <w:r>
-        <w:rPr>
-          <w:rFonts w:ascii="Times New Roman" w:hAnsi="Times New Roman" w:cs="Times New Roman"/>
-          <w:b/>
-          <w:bCs/>
-          <w:sz w:val="28"/>
-          <w:szCs w:val="28"/>
-        </w:rPr>
-        <w:t xml:space="preserve"> </w:t>
-      </w:r>
-      <w:proofErr w:type="spellStart"/>
-      <w:r>
-        <w:rPr>
-          <w:rFonts w:ascii="Times New Roman" w:hAnsi="Times New Roman" w:cs="Times New Roman"/>
-          <w:b/>
-          <w:bCs/>
-          <w:sz w:val="28"/>
-          <w:szCs w:val="28"/>
-        </w:rPr>
-        <w:t>колінеарності</w:t>
-      </w:r>
-      <w:proofErr w:type="spellEnd"/>
-      <w:r>
-        <w:rPr>
-          <w:rFonts w:ascii="Times New Roman" w:hAnsi="Times New Roman" w:cs="Times New Roman"/>
-          <w:b/>
-          <w:bCs/>
-          <w:sz w:val="28"/>
-          <w:szCs w:val="28"/>
-        </w:rPr>
-        <w:t>.</w:t>
-      </w:r>
-    </w:p>
-    <w:p>
-      <w:pPr>
-        <w:spacing w:after="0" w:line="360" w:lineRule="auto"/>
-        <w:contextualSpacing/>
-        <w:jc w:val="both"/>
-        <w:rPr>
-          <w:rFonts w:ascii="Times New Roman" w:hAnsi="Times New Roman" w:cs="Times New Roman"/>
-          <w:sz w:val="28"/>
-          <w:szCs w:val="28"/>
-        </w:rPr>
-      </w:pPr>
-    </w:p>
-    <w:p>
-      <w:pPr>
-        <w:spacing w:after="0" w:line="360" w:lineRule="auto"/>
-        <w:contextualSpacing/>
-        <w:jc w:val="center"/>
-        <w:rPr>
-          <w:rFonts w:ascii="Times New Roman" w:hAnsi="Times New Roman" w:cs="Times New Roman"/>
-          <w:b/>
-          <w:bCs/>
-          <w:sz w:val="28"/>
-          <w:szCs w:val="28"/>
-        </w:rPr>
-      </w:pPr>
-      <w:r>
-        <w:rPr>
-          <w:rFonts w:ascii="Times New Roman" w:hAnsi="Times New Roman" w:cs="Times New Roman"/>
-          <w:b/>
-          <w:bCs/>
-          <w:sz w:val="28"/>
-          <w:szCs w:val="28"/>
-        </w:rPr>
-        <w:lastRenderedPageBreak/>
         <w:t>8.</w:t>
       </w:r>
     </w:p>
@@ -1894,7 +2649,7 @@
 </file>
 
 <file path=word/endnotes.xml><?xml version="1.0" encoding="utf-8"?>
-<w:endnotes xmlns:wpc="http://schemas.microsoft.com/office/word/2010/wordprocessingCanvas" xmlns:cx="http://schemas.microsoft.com/office/drawing/2014/chartex" xmlns:cx1="http://schemas.microsoft.com/office/drawing/2015/9/8/chartex" xmlns:cx2="http://schemas.microsoft.com/office/drawing/2015/10/21/chartex" xmlns:cx3="http://schemas.microsoft.com/office/drawing/2016/5/9/chartex" xmlns:cx4="http://schemas.microsoft.com/office/drawing/2016/5/10/chartex" xmlns:cx5="http://schemas.microsoft.com/office/drawing/2016/5/11/chartex" xmlns:cx6="http://schemas.microsoft.com/office/drawing/2016/5/12/chartex" xmlns:cx7="http://schemas.microsoft.com/office/drawing/2016/5/13/chartex" xmlns:cx8="http://schemas.microsoft.com/office/drawing/2016/5/14/chartex" xmlns:mc="http://schemas.openxmlformats.org/markup-compatibility/2006" xmlns:aink="http://schemas.microsoft.com/office/drawing/2016/ink" xmlns:am3d="http://schemas.microsoft.com/office/drawing/2017/model3d" xmlns:o="urn:schemas-microsoft-com:office:office" xmlns:r="http://schemas.openxmlformats.org/officeDocument/2006/relationships" xmlns:m="http://schemas.openxmlformats.org/officeDocument/2006/math" xmlns:v="urn:schemas-microsoft-com:vml" xmlns:wp14="http://schemas.microsoft.com/office/word/2010/wordprocessingDrawing" xmlns:wp="http://schemas.openxmlformats.org/drawingml/2006/wordprocessingDrawing" xmlns:w10="urn:schemas-microsoft-com:office:word" xmlns:w="http://schemas.openxmlformats.org/wordprocessingml/2006/main" xmlns:w14="http://schemas.microsoft.com/office/word/2010/wordml" xmlns:w15="http://schemas.microsoft.com/office/word/2012/wordml" xmlns:w16cex="http://schemas.microsoft.com/office/word/2018/wordml/cex" xmlns:w16cid="http://schemas.microsoft.com/office/word/2016/wordml/cid" xmlns:w16="http://schemas.microsoft.com/office/word/2018/wordml" xmlns:w16sdtdh="http://schemas.microsoft.com/office/word/2020/wordml/sdtdatahash" xmlns:w16se="http://schemas.microsoft.com/office/word/2015/wordml/symex" xmlns:wpg="http://schemas.microsoft.com/office/word/2010/wordprocessingGroup" xmlns:wpi="http://schemas.microsoft.com/office/word/2010/wordprocessingInk" xmlns:wne="http://schemas.microsoft.com/office/word/2006/wordml" xmlns:wps="http://schemas.microsoft.com/office/word/2010/wordprocessingShape" mc:Ignorable="w14 w15 w16se w16cid w16 w16cex w16sdtdh wp14">
+<w:endnotes xmlns:wpc="http://schemas.microsoft.com/office/word/2010/wordprocessingCanvas" xmlns:cx="http://schemas.microsoft.com/office/drawing/2014/chartex" xmlns:cx1="http://schemas.microsoft.com/office/drawing/2015/9/8/chartex" xmlns:mc="http://schemas.openxmlformats.org/markup-compatibility/2006" xmlns:o="urn:schemas-microsoft-com:office:office" xmlns:r="http://schemas.openxmlformats.org/officeDocument/2006/relationships" xmlns:m="http://schemas.openxmlformats.org/officeDocument/2006/math" xmlns:v="urn:schemas-microsoft-com:vml" xmlns:wp14="http://schemas.microsoft.com/office/word/2010/wordprocessingDrawing" xmlns:wp="http://schemas.openxmlformats.org/drawingml/2006/wordprocessingDrawing" xmlns:w10="urn:schemas-microsoft-com:office:word" xmlns:w="http://schemas.openxmlformats.org/wordprocessingml/2006/main" xmlns:w14="http://schemas.microsoft.com/office/word/2010/wordml" xmlns:w15="http://schemas.microsoft.com/office/word/2012/wordml" xmlns:w16se="http://schemas.microsoft.com/office/word/2015/wordml/symex" xmlns:wpg="http://schemas.microsoft.com/office/word/2010/wordprocessingGroup" xmlns:wpi="http://schemas.microsoft.com/office/word/2010/wordprocessingInk" xmlns:wne="http://schemas.microsoft.com/office/word/2006/wordml" xmlns:wps="http://schemas.microsoft.com/office/word/2010/wordprocessingShape" mc:Ignorable="w14 w15 w16se wp14">
   <w:endnote w:type="separator" w:id="-1">
     <w:p>
       <w:pPr>
@@ -1919,7 +2674,7 @@
 </file>
 
 <file path=word/footnotes.xml><?xml version="1.0" encoding="utf-8"?>
-<w:footnotes xmlns:wpc="http://schemas.microsoft.com/office/word/2010/wordprocessingCanvas" xmlns:cx="http://schemas.microsoft.com/office/drawing/2014/chartex" xmlns:cx1="http://schemas.microsoft.com/office/drawing/2015/9/8/chartex" xmlns:cx2="http://schemas.microsoft.com/office/drawing/2015/10/21/chartex" xmlns:cx3="http://schemas.microsoft.com/office/drawing/2016/5/9/chartex" xmlns:cx4="http://schemas.microsoft.com/office/drawing/2016/5/10/chartex" xmlns:cx5="http://schemas.microsoft.com/office/drawing/2016/5/11/chartex" xmlns:cx6="http://schemas.microsoft.com/office/drawing/2016/5/12/chartex" xmlns:cx7="http://schemas.microsoft.com/office/drawing/2016/5/13/chartex" xmlns:cx8="http://schemas.microsoft.com/office/drawing/2016/5/14/chartex" xmlns:mc="http://schemas.openxmlformats.org/markup-compatibility/2006" xmlns:aink="http://schemas.microsoft.com/office/drawing/2016/ink" xmlns:am3d="http://schemas.microsoft.com/office/drawing/2017/model3d" xmlns:o="urn:schemas-microsoft-com:office:office" xmlns:r="http://schemas.openxmlformats.org/officeDocument/2006/relationships" xmlns:m="http://schemas.openxmlformats.org/officeDocument/2006/math" xmlns:v="urn:schemas-microsoft-com:vml" xmlns:wp14="http://schemas.microsoft.com/office/word/2010/wordprocessingDrawing" xmlns:wp="http://schemas.openxmlformats.org/drawingml/2006/wordprocessingDrawing" xmlns:w10="urn:schemas-microsoft-com:office:word" xmlns:w="http://schemas.openxmlformats.org/wordprocessingml/2006/main" xmlns:w14="http://schemas.microsoft.com/office/word/2010/wordml" xmlns:w15="http://schemas.microsoft.com/office/word/2012/wordml" xmlns:w16cex="http://schemas.microsoft.com/office/word/2018/wordml/cex" xmlns:w16cid="http://schemas.microsoft.com/office/word/2016/wordml/cid" xmlns:w16="http://schemas.microsoft.com/office/word/2018/wordml" xmlns:w16sdtdh="http://schemas.microsoft.com/office/word/2020/wordml/sdtdatahash" xmlns:w16se="http://schemas.microsoft.com/office/word/2015/wordml/symex" xmlns:wpg="http://schemas.microsoft.com/office/word/2010/wordprocessingGroup" xmlns:wpi="http://schemas.microsoft.com/office/word/2010/wordprocessingInk" xmlns:wne="http://schemas.microsoft.com/office/word/2006/wordml" xmlns:wps="http://schemas.microsoft.com/office/word/2010/wordprocessingShape" mc:Ignorable="w14 w15 w16se w16cid w16 w16cex w16sdtdh wp14">
+<w:footnotes xmlns:wpc="http://schemas.microsoft.com/office/word/2010/wordprocessingCanvas" xmlns:cx="http://schemas.microsoft.com/office/drawing/2014/chartex" xmlns:cx1="http://schemas.microsoft.com/office/drawing/2015/9/8/chartex" xmlns:mc="http://schemas.openxmlformats.org/markup-compatibility/2006" xmlns:o="urn:schemas-microsoft-com:office:office" xmlns:r="http://schemas.openxmlformats.org/officeDocument/2006/relationships" xmlns:m="http://schemas.openxmlformats.org/officeDocument/2006/math" xmlns:v="urn:schemas-microsoft-com:vml" xmlns:wp14="http://schemas.microsoft.com/office/word/2010/wordprocessingDrawing" xmlns:wp="http://schemas.openxmlformats.org/drawingml/2006/wordprocessingDrawing" xmlns:w10="urn:schemas-microsoft-com:office:word" xmlns:w="http://schemas.openxmlformats.org/wordprocessingml/2006/main" xmlns:w14="http://schemas.microsoft.com/office/word/2010/wordml" xmlns:w15="http://schemas.microsoft.com/office/word/2012/wordml" xmlns:w16se="http://schemas.microsoft.com/office/word/2015/wordml/symex" xmlns:wpg="http://schemas.microsoft.com/office/word/2010/wordprocessingGroup" xmlns:wpi="http://schemas.microsoft.com/office/word/2010/wordprocessingInk" xmlns:wne="http://schemas.microsoft.com/office/word/2006/wordml" xmlns:wps="http://schemas.microsoft.com/office/word/2010/wordprocessingShape" mc:Ignorable="w14 w15 w16se wp14">
   <w:footnote w:type="separator" w:id="-1">
     <w:p>
       <w:pPr>
@@ -1944,7 +2699,7 @@
 </file>
 
 <file path=word/numbering.xml><?xml version="1.0" encoding="utf-8"?>
-<w:numbering xmlns:wpc="http://schemas.microsoft.com/office/word/2010/wordprocessingCanvas" xmlns:cx="http://schemas.microsoft.com/office/drawing/2014/chartex" xmlns:cx1="http://schemas.microsoft.com/office/drawing/2015/9/8/chartex" xmlns:cx2="http://schemas.microsoft.com/office/drawing/2015/10/21/chartex" xmlns:cx3="http://schemas.microsoft.com/office/drawing/2016/5/9/chartex" xmlns:cx4="http://schemas.microsoft.com/office/drawing/2016/5/10/chartex" xmlns:cx5="http://schemas.microsoft.com/office/drawing/2016/5/11/chartex" xmlns:cx6="http://schemas.microsoft.com/office/drawing/2016/5/12/chartex" xmlns:cx7="http://schemas.microsoft.com/office/drawing/2016/5/13/chartex" xmlns:cx8="http://schemas.microsoft.com/office/drawing/2016/5/14/chartex" xmlns:mc="http://schemas.openxmlformats.org/markup-compatibility/2006" xmlns:aink="http://schemas.microsoft.com/office/drawing/2016/ink" xmlns:am3d="http://schemas.microsoft.com/office/drawing/2017/model3d" xmlns:o="urn:schemas-microsoft-com:office:office" xmlns:r="http://schemas.openxmlformats.org/officeDocument/2006/relationships" xmlns:m="http://schemas.openxmlformats.org/officeDocument/2006/math" xmlns:v="urn:schemas-microsoft-com:vml" xmlns:wp14="http://schemas.microsoft.com/office/word/2010/wordprocessingDrawing" xmlns:wp="http://schemas.openxmlformats.org/drawingml/2006/wordprocessingDrawing" xmlns:w10="urn:schemas-microsoft-com:office:word" xmlns:w="http://schemas.openxmlformats.org/wordprocessingml/2006/main" xmlns:w14="http://schemas.microsoft.com/office/word/2010/wordml" xmlns:w15="http://schemas.microsoft.com/office/word/2012/wordml" xmlns:w16cex="http://schemas.microsoft.com/office/word/2018/wordml/cex" xmlns:w16cid="http://schemas.microsoft.com/office/word/2016/wordml/cid" xmlns:w16="http://schemas.microsoft.com/office/word/2018/wordml" xmlns:w16sdtdh="http://schemas.microsoft.com/office/word/2020/wordml/sdtdatahash" xmlns:w16se="http://schemas.microsoft.com/office/word/2015/wordml/symex" xmlns:wpg="http://schemas.microsoft.com/office/word/2010/wordprocessingGroup" xmlns:wpi="http://schemas.microsoft.com/office/word/2010/wordprocessingInk" xmlns:wne="http://schemas.microsoft.com/office/word/2006/wordml" xmlns:wps="http://schemas.microsoft.com/office/word/2010/wordprocessingShape" mc:Ignorable="w14 w15 w16se w16cid w16 w16cex w16sdtdh wp14">
+<w:numbering xmlns:wpc="http://schemas.microsoft.com/office/word/2010/wordprocessingCanvas" xmlns:cx="http://schemas.microsoft.com/office/drawing/2014/chartex" xmlns:cx1="http://schemas.microsoft.com/office/drawing/2015/9/8/chartex" xmlns:mc="http://schemas.openxmlformats.org/markup-compatibility/2006" xmlns:o="urn:schemas-microsoft-com:office:office" xmlns:r="http://schemas.openxmlformats.org/officeDocument/2006/relationships" xmlns:m="http://schemas.openxmlformats.org/officeDocument/2006/math" xmlns:v="urn:schemas-microsoft-com:vml" xmlns:wp14="http://schemas.microsoft.com/office/word/2010/wordprocessingDrawing" xmlns:wp="http://schemas.openxmlformats.org/drawingml/2006/wordprocessingDrawing" xmlns:w10="urn:schemas-microsoft-com:office:word" xmlns:w="http://schemas.openxmlformats.org/wordprocessingml/2006/main" xmlns:w14="http://schemas.microsoft.com/office/word/2010/wordml" xmlns:w15="http://schemas.microsoft.com/office/word/2012/wordml" xmlns:w16se="http://schemas.microsoft.com/office/word/2015/wordml/symex" xmlns:wpg="http://schemas.microsoft.com/office/word/2010/wordprocessingGroup" xmlns:wpi="http://schemas.microsoft.com/office/word/2010/wordprocessingInk" xmlns:wne="http://schemas.microsoft.com/office/word/2006/wordml" xmlns:wps="http://schemas.microsoft.com/office/word/2010/wordprocessingShape" mc:Ignorable="w14 w15 w16se wp14">
   <w:abstractNum w:abstractNumId="0" w15:restartNumberingAfterBreak="0">
     <w:nsid w:val="036161A6"/>
     <w:multiLevelType w:val="multilevel"/>
@@ -2990,7 +3745,7 @@
 </file>
 
 <file path=word/styles.xml><?xml version="1.0" encoding="utf-8"?>
-<w:styles xmlns:mc="http://schemas.openxmlformats.org/markup-compatibility/2006" xmlns:r="http://schemas.openxmlformats.org/officeDocument/2006/relationships" xmlns:w="http://schemas.openxmlformats.org/wordprocessingml/2006/main" xmlns:w14="http://schemas.microsoft.com/office/word/2010/wordml" xmlns:w15="http://schemas.microsoft.com/office/word/2012/wordml" xmlns:w16cex="http://schemas.microsoft.com/office/word/2018/wordml/cex" xmlns:w16cid="http://schemas.microsoft.com/office/word/2016/wordml/cid" xmlns:w16="http://schemas.microsoft.com/office/word/2018/wordml" xmlns:w16sdtdh="http://schemas.microsoft.com/office/word/2020/wordml/sdtdatahash" xmlns:w16se="http://schemas.microsoft.com/office/word/2015/wordml/symex" mc:Ignorable="w14 w15 w16se w16cid w16 w16cex w16sdtdh">
+<w:styles xmlns:mc="http://schemas.openxmlformats.org/markup-compatibility/2006" xmlns:r="http://schemas.openxmlformats.org/officeDocument/2006/relationships" xmlns:w="http://schemas.openxmlformats.org/wordprocessingml/2006/main" xmlns:w14="http://schemas.microsoft.com/office/word/2010/wordml" xmlns:w15="http://schemas.microsoft.com/office/word/2012/wordml" xmlns:w16se="http://schemas.microsoft.com/office/word/2015/wordml/symex" mc:Ignorable="w14 w15 w16se">
   <w:docDefaults>
     <w:rPrDefault>
       <w:rPr>
@@ -3006,7 +3761,7 @@
       </w:pPr>
     </w:pPrDefault>
   </w:docDefaults>
-  <w:latentStyles w:defLockedState="0" w:defUIPriority="99" w:defSemiHidden="0" w:defUnhideWhenUsed="0" w:defQFormat="0" w:count="376">
+  <w:latentStyles w:defLockedState="0" w:defUIPriority="99" w:defSemiHidden="0" w:defUnhideWhenUsed="0" w:defQFormat="0" w:count="371">
     <w:lsdException w:name="Normal" w:uiPriority="0" w:qFormat="1"/>
     <w:lsdException w:name="heading 1" w:uiPriority="9" w:qFormat="1"/>
     <w:lsdException w:name="heading 2" w:semiHidden="1" w:uiPriority="9" w:unhideWhenUsed="1" w:qFormat="1"/>
@@ -3378,13 +4133,8 @@
     <w:lsdException w:name="List Table 5 Dark Accent 6" w:uiPriority="50"/>
     <w:lsdException w:name="List Table 6 Colorful Accent 6" w:uiPriority="51"/>
     <w:lsdException w:name="List Table 7 Colorful Accent 6" w:uiPriority="52"/>
-    <w:lsdException w:name="Mention" w:semiHidden="1" w:unhideWhenUsed="1"/>
-    <w:lsdException w:name="Smart Hyperlink" w:semiHidden="1" w:unhideWhenUsed="1"/>
-    <w:lsdException w:name="Hashtag" w:semiHidden="1" w:unhideWhenUsed="1"/>
-    <w:lsdException w:name="Unresolved Mention" w:semiHidden="1" w:unhideWhenUsed="1"/>
-    <w:lsdException w:name="Smart Link" w:semiHidden="1" w:unhideWhenUsed="1"/>
   </w:latentStyles>
-  <w:style w:type="paragraph" w:default="1" w:styleId="a">
+  <w:style w:type="paragraph" w:default="1" w:styleId="Normal">
     <w:name w:val="Normal"/>
     <w:qFormat/>
     <w:rsid w:val="00F150F9"/>
@@ -3392,13 +4142,13 @@
       <w:lang w:val="en-US"/>
     </w:rPr>
   </w:style>
-  <w:style w:type="character" w:default="1" w:styleId="a0">
+  <w:style w:type="character" w:default="1" w:styleId="DefaultParagraphFont">
     <w:name w:val="Default Paragraph Font"/>
     <w:uiPriority w:val="1"/>
     <w:semiHidden/>
     <w:unhideWhenUsed/>
   </w:style>
-  <w:style w:type="table" w:default="1" w:styleId="a1">
+  <w:style w:type="table" w:default="1" w:styleId="TableNormal">
     <w:name w:val="Normal Table"/>
     <w:uiPriority w:val="99"/>
     <w:semiHidden/>
@@ -3413,15 +4163,15 @@
       </w:tblCellMar>
     </w:tblPr>
   </w:style>
-  <w:style w:type="numbering" w:default="1" w:styleId="a2">
+  <w:style w:type="numbering" w:default="1" w:styleId="NoList">
     <w:name w:val="No List"/>
     <w:uiPriority w:val="99"/>
     <w:semiHidden/>
     <w:unhideWhenUsed/>
   </w:style>
-  <w:style w:type="paragraph" w:styleId="a3">
+  <w:style w:type="paragraph" w:styleId="ListParagraph">
     <w:name w:val="List Paragraph"/>
-    <w:basedOn w:val="a"/>
+    <w:basedOn w:val="Normal"/>
     <w:uiPriority w:val="34"/>
     <w:qFormat/>
     <w:rsid w:val="00D358BC"/>
@@ -3430,9 +4180,9 @@
       <w:contextualSpacing/>
     </w:pPr>
   </w:style>
-  <w:style w:type="character" w:styleId="a4">
+  <w:style w:type="character" w:styleId="Hyperlink">
     <w:name w:val="Hyperlink"/>
-    <w:basedOn w:val="a0"/>
+    <w:basedOn w:val="DefaultParagraphFont"/>
     <w:uiPriority w:val="99"/>
     <w:unhideWhenUsed/>
     <w:rsid w:val="00D358BC"/>
@@ -3443,7 +4193,7 @@
   </w:style>
   <w:style w:type="character" w:customStyle="1" w:styleId="1">
     <w:name w:val="Незакрита згадка1"/>
-    <w:basedOn w:val="a0"/>
+    <w:basedOn w:val="DefaultParagraphFont"/>
     <w:uiPriority w:val="99"/>
     <w:semiHidden/>
     <w:unhideWhenUsed/>
@@ -3453,9 +4203,9 @@
       <w:shd w:val="clear" w:color="auto" w:fill="E1DFDD"/>
     </w:rPr>
   </w:style>
-  <w:style w:type="character" w:styleId="a5">
+  <w:style w:type="character" w:styleId="FollowedHyperlink">
     <w:name w:val="FollowedHyperlink"/>
-    <w:basedOn w:val="a0"/>
+    <w:basedOn w:val="DefaultParagraphFont"/>
     <w:uiPriority w:val="99"/>
     <w:semiHidden/>
     <w:unhideWhenUsed/>
@@ -3467,12 +4217,12 @@
   </w:style>
   <w:style w:type="character" w:customStyle="1" w:styleId="jlqj4b">
     <w:name w:val="jlqj4b"/>
-    <w:basedOn w:val="a0"/>
+    <w:basedOn w:val="DefaultParagraphFont"/>
     <w:rsid w:val="00D91E19"/>
   </w:style>
-  <w:style w:type="character" w:styleId="HTML">
+  <w:style w:type="character" w:styleId="HTMLCode">
     <w:name w:val="HTML Code"/>
-    <w:basedOn w:val="a0"/>
+    <w:basedOn w:val="DefaultParagraphFont"/>
     <w:uiPriority w:val="99"/>
     <w:semiHidden/>
     <w:unhideWhenUsed/>
@@ -3483,10 +4233,10 @@
       <w:szCs w:val="20"/>
     </w:rPr>
   </w:style>
-  <w:style w:type="paragraph" w:styleId="a6">
+  <w:style w:type="paragraph" w:styleId="Header">
     <w:name w:val="header"/>
-    <w:basedOn w:val="a"/>
-    <w:link w:val="a7"/>
+    <w:basedOn w:val="Normal"/>
+    <w:link w:val="HeaderChar"/>
     <w:uiPriority w:val="99"/>
     <w:unhideWhenUsed/>
     <w:rsid w:val="003149EB"/>
@@ -3498,20 +4248,20 @@
       <w:spacing w:after="0" w:line="240" w:lineRule="auto"/>
     </w:pPr>
   </w:style>
-  <w:style w:type="character" w:customStyle="1" w:styleId="a7">
-    <w:name w:val="Верхній колонтитул Знак"/>
-    <w:basedOn w:val="a0"/>
-    <w:link w:val="a6"/>
+  <w:style w:type="character" w:customStyle="1" w:styleId="HeaderChar">
+    <w:name w:val="Header Char"/>
+    <w:basedOn w:val="DefaultParagraphFont"/>
+    <w:link w:val="Header"/>
     <w:uiPriority w:val="99"/>
     <w:rsid w:val="003149EB"/>
     <w:rPr>
       <w:lang w:val="en-US"/>
     </w:rPr>
   </w:style>
-  <w:style w:type="paragraph" w:styleId="a8">
+  <w:style w:type="paragraph" w:styleId="Footer">
     <w:name w:val="footer"/>
-    <w:basedOn w:val="a"/>
-    <w:link w:val="a9"/>
+    <w:basedOn w:val="Normal"/>
+    <w:link w:val="FooterChar"/>
     <w:uiPriority w:val="99"/>
     <w:unhideWhenUsed/>
     <w:rsid w:val="003149EB"/>
@@ -3523,10 +4273,10 @@
       <w:spacing w:after="0" w:line="240" w:lineRule="auto"/>
     </w:pPr>
   </w:style>
-  <w:style w:type="character" w:customStyle="1" w:styleId="a9">
-    <w:name w:val="Нижній колонтитул Знак"/>
-    <w:basedOn w:val="a0"/>
-    <w:link w:val="a8"/>
+  <w:style w:type="character" w:customStyle="1" w:styleId="FooterChar">
+    <w:name w:val="Footer Char"/>
+    <w:basedOn w:val="DefaultParagraphFont"/>
+    <w:link w:val="Footer"/>
     <w:uiPriority w:val="99"/>
     <w:rsid w:val="003149EB"/>
     <w:rPr>
@@ -3836,7 +4586,7 @@
 </file>
 
 <file path=customXml/itemProps1.xml><?xml version="1.0" encoding="utf-8"?>
-<ds:datastoreItem xmlns:ds="http://schemas.openxmlformats.org/officeDocument/2006/customXml" ds:itemID="{3A757DA4-4EE6-4E2C-BC77-47AE7383E9E9}">
+<ds:datastoreItem xmlns:ds="http://schemas.openxmlformats.org/officeDocument/2006/customXml" ds:itemID="{85175F97-2087-464F-BF0F-3718A8E71553}">
   <ds:schemaRefs>
     <ds:schemaRef ds:uri="http://schemas.openxmlformats.org/officeDocument/2006/bibliography"/>
   </ds:schemaRefs>

</xml_diff>

<commit_message>
Lab 2 task 3
</commit_message>
<xml_diff>
--- a/Lab2/Results_Lab2.docx
+++ b/Lab2/Results_Lab2.docx
@@ -1,6 +1,6 @@
 
 <file path=word/document.xml><?xml version="1.0" encoding="utf-8"?>
-<w:document xmlns:wpc="http://schemas.microsoft.com/office/word/2010/wordprocessingCanvas" xmlns:cx="http://schemas.microsoft.com/office/drawing/2014/chartex" xmlns:cx1="http://schemas.microsoft.com/office/drawing/2015/9/8/chartex" xmlns:mc="http://schemas.openxmlformats.org/markup-compatibility/2006" xmlns:o="urn:schemas-microsoft-com:office:office" xmlns:r="http://schemas.openxmlformats.org/officeDocument/2006/relationships" xmlns:m="http://schemas.openxmlformats.org/officeDocument/2006/math" xmlns:v="urn:schemas-microsoft-com:vml" xmlns:wp14="http://schemas.microsoft.com/office/word/2010/wordprocessingDrawing" xmlns:wp="http://schemas.openxmlformats.org/drawingml/2006/wordprocessingDrawing" xmlns:w10="urn:schemas-microsoft-com:office:word" xmlns:w="http://schemas.openxmlformats.org/wordprocessingml/2006/main" xmlns:w14="http://schemas.microsoft.com/office/word/2010/wordml" xmlns:w15="http://schemas.microsoft.com/office/word/2012/wordml" xmlns:w16se="http://schemas.microsoft.com/office/word/2015/wordml/symex" xmlns:wpg="http://schemas.microsoft.com/office/word/2010/wordprocessingGroup" xmlns:wpi="http://schemas.microsoft.com/office/word/2010/wordprocessingInk" xmlns:wne="http://schemas.microsoft.com/office/word/2006/wordml" xmlns:wps="http://schemas.microsoft.com/office/word/2010/wordprocessingShape" mc:Ignorable="w14 w15 w16se wp14">
+<w:document xmlns:wpc="http://schemas.microsoft.com/office/word/2010/wordprocessingCanvas" xmlns:cx="http://schemas.microsoft.com/office/drawing/2014/chartex" xmlns:cx1="http://schemas.microsoft.com/office/drawing/2015/9/8/chartex" xmlns:cx2="http://schemas.microsoft.com/office/drawing/2015/10/21/chartex" xmlns:cx3="http://schemas.microsoft.com/office/drawing/2016/5/9/chartex" xmlns:cx4="http://schemas.microsoft.com/office/drawing/2016/5/10/chartex" xmlns:cx5="http://schemas.microsoft.com/office/drawing/2016/5/11/chartex" xmlns:cx6="http://schemas.microsoft.com/office/drawing/2016/5/12/chartex" xmlns:cx7="http://schemas.microsoft.com/office/drawing/2016/5/13/chartex" xmlns:cx8="http://schemas.microsoft.com/office/drawing/2016/5/14/chartex" xmlns:mc="http://schemas.openxmlformats.org/markup-compatibility/2006" xmlns:aink="http://schemas.microsoft.com/office/drawing/2016/ink" xmlns:am3d="http://schemas.microsoft.com/office/drawing/2017/model3d" xmlns:o="urn:schemas-microsoft-com:office:office" xmlns:r="http://schemas.openxmlformats.org/officeDocument/2006/relationships" xmlns:m="http://schemas.openxmlformats.org/officeDocument/2006/math" xmlns:v="urn:schemas-microsoft-com:vml" xmlns:wp14="http://schemas.microsoft.com/office/word/2010/wordprocessingDrawing" xmlns:wp="http://schemas.openxmlformats.org/drawingml/2006/wordprocessingDrawing" xmlns:w10="urn:schemas-microsoft-com:office:word" xmlns:w="http://schemas.openxmlformats.org/wordprocessingml/2006/main" xmlns:w14="http://schemas.microsoft.com/office/word/2010/wordml" xmlns:w15="http://schemas.microsoft.com/office/word/2012/wordml" xmlns:w16cex="http://schemas.microsoft.com/office/word/2018/wordml/cex" xmlns:w16cid="http://schemas.microsoft.com/office/word/2016/wordml/cid" xmlns:w16="http://schemas.microsoft.com/office/word/2018/wordml" xmlns:w16sdtdh="http://schemas.microsoft.com/office/word/2020/wordml/sdtdatahash" xmlns:w16se="http://schemas.microsoft.com/office/word/2015/wordml/symex" xmlns:wpg="http://schemas.microsoft.com/office/word/2010/wordprocessingGroup" xmlns:wpi="http://schemas.microsoft.com/office/word/2010/wordprocessingInk" xmlns:wne="http://schemas.microsoft.com/office/word/2006/wordml" xmlns:wps="http://schemas.microsoft.com/office/word/2010/wordprocessingShape" mc:Ignorable="w14 w15 w16se w16cid w16 w16cex w16sdtdh wp14">
   <w:body>
     <w:p>
       <w:pPr>
@@ -442,14 +442,25 @@
           <w:lang w:val="uk-UA"/>
         </w:rPr>
       </w:pPr>
-      <w:r>
-        <w:rPr>
-          <w:rFonts w:ascii="Times New Roman" w:hAnsi="Times New Roman" w:cs="Times New Roman"/>
-          <w:sz w:val="28"/>
-          <w:szCs w:val="28"/>
-          <w:lang w:val="uk-UA"/>
-        </w:rPr>
-        <w:t>Бордун Михайло</w:t>
+      <w:proofErr w:type="spellStart"/>
+      <w:r>
+        <w:rPr>
+          <w:rFonts w:ascii="Times New Roman" w:hAnsi="Times New Roman" w:cs="Times New Roman"/>
+          <w:sz w:val="28"/>
+          <w:szCs w:val="28"/>
+          <w:lang w:val="uk-UA"/>
+        </w:rPr>
+        <w:t>Бордун</w:t>
+      </w:r>
+      <w:proofErr w:type="spellEnd"/>
+      <w:r>
+        <w:rPr>
+          <w:rFonts w:ascii="Times New Roman" w:hAnsi="Times New Roman" w:cs="Times New Roman"/>
+          <w:sz w:val="28"/>
+          <w:szCs w:val="28"/>
+          <w:lang w:val="uk-UA"/>
+        </w:rPr>
+        <w:t xml:space="preserve"> Михайло</w:t>
       </w:r>
     </w:p>
     <w:p>
@@ -774,8 +785,21 @@
           <w:szCs w:val="28"/>
           <w:lang w:val="uk-UA"/>
         </w:rPr>
-        <w:t>Проста лінійна регресія на основі даних Auto</w:t>
-      </w:r>
+        <w:t xml:space="preserve">Проста лінійна регресія на основі даних </w:t>
+      </w:r>
+      <w:proofErr w:type="spellStart"/>
+      <w:r>
+        <w:rPr>
+          <w:rFonts w:ascii="Times New Roman" w:hAnsi="Times New Roman" w:cs="Times New Roman"/>
+          <w:b/>
+          <w:bCs/>
+          <w:sz w:val="28"/>
+          <w:szCs w:val="28"/>
+          <w:lang w:val="uk-UA"/>
+        </w:rPr>
+        <w:t>Auto</w:t>
+      </w:r>
+      <w:proofErr w:type="spellEnd"/>
     </w:p>
     <w:p>
       <w:pPr>
@@ -1174,7 +1198,127 @@
           <w:szCs w:val="28"/>
           <w:lang w:val="ru-RU"/>
         </w:rPr>
-        <w:t xml:space="preserve">2. Множинна лінійна регресія на основі даних </w:t>
+        <w:t xml:space="preserve">2. </w:t>
+      </w:r>
+      <w:proofErr w:type="spellStart"/>
+      <w:r>
+        <w:rPr>
+          <w:rFonts w:ascii="Times New Roman" w:hAnsi="Times New Roman" w:cs="Times New Roman"/>
+          <w:b/>
+          <w:bCs/>
+          <w:sz w:val="28"/>
+          <w:szCs w:val="28"/>
+          <w:lang w:val="ru-RU"/>
+        </w:rPr>
+        <w:t>Множинна</w:t>
+      </w:r>
+      <w:proofErr w:type="spellEnd"/>
+      <w:r>
+        <w:rPr>
+          <w:rFonts w:ascii="Times New Roman" w:hAnsi="Times New Roman" w:cs="Times New Roman"/>
+          <w:b/>
+          <w:bCs/>
+          <w:sz w:val="28"/>
+          <w:szCs w:val="28"/>
+          <w:lang w:val="ru-RU"/>
+        </w:rPr>
+        <w:t xml:space="preserve"> </w:t>
+      </w:r>
+      <w:proofErr w:type="spellStart"/>
+      <w:r>
+        <w:rPr>
+          <w:rFonts w:ascii="Times New Roman" w:hAnsi="Times New Roman" w:cs="Times New Roman"/>
+          <w:b/>
+          <w:bCs/>
+          <w:sz w:val="28"/>
+          <w:szCs w:val="28"/>
+          <w:lang w:val="ru-RU"/>
+        </w:rPr>
+        <w:t>лінійна</w:t>
+      </w:r>
+      <w:proofErr w:type="spellEnd"/>
+      <w:r>
+        <w:rPr>
+          <w:rFonts w:ascii="Times New Roman" w:hAnsi="Times New Roman" w:cs="Times New Roman"/>
+          <w:b/>
+          <w:bCs/>
+          <w:sz w:val="28"/>
+          <w:szCs w:val="28"/>
+          <w:lang w:val="ru-RU"/>
+        </w:rPr>
+        <w:t xml:space="preserve"> </w:t>
+      </w:r>
+      <w:proofErr w:type="spellStart"/>
+      <w:r>
+        <w:rPr>
+          <w:rFonts w:ascii="Times New Roman" w:hAnsi="Times New Roman" w:cs="Times New Roman"/>
+          <w:b/>
+          <w:bCs/>
+          <w:sz w:val="28"/>
+          <w:szCs w:val="28"/>
+          <w:lang w:val="ru-RU"/>
+        </w:rPr>
+        <w:t>регресія</w:t>
+      </w:r>
+      <w:proofErr w:type="spellEnd"/>
+      <w:r>
+        <w:rPr>
+          <w:rFonts w:ascii="Times New Roman" w:hAnsi="Times New Roman" w:cs="Times New Roman"/>
+          <w:b/>
+          <w:bCs/>
+          <w:sz w:val="28"/>
+          <w:szCs w:val="28"/>
+          <w:lang w:val="ru-RU"/>
+        </w:rPr>
+        <w:t xml:space="preserve"> на </w:t>
+      </w:r>
+      <w:proofErr w:type="spellStart"/>
+      <w:r>
+        <w:rPr>
+          <w:rFonts w:ascii="Times New Roman" w:hAnsi="Times New Roman" w:cs="Times New Roman"/>
+          <w:b/>
+          <w:bCs/>
+          <w:sz w:val="28"/>
+          <w:szCs w:val="28"/>
+          <w:lang w:val="ru-RU"/>
+        </w:rPr>
+        <w:t>основі</w:t>
+      </w:r>
+      <w:proofErr w:type="spellEnd"/>
+      <w:r>
+        <w:rPr>
+          <w:rFonts w:ascii="Times New Roman" w:hAnsi="Times New Roman" w:cs="Times New Roman"/>
+          <w:b/>
+          <w:bCs/>
+          <w:sz w:val="28"/>
+          <w:szCs w:val="28"/>
+          <w:lang w:val="ru-RU"/>
+        </w:rPr>
+        <w:t xml:space="preserve"> </w:t>
+      </w:r>
+      <w:proofErr w:type="spellStart"/>
+      <w:r>
+        <w:rPr>
+          <w:rFonts w:ascii="Times New Roman" w:hAnsi="Times New Roman" w:cs="Times New Roman"/>
+          <w:b/>
+          <w:bCs/>
+          <w:sz w:val="28"/>
+          <w:szCs w:val="28"/>
+          <w:lang w:val="ru-RU"/>
+        </w:rPr>
+        <w:t>даних</w:t>
+      </w:r>
+      <w:proofErr w:type="spellEnd"/>
+      <w:r>
+        <w:rPr>
+          <w:rFonts w:ascii="Times New Roman" w:hAnsi="Times New Roman" w:cs="Times New Roman"/>
+          <w:b/>
+          <w:bCs/>
+          <w:sz w:val="28"/>
+          <w:szCs w:val="28"/>
+          <w:lang w:val="ru-RU"/>
+        </w:rPr>
+        <w:t xml:space="preserve"> </w:t>
       </w:r>
       <w:r>
         <w:rPr>
@@ -1239,6 +1383,7 @@
         <w:rPr>
           <w:rFonts w:ascii="Times New Roman" w:hAnsi="Times New Roman" w:cs="Times New Roman"/>
           <w:b/>
+          <w:noProof/>
           <w:sz w:val="28"/>
           <w:szCs w:val="28"/>
           <w:lang w:val="ru-RU"/>
@@ -1336,6 +1481,7 @@
         <w:rPr>
           <w:rFonts w:ascii="Times New Roman" w:hAnsi="Times New Roman" w:cs="Times New Roman"/>
           <w:b/>
+          <w:noProof/>
           <w:sz w:val="28"/>
           <w:szCs w:val="28"/>
           <w:lang w:val="ru-RU"/>
@@ -1432,6 +1578,7 @@
         <w:rPr>
           <w:rFonts w:ascii="Times New Roman" w:hAnsi="Times New Roman" w:cs="Times New Roman"/>
           <w:b/>
+          <w:noProof/>
           <w:sz w:val="28"/>
           <w:szCs w:val="28"/>
           <w:lang w:val="ru-RU"/>
@@ -1529,6 +1676,7 @@
         <w:rPr>
           <w:rFonts w:ascii="Times New Roman" w:hAnsi="Times New Roman" w:cs="Times New Roman"/>
           <w:b/>
+          <w:noProof/>
           <w:sz w:val="28"/>
           <w:szCs w:val="28"/>
           <w:lang w:val="ru-RU"/>
@@ -1640,6 +1788,7 @@
         <w:rPr>
           <w:rFonts w:ascii="Times New Roman" w:hAnsi="Times New Roman" w:cs="Times New Roman"/>
           <w:b/>
+          <w:noProof/>
           <w:sz w:val="28"/>
           <w:szCs w:val="28"/>
           <w:lang w:val="ru-RU"/>
@@ -1692,6 +1841,7 @@
         <w:rPr>
           <w:rFonts w:ascii="Times New Roman" w:hAnsi="Times New Roman" w:cs="Times New Roman"/>
           <w:b/>
+          <w:noProof/>
           <w:sz w:val="28"/>
           <w:szCs w:val="28"/>
           <w:lang w:val="ru-RU"/>
@@ -1764,6 +1914,7 @@
         <w:rPr>
           <w:rFonts w:ascii="Times New Roman" w:hAnsi="Times New Roman" w:cs="Times New Roman"/>
           <w:b/>
+          <w:noProof/>
           <w:sz w:val="28"/>
           <w:szCs w:val="28"/>
           <w:lang w:val="ru-RU"/>
@@ -1833,8 +1984,6 @@
           <w:lang w:val="ru-RU"/>
         </w:rPr>
       </w:pPr>
-      <w:bookmarkStart w:id="0" w:name="_GoBack"/>
-      <w:bookmarkEnd w:id="0"/>
       <w:r>
         <w:rPr>
           <w:rFonts w:ascii="Times New Roman" w:hAnsi="Times New Roman" w:cs="Times New Roman"/>
@@ -1863,6 +2012,7 @@
         <w:rPr>
           <w:rFonts w:ascii="Times New Roman" w:hAnsi="Times New Roman" w:cs="Times New Roman"/>
           <w:b/>
+          <w:noProof/>
           <w:sz w:val="28"/>
           <w:szCs w:val="28"/>
           <w:lang w:val="uk-UA"/>
@@ -1915,15 +2065,95 @@
       <w:pPr>
         <w:spacing w:after="0" w:line="360" w:lineRule="auto"/>
         <w:contextualSpacing/>
+        <w:rPr>
+          <w:rFonts w:ascii="Times New Roman" w:hAnsi="Times New Roman" w:cs="Times New Roman"/>
+          <w:bCs/>
+          <w:sz w:val="28"/>
+          <w:szCs w:val="28"/>
+          <w:lang w:val="uk-UA"/>
+        </w:rPr>
+      </w:pPr>
+    </w:p>
+    <w:p>
+      <w:pPr>
+        <w:spacing w:after="0" w:line="360" w:lineRule="auto"/>
+        <w:contextualSpacing/>
         <w:jc w:val="center"/>
         <w:rPr>
           <w:rFonts w:ascii="Times New Roman" w:hAnsi="Times New Roman" w:cs="Times New Roman"/>
           <w:b/>
-          <w:sz w:val="28"/>
-          <w:szCs w:val="28"/>
-          <w:lang w:val="uk-UA"/>
-        </w:rPr>
-      </w:pPr>
+          <w:bCs/>
+          <w:sz w:val="28"/>
+          <w:szCs w:val="28"/>
+          <w:lang w:val="uk-UA"/>
+        </w:rPr>
+      </w:pPr>
+      <w:r>
+        <w:rPr>
+          <w:rFonts w:ascii="Times New Roman" w:hAnsi="Times New Roman" w:cs="Times New Roman"/>
+          <w:b/>
+          <w:bCs/>
+          <w:sz w:val="28"/>
+          <w:szCs w:val="28"/>
+          <w:lang w:val="uk-UA"/>
+        </w:rPr>
+        <w:t xml:space="preserve">3. Розглянемо дані </w:t>
+      </w:r>
+      <w:proofErr w:type="spellStart"/>
+      <w:r>
+        <w:rPr>
+          <w:rFonts w:ascii="Times New Roman" w:hAnsi="Times New Roman" w:cs="Times New Roman"/>
+          <w:b/>
+          <w:bCs/>
+          <w:sz w:val="28"/>
+          <w:szCs w:val="28"/>
+        </w:rPr>
+        <w:t>Carseats</w:t>
+      </w:r>
+      <w:proofErr w:type="spellEnd"/>
+      <w:r>
+        <w:rPr>
+          <w:rFonts w:ascii="Times New Roman" w:hAnsi="Times New Roman" w:cs="Times New Roman"/>
+          <w:b/>
+          <w:bCs/>
+          <w:sz w:val="28"/>
+          <w:szCs w:val="28"/>
+          <w:lang w:val="uk-UA"/>
+        </w:rPr>
+        <w:t>.</w:t>
+      </w:r>
+    </w:p>
+    <w:p>
+      <w:pPr>
+        <w:spacing w:after="0" w:line="360" w:lineRule="auto"/>
+        <w:contextualSpacing/>
+        <w:rPr>
+          <w:rFonts w:ascii="Times New Roman" w:hAnsi="Times New Roman" w:cs="Times New Roman"/>
+          <w:sz w:val="28"/>
+          <w:szCs w:val="28"/>
+          <w:lang w:val="uk-UA"/>
+        </w:rPr>
+      </w:pPr>
+      <w:r>
+        <w:rPr>
+          <w:rFonts w:ascii="Times New Roman" w:hAnsi="Times New Roman" w:cs="Times New Roman"/>
+          <w:b/>
+          <w:bCs/>
+          <w:sz w:val="28"/>
+          <w:szCs w:val="28"/>
+          <w:lang w:val="uk-UA"/>
+        </w:rPr>
+        <w:tab/>
+      </w:r>
+      <w:r>
+        <w:rPr>
+          <w:rFonts w:ascii="Times New Roman" w:hAnsi="Times New Roman" w:cs="Times New Roman"/>
+          <w:sz w:val="28"/>
+          <w:szCs w:val="28"/>
+          <w:lang w:val="uk-UA"/>
+        </w:rPr>
+        <w:t>Можемо побачити дані та їх опис.</w:t>
+      </w:r>
     </w:p>
     <w:p>
       <w:pPr>
@@ -1932,197 +2162,26 @@
         <w:jc w:val="center"/>
         <w:rPr>
           <w:rFonts w:ascii="Times New Roman" w:hAnsi="Times New Roman" w:cs="Times New Roman"/>
-          <w:b/>
-          <w:bCs/>
-          <w:sz w:val="28"/>
-          <w:szCs w:val="28"/>
-          <w:lang w:val="ru-RU"/>
-        </w:rPr>
-      </w:pPr>
-      <w:r>
-        <w:rPr>
-          <w:rFonts w:ascii="Times New Roman" w:hAnsi="Times New Roman" w:cs="Times New Roman"/>
-          <w:b/>
-          <w:bCs/>
-          <w:sz w:val="28"/>
-          <w:szCs w:val="28"/>
-          <w:lang w:val="ru-RU"/>
-        </w:rPr>
-        <w:t xml:space="preserve">3. Розглянемо дані </w:t>
-      </w:r>
-      <w:r>
-        <w:rPr>
-          <w:rFonts w:ascii="Times New Roman" w:hAnsi="Times New Roman" w:cs="Times New Roman"/>
-          <w:b/>
-          <w:bCs/>
-          <w:sz w:val="28"/>
-          <w:szCs w:val="28"/>
-        </w:rPr>
-        <w:t>Carseats</w:t>
-      </w:r>
-      <w:r>
-        <w:rPr>
-          <w:rFonts w:ascii="Times New Roman" w:hAnsi="Times New Roman" w:cs="Times New Roman"/>
-          <w:b/>
-          <w:bCs/>
-          <w:sz w:val="28"/>
-          <w:szCs w:val="28"/>
-          <w:lang w:val="ru-RU"/>
-        </w:rPr>
-        <w:t>.</w:t>
-      </w:r>
-    </w:p>
-    <w:p>
-      <w:pPr>
-        <w:spacing w:after="0" w:line="360" w:lineRule="auto"/>
-        <w:contextualSpacing/>
-        <w:rPr>
-          <w:rFonts w:ascii="Times New Roman" w:hAnsi="Times New Roman" w:cs="Times New Roman"/>
-          <w:sz w:val="28"/>
-          <w:szCs w:val="28"/>
-          <w:lang w:val="ru-RU"/>
-        </w:rPr>
-      </w:pPr>
-    </w:p>
-    <w:p>
-      <w:pPr>
-        <w:spacing w:after="0" w:line="360" w:lineRule="auto"/>
-        <w:contextualSpacing/>
-        <w:jc w:val="both"/>
-        <w:rPr>
-          <w:rFonts w:ascii="Times New Roman" w:hAnsi="Times New Roman" w:cs="Times New Roman"/>
-          <w:b/>
-          <w:bCs/>
-          <w:sz w:val="28"/>
-          <w:szCs w:val="28"/>
-          <w:lang w:val="ru-RU"/>
-        </w:rPr>
-      </w:pPr>
-      <w:r>
-        <w:rPr>
-          <w:rFonts w:ascii="Times New Roman" w:hAnsi="Times New Roman" w:cs="Times New Roman"/>
-          <w:b/>
-          <w:bCs/>
-          <w:sz w:val="28"/>
-          <w:szCs w:val="28"/>
-          <w:lang w:val="ru-RU"/>
-        </w:rPr>
-        <w:t>4.</w:t>
-      </w:r>
-      <w:r>
-        <w:rPr>
-          <w:rFonts w:ascii="Times New Roman" w:hAnsi="Times New Roman" w:cs="Times New Roman"/>
-          <w:b/>
-          <w:bCs/>
-          <w:sz w:val="28"/>
-          <w:szCs w:val="28"/>
-          <w:lang w:val="ru-RU"/>
-        </w:rPr>
-        <w:t xml:space="preserve"> Дослідження </w:t>
-      </w:r>
-      <w:r>
-        <w:rPr>
-          <w:rFonts w:ascii="Times New Roman" w:hAnsi="Times New Roman" w:cs="Times New Roman"/>
-          <w:b/>
-          <w:bCs/>
-          <w:sz w:val="28"/>
-          <w:szCs w:val="28"/>
-        </w:rPr>
-        <w:t>t</w:t>
-      </w:r>
-      <w:r>
-        <w:rPr>
-          <w:rFonts w:ascii="Times New Roman" w:hAnsi="Times New Roman" w:cs="Times New Roman"/>
-          <w:b/>
-          <w:bCs/>
-          <w:sz w:val="28"/>
-          <w:szCs w:val="28"/>
-          <w:lang w:val="ru-RU"/>
-        </w:rPr>
-        <w:t>-</w:t>
-      </w:r>
-      <w:r>
-        <w:rPr>
-          <w:rFonts w:ascii="Times New Roman" w:hAnsi="Times New Roman" w:cs="Times New Roman"/>
-          <w:b/>
-          <w:bCs/>
-          <w:sz w:val="28"/>
-          <w:szCs w:val="28"/>
-          <w:lang w:val="uk-UA"/>
-        </w:rPr>
-        <w:t xml:space="preserve">статистики для нульової гіпотези у простій лінійній регресії </w:t>
-      </w:r>
-      <w:r>
-        <w:rPr>
-          <w:rFonts w:ascii="Times New Roman" w:hAnsi="Times New Roman" w:cs="Times New Roman"/>
-          <w:b/>
-          <w:bCs/>
-          <w:sz w:val="28"/>
-          <w:szCs w:val="28"/>
-          <w:lang w:val="ru-RU"/>
-        </w:rPr>
-        <w:t xml:space="preserve">без коефіцієнта </w:t>
-      </w:r>
-      <w:r>
-        <w:rPr>
-          <w:rFonts w:ascii="Times New Roman" w:hAnsi="Times New Roman" w:cs="Times New Roman"/>
-          <w:b/>
-          <w:bCs/>
-          <w:i/>
-          <w:sz w:val="28"/>
-          <w:szCs w:val="28"/>
-        </w:rPr>
-        <w:t>β</w:t>
-      </w:r>
-      <w:r>
-        <w:rPr>
-          <w:rFonts w:ascii="Times New Roman" w:hAnsi="Times New Roman" w:cs="Times New Roman"/>
-          <w:b/>
-          <w:bCs/>
-          <w:sz w:val="28"/>
-          <w:szCs w:val="28"/>
-          <w:vertAlign w:val="subscript"/>
-          <w:lang w:val="ru-RU"/>
-        </w:rPr>
-        <w:t>0</w:t>
-      </w:r>
-      <w:r>
-        <w:rPr>
-          <w:rFonts w:ascii="Times New Roman" w:hAnsi="Times New Roman" w:cs="Times New Roman"/>
-          <w:b/>
-          <w:bCs/>
-          <w:sz w:val="28"/>
-          <w:szCs w:val="28"/>
-          <w:lang w:val="ru-RU"/>
-        </w:rPr>
-        <w:t>.</w:t>
-      </w:r>
-    </w:p>
-    <w:p>
-      <w:pPr>
-        <w:spacing w:after="0" w:line="360" w:lineRule="auto"/>
-        <w:contextualSpacing/>
-        <w:jc w:val="center"/>
-        <w:rPr>
-          <w:rFonts w:ascii="Times New Roman" w:hAnsi="Times New Roman" w:cs="Times New Roman"/>
-          <w:sz w:val="28"/>
-          <w:szCs w:val="28"/>
-          <w:lang w:val="ru-RU"/>
-        </w:rPr>
-      </w:pPr>
-      <w:r>
-        <w:rPr>
-          <w:rFonts w:ascii="Times New Roman" w:hAnsi="Times New Roman" w:cs="Times New Roman"/>
-          <w:sz w:val="28"/>
-          <w:szCs w:val="28"/>
-          <w:lang w:val="ru-RU"/>
+          <w:sz w:val="28"/>
+          <w:szCs w:val="28"/>
+          <w:lang w:val="uk-UA"/>
+        </w:rPr>
+      </w:pPr>
+      <w:r>
+        <w:rPr>
+          <w:rFonts w:ascii="Times New Roman" w:hAnsi="Times New Roman" w:cs="Times New Roman"/>
+          <w:b/>
+          <w:bCs/>
+          <w:sz w:val="28"/>
+          <w:szCs w:val="28"/>
+          <w:lang w:val="uk-UA"/>
         </w:rPr>
         <w:lastRenderedPageBreak/>
         <w:drawing>
-          <wp:inline distT="0" distB="0" distL="0" distR="0" wp14:anchorId="679BD018" wp14:editId="0756D898">
-            <wp:extent cx="1877786" cy="694524"/>
-            <wp:effectExtent l="0" t="0" r="8255" b="0"/>
-            <wp:docPr id="5" name="Picture 5"/>
+          <wp:inline distT="0" distB="0" distL="0" distR="0" wp14:anchorId="289238F7" wp14:editId="664C3B76">
+            <wp:extent cx="6152515" cy="3313430"/>
+            <wp:effectExtent l="0" t="0" r="635" b="1270"/>
+            <wp:docPr id="18" name="Рисунок 18" descr="Зображення, що містить стіл&#10;&#10;Автоматично згенерований опис"/>
             <wp:cNvGraphicFramePr>
               <a:graphicFrameLocks xmlns:a="http://schemas.openxmlformats.org/drawingml/2006/main" noChangeAspect="1"/>
             </wp:cNvGraphicFramePr>
@@ -2130,7 +2189,7 @@
               <a:graphicData uri="http://schemas.openxmlformats.org/drawingml/2006/picture">
                 <pic:pic xmlns:pic="http://schemas.openxmlformats.org/drawingml/2006/picture">
                   <pic:nvPicPr>
-                    <pic:cNvPr id="1" name=""/>
+                    <pic:cNvPr id="18" name="Рисунок 18" descr="Зображення, що містить стіл&#10;&#10;Автоматично згенерований опис"/>
                     <pic:cNvPicPr/>
                   </pic:nvPicPr>
                   <pic:blipFill>
@@ -2142,7 +2201,7 @@
                   <pic:spPr>
                     <a:xfrm>
                       <a:off x="0" y="0"/>
-                      <a:ext cx="1896806" cy="701559"/>
+                      <a:ext cx="6152515" cy="3313430"/>
                     </a:xfrm>
                     <a:prstGeom prst="rect">
                       <a:avLst/>
@@ -2159,65 +2218,38 @@
       <w:pPr>
         <w:spacing w:after="0" w:line="360" w:lineRule="auto"/>
         <w:contextualSpacing/>
+        <w:rPr>
+          <w:rFonts w:ascii="Times New Roman" w:hAnsi="Times New Roman" w:cs="Times New Roman"/>
+          <w:sz w:val="28"/>
+          <w:szCs w:val="28"/>
+          <w:lang w:val="uk-UA"/>
+        </w:rPr>
+      </w:pPr>
+    </w:p>
+    <w:p>
+      <w:pPr>
+        <w:spacing w:after="0" w:line="360" w:lineRule="auto"/>
+        <w:contextualSpacing/>
         <w:jc w:val="center"/>
         <w:rPr>
           <w:rFonts w:ascii="Times New Roman" w:hAnsi="Times New Roman" w:cs="Times New Roman"/>
           <w:sz w:val="28"/>
           <w:szCs w:val="28"/>
-          <w:lang w:val="ru-RU"/>
-        </w:rPr>
-      </w:pPr>
-    </w:p>
-    <w:p>
-      <w:pPr>
-        <w:spacing w:after="0" w:line="360" w:lineRule="auto"/>
-        <w:contextualSpacing/>
-        <w:jc w:val="both"/>
-        <w:rPr>
-          <w:rFonts w:ascii="Times New Roman" w:hAnsi="Times New Roman" w:cs="Times New Roman"/>
-          <w:b/>
-          <w:sz w:val="28"/>
-          <w:szCs w:val="28"/>
-          <w:lang w:val="ru-RU"/>
-        </w:rPr>
-      </w:pPr>
-      <w:r>
-        <w:rPr>
-          <w:rFonts w:ascii="Times New Roman" w:hAnsi="Times New Roman" w:cs="Times New Roman"/>
-          <w:b/>
-          <w:sz w:val="28"/>
-          <w:szCs w:val="28"/>
-          <w:lang w:val="ru-RU"/>
-        </w:rPr>
-        <w:t>4.1</w:t>
-      </w:r>
-    </w:p>
-    <w:p>
-      <w:pPr>
-        <w:spacing w:after="0" w:line="360" w:lineRule="auto"/>
-        <w:contextualSpacing/>
-        <w:jc w:val="center"/>
-        <w:rPr>
-          <w:rFonts w:ascii="Times New Roman" w:hAnsi="Times New Roman" w:cs="Times New Roman"/>
-          <w:b/>
-          <w:sz w:val="28"/>
-          <w:szCs w:val="28"/>
-          <w:lang w:val="ru-RU"/>
-        </w:rPr>
-      </w:pPr>
-      <w:r>
-        <w:rPr>
-          <w:rFonts w:ascii="Times New Roman" w:hAnsi="Times New Roman" w:cs="Times New Roman"/>
-          <w:b/>
-          <w:sz w:val="28"/>
-          <w:szCs w:val="28"/>
-          <w:lang w:val="ru-RU"/>
+          <w:lang w:val="uk-UA"/>
+        </w:rPr>
+      </w:pPr>
+      <w:r>
+        <w:rPr>
+          <w:rFonts w:ascii="Times New Roman" w:hAnsi="Times New Roman" w:cs="Times New Roman"/>
+          <w:sz w:val="28"/>
+          <w:szCs w:val="28"/>
+          <w:lang w:val="uk-UA"/>
         </w:rPr>
         <w:drawing>
-          <wp:inline distT="0" distB="0" distL="0" distR="0" wp14:anchorId="143F398D" wp14:editId="30E6F4B9">
-            <wp:extent cx="3527417" cy="2123712"/>
-            <wp:effectExtent l="0" t="0" r="0" b="0"/>
-            <wp:docPr id="6" name="Picture 6"/>
+          <wp:inline distT="0" distB="0" distL="0" distR="0" wp14:anchorId="2B8DF377" wp14:editId="2835DD6C">
+            <wp:extent cx="4939720" cy="4811754"/>
+            <wp:effectExtent l="0" t="0" r="0" b="8255"/>
+            <wp:docPr id="19" name="Рисунок 19" descr="Зображення, що містить текст&#10;&#10;Автоматично згенерований опис"/>
             <wp:cNvGraphicFramePr>
               <a:graphicFrameLocks xmlns:a="http://schemas.openxmlformats.org/drawingml/2006/main" noChangeAspect="1"/>
             </wp:cNvGraphicFramePr>
@@ -2225,7 +2257,7 @@
               <a:graphicData uri="http://schemas.openxmlformats.org/drawingml/2006/picture">
                 <pic:pic xmlns:pic="http://schemas.openxmlformats.org/drawingml/2006/picture">
                   <pic:nvPicPr>
-                    <pic:cNvPr id="1" name=""/>
+                    <pic:cNvPr id="19" name="Рисунок 19" descr="Зображення, що містить текст&#10;&#10;Автоматично згенерований опис"/>
                     <pic:cNvPicPr/>
                   </pic:nvPicPr>
                   <pic:blipFill>
@@ -2237,7 +2269,7 @@
                   <pic:spPr>
                     <a:xfrm>
                       <a:off x="0" y="0"/>
-                      <a:ext cx="3562168" cy="2144634"/>
+                      <a:ext cx="4939720" cy="4811754"/>
                     </a:xfrm>
                     <a:prstGeom prst="rect">
                       <a:avLst/>
@@ -2254,66 +2286,48 @@
       <w:pPr>
         <w:spacing w:after="0" w:line="360" w:lineRule="auto"/>
         <w:contextualSpacing/>
+        <w:rPr>
+          <w:rFonts w:ascii="Times New Roman" w:hAnsi="Times New Roman" w:cs="Times New Roman"/>
+          <w:sz w:val="28"/>
+          <w:szCs w:val="28"/>
+          <w:lang w:val="uk-UA"/>
+        </w:rPr>
+      </w:pPr>
+      <w:r>
+        <w:rPr>
+          <w:rFonts w:ascii="Times New Roman" w:hAnsi="Times New Roman" w:cs="Times New Roman"/>
+          <w:sz w:val="28"/>
+          <w:szCs w:val="28"/>
+          <w:lang w:val="uk-UA"/>
+        </w:rPr>
+        <w:lastRenderedPageBreak/>
+        <w:t xml:space="preserve">3.1 </w:t>
+      </w:r>
+    </w:p>
+    <w:p>
+      <w:pPr>
+        <w:spacing w:after="0" w:line="360" w:lineRule="auto"/>
+        <w:contextualSpacing/>
         <w:jc w:val="center"/>
         <w:rPr>
           <w:rFonts w:ascii="Times New Roman" w:hAnsi="Times New Roman" w:cs="Times New Roman"/>
-          <w:b/>
-          <w:sz w:val="28"/>
-          <w:szCs w:val="28"/>
-          <w:lang w:val="ru-RU"/>
-        </w:rPr>
-      </w:pPr>
-    </w:p>
-    <w:p>
-      <w:pPr>
-        <w:spacing w:after="0" w:line="360" w:lineRule="auto"/>
-        <w:contextualSpacing/>
-        <w:jc w:val="both"/>
-        <w:rPr>
-          <w:rFonts w:ascii="Times New Roman" w:hAnsi="Times New Roman" w:cs="Times New Roman"/>
-          <w:b/>
-          <w:sz w:val="28"/>
-          <w:szCs w:val="28"/>
-          <w:lang w:val="ru-RU"/>
-        </w:rPr>
-      </w:pPr>
-      <w:r>
-        <w:rPr>
-          <w:rFonts w:ascii="Times New Roman" w:hAnsi="Times New Roman" w:cs="Times New Roman"/>
-          <w:b/>
-          <w:sz w:val="28"/>
-          <w:szCs w:val="28"/>
-          <w:lang w:val="ru-RU"/>
-        </w:rPr>
-        <w:t>4.2</w:t>
-      </w:r>
-    </w:p>
-    <w:p>
-      <w:pPr>
-        <w:spacing w:after="0" w:line="360" w:lineRule="auto"/>
-        <w:contextualSpacing/>
-        <w:jc w:val="center"/>
-        <w:rPr>
-          <w:rFonts w:ascii="Times New Roman" w:hAnsi="Times New Roman" w:cs="Times New Roman"/>
-          <w:b/>
-          <w:sz w:val="28"/>
-          <w:szCs w:val="28"/>
-          <w:lang w:val="ru-RU"/>
-        </w:rPr>
-      </w:pPr>
-      <w:r>
-        <w:rPr>
-          <w:rFonts w:ascii="Times New Roman" w:hAnsi="Times New Roman" w:cs="Times New Roman"/>
-          <w:b/>
-          <w:sz w:val="28"/>
-          <w:szCs w:val="28"/>
-          <w:lang w:val="ru-RU"/>
+          <w:sz w:val="28"/>
+          <w:szCs w:val="28"/>
+          <w:lang w:val="uk-UA"/>
+        </w:rPr>
+      </w:pPr>
+      <w:r>
+        <w:rPr>
+          <w:rFonts w:ascii="Times New Roman" w:hAnsi="Times New Roman" w:cs="Times New Roman"/>
+          <w:sz w:val="28"/>
+          <w:szCs w:val="28"/>
+          <w:lang w:val="uk-UA"/>
         </w:rPr>
         <w:drawing>
-          <wp:inline distT="0" distB="0" distL="0" distR="0" wp14:anchorId="23378369" wp14:editId="08980F3B">
-            <wp:extent cx="3603172" cy="2124628"/>
-            <wp:effectExtent l="0" t="0" r="0" b="9525"/>
-            <wp:docPr id="7" name="Picture 7"/>
+          <wp:inline distT="0" distB="0" distL="0" distR="0" wp14:anchorId="76C03A61" wp14:editId="4CF60D7C">
+            <wp:extent cx="6152515" cy="3431540"/>
+            <wp:effectExtent l="0" t="0" r="635" b="0"/>
+            <wp:docPr id="17" name="Рисунок 17"/>
             <wp:cNvGraphicFramePr>
               <a:graphicFrameLocks xmlns:a="http://schemas.openxmlformats.org/drawingml/2006/main" noChangeAspect="1"/>
             </wp:cNvGraphicFramePr>
@@ -2333,7 +2347,7 @@
                   <pic:spPr>
                     <a:xfrm>
                       <a:off x="0" y="0"/>
-                      <a:ext cx="3643793" cy="2148580"/>
+                      <a:ext cx="6152515" cy="3431540"/>
                     </a:xfrm>
                     <a:prstGeom prst="rect">
                       <a:avLst/>
@@ -2350,66 +2364,671 @@
       <w:pPr>
         <w:spacing w:after="0" w:line="360" w:lineRule="auto"/>
         <w:contextualSpacing/>
+        <w:rPr>
+          <w:rFonts w:ascii="Times New Roman" w:hAnsi="Times New Roman" w:cs="Times New Roman"/>
+          <w:sz w:val="28"/>
+          <w:szCs w:val="28"/>
+          <w:lang w:val="uk-UA"/>
+        </w:rPr>
+      </w:pPr>
+    </w:p>
+    <w:p>
+      <w:pPr>
+        <w:spacing w:after="0" w:line="360" w:lineRule="auto"/>
+        <w:contextualSpacing/>
+        <w:rPr>
+          <w:rFonts w:ascii="Times New Roman" w:hAnsi="Times New Roman" w:cs="Times New Roman"/>
+          <w:b/>
+          <w:bCs/>
+          <w:sz w:val="28"/>
+          <w:szCs w:val="28"/>
+          <w:lang w:val="uk-UA"/>
+        </w:rPr>
+      </w:pPr>
+      <w:r>
+        <w:rPr>
+          <w:rFonts w:ascii="Times New Roman" w:hAnsi="Times New Roman" w:cs="Times New Roman"/>
+          <w:b/>
+          <w:bCs/>
+          <w:sz w:val="28"/>
+          <w:szCs w:val="28"/>
+          <w:lang w:val="uk-UA"/>
+        </w:rPr>
+        <w:t>3.2</w:t>
+      </w:r>
+    </w:p>
+    <w:p>
+      <w:pPr>
+        <w:pStyle w:val="a3"/>
+        <w:numPr>
+          <w:ilvl w:val="0"/>
+          <w:numId w:val="11"/>
+        </w:numPr>
+        <w:spacing w:after="0" w:line="360" w:lineRule="auto"/>
+        <w:rPr>
+          <w:rStyle w:val="jlqj4b"/>
+          <w:highlight w:val="yellow"/>
+          <w:lang w:val="uk-UA"/>
+        </w:rPr>
+      </w:pPr>
+      <w:proofErr w:type="spellStart"/>
+      <w:r>
+        <w:rPr>
+          <w:rStyle w:val="jlqj4b"/>
+          <w:highlight w:val="yellow"/>
+          <w:lang w:val="uk-UA"/>
+        </w:rPr>
+        <w:t>ЦінаЛінійна</w:t>
+      </w:r>
+      <w:proofErr w:type="spellEnd"/>
+      <w:r>
+        <w:rPr>
+          <w:rStyle w:val="jlqj4b"/>
+          <w:highlight w:val="yellow"/>
+          <w:lang w:val="uk-UA"/>
+        </w:rPr>
+        <w:t xml:space="preserve"> регресія передбачає зв'язок між ціною та </w:t>
+      </w:r>
+      <w:proofErr w:type="spellStart"/>
+      <w:r>
+        <w:rPr>
+          <w:rStyle w:val="jlqj4b"/>
+          <w:highlight w:val="yellow"/>
+          <w:lang w:val="uk-UA"/>
+        </w:rPr>
+        <w:t>продажем</w:t>
+      </w:r>
+      <w:proofErr w:type="spellEnd"/>
+      <w:r>
+        <w:rPr>
+          <w:rStyle w:val="jlqj4b"/>
+          <w:highlight w:val="yellow"/>
+          <w:lang w:val="uk-UA"/>
+        </w:rPr>
+        <w:t xml:space="preserve"> з огляду на низьку р-величину t-статистики.</w:t>
+      </w:r>
+      <w:r>
+        <w:rPr>
+          <w:rStyle w:val="viiyi"/>
+          <w:highlight w:val="yellow"/>
+          <w:lang w:val="uk-UA"/>
+        </w:rPr>
+        <w:t xml:space="preserve"> </w:t>
+      </w:r>
+      <w:r>
+        <w:rPr>
+          <w:rStyle w:val="jlqj4b"/>
+          <w:highlight w:val="yellow"/>
+          <w:lang w:val="uk-UA"/>
+        </w:rPr>
+        <w:t xml:space="preserve">Коефіцієнт свідчить про негативне співвідношення між Ціною та </w:t>
+      </w:r>
+      <w:proofErr w:type="spellStart"/>
+      <w:r>
+        <w:rPr>
+          <w:rStyle w:val="jlqj4b"/>
+          <w:highlight w:val="yellow"/>
+          <w:lang w:val="uk-UA"/>
+        </w:rPr>
+        <w:t>Продажем</w:t>
+      </w:r>
+      <w:proofErr w:type="spellEnd"/>
+      <w:r>
+        <w:rPr>
+          <w:rStyle w:val="jlqj4b"/>
+          <w:highlight w:val="yellow"/>
+          <w:lang w:val="uk-UA"/>
+        </w:rPr>
+        <w:t>: із зростанням Ціни, Збут зменшується.</w:t>
+      </w:r>
+    </w:p>
+    <w:p>
+      <w:pPr>
+        <w:pStyle w:val="a3"/>
+        <w:numPr>
+          <w:ilvl w:val="0"/>
+          <w:numId w:val="11"/>
+        </w:numPr>
+        <w:spacing w:after="0" w:line="360" w:lineRule="auto"/>
+        <w:rPr>
+          <w:rStyle w:val="jlqj4b"/>
+          <w:highlight w:val="yellow"/>
+          <w:lang w:val="uk-UA"/>
+        </w:rPr>
+      </w:pPr>
+      <w:r>
+        <w:rPr>
+          <w:rStyle w:val="jlqj4b"/>
+          <w:highlight w:val="yellow"/>
+          <w:lang w:val="uk-UA"/>
+        </w:rPr>
+        <w:t>Міський Так Лінійна регресія свідчить про відсутність залежності між місцем розташування магазину та кількістю продажів на основі високої p-вартості t-статистики.</w:t>
+      </w:r>
+    </w:p>
+    <w:p>
+      <w:pPr>
+        <w:pStyle w:val="a3"/>
+        <w:numPr>
+          <w:ilvl w:val="0"/>
+          <w:numId w:val="11"/>
+        </w:numPr>
+        <w:spacing w:after="0" w:line="360" w:lineRule="auto"/>
+        <w:rPr>
+          <w:highlight w:val="yellow"/>
+          <w:lang w:val="uk-UA"/>
+        </w:rPr>
+      </w:pPr>
+      <w:proofErr w:type="spellStart"/>
+      <w:r>
+        <w:rPr>
+          <w:rStyle w:val="jlqj4b"/>
+          <w:highlight w:val="yellow"/>
+          <w:lang w:val="uk-UA"/>
+        </w:rPr>
+        <w:t>СШАТак</w:t>
+      </w:r>
+      <w:proofErr w:type="spellEnd"/>
+      <w:r>
+        <w:rPr>
+          <w:rStyle w:val="jlqj4b"/>
+          <w:highlight w:val="yellow"/>
+          <w:lang w:val="uk-UA"/>
+        </w:rPr>
+        <w:t xml:space="preserve"> Лінійна регресія свідчить про існування залежності між тим, чи знаходиться магазин у США чи ні, та обсягом продажів.</w:t>
+      </w:r>
+      <w:r>
+        <w:rPr>
+          <w:rStyle w:val="viiyi"/>
+          <w:highlight w:val="yellow"/>
+          <w:lang w:val="uk-UA"/>
+        </w:rPr>
+        <w:t xml:space="preserve"> </w:t>
+      </w:r>
+      <w:r>
+        <w:rPr>
+          <w:rStyle w:val="jlqj4b"/>
+          <w:highlight w:val="yellow"/>
+          <w:lang w:val="uk-UA"/>
+        </w:rPr>
+        <w:t xml:space="preserve">Коефіцієнт свідчить про позитивне співвідношення між USY та </w:t>
+      </w:r>
+      <w:proofErr w:type="spellStart"/>
+      <w:r>
+        <w:rPr>
+          <w:rStyle w:val="jlqj4b"/>
+          <w:highlight w:val="yellow"/>
+          <w:lang w:val="uk-UA"/>
+        </w:rPr>
+        <w:t>Sales</w:t>
+      </w:r>
+      <w:proofErr w:type="spellEnd"/>
+      <w:r>
+        <w:rPr>
+          <w:rStyle w:val="jlqj4b"/>
+          <w:highlight w:val="yellow"/>
+          <w:lang w:val="uk-UA"/>
+        </w:rPr>
+        <w:t xml:space="preserve">: якщо магазин знаходиться в США, продажі </w:t>
+      </w:r>
+      <w:proofErr w:type="spellStart"/>
+      <w:r>
+        <w:rPr>
+          <w:rStyle w:val="jlqj4b"/>
+          <w:highlight w:val="yellow"/>
+          <w:lang w:val="uk-UA"/>
+        </w:rPr>
+        <w:t>збільшаться</w:t>
+      </w:r>
+      <w:proofErr w:type="spellEnd"/>
+      <w:r>
+        <w:rPr>
+          <w:rStyle w:val="jlqj4b"/>
+          <w:highlight w:val="yellow"/>
+          <w:lang w:val="uk-UA"/>
+        </w:rPr>
+        <w:t xml:space="preserve"> приблизно на 1201 одиницю.</w:t>
+      </w:r>
+    </w:p>
+    <w:p>
+      <w:pPr>
+        <w:spacing w:after="0" w:line="360" w:lineRule="auto"/>
+        <w:contextualSpacing/>
+        <w:rPr>
+          <w:rFonts w:ascii="Times New Roman" w:hAnsi="Times New Roman" w:cs="Times New Roman"/>
+          <w:b/>
+          <w:bCs/>
+          <w:sz w:val="28"/>
+          <w:szCs w:val="28"/>
+          <w:lang w:val="uk-UA"/>
+        </w:rPr>
+      </w:pPr>
+      <w:r>
+        <w:rPr>
+          <w:rFonts w:ascii="Times New Roman" w:hAnsi="Times New Roman" w:cs="Times New Roman"/>
+          <w:b/>
+          <w:bCs/>
+          <w:sz w:val="28"/>
+          <w:szCs w:val="28"/>
+          <w:lang w:val="uk-UA"/>
+        </w:rPr>
+        <w:t>3.3</w:t>
+      </w:r>
+    </w:p>
+    <w:p>
+      <w:pPr>
+        <w:spacing w:after="0" w:line="360" w:lineRule="auto"/>
+        <w:contextualSpacing/>
+        <w:rPr>
+          <w:rFonts w:ascii="Times New Roman" w:hAnsi="Times New Roman" w:cs="Times New Roman"/>
+          <w:sz w:val="28"/>
+          <w:szCs w:val="28"/>
+          <w:lang w:val="uk-UA"/>
+        </w:rPr>
+      </w:pPr>
+      <m:oMathPara>
+        <m:oMath>
+          <m:r>
+            <m:rPr>
+              <m:sty m:val="p"/>
+            </m:rPr>
+            <w:rPr>
+              <w:rFonts w:ascii="Cambria Math" w:hAnsi="Cambria Math"/>
+            </w:rPr>
+            <m:t>Sales = 13.04 + -0.05</m:t>
+          </m:r>
+          <m:r>
+            <m:rPr>
+              <m:sty m:val="p"/>
+            </m:rPr>
+            <w:rPr>
+              <w:rFonts w:ascii="Cambria Math" w:hAnsi="Cambria Math"/>
+            </w:rPr>
+            <m:t>*</m:t>
+          </m:r>
+          <m:r>
+            <m:rPr>
+              <m:sty m:val="p"/>
+            </m:rPr>
+            <w:rPr>
+              <w:rFonts w:ascii="Cambria Math" w:hAnsi="Cambria Math"/>
+            </w:rPr>
+            <m:t>Price + -0.02</m:t>
+          </m:r>
+          <m:r>
+            <m:rPr>
+              <m:sty m:val="p"/>
+            </m:rPr>
+            <w:rPr>
+              <w:rFonts w:ascii="Cambria Math" w:hAnsi="Cambria Math"/>
+            </w:rPr>
+            <m:t>*</m:t>
+          </m:r>
+          <m:r>
+            <m:rPr>
+              <m:sty m:val="p"/>
+            </m:rPr>
+            <w:rPr>
+              <w:rFonts w:ascii="Cambria Math" w:hAnsi="Cambria Math"/>
+            </w:rPr>
+            <m:t>UrbanYes + 1.20</m:t>
+          </m:r>
+          <m:r>
+            <m:rPr>
+              <m:sty m:val="p"/>
+            </m:rPr>
+            <w:rPr>
+              <w:rFonts w:ascii="Cambria Math" w:hAnsi="Cambria Math"/>
+            </w:rPr>
+            <m:t>*</m:t>
+          </m:r>
+          <m:r>
+            <m:rPr>
+              <m:sty m:val="p"/>
+            </m:rPr>
+            <w:rPr>
+              <w:rFonts w:ascii="Cambria Math" w:hAnsi="Cambria Math"/>
+            </w:rPr>
+            <m:t>USYes</m:t>
+          </m:r>
+        </m:oMath>
+      </m:oMathPara>
+    </w:p>
+    <w:p>
+      <w:pPr>
+        <w:spacing w:after="0" w:line="360" w:lineRule="auto"/>
+        <w:contextualSpacing/>
+        <w:rPr>
+          <w:rFonts w:ascii="Times New Roman" w:hAnsi="Times New Roman" w:cs="Times New Roman"/>
+          <w:b/>
+          <w:bCs/>
+          <w:sz w:val="28"/>
+          <w:szCs w:val="28"/>
+          <w:lang w:val="uk-UA"/>
+        </w:rPr>
+      </w:pPr>
+      <w:r>
+        <w:rPr>
+          <w:rFonts w:ascii="Times New Roman" w:hAnsi="Times New Roman" w:cs="Times New Roman"/>
+          <w:b/>
+          <w:bCs/>
+          <w:sz w:val="28"/>
+          <w:szCs w:val="28"/>
+          <w:lang w:val="uk-UA"/>
+        </w:rPr>
+        <w:t>3.4</w:t>
+      </w:r>
+    </w:p>
+    <w:p>
+      <w:pPr>
+        <w:spacing w:after="0" w:line="360" w:lineRule="auto"/>
+        <w:contextualSpacing/>
+        <w:rPr>
+          <w:rFonts w:ascii="Times New Roman" w:hAnsi="Times New Roman" w:cs="Times New Roman"/>
+          <w:sz w:val="28"/>
+          <w:szCs w:val="28"/>
+          <w:lang w:val="uk-UA"/>
+        </w:rPr>
+      </w:pPr>
+    </w:p>
+    <w:p>
+      <w:pPr>
+        <w:spacing w:after="0" w:line="360" w:lineRule="auto"/>
+        <w:contextualSpacing/>
+        <w:rPr>
+          <w:rFonts w:ascii="Times New Roman" w:hAnsi="Times New Roman" w:cs="Times New Roman"/>
+          <w:b/>
+          <w:bCs/>
+          <w:sz w:val="28"/>
+          <w:szCs w:val="28"/>
+          <w:lang w:val="uk-UA"/>
+        </w:rPr>
+      </w:pPr>
+      <w:r>
+        <w:rPr>
+          <w:rFonts w:ascii="Times New Roman" w:hAnsi="Times New Roman" w:cs="Times New Roman"/>
+          <w:b/>
+          <w:bCs/>
+          <w:sz w:val="28"/>
+          <w:szCs w:val="28"/>
+          <w:lang w:val="uk-UA"/>
+        </w:rPr>
+        <w:t>3.5</w:t>
+      </w:r>
+    </w:p>
+    <w:p>
+      <w:pPr>
+        <w:spacing w:after="0" w:line="360" w:lineRule="auto"/>
+        <w:contextualSpacing/>
+        <w:rPr>
+          <w:rFonts w:ascii="Times New Roman" w:hAnsi="Times New Roman" w:cs="Times New Roman"/>
+          <w:sz w:val="28"/>
+          <w:szCs w:val="28"/>
+          <w:lang w:val="uk-UA"/>
+        </w:rPr>
+      </w:pPr>
+    </w:p>
+    <w:p>
+      <w:pPr>
+        <w:spacing w:after="0" w:line="360" w:lineRule="auto"/>
+        <w:contextualSpacing/>
+        <w:rPr>
+          <w:rFonts w:ascii="Times New Roman" w:hAnsi="Times New Roman" w:cs="Times New Roman"/>
+          <w:b/>
+          <w:bCs/>
+          <w:sz w:val="28"/>
+          <w:szCs w:val="28"/>
+          <w:lang w:val="uk-UA"/>
+        </w:rPr>
+      </w:pPr>
+      <w:r>
+        <w:rPr>
+          <w:rFonts w:ascii="Times New Roman" w:hAnsi="Times New Roman" w:cs="Times New Roman"/>
+          <w:b/>
+          <w:bCs/>
+          <w:sz w:val="28"/>
+          <w:szCs w:val="28"/>
+          <w:lang w:val="uk-UA"/>
+        </w:rPr>
+        <w:t>3.6</w:t>
+      </w:r>
+    </w:p>
+    <w:p>
+      <w:pPr>
+        <w:spacing w:after="0" w:line="360" w:lineRule="auto"/>
+        <w:contextualSpacing/>
+        <w:rPr>
+          <w:rFonts w:ascii="Times New Roman" w:hAnsi="Times New Roman" w:cs="Times New Roman"/>
+          <w:sz w:val="28"/>
+          <w:szCs w:val="28"/>
+          <w:lang w:val="uk-UA"/>
+        </w:rPr>
+      </w:pPr>
+    </w:p>
+    <w:p>
+      <w:pPr>
+        <w:spacing w:after="0" w:line="360" w:lineRule="auto"/>
+        <w:contextualSpacing/>
+        <w:rPr>
+          <w:rFonts w:ascii="Times New Roman" w:hAnsi="Times New Roman" w:cs="Times New Roman"/>
+          <w:b/>
+          <w:bCs/>
+          <w:sz w:val="28"/>
+          <w:szCs w:val="28"/>
+          <w:lang w:val="uk-UA"/>
+        </w:rPr>
+      </w:pPr>
+      <w:r>
+        <w:rPr>
+          <w:rFonts w:ascii="Times New Roman" w:hAnsi="Times New Roman" w:cs="Times New Roman"/>
+          <w:b/>
+          <w:bCs/>
+          <w:sz w:val="28"/>
+          <w:szCs w:val="28"/>
+          <w:lang w:val="uk-UA"/>
+        </w:rPr>
+        <w:t>3.7</w:t>
+      </w:r>
+    </w:p>
+    <w:p>
+      <w:pPr>
+        <w:spacing w:after="0" w:line="360" w:lineRule="auto"/>
+        <w:contextualSpacing/>
+        <w:rPr>
+          <w:rFonts w:ascii="Times New Roman" w:hAnsi="Times New Roman" w:cs="Times New Roman"/>
+          <w:sz w:val="28"/>
+          <w:szCs w:val="28"/>
+          <w:lang w:val="uk-UA"/>
+        </w:rPr>
+      </w:pPr>
+    </w:p>
+    <w:p>
+      <w:pPr>
+        <w:spacing w:after="0" w:line="360" w:lineRule="auto"/>
+        <w:contextualSpacing/>
+        <w:rPr>
+          <w:rFonts w:ascii="Times New Roman" w:hAnsi="Times New Roman" w:cs="Times New Roman"/>
+          <w:b/>
+          <w:bCs/>
+          <w:sz w:val="28"/>
+          <w:szCs w:val="28"/>
+          <w:lang w:val="uk-UA"/>
+        </w:rPr>
+      </w:pPr>
+      <w:r>
+        <w:rPr>
+          <w:rFonts w:ascii="Times New Roman" w:hAnsi="Times New Roman" w:cs="Times New Roman"/>
+          <w:b/>
+          <w:bCs/>
+          <w:sz w:val="28"/>
+          <w:szCs w:val="28"/>
+          <w:lang w:val="uk-UA"/>
+        </w:rPr>
+        <w:t>3.8</w:t>
+      </w:r>
+    </w:p>
+    <w:p>
+      <w:pPr>
+        <w:spacing w:after="0" w:line="360" w:lineRule="auto"/>
+        <w:contextualSpacing/>
+        <w:rPr>
+          <w:rFonts w:ascii="Times New Roman" w:hAnsi="Times New Roman" w:cs="Times New Roman"/>
+          <w:sz w:val="28"/>
+          <w:szCs w:val="28"/>
+          <w:lang w:val="uk-UA"/>
+        </w:rPr>
+      </w:pPr>
+    </w:p>
+    <w:p>
+      <w:pPr>
+        <w:spacing w:after="0" w:line="360" w:lineRule="auto"/>
+        <w:contextualSpacing/>
+        <w:rPr>
+          <w:rFonts w:ascii="Times New Roman" w:hAnsi="Times New Roman" w:cs="Times New Roman"/>
+          <w:sz w:val="28"/>
+          <w:szCs w:val="28"/>
+          <w:lang w:val="uk-UA"/>
+        </w:rPr>
+      </w:pPr>
+    </w:p>
+    <w:p>
+      <w:pPr>
+        <w:spacing w:after="0" w:line="360" w:lineRule="auto"/>
+        <w:contextualSpacing/>
+        <w:jc w:val="both"/>
+        <w:rPr>
+          <w:rFonts w:ascii="Times New Roman" w:hAnsi="Times New Roman" w:cs="Times New Roman"/>
+          <w:b/>
+          <w:bCs/>
+          <w:sz w:val="28"/>
+          <w:szCs w:val="28"/>
+          <w:lang w:val="uk-UA"/>
+        </w:rPr>
+      </w:pPr>
+      <w:r>
+        <w:rPr>
+          <w:rFonts w:ascii="Times New Roman" w:hAnsi="Times New Roman" w:cs="Times New Roman"/>
+          <w:b/>
+          <w:bCs/>
+          <w:sz w:val="28"/>
+          <w:szCs w:val="28"/>
+          <w:lang w:val="uk-UA"/>
+        </w:rPr>
+        <w:t>4.</w:t>
+      </w:r>
+      <w:r>
+        <w:rPr>
+          <w:rFonts w:ascii="Times New Roman" w:hAnsi="Times New Roman" w:cs="Times New Roman"/>
+          <w:b/>
+          <w:bCs/>
+          <w:sz w:val="28"/>
+          <w:szCs w:val="28"/>
+          <w:lang w:val="uk-UA"/>
+        </w:rPr>
+        <w:t xml:space="preserve"> Дослідження </w:t>
+      </w:r>
+      <w:r>
+        <w:rPr>
+          <w:rFonts w:ascii="Times New Roman" w:hAnsi="Times New Roman" w:cs="Times New Roman"/>
+          <w:b/>
+          <w:bCs/>
+          <w:sz w:val="28"/>
+          <w:szCs w:val="28"/>
+        </w:rPr>
+        <w:t>t</w:t>
+      </w:r>
+      <w:r>
+        <w:rPr>
+          <w:rFonts w:ascii="Times New Roman" w:hAnsi="Times New Roman" w:cs="Times New Roman"/>
+          <w:b/>
+          <w:bCs/>
+          <w:sz w:val="28"/>
+          <w:szCs w:val="28"/>
+          <w:lang w:val="uk-UA"/>
+        </w:rPr>
+        <w:t>-</w:t>
+      </w:r>
+      <w:r>
+        <w:rPr>
+          <w:rFonts w:ascii="Times New Roman" w:hAnsi="Times New Roman" w:cs="Times New Roman"/>
+          <w:b/>
+          <w:bCs/>
+          <w:sz w:val="28"/>
+          <w:szCs w:val="28"/>
+          <w:lang w:val="uk-UA"/>
+        </w:rPr>
+        <w:t xml:space="preserve">статистики для нульової гіпотези у простій лінійній регресії </w:t>
+      </w:r>
+      <w:r>
+        <w:rPr>
+          <w:rFonts w:ascii="Times New Roman" w:hAnsi="Times New Roman" w:cs="Times New Roman"/>
+          <w:b/>
+          <w:bCs/>
+          <w:sz w:val="28"/>
+          <w:szCs w:val="28"/>
+          <w:lang w:val="uk-UA"/>
+        </w:rPr>
+        <w:t xml:space="preserve">без коефіцієнта </w:t>
+      </w:r>
+      <w:r>
+        <w:rPr>
+          <w:rFonts w:ascii="Times New Roman" w:hAnsi="Times New Roman" w:cs="Times New Roman"/>
+          <w:b/>
+          <w:bCs/>
+          <w:i/>
+          <w:sz w:val="28"/>
+          <w:szCs w:val="28"/>
+        </w:rPr>
+        <w:t>β</w:t>
+      </w:r>
+      <w:r>
+        <w:rPr>
+          <w:rFonts w:ascii="Times New Roman" w:hAnsi="Times New Roman" w:cs="Times New Roman"/>
+          <w:b/>
+          <w:bCs/>
+          <w:sz w:val="28"/>
+          <w:szCs w:val="28"/>
+          <w:vertAlign w:val="subscript"/>
+          <w:lang w:val="uk-UA"/>
+        </w:rPr>
+        <w:t>0</w:t>
+      </w:r>
+      <w:r>
+        <w:rPr>
+          <w:rFonts w:ascii="Times New Roman" w:hAnsi="Times New Roman" w:cs="Times New Roman"/>
+          <w:b/>
+          <w:bCs/>
+          <w:sz w:val="28"/>
+          <w:szCs w:val="28"/>
+          <w:lang w:val="uk-UA"/>
+        </w:rPr>
+        <w:t>.</w:t>
+      </w:r>
+    </w:p>
+    <w:p>
+      <w:pPr>
+        <w:spacing w:after="0" w:line="360" w:lineRule="auto"/>
+        <w:contextualSpacing/>
         <w:jc w:val="center"/>
         <w:rPr>
           <w:rFonts w:ascii="Times New Roman" w:hAnsi="Times New Roman" w:cs="Times New Roman"/>
-          <w:b/>
-          <w:sz w:val="28"/>
-          <w:szCs w:val="28"/>
-          <w:lang w:val="ru-RU"/>
-        </w:rPr>
-      </w:pPr>
-    </w:p>
-    <w:p>
-      <w:pPr>
-        <w:spacing w:after="0" w:line="360" w:lineRule="auto"/>
-        <w:contextualSpacing/>
-        <w:jc w:val="both"/>
-        <w:rPr>
-          <w:rFonts w:ascii="Times New Roman" w:hAnsi="Times New Roman" w:cs="Times New Roman"/>
-          <w:b/>
-          <w:sz w:val="28"/>
-          <w:szCs w:val="28"/>
-          <w:lang w:val="ru-RU"/>
-        </w:rPr>
-      </w:pPr>
-      <w:r>
-        <w:rPr>
-          <w:rFonts w:ascii="Times New Roman" w:hAnsi="Times New Roman" w:cs="Times New Roman"/>
-          <w:b/>
-          <w:sz w:val="28"/>
-          <w:szCs w:val="28"/>
-          <w:lang w:val="ru-RU"/>
-        </w:rPr>
-        <w:t>4.3</w:t>
-      </w:r>
-    </w:p>
-    <w:p>
-      <w:pPr>
-        <w:spacing w:after="0" w:line="360" w:lineRule="auto"/>
-        <w:contextualSpacing/>
-        <w:jc w:val="center"/>
-        <w:rPr>
-          <w:rFonts w:ascii="Times New Roman" w:hAnsi="Times New Roman" w:cs="Times New Roman"/>
-          <w:b/>
-          <w:sz w:val="28"/>
-          <w:szCs w:val="28"/>
-          <w:lang w:val="ru-RU"/>
-        </w:rPr>
-      </w:pPr>
-      <w:r>
-        <w:rPr>
-          <w:rFonts w:ascii="Times New Roman" w:hAnsi="Times New Roman" w:cs="Times New Roman"/>
-          <w:b/>
+          <w:sz w:val="28"/>
+          <w:szCs w:val="28"/>
+          <w:lang w:val="ru-RU"/>
+        </w:rPr>
+      </w:pPr>
+      <w:r>
+        <w:rPr>
+          <w:rFonts w:ascii="Times New Roman" w:hAnsi="Times New Roman" w:cs="Times New Roman"/>
+          <w:noProof/>
           <w:sz w:val="28"/>
           <w:szCs w:val="28"/>
           <w:lang w:val="ru-RU"/>
         </w:rPr>
         <w:drawing>
-          <wp:inline distT="0" distB="0" distL="0" distR="0" wp14:anchorId="181CFE81" wp14:editId="6E71FD88">
-            <wp:extent cx="2318657" cy="329277"/>
-            <wp:effectExtent l="0" t="0" r="5715" b="0"/>
-            <wp:docPr id="8" name="Picture 8"/>
+          <wp:inline distT="0" distB="0" distL="0" distR="0" wp14:anchorId="679BD018" wp14:editId="0756D898">
+            <wp:extent cx="1877786" cy="694524"/>
+            <wp:effectExtent l="0" t="0" r="8255" b="0"/>
+            <wp:docPr id="5" name="Picture 5"/>
             <wp:cNvGraphicFramePr>
               <a:graphicFrameLocks xmlns:a="http://schemas.openxmlformats.org/drawingml/2006/main" noChangeAspect="1"/>
             </wp:cNvGraphicFramePr>
@@ -2429,6 +3048,297 @@
                   <pic:spPr>
                     <a:xfrm>
                       <a:off x="0" y="0"/>
+                      <a:ext cx="1896806" cy="701559"/>
+                    </a:xfrm>
+                    <a:prstGeom prst="rect">
+                      <a:avLst/>
+                    </a:prstGeom>
+                  </pic:spPr>
+                </pic:pic>
+              </a:graphicData>
+            </a:graphic>
+          </wp:inline>
+        </w:drawing>
+      </w:r>
+    </w:p>
+    <w:p>
+      <w:pPr>
+        <w:spacing w:after="0" w:line="360" w:lineRule="auto"/>
+        <w:contextualSpacing/>
+        <w:jc w:val="center"/>
+        <w:rPr>
+          <w:rFonts w:ascii="Times New Roman" w:hAnsi="Times New Roman" w:cs="Times New Roman"/>
+          <w:sz w:val="28"/>
+          <w:szCs w:val="28"/>
+          <w:lang w:val="ru-RU"/>
+        </w:rPr>
+      </w:pPr>
+    </w:p>
+    <w:p>
+      <w:pPr>
+        <w:spacing w:after="0" w:line="360" w:lineRule="auto"/>
+        <w:contextualSpacing/>
+        <w:jc w:val="both"/>
+        <w:rPr>
+          <w:rFonts w:ascii="Times New Roman" w:hAnsi="Times New Roman" w:cs="Times New Roman"/>
+          <w:b/>
+          <w:sz w:val="28"/>
+          <w:szCs w:val="28"/>
+          <w:lang w:val="ru-RU"/>
+        </w:rPr>
+      </w:pPr>
+      <w:r>
+        <w:rPr>
+          <w:rFonts w:ascii="Times New Roman" w:hAnsi="Times New Roman" w:cs="Times New Roman"/>
+          <w:b/>
+          <w:sz w:val="28"/>
+          <w:szCs w:val="28"/>
+          <w:lang w:val="ru-RU"/>
+        </w:rPr>
+        <w:t>4.1</w:t>
+      </w:r>
+    </w:p>
+    <w:p>
+      <w:pPr>
+        <w:spacing w:after="0" w:line="360" w:lineRule="auto"/>
+        <w:contextualSpacing/>
+        <w:jc w:val="center"/>
+        <w:rPr>
+          <w:rFonts w:ascii="Times New Roman" w:hAnsi="Times New Roman" w:cs="Times New Roman"/>
+          <w:b/>
+          <w:sz w:val="28"/>
+          <w:szCs w:val="28"/>
+          <w:lang w:val="ru-RU"/>
+        </w:rPr>
+      </w:pPr>
+      <w:r>
+        <w:rPr>
+          <w:rFonts w:ascii="Times New Roman" w:hAnsi="Times New Roman" w:cs="Times New Roman"/>
+          <w:b/>
+          <w:noProof/>
+          <w:sz w:val="28"/>
+          <w:szCs w:val="28"/>
+          <w:lang w:val="ru-RU"/>
+        </w:rPr>
+        <w:drawing>
+          <wp:inline distT="0" distB="0" distL="0" distR="0" wp14:anchorId="143F398D" wp14:editId="30E6F4B9">
+            <wp:extent cx="3527417" cy="2123712"/>
+            <wp:effectExtent l="0" t="0" r="0" b="0"/>
+            <wp:docPr id="6" name="Picture 6"/>
+            <wp:cNvGraphicFramePr>
+              <a:graphicFrameLocks xmlns:a="http://schemas.openxmlformats.org/drawingml/2006/main" noChangeAspect="1"/>
+            </wp:cNvGraphicFramePr>
+            <a:graphic xmlns:a="http://schemas.openxmlformats.org/drawingml/2006/main">
+              <a:graphicData uri="http://schemas.openxmlformats.org/drawingml/2006/picture">
+                <pic:pic xmlns:pic="http://schemas.openxmlformats.org/drawingml/2006/picture">
+                  <pic:nvPicPr>
+                    <pic:cNvPr id="1" name=""/>
+                    <pic:cNvPicPr/>
+                  </pic:nvPicPr>
+                  <pic:blipFill>
+                    <a:blip r:embed="rId24"/>
+                    <a:stretch>
+                      <a:fillRect/>
+                    </a:stretch>
+                  </pic:blipFill>
+                  <pic:spPr>
+                    <a:xfrm>
+                      <a:off x="0" y="0"/>
+                      <a:ext cx="3562168" cy="2144634"/>
+                    </a:xfrm>
+                    <a:prstGeom prst="rect">
+                      <a:avLst/>
+                    </a:prstGeom>
+                  </pic:spPr>
+                </pic:pic>
+              </a:graphicData>
+            </a:graphic>
+          </wp:inline>
+        </w:drawing>
+      </w:r>
+    </w:p>
+    <w:p>
+      <w:pPr>
+        <w:spacing w:after="0" w:line="360" w:lineRule="auto"/>
+        <w:contextualSpacing/>
+        <w:jc w:val="center"/>
+        <w:rPr>
+          <w:rFonts w:ascii="Times New Roman" w:hAnsi="Times New Roman" w:cs="Times New Roman"/>
+          <w:b/>
+          <w:sz w:val="28"/>
+          <w:szCs w:val="28"/>
+          <w:lang w:val="ru-RU"/>
+        </w:rPr>
+      </w:pPr>
+    </w:p>
+    <w:p>
+      <w:pPr>
+        <w:spacing w:after="0" w:line="360" w:lineRule="auto"/>
+        <w:contextualSpacing/>
+        <w:jc w:val="both"/>
+        <w:rPr>
+          <w:rFonts w:ascii="Times New Roman" w:hAnsi="Times New Roman" w:cs="Times New Roman"/>
+          <w:b/>
+          <w:sz w:val="28"/>
+          <w:szCs w:val="28"/>
+          <w:lang w:val="ru-RU"/>
+        </w:rPr>
+      </w:pPr>
+      <w:r>
+        <w:rPr>
+          <w:rFonts w:ascii="Times New Roman" w:hAnsi="Times New Roman" w:cs="Times New Roman"/>
+          <w:b/>
+          <w:sz w:val="28"/>
+          <w:szCs w:val="28"/>
+          <w:lang w:val="ru-RU"/>
+        </w:rPr>
+        <w:t>4.2</w:t>
+      </w:r>
+    </w:p>
+    <w:p>
+      <w:pPr>
+        <w:spacing w:after="0" w:line="360" w:lineRule="auto"/>
+        <w:contextualSpacing/>
+        <w:jc w:val="center"/>
+        <w:rPr>
+          <w:rFonts w:ascii="Times New Roman" w:hAnsi="Times New Roman" w:cs="Times New Roman"/>
+          <w:b/>
+          <w:sz w:val="28"/>
+          <w:szCs w:val="28"/>
+          <w:lang w:val="ru-RU"/>
+        </w:rPr>
+      </w:pPr>
+      <w:r>
+        <w:rPr>
+          <w:rFonts w:ascii="Times New Roman" w:hAnsi="Times New Roman" w:cs="Times New Roman"/>
+          <w:b/>
+          <w:noProof/>
+          <w:sz w:val="28"/>
+          <w:szCs w:val="28"/>
+          <w:lang w:val="ru-RU"/>
+        </w:rPr>
+        <w:lastRenderedPageBreak/>
+        <w:drawing>
+          <wp:inline distT="0" distB="0" distL="0" distR="0" wp14:anchorId="23378369" wp14:editId="08980F3B">
+            <wp:extent cx="3603172" cy="2124628"/>
+            <wp:effectExtent l="0" t="0" r="0" b="9525"/>
+            <wp:docPr id="7" name="Picture 7"/>
+            <wp:cNvGraphicFramePr>
+              <a:graphicFrameLocks xmlns:a="http://schemas.openxmlformats.org/drawingml/2006/main" noChangeAspect="1"/>
+            </wp:cNvGraphicFramePr>
+            <a:graphic xmlns:a="http://schemas.openxmlformats.org/drawingml/2006/main">
+              <a:graphicData uri="http://schemas.openxmlformats.org/drawingml/2006/picture">
+                <pic:pic xmlns:pic="http://schemas.openxmlformats.org/drawingml/2006/picture">
+                  <pic:nvPicPr>
+                    <pic:cNvPr id="1" name=""/>
+                    <pic:cNvPicPr/>
+                  </pic:nvPicPr>
+                  <pic:blipFill>
+                    <a:blip r:embed="rId25"/>
+                    <a:stretch>
+                      <a:fillRect/>
+                    </a:stretch>
+                  </pic:blipFill>
+                  <pic:spPr>
+                    <a:xfrm>
+                      <a:off x="0" y="0"/>
+                      <a:ext cx="3643793" cy="2148580"/>
+                    </a:xfrm>
+                    <a:prstGeom prst="rect">
+                      <a:avLst/>
+                    </a:prstGeom>
+                  </pic:spPr>
+                </pic:pic>
+              </a:graphicData>
+            </a:graphic>
+          </wp:inline>
+        </w:drawing>
+      </w:r>
+    </w:p>
+    <w:p>
+      <w:pPr>
+        <w:spacing w:after="0" w:line="360" w:lineRule="auto"/>
+        <w:contextualSpacing/>
+        <w:jc w:val="center"/>
+        <w:rPr>
+          <w:rFonts w:ascii="Times New Roman" w:hAnsi="Times New Roman" w:cs="Times New Roman"/>
+          <w:b/>
+          <w:sz w:val="28"/>
+          <w:szCs w:val="28"/>
+          <w:lang w:val="ru-RU"/>
+        </w:rPr>
+      </w:pPr>
+    </w:p>
+    <w:p>
+      <w:pPr>
+        <w:spacing w:after="0" w:line="360" w:lineRule="auto"/>
+        <w:contextualSpacing/>
+        <w:jc w:val="both"/>
+        <w:rPr>
+          <w:rFonts w:ascii="Times New Roman" w:hAnsi="Times New Roman" w:cs="Times New Roman"/>
+          <w:b/>
+          <w:sz w:val="28"/>
+          <w:szCs w:val="28"/>
+          <w:lang w:val="ru-RU"/>
+        </w:rPr>
+      </w:pPr>
+      <w:r>
+        <w:rPr>
+          <w:rFonts w:ascii="Times New Roman" w:hAnsi="Times New Roman" w:cs="Times New Roman"/>
+          <w:b/>
+          <w:sz w:val="28"/>
+          <w:szCs w:val="28"/>
+          <w:lang w:val="ru-RU"/>
+        </w:rPr>
+        <w:t>4.3</w:t>
+      </w:r>
+    </w:p>
+    <w:p>
+      <w:pPr>
+        <w:spacing w:after="0" w:line="360" w:lineRule="auto"/>
+        <w:contextualSpacing/>
+        <w:jc w:val="center"/>
+        <w:rPr>
+          <w:rFonts w:ascii="Times New Roman" w:hAnsi="Times New Roman" w:cs="Times New Roman"/>
+          <w:b/>
+          <w:sz w:val="28"/>
+          <w:szCs w:val="28"/>
+          <w:lang w:val="ru-RU"/>
+        </w:rPr>
+      </w:pPr>
+      <w:r>
+        <w:rPr>
+          <w:rFonts w:ascii="Times New Roman" w:hAnsi="Times New Roman" w:cs="Times New Roman"/>
+          <w:b/>
+          <w:noProof/>
+          <w:sz w:val="28"/>
+          <w:szCs w:val="28"/>
+          <w:lang w:val="ru-RU"/>
+        </w:rPr>
+        <w:drawing>
+          <wp:inline distT="0" distB="0" distL="0" distR="0" wp14:anchorId="181CFE81" wp14:editId="6E71FD88">
+            <wp:extent cx="2318657" cy="329277"/>
+            <wp:effectExtent l="0" t="0" r="5715" b="0"/>
+            <wp:docPr id="8" name="Picture 8"/>
+            <wp:cNvGraphicFramePr>
+              <a:graphicFrameLocks xmlns:a="http://schemas.openxmlformats.org/drawingml/2006/main" noChangeAspect="1"/>
+            </wp:cNvGraphicFramePr>
+            <a:graphic xmlns:a="http://schemas.openxmlformats.org/drawingml/2006/main">
+              <a:graphicData uri="http://schemas.openxmlformats.org/drawingml/2006/picture">
+                <pic:pic xmlns:pic="http://schemas.openxmlformats.org/drawingml/2006/picture">
+                  <pic:nvPicPr>
+                    <pic:cNvPr id="1" name=""/>
+                    <pic:cNvPicPr/>
+                  </pic:nvPicPr>
+                  <pic:blipFill>
+                    <a:blip r:embed="rId26"/>
+                    <a:stretch>
+                      <a:fillRect/>
+                    </a:stretch>
+                  </pic:blipFill>
+                  <pic:spPr>
+                    <a:xfrm>
+                      <a:off x="0" y="0"/>
                       <a:ext cx="2412220" cy="342564"/>
                     </a:xfrm>
                     <a:prstGeom prst="rect">
@@ -2479,7 +3389,151 @@
           <w:szCs w:val="28"/>
           <w:lang w:val="ru-RU"/>
         </w:rPr>
-        <w:t xml:space="preserve">5. Знову розглянемо просту лінійну регресію без коефіцієнта </w:t>
+        <w:t xml:space="preserve">5. </w:t>
+      </w:r>
+      <w:proofErr w:type="spellStart"/>
+      <w:r>
+        <w:rPr>
+          <w:rFonts w:ascii="Times New Roman" w:hAnsi="Times New Roman" w:cs="Times New Roman"/>
+          <w:b/>
+          <w:bCs/>
+          <w:sz w:val="28"/>
+          <w:szCs w:val="28"/>
+          <w:lang w:val="ru-RU"/>
+        </w:rPr>
+        <w:t>Знову</w:t>
+      </w:r>
+      <w:proofErr w:type="spellEnd"/>
+      <w:r>
+        <w:rPr>
+          <w:rFonts w:ascii="Times New Roman" w:hAnsi="Times New Roman" w:cs="Times New Roman"/>
+          <w:b/>
+          <w:bCs/>
+          <w:sz w:val="28"/>
+          <w:szCs w:val="28"/>
+          <w:lang w:val="ru-RU"/>
+        </w:rPr>
+        <w:t xml:space="preserve"> </w:t>
+      </w:r>
+      <w:proofErr w:type="spellStart"/>
+      <w:r>
+        <w:rPr>
+          <w:rFonts w:ascii="Times New Roman" w:hAnsi="Times New Roman" w:cs="Times New Roman"/>
+          <w:b/>
+          <w:bCs/>
+          <w:sz w:val="28"/>
+          <w:szCs w:val="28"/>
+          <w:lang w:val="ru-RU"/>
+        </w:rPr>
+        <w:t>розглянемо</w:t>
+      </w:r>
+      <w:proofErr w:type="spellEnd"/>
+      <w:r>
+        <w:rPr>
+          <w:rFonts w:ascii="Times New Roman" w:hAnsi="Times New Roman" w:cs="Times New Roman"/>
+          <w:b/>
+          <w:bCs/>
+          <w:sz w:val="28"/>
+          <w:szCs w:val="28"/>
+          <w:lang w:val="ru-RU"/>
+        </w:rPr>
+        <w:t xml:space="preserve"> </w:t>
+      </w:r>
+      <w:proofErr w:type="spellStart"/>
+      <w:r>
+        <w:rPr>
+          <w:rFonts w:ascii="Times New Roman" w:hAnsi="Times New Roman" w:cs="Times New Roman"/>
+          <w:b/>
+          <w:bCs/>
+          <w:sz w:val="28"/>
+          <w:szCs w:val="28"/>
+          <w:lang w:val="ru-RU"/>
+        </w:rPr>
+        <w:t>просту</w:t>
+      </w:r>
+      <w:proofErr w:type="spellEnd"/>
+      <w:r>
+        <w:rPr>
+          <w:rFonts w:ascii="Times New Roman" w:hAnsi="Times New Roman" w:cs="Times New Roman"/>
+          <w:b/>
+          <w:bCs/>
+          <w:sz w:val="28"/>
+          <w:szCs w:val="28"/>
+          <w:lang w:val="ru-RU"/>
+        </w:rPr>
+        <w:t xml:space="preserve"> </w:t>
+      </w:r>
+      <w:proofErr w:type="spellStart"/>
+      <w:r>
+        <w:rPr>
+          <w:rFonts w:ascii="Times New Roman" w:hAnsi="Times New Roman" w:cs="Times New Roman"/>
+          <w:b/>
+          <w:bCs/>
+          <w:sz w:val="28"/>
+          <w:szCs w:val="28"/>
+          <w:lang w:val="ru-RU"/>
+        </w:rPr>
+        <w:t>лінійну</w:t>
+      </w:r>
+      <w:proofErr w:type="spellEnd"/>
+      <w:r>
+        <w:rPr>
+          <w:rFonts w:ascii="Times New Roman" w:hAnsi="Times New Roman" w:cs="Times New Roman"/>
+          <w:b/>
+          <w:bCs/>
+          <w:sz w:val="28"/>
+          <w:szCs w:val="28"/>
+          <w:lang w:val="ru-RU"/>
+        </w:rPr>
+        <w:t xml:space="preserve"> </w:t>
+      </w:r>
+      <w:proofErr w:type="spellStart"/>
+      <w:r>
+        <w:rPr>
+          <w:rFonts w:ascii="Times New Roman" w:hAnsi="Times New Roman" w:cs="Times New Roman"/>
+          <w:b/>
+          <w:bCs/>
+          <w:sz w:val="28"/>
+          <w:szCs w:val="28"/>
+          <w:lang w:val="ru-RU"/>
+        </w:rPr>
+        <w:t>регресію</w:t>
+      </w:r>
+      <w:proofErr w:type="spellEnd"/>
+      <w:r>
+        <w:rPr>
+          <w:rFonts w:ascii="Times New Roman" w:hAnsi="Times New Roman" w:cs="Times New Roman"/>
+          <w:b/>
+          <w:bCs/>
+          <w:sz w:val="28"/>
+          <w:szCs w:val="28"/>
+          <w:lang w:val="ru-RU"/>
+        </w:rPr>
+        <w:t xml:space="preserve"> без </w:t>
+      </w:r>
+      <w:proofErr w:type="spellStart"/>
+      <w:r>
+        <w:rPr>
+          <w:rFonts w:ascii="Times New Roman" w:hAnsi="Times New Roman" w:cs="Times New Roman"/>
+          <w:b/>
+          <w:bCs/>
+          <w:sz w:val="28"/>
+          <w:szCs w:val="28"/>
+          <w:lang w:val="ru-RU"/>
+        </w:rPr>
+        <w:t>коефіцієнта</w:t>
+      </w:r>
+      <w:proofErr w:type="spellEnd"/>
+      <w:r>
+        <w:rPr>
+          <w:rFonts w:ascii="Times New Roman" w:hAnsi="Times New Roman" w:cs="Times New Roman"/>
+          <w:b/>
+          <w:bCs/>
+          <w:sz w:val="28"/>
+          <w:szCs w:val="28"/>
+          <w:lang w:val="ru-RU"/>
+        </w:rPr>
+        <w:t xml:space="preserve"> </w:t>
       </w:r>
       <w:r>
         <w:rPr>
@@ -2550,7 +3604,6 @@
           <w:sz w:val="28"/>
           <w:szCs w:val="28"/>
         </w:rPr>
-        <w:lastRenderedPageBreak/>
         <w:t>6.</w:t>
       </w:r>
     </w:p>
@@ -2587,7 +3640,95 @@
           <w:sz w:val="28"/>
           <w:szCs w:val="28"/>
         </w:rPr>
-        <w:t>7. Зосередимося на проблемі колінеарності.</w:t>
+        <w:t xml:space="preserve">7. </w:t>
+      </w:r>
+      <w:proofErr w:type="spellStart"/>
+      <w:r>
+        <w:rPr>
+          <w:rFonts w:ascii="Times New Roman" w:hAnsi="Times New Roman" w:cs="Times New Roman"/>
+          <w:b/>
+          <w:bCs/>
+          <w:sz w:val="28"/>
+          <w:szCs w:val="28"/>
+        </w:rPr>
+        <w:t>Зосередимося</w:t>
+      </w:r>
+      <w:proofErr w:type="spellEnd"/>
+      <w:r>
+        <w:rPr>
+          <w:rFonts w:ascii="Times New Roman" w:hAnsi="Times New Roman" w:cs="Times New Roman"/>
+          <w:b/>
+          <w:bCs/>
+          <w:sz w:val="28"/>
+          <w:szCs w:val="28"/>
+        </w:rPr>
+        <w:t xml:space="preserve"> </w:t>
+      </w:r>
+      <w:proofErr w:type="spellStart"/>
+      <w:r>
+        <w:rPr>
+          <w:rFonts w:ascii="Times New Roman" w:hAnsi="Times New Roman" w:cs="Times New Roman"/>
+          <w:b/>
+          <w:bCs/>
+          <w:sz w:val="28"/>
+          <w:szCs w:val="28"/>
+        </w:rPr>
+        <w:t>на</w:t>
+      </w:r>
+      <w:proofErr w:type="spellEnd"/>
+      <w:r>
+        <w:rPr>
+          <w:rFonts w:ascii="Times New Roman" w:hAnsi="Times New Roman" w:cs="Times New Roman"/>
+          <w:b/>
+          <w:bCs/>
+          <w:sz w:val="28"/>
+          <w:szCs w:val="28"/>
+        </w:rPr>
+        <w:t xml:space="preserve"> </w:t>
+      </w:r>
+      <w:proofErr w:type="spellStart"/>
+      <w:r>
+        <w:rPr>
+          <w:rFonts w:ascii="Times New Roman" w:hAnsi="Times New Roman" w:cs="Times New Roman"/>
+          <w:b/>
+          <w:bCs/>
+          <w:sz w:val="28"/>
+          <w:szCs w:val="28"/>
+        </w:rPr>
+        <w:t>проблемі</w:t>
+      </w:r>
+      <w:proofErr w:type="spellEnd"/>
+      <w:r>
+        <w:rPr>
+          <w:rFonts w:ascii="Times New Roman" w:hAnsi="Times New Roman" w:cs="Times New Roman"/>
+          <w:b/>
+          <w:bCs/>
+          <w:sz w:val="28"/>
+          <w:szCs w:val="28"/>
+        </w:rPr>
+        <w:t xml:space="preserve"> </w:t>
+      </w:r>
+      <w:proofErr w:type="spellStart"/>
+      <w:r>
+        <w:rPr>
+          <w:rFonts w:ascii="Times New Roman" w:hAnsi="Times New Roman" w:cs="Times New Roman"/>
+          <w:b/>
+          <w:bCs/>
+          <w:sz w:val="28"/>
+          <w:szCs w:val="28"/>
+        </w:rPr>
+        <w:t>колінеарності</w:t>
+      </w:r>
+      <w:proofErr w:type="spellEnd"/>
+      <w:r>
+        <w:rPr>
+          <w:rFonts w:ascii="Times New Roman" w:hAnsi="Times New Roman" w:cs="Times New Roman"/>
+          <w:b/>
+          <w:bCs/>
+          <w:sz w:val="28"/>
+          <w:szCs w:val="28"/>
+        </w:rPr>
+        <w:t>.</w:t>
       </w:r>
     </w:p>
     <w:p>
@@ -2649,7 +3790,7 @@
 </file>
 
 <file path=word/endnotes.xml><?xml version="1.0" encoding="utf-8"?>
-<w:endnotes xmlns:wpc="http://schemas.microsoft.com/office/word/2010/wordprocessingCanvas" xmlns:cx="http://schemas.microsoft.com/office/drawing/2014/chartex" xmlns:cx1="http://schemas.microsoft.com/office/drawing/2015/9/8/chartex" xmlns:mc="http://schemas.openxmlformats.org/markup-compatibility/2006" xmlns:o="urn:schemas-microsoft-com:office:office" xmlns:r="http://schemas.openxmlformats.org/officeDocument/2006/relationships" xmlns:m="http://schemas.openxmlformats.org/officeDocument/2006/math" xmlns:v="urn:schemas-microsoft-com:vml" xmlns:wp14="http://schemas.microsoft.com/office/word/2010/wordprocessingDrawing" xmlns:wp="http://schemas.openxmlformats.org/drawingml/2006/wordprocessingDrawing" xmlns:w10="urn:schemas-microsoft-com:office:word" xmlns:w="http://schemas.openxmlformats.org/wordprocessingml/2006/main" xmlns:w14="http://schemas.microsoft.com/office/word/2010/wordml" xmlns:w15="http://schemas.microsoft.com/office/word/2012/wordml" xmlns:w16se="http://schemas.microsoft.com/office/word/2015/wordml/symex" xmlns:wpg="http://schemas.microsoft.com/office/word/2010/wordprocessingGroup" xmlns:wpi="http://schemas.microsoft.com/office/word/2010/wordprocessingInk" xmlns:wne="http://schemas.microsoft.com/office/word/2006/wordml" xmlns:wps="http://schemas.microsoft.com/office/word/2010/wordprocessingShape" mc:Ignorable="w14 w15 w16se wp14">
+<w:endnotes xmlns:wpc="http://schemas.microsoft.com/office/word/2010/wordprocessingCanvas" xmlns:cx="http://schemas.microsoft.com/office/drawing/2014/chartex" xmlns:cx1="http://schemas.microsoft.com/office/drawing/2015/9/8/chartex" xmlns:cx2="http://schemas.microsoft.com/office/drawing/2015/10/21/chartex" xmlns:cx3="http://schemas.microsoft.com/office/drawing/2016/5/9/chartex" xmlns:cx4="http://schemas.microsoft.com/office/drawing/2016/5/10/chartex" xmlns:cx5="http://schemas.microsoft.com/office/drawing/2016/5/11/chartex" xmlns:cx6="http://schemas.microsoft.com/office/drawing/2016/5/12/chartex" xmlns:cx7="http://schemas.microsoft.com/office/drawing/2016/5/13/chartex" xmlns:cx8="http://schemas.microsoft.com/office/drawing/2016/5/14/chartex" xmlns:mc="http://schemas.openxmlformats.org/markup-compatibility/2006" xmlns:aink="http://schemas.microsoft.com/office/drawing/2016/ink" xmlns:am3d="http://schemas.microsoft.com/office/drawing/2017/model3d" xmlns:o="urn:schemas-microsoft-com:office:office" xmlns:r="http://schemas.openxmlformats.org/officeDocument/2006/relationships" xmlns:m="http://schemas.openxmlformats.org/officeDocument/2006/math" xmlns:v="urn:schemas-microsoft-com:vml" xmlns:wp14="http://schemas.microsoft.com/office/word/2010/wordprocessingDrawing" xmlns:wp="http://schemas.openxmlformats.org/drawingml/2006/wordprocessingDrawing" xmlns:w10="urn:schemas-microsoft-com:office:word" xmlns:w="http://schemas.openxmlformats.org/wordprocessingml/2006/main" xmlns:w14="http://schemas.microsoft.com/office/word/2010/wordml" xmlns:w15="http://schemas.microsoft.com/office/word/2012/wordml" xmlns:w16cex="http://schemas.microsoft.com/office/word/2018/wordml/cex" xmlns:w16cid="http://schemas.microsoft.com/office/word/2016/wordml/cid" xmlns:w16="http://schemas.microsoft.com/office/word/2018/wordml" xmlns:w16sdtdh="http://schemas.microsoft.com/office/word/2020/wordml/sdtdatahash" xmlns:w16se="http://schemas.microsoft.com/office/word/2015/wordml/symex" xmlns:wpg="http://schemas.microsoft.com/office/word/2010/wordprocessingGroup" xmlns:wpi="http://schemas.microsoft.com/office/word/2010/wordprocessingInk" xmlns:wne="http://schemas.microsoft.com/office/word/2006/wordml" xmlns:wps="http://schemas.microsoft.com/office/word/2010/wordprocessingShape" mc:Ignorable="w14 w15 w16se w16cid w16 w16cex w16sdtdh wp14">
   <w:endnote w:type="separator" w:id="-1">
     <w:p>
       <w:pPr>
@@ -2674,7 +3815,7 @@
 </file>
 
 <file path=word/footnotes.xml><?xml version="1.0" encoding="utf-8"?>
-<w:footnotes xmlns:wpc="http://schemas.microsoft.com/office/word/2010/wordprocessingCanvas" xmlns:cx="http://schemas.microsoft.com/office/drawing/2014/chartex" xmlns:cx1="http://schemas.microsoft.com/office/drawing/2015/9/8/chartex" xmlns:mc="http://schemas.openxmlformats.org/markup-compatibility/2006" xmlns:o="urn:schemas-microsoft-com:office:office" xmlns:r="http://schemas.openxmlformats.org/officeDocument/2006/relationships" xmlns:m="http://schemas.openxmlformats.org/officeDocument/2006/math" xmlns:v="urn:schemas-microsoft-com:vml" xmlns:wp14="http://schemas.microsoft.com/office/word/2010/wordprocessingDrawing" xmlns:wp="http://schemas.openxmlformats.org/drawingml/2006/wordprocessingDrawing" xmlns:w10="urn:schemas-microsoft-com:office:word" xmlns:w="http://schemas.openxmlformats.org/wordprocessingml/2006/main" xmlns:w14="http://schemas.microsoft.com/office/word/2010/wordml" xmlns:w15="http://schemas.microsoft.com/office/word/2012/wordml" xmlns:w16se="http://schemas.microsoft.com/office/word/2015/wordml/symex" xmlns:wpg="http://schemas.microsoft.com/office/word/2010/wordprocessingGroup" xmlns:wpi="http://schemas.microsoft.com/office/word/2010/wordprocessingInk" xmlns:wne="http://schemas.microsoft.com/office/word/2006/wordml" xmlns:wps="http://schemas.microsoft.com/office/word/2010/wordprocessingShape" mc:Ignorable="w14 w15 w16se wp14">
+<w:footnotes xmlns:wpc="http://schemas.microsoft.com/office/word/2010/wordprocessingCanvas" xmlns:cx="http://schemas.microsoft.com/office/drawing/2014/chartex" xmlns:cx1="http://schemas.microsoft.com/office/drawing/2015/9/8/chartex" xmlns:cx2="http://schemas.microsoft.com/office/drawing/2015/10/21/chartex" xmlns:cx3="http://schemas.microsoft.com/office/drawing/2016/5/9/chartex" xmlns:cx4="http://schemas.microsoft.com/office/drawing/2016/5/10/chartex" xmlns:cx5="http://schemas.microsoft.com/office/drawing/2016/5/11/chartex" xmlns:cx6="http://schemas.microsoft.com/office/drawing/2016/5/12/chartex" xmlns:cx7="http://schemas.microsoft.com/office/drawing/2016/5/13/chartex" xmlns:cx8="http://schemas.microsoft.com/office/drawing/2016/5/14/chartex" xmlns:mc="http://schemas.openxmlformats.org/markup-compatibility/2006" xmlns:aink="http://schemas.microsoft.com/office/drawing/2016/ink" xmlns:am3d="http://schemas.microsoft.com/office/drawing/2017/model3d" xmlns:o="urn:schemas-microsoft-com:office:office" xmlns:r="http://schemas.openxmlformats.org/officeDocument/2006/relationships" xmlns:m="http://schemas.openxmlformats.org/officeDocument/2006/math" xmlns:v="urn:schemas-microsoft-com:vml" xmlns:wp14="http://schemas.microsoft.com/office/word/2010/wordprocessingDrawing" xmlns:wp="http://schemas.openxmlformats.org/drawingml/2006/wordprocessingDrawing" xmlns:w10="urn:schemas-microsoft-com:office:word" xmlns:w="http://schemas.openxmlformats.org/wordprocessingml/2006/main" xmlns:w14="http://schemas.microsoft.com/office/word/2010/wordml" xmlns:w15="http://schemas.microsoft.com/office/word/2012/wordml" xmlns:w16cex="http://schemas.microsoft.com/office/word/2018/wordml/cex" xmlns:w16cid="http://schemas.microsoft.com/office/word/2016/wordml/cid" xmlns:w16="http://schemas.microsoft.com/office/word/2018/wordml" xmlns:w16sdtdh="http://schemas.microsoft.com/office/word/2020/wordml/sdtdatahash" xmlns:w16se="http://schemas.microsoft.com/office/word/2015/wordml/symex" xmlns:wpg="http://schemas.microsoft.com/office/word/2010/wordprocessingGroup" xmlns:wpi="http://schemas.microsoft.com/office/word/2010/wordprocessingInk" xmlns:wne="http://schemas.microsoft.com/office/word/2006/wordml" xmlns:wps="http://schemas.microsoft.com/office/word/2010/wordprocessingShape" mc:Ignorable="w14 w15 w16se w16cid w16 w16cex w16sdtdh wp14">
   <w:footnote w:type="separator" w:id="-1">
     <w:p>
       <w:pPr>
@@ -2699,7 +3840,7 @@
 </file>
 
 <file path=word/numbering.xml><?xml version="1.0" encoding="utf-8"?>
-<w:numbering xmlns:wpc="http://schemas.microsoft.com/office/word/2010/wordprocessingCanvas" xmlns:cx="http://schemas.microsoft.com/office/drawing/2014/chartex" xmlns:cx1="http://schemas.microsoft.com/office/drawing/2015/9/8/chartex" xmlns:mc="http://schemas.openxmlformats.org/markup-compatibility/2006" xmlns:o="urn:schemas-microsoft-com:office:office" xmlns:r="http://schemas.openxmlformats.org/officeDocument/2006/relationships" xmlns:m="http://schemas.openxmlformats.org/officeDocument/2006/math" xmlns:v="urn:schemas-microsoft-com:vml" xmlns:wp14="http://schemas.microsoft.com/office/word/2010/wordprocessingDrawing" xmlns:wp="http://schemas.openxmlformats.org/drawingml/2006/wordprocessingDrawing" xmlns:w10="urn:schemas-microsoft-com:office:word" xmlns:w="http://schemas.openxmlformats.org/wordprocessingml/2006/main" xmlns:w14="http://schemas.microsoft.com/office/word/2010/wordml" xmlns:w15="http://schemas.microsoft.com/office/word/2012/wordml" xmlns:w16se="http://schemas.microsoft.com/office/word/2015/wordml/symex" xmlns:wpg="http://schemas.microsoft.com/office/word/2010/wordprocessingGroup" xmlns:wpi="http://schemas.microsoft.com/office/word/2010/wordprocessingInk" xmlns:wne="http://schemas.microsoft.com/office/word/2006/wordml" xmlns:wps="http://schemas.microsoft.com/office/word/2010/wordprocessingShape" mc:Ignorable="w14 w15 w16se wp14">
+<w:numbering xmlns:wpc="http://schemas.microsoft.com/office/word/2010/wordprocessingCanvas" xmlns:cx="http://schemas.microsoft.com/office/drawing/2014/chartex" xmlns:cx1="http://schemas.microsoft.com/office/drawing/2015/9/8/chartex" xmlns:cx2="http://schemas.microsoft.com/office/drawing/2015/10/21/chartex" xmlns:cx3="http://schemas.microsoft.com/office/drawing/2016/5/9/chartex" xmlns:cx4="http://schemas.microsoft.com/office/drawing/2016/5/10/chartex" xmlns:cx5="http://schemas.microsoft.com/office/drawing/2016/5/11/chartex" xmlns:cx6="http://schemas.microsoft.com/office/drawing/2016/5/12/chartex" xmlns:cx7="http://schemas.microsoft.com/office/drawing/2016/5/13/chartex" xmlns:cx8="http://schemas.microsoft.com/office/drawing/2016/5/14/chartex" xmlns:mc="http://schemas.openxmlformats.org/markup-compatibility/2006" xmlns:aink="http://schemas.microsoft.com/office/drawing/2016/ink" xmlns:am3d="http://schemas.microsoft.com/office/drawing/2017/model3d" xmlns:o="urn:schemas-microsoft-com:office:office" xmlns:r="http://schemas.openxmlformats.org/officeDocument/2006/relationships" xmlns:m="http://schemas.openxmlformats.org/officeDocument/2006/math" xmlns:v="urn:schemas-microsoft-com:vml" xmlns:wp14="http://schemas.microsoft.com/office/word/2010/wordprocessingDrawing" xmlns:wp="http://schemas.openxmlformats.org/drawingml/2006/wordprocessingDrawing" xmlns:w10="urn:schemas-microsoft-com:office:word" xmlns:w="http://schemas.openxmlformats.org/wordprocessingml/2006/main" xmlns:w14="http://schemas.microsoft.com/office/word/2010/wordml" xmlns:w15="http://schemas.microsoft.com/office/word/2012/wordml" xmlns:w16cex="http://schemas.microsoft.com/office/word/2018/wordml/cex" xmlns:w16cid="http://schemas.microsoft.com/office/word/2016/wordml/cid" xmlns:w16="http://schemas.microsoft.com/office/word/2018/wordml" xmlns:w16sdtdh="http://schemas.microsoft.com/office/word/2020/wordml/sdtdatahash" xmlns:w16se="http://schemas.microsoft.com/office/word/2015/wordml/symex" xmlns:wpg="http://schemas.microsoft.com/office/word/2010/wordprocessingGroup" xmlns:wpi="http://schemas.microsoft.com/office/word/2010/wordprocessingInk" xmlns:wne="http://schemas.microsoft.com/office/word/2006/wordml" xmlns:wps="http://schemas.microsoft.com/office/word/2010/wordprocessingShape" mc:Ignorable="w14 w15 w16se w16cid w16 w16cex w16sdtdh wp14">
   <w:abstractNum w:abstractNumId="0" w15:restartNumberingAfterBreak="0">
     <w:nsid w:val="036161A6"/>
     <w:multiLevelType w:val="multilevel"/>
@@ -3248,6 +4389,119 @@
     </w:lvl>
   </w:abstractNum>
   <w:abstractNum w:abstractNumId="5" w15:restartNumberingAfterBreak="0">
+    <w:nsid w:val="28D77BE1"/>
+    <w:multiLevelType w:val="hybridMultilevel"/>
+    <w:tmpl w:val="66C0746A"/>
+    <w:lvl w:ilvl="0" w:tplc="04090001">
+      <w:start w:val="1"/>
+      <w:numFmt w:val="bullet"/>
+      <w:lvlText w:val=""/>
+      <w:lvlJc w:val="left"/>
+      <w:pPr>
+        <w:ind w:left="720" w:hanging="360"/>
+      </w:pPr>
+      <w:rPr>
+        <w:rFonts w:ascii="Symbol" w:hAnsi="Symbol" w:hint="default"/>
+      </w:rPr>
+    </w:lvl>
+    <w:lvl w:ilvl="1" w:tplc="04090003" w:tentative="1">
+      <w:start w:val="1"/>
+      <w:numFmt w:val="bullet"/>
+      <w:lvlText w:val="o"/>
+      <w:lvlJc w:val="left"/>
+      <w:pPr>
+        <w:ind w:left="1440" w:hanging="360"/>
+      </w:pPr>
+      <w:rPr>
+        <w:rFonts w:ascii="Courier New" w:hAnsi="Courier New" w:cs="Courier New" w:hint="default"/>
+      </w:rPr>
+    </w:lvl>
+    <w:lvl w:ilvl="2" w:tplc="04090005" w:tentative="1">
+      <w:start w:val="1"/>
+      <w:numFmt w:val="bullet"/>
+      <w:lvlText w:val=""/>
+      <w:lvlJc w:val="left"/>
+      <w:pPr>
+        <w:ind w:left="2160" w:hanging="360"/>
+      </w:pPr>
+      <w:rPr>
+        <w:rFonts w:ascii="Wingdings" w:hAnsi="Wingdings" w:hint="default"/>
+      </w:rPr>
+    </w:lvl>
+    <w:lvl w:ilvl="3" w:tplc="04090001" w:tentative="1">
+      <w:start w:val="1"/>
+      <w:numFmt w:val="bullet"/>
+      <w:lvlText w:val=""/>
+      <w:lvlJc w:val="left"/>
+      <w:pPr>
+        <w:ind w:left="2880" w:hanging="360"/>
+      </w:pPr>
+      <w:rPr>
+        <w:rFonts w:ascii="Symbol" w:hAnsi="Symbol" w:hint="default"/>
+      </w:rPr>
+    </w:lvl>
+    <w:lvl w:ilvl="4" w:tplc="04090003" w:tentative="1">
+      <w:start w:val="1"/>
+      <w:numFmt w:val="bullet"/>
+      <w:lvlText w:val="o"/>
+      <w:lvlJc w:val="left"/>
+      <w:pPr>
+        <w:ind w:left="3600" w:hanging="360"/>
+      </w:pPr>
+      <w:rPr>
+        <w:rFonts w:ascii="Courier New" w:hAnsi="Courier New" w:cs="Courier New" w:hint="default"/>
+      </w:rPr>
+    </w:lvl>
+    <w:lvl w:ilvl="5" w:tplc="04090005" w:tentative="1">
+      <w:start w:val="1"/>
+      <w:numFmt w:val="bullet"/>
+      <w:lvlText w:val=""/>
+      <w:lvlJc w:val="left"/>
+      <w:pPr>
+        <w:ind w:left="4320" w:hanging="360"/>
+      </w:pPr>
+      <w:rPr>
+        <w:rFonts w:ascii="Wingdings" w:hAnsi="Wingdings" w:hint="default"/>
+      </w:rPr>
+    </w:lvl>
+    <w:lvl w:ilvl="6" w:tplc="04090001" w:tentative="1">
+      <w:start w:val="1"/>
+      <w:numFmt w:val="bullet"/>
+      <w:lvlText w:val=""/>
+      <w:lvlJc w:val="left"/>
+      <w:pPr>
+        <w:ind w:left="5040" w:hanging="360"/>
+      </w:pPr>
+      <w:rPr>
+        <w:rFonts w:ascii="Symbol" w:hAnsi="Symbol" w:hint="default"/>
+      </w:rPr>
+    </w:lvl>
+    <w:lvl w:ilvl="7" w:tplc="04090003" w:tentative="1">
+      <w:start w:val="1"/>
+      <w:numFmt w:val="bullet"/>
+      <w:lvlText w:val="o"/>
+      <w:lvlJc w:val="left"/>
+      <w:pPr>
+        <w:ind w:left="5760" w:hanging="360"/>
+      </w:pPr>
+      <w:rPr>
+        <w:rFonts w:ascii="Courier New" w:hAnsi="Courier New" w:cs="Courier New" w:hint="default"/>
+      </w:rPr>
+    </w:lvl>
+    <w:lvl w:ilvl="8" w:tplc="04090005" w:tentative="1">
+      <w:start w:val="1"/>
+      <w:numFmt w:val="bullet"/>
+      <w:lvlText w:val=""/>
+      <w:lvlJc w:val="left"/>
+      <w:pPr>
+        <w:ind w:left="6480" w:hanging="360"/>
+      </w:pPr>
+      <w:rPr>
+        <w:rFonts w:ascii="Wingdings" w:hAnsi="Wingdings" w:hint="default"/>
+      </w:rPr>
+    </w:lvl>
+  </w:abstractNum>
+  <w:abstractNum w:abstractNumId="6" w15:restartNumberingAfterBreak="0">
     <w:nsid w:val="39622773"/>
     <w:multiLevelType w:val="hybridMultilevel"/>
     <w:tmpl w:val="CF00E8EA"/>
@@ -3336,7 +4590,7 @@
       </w:pPr>
     </w:lvl>
   </w:abstractNum>
-  <w:abstractNum w:abstractNumId="6" w15:restartNumberingAfterBreak="0">
+  <w:abstractNum w:abstractNumId="7" w15:restartNumberingAfterBreak="0">
     <w:nsid w:val="3BB9773D"/>
     <w:multiLevelType w:val="hybridMultilevel"/>
     <w:tmpl w:val="B322C34A"/>
@@ -3426,7 +4680,7 @@
       </w:pPr>
     </w:lvl>
   </w:abstractNum>
-  <w:abstractNum w:abstractNumId="7" w15:restartNumberingAfterBreak="0">
+  <w:abstractNum w:abstractNumId="8" w15:restartNumberingAfterBreak="0">
     <w:nsid w:val="4E5C6547"/>
     <w:multiLevelType w:val="multilevel"/>
     <w:tmpl w:val="0409001F"/>
@@ -3512,7 +4766,7 @@
       </w:pPr>
     </w:lvl>
   </w:abstractNum>
-  <w:abstractNum w:abstractNumId="8" w15:restartNumberingAfterBreak="0">
+  <w:abstractNum w:abstractNumId="9" w15:restartNumberingAfterBreak="0">
     <w:nsid w:val="67CC4703"/>
     <w:multiLevelType w:val="hybridMultilevel"/>
     <w:tmpl w:val="02B8B9D4"/>
@@ -3598,7 +4852,7 @@
       </w:pPr>
     </w:lvl>
   </w:abstractNum>
-  <w:abstractNum w:abstractNumId="9" w15:restartNumberingAfterBreak="0">
+  <w:abstractNum w:abstractNumId="10" w15:restartNumberingAfterBreak="0">
     <w:nsid w:val="75B5009F"/>
     <w:multiLevelType w:val="hybridMultilevel"/>
     <w:tmpl w:val="FC1EB942"/>
@@ -3712,16 +4966,16 @@
     </w:lvl>
   </w:abstractNum>
   <w:num w:numId="1">
-    <w:abstractNumId w:val="6"/>
+    <w:abstractNumId w:val="7"/>
   </w:num>
   <w:num w:numId="2">
+    <w:abstractNumId w:val="9"/>
+  </w:num>
+  <w:num w:numId="3">
     <w:abstractNumId w:val="8"/>
   </w:num>
-  <w:num w:numId="3">
-    <w:abstractNumId w:val="7"/>
-  </w:num>
   <w:num w:numId="4">
-    <w:abstractNumId w:val="5"/>
+    <w:abstractNumId w:val="6"/>
   </w:num>
   <w:num w:numId="5">
     <w:abstractNumId w:val="0"/>
@@ -3730,7 +4984,7 @@
     <w:abstractNumId w:val="4"/>
   </w:num>
   <w:num w:numId="7">
-    <w:abstractNumId w:val="9"/>
+    <w:abstractNumId w:val="10"/>
   </w:num>
   <w:num w:numId="8">
     <w:abstractNumId w:val="3"/>
@@ -3741,11 +4995,14 @@
   <w:num w:numId="10">
     <w:abstractNumId w:val="1"/>
   </w:num>
+  <w:num w:numId="11">
+    <w:abstractNumId w:val="5"/>
+  </w:num>
 </w:numbering>
 </file>
 
 <file path=word/styles.xml><?xml version="1.0" encoding="utf-8"?>
-<w:styles xmlns:mc="http://schemas.openxmlformats.org/markup-compatibility/2006" xmlns:r="http://schemas.openxmlformats.org/officeDocument/2006/relationships" xmlns:w="http://schemas.openxmlformats.org/wordprocessingml/2006/main" xmlns:w14="http://schemas.microsoft.com/office/word/2010/wordml" xmlns:w15="http://schemas.microsoft.com/office/word/2012/wordml" xmlns:w16se="http://schemas.microsoft.com/office/word/2015/wordml/symex" mc:Ignorable="w14 w15 w16se">
+<w:styles xmlns:mc="http://schemas.openxmlformats.org/markup-compatibility/2006" xmlns:r="http://schemas.openxmlformats.org/officeDocument/2006/relationships" xmlns:w="http://schemas.openxmlformats.org/wordprocessingml/2006/main" xmlns:w14="http://schemas.microsoft.com/office/word/2010/wordml" xmlns:w15="http://schemas.microsoft.com/office/word/2012/wordml" xmlns:w16cex="http://schemas.microsoft.com/office/word/2018/wordml/cex" xmlns:w16cid="http://schemas.microsoft.com/office/word/2016/wordml/cid" xmlns:w16="http://schemas.microsoft.com/office/word/2018/wordml" xmlns:w16sdtdh="http://schemas.microsoft.com/office/word/2020/wordml/sdtdatahash" xmlns:w16se="http://schemas.microsoft.com/office/word/2015/wordml/symex" mc:Ignorable="w14 w15 w16se w16cid w16 w16cex w16sdtdh">
   <w:docDefaults>
     <w:rPrDefault>
       <w:rPr>
@@ -3761,7 +5018,7 @@
       </w:pPr>
     </w:pPrDefault>
   </w:docDefaults>
-  <w:latentStyles w:defLockedState="0" w:defUIPriority="99" w:defSemiHidden="0" w:defUnhideWhenUsed="0" w:defQFormat="0" w:count="371">
+  <w:latentStyles w:defLockedState="0" w:defUIPriority="99" w:defSemiHidden="0" w:defUnhideWhenUsed="0" w:defQFormat="0" w:count="376">
     <w:lsdException w:name="Normal" w:uiPriority="0" w:qFormat="1"/>
     <w:lsdException w:name="heading 1" w:uiPriority="9" w:qFormat="1"/>
     <w:lsdException w:name="heading 2" w:semiHidden="1" w:uiPriority="9" w:unhideWhenUsed="1" w:qFormat="1"/>
@@ -3867,7 +5124,6 @@
     <w:lsdException w:name="HTML Sample" w:semiHidden="1" w:unhideWhenUsed="1"/>
     <w:lsdException w:name="HTML Typewriter" w:semiHidden="1" w:unhideWhenUsed="1"/>
     <w:lsdException w:name="HTML Variable" w:semiHidden="1" w:unhideWhenUsed="1"/>
-    <w:lsdException w:name="Normal Table" w:semiHidden="1" w:unhideWhenUsed="1"/>
     <w:lsdException w:name="annotation subject" w:semiHidden="1" w:unhideWhenUsed="1"/>
     <w:lsdException w:name="No List" w:semiHidden="1" w:unhideWhenUsed="1"/>
     <w:lsdException w:name="Outline List 1" w:semiHidden="1" w:unhideWhenUsed="1"/>
@@ -3910,11 +5166,8 @@
     <w:lsdException w:name="Table Contemporary" w:semiHidden="1" w:unhideWhenUsed="1"/>
     <w:lsdException w:name="Table Elegant" w:semiHidden="1" w:unhideWhenUsed="1"/>
     <w:lsdException w:name="Table Professional" w:semiHidden="1" w:unhideWhenUsed="1"/>
-    <w:lsdException w:name="Table Subtle 1" w:semiHidden="1" w:unhideWhenUsed="1"/>
     <w:lsdException w:name="Table Subtle 2" w:semiHidden="1" w:unhideWhenUsed="1"/>
     <w:lsdException w:name="Table Web 1" w:semiHidden="1" w:unhideWhenUsed="1"/>
-    <w:lsdException w:name="Table Web 2" w:semiHidden="1" w:unhideWhenUsed="1"/>
-    <w:lsdException w:name="Table Web 3" w:semiHidden="1" w:unhideWhenUsed="1"/>
     <w:lsdException w:name="Balloon Text" w:semiHidden="1" w:unhideWhenUsed="1"/>
     <w:lsdException w:name="Table Grid" w:uiPriority="39"/>
     <w:lsdException w:name="Table Theme" w:semiHidden="1" w:unhideWhenUsed="1"/>
@@ -4133,8 +5386,13 @@
     <w:lsdException w:name="List Table 5 Dark Accent 6" w:uiPriority="50"/>
     <w:lsdException w:name="List Table 6 Colorful Accent 6" w:uiPriority="51"/>
     <w:lsdException w:name="List Table 7 Colorful Accent 6" w:uiPriority="52"/>
+    <w:lsdException w:name="Mention" w:semiHidden="1" w:unhideWhenUsed="1"/>
+    <w:lsdException w:name="Smart Hyperlink" w:semiHidden="1" w:unhideWhenUsed="1"/>
+    <w:lsdException w:name="Hashtag" w:semiHidden="1" w:unhideWhenUsed="1"/>
+    <w:lsdException w:name="Unresolved Mention" w:semiHidden="1" w:unhideWhenUsed="1"/>
+    <w:lsdException w:name="Smart Link" w:semiHidden="1" w:unhideWhenUsed="1"/>
   </w:latentStyles>
-  <w:style w:type="paragraph" w:default="1" w:styleId="Normal">
+  <w:style w:type="paragraph" w:default="1" w:styleId="a">
     <w:name w:val="Normal"/>
     <w:qFormat/>
     <w:rsid w:val="00F150F9"/>
@@ -4142,13 +5400,13 @@
       <w:lang w:val="en-US"/>
     </w:rPr>
   </w:style>
-  <w:style w:type="character" w:default="1" w:styleId="DefaultParagraphFont">
+  <w:style w:type="character" w:default="1" w:styleId="a0">
     <w:name w:val="Default Paragraph Font"/>
     <w:uiPriority w:val="1"/>
     <w:semiHidden/>
     <w:unhideWhenUsed/>
   </w:style>
-  <w:style w:type="table" w:default="1" w:styleId="TableNormal">
+  <w:style w:type="table" w:default="1" w:styleId="a1">
     <w:name w:val="Normal Table"/>
     <w:uiPriority w:val="99"/>
     <w:semiHidden/>
@@ -4163,15 +5421,15 @@
       </w:tblCellMar>
     </w:tblPr>
   </w:style>
-  <w:style w:type="numbering" w:default="1" w:styleId="NoList">
+  <w:style w:type="numbering" w:default="1" w:styleId="a2">
     <w:name w:val="No List"/>
     <w:uiPriority w:val="99"/>
     <w:semiHidden/>
     <w:unhideWhenUsed/>
   </w:style>
-  <w:style w:type="paragraph" w:styleId="ListParagraph">
+  <w:style w:type="paragraph" w:styleId="a3">
     <w:name w:val="List Paragraph"/>
-    <w:basedOn w:val="Normal"/>
+    <w:basedOn w:val="a"/>
     <w:uiPriority w:val="34"/>
     <w:qFormat/>
     <w:rsid w:val="00D358BC"/>
@@ -4180,9 +5438,9 @@
       <w:contextualSpacing/>
     </w:pPr>
   </w:style>
-  <w:style w:type="character" w:styleId="Hyperlink">
+  <w:style w:type="character" w:styleId="a4">
     <w:name w:val="Hyperlink"/>
-    <w:basedOn w:val="DefaultParagraphFont"/>
+    <w:basedOn w:val="a0"/>
     <w:uiPriority w:val="99"/>
     <w:unhideWhenUsed/>
     <w:rsid w:val="00D358BC"/>
@@ -4193,7 +5451,7 @@
   </w:style>
   <w:style w:type="character" w:customStyle="1" w:styleId="1">
     <w:name w:val="Незакрита згадка1"/>
-    <w:basedOn w:val="DefaultParagraphFont"/>
+    <w:basedOn w:val="a0"/>
     <w:uiPriority w:val="99"/>
     <w:semiHidden/>
     <w:unhideWhenUsed/>
@@ -4203,9 +5461,9 @@
       <w:shd w:val="clear" w:color="auto" w:fill="E1DFDD"/>
     </w:rPr>
   </w:style>
-  <w:style w:type="character" w:styleId="FollowedHyperlink">
+  <w:style w:type="character" w:styleId="a5">
     <w:name w:val="FollowedHyperlink"/>
-    <w:basedOn w:val="DefaultParagraphFont"/>
+    <w:basedOn w:val="a0"/>
     <w:uiPriority w:val="99"/>
     <w:semiHidden/>
     <w:unhideWhenUsed/>
@@ -4217,12 +5475,12 @@
   </w:style>
   <w:style w:type="character" w:customStyle="1" w:styleId="jlqj4b">
     <w:name w:val="jlqj4b"/>
-    <w:basedOn w:val="DefaultParagraphFont"/>
+    <w:basedOn w:val="a0"/>
     <w:rsid w:val="00D91E19"/>
   </w:style>
-  <w:style w:type="character" w:styleId="HTMLCode">
+  <w:style w:type="character" w:styleId="HTML">
     <w:name w:val="HTML Code"/>
-    <w:basedOn w:val="DefaultParagraphFont"/>
+    <w:basedOn w:val="a0"/>
     <w:uiPriority w:val="99"/>
     <w:semiHidden/>
     <w:unhideWhenUsed/>
@@ -4233,10 +5491,10 @@
       <w:szCs w:val="20"/>
     </w:rPr>
   </w:style>
-  <w:style w:type="paragraph" w:styleId="Header">
+  <w:style w:type="paragraph" w:styleId="a6">
     <w:name w:val="header"/>
-    <w:basedOn w:val="Normal"/>
-    <w:link w:val="HeaderChar"/>
+    <w:basedOn w:val="a"/>
+    <w:link w:val="a7"/>
     <w:uiPriority w:val="99"/>
     <w:unhideWhenUsed/>
     <w:rsid w:val="003149EB"/>
@@ -4248,20 +5506,20 @@
       <w:spacing w:after="0" w:line="240" w:lineRule="auto"/>
     </w:pPr>
   </w:style>
-  <w:style w:type="character" w:customStyle="1" w:styleId="HeaderChar">
-    <w:name w:val="Header Char"/>
-    <w:basedOn w:val="DefaultParagraphFont"/>
-    <w:link w:val="Header"/>
+  <w:style w:type="character" w:customStyle="1" w:styleId="a7">
+    <w:name w:val="Верхній колонтитул Знак"/>
+    <w:basedOn w:val="a0"/>
+    <w:link w:val="a6"/>
     <w:uiPriority w:val="99"/>
     <w:rsid w:val="003149EB"/>
     <w:rPr>
       <w:lang w:val="en-US"/>
     </w:rPr>
   </w:style>
-  <w:style w:type="paragraph" w:styleId="Footer">
+  <w:style w:type="paragraph" w:styleId="a8">
     <w:name w:val="footer"/>
-    <w:basedOn w:val="Normal"/>
-    <w:link w:val="FooterChar"/>
+    <w:basedOn w:val="a"/>
+    <w:link w:val="a9"/>
     <w:uiPriority w:val="99"/>
     <w:unhideWhenUsed/>
     <w:rsid w:val="003149EB"/>
@@ -4273,14 +5531,29 @@
       <w:spacing w:after="0" w:line="240" w:lineRule="auto"/>
     </w:pPr>
   </w:style>
-  <w:style w:type="character" w:customStyle="1" w:styleId="FooterChar">
-    <w:name w:val="Footer Char"/>
-    <w:basedOn w:val="DefaultParagraphFont"/>
-    <w:link w:val="Footer"/>
+  <w:style w:type="character" w:customStyle="1" w:styleId="a9">
+    <w:name w:val="Нижній колонтитул Знак"/>
+    <w:basedOn w:val="a0"/>
+    <w:link w:val="a8"/>
     <w:uiPriority w:val="99"/>
     <w:rsid w:val="003149EB"/>
     <w:rPr>
       <w:lang w:val="en-US"/>
+    </w:rPr>
+  </w:style>
+  <w:style w:type="character" w:customStyle="1" w:styleId="viiyi">
+    <w:name w:val="viiyi"/>
+    <w:basedOn w:val="a0"/>
+    <w:rsid w:val="006A2077"/>
+  </w:style>
+  <w:style w:type="character" w:styleId="aa">
+    <w:name w:val="Placeholder Text"/>
+    <w:basedOn w:val="a0"/>
+    <w:uiPriority w:val="99"/>
+    <w:semiHidden/>
+    <w:rsid w:val="00192E39"/>
+    <w:rPr>
+      <w:color w:val="808080"/>
     </w:rPr>
   </w:style>
 </w:styles>

</xml_diff>

<commit_message>
added all needed pics for even tasks, fixed some code
</commit_message>
<xml_diff>
--- a/Lab2/Results_Lab2.docx
+++ b/Lab2/Results_Lab2.docx
@@ -1,6 +1,6 @@
 
 <file path=word/document.xml><?xml version="1.0" encoding="utf-8"?>
-<w:document xmlns:wpc="http://schemas.microsoft.com/office/word/2010/wordprocessingCanvas" xmlns:cx="http://schemas.microsoft.com/office/drawing/2014/chartex" xmlns:cx1="http://schemas.microsoft.com/office/drawing/2015/9/8/chartex" xmlns:cx2="http://schemas.microsoft.com/office/drawing/2015/10/21/chartex" xmlns:cx3="http://schemas.microsoft.com/office/drawing/2016/5/9/chartex" xmlns:cx4="http://schemas.microsoft.com/office/drawing/2016/5/10/chartex" xmlns:cx5="http://schemas.microsoft.com/office/drawing/2016/5/11/chartex" xmlns:cx6="http://schemas.microsoft.com/office/drawing/2016/5/12/chartex" xmlns:cx7="http://schemas.microsoft.com/office/drawing/2016/5/13/chartex" xmlns:cx8="http://schemas.microsoft.com/office/drawing/2016/5/14/chartex" xmlns:mc="http://schemas.openxmlformats.org/markup-compatibility/2006" xmlns:aink="http://schemas.microsoft.com/office/drawing/2016/ink" xmlns:am3d="http://schemas.microsoft.com/office/drawing/2017/model3d" xmlns:o="urn:schemas-microsoft-com:office:office" xmlns:r="http://schemas.openxmlformats.org/officeDocument/2006/relationships" xmlns:m="http://schemas.openxmlformats.org/officeDocument/2006/math" xmlns:v="urn:schemas-microsoft-com:vml" xmlns:wp14="http://schemas.microsoft.com/office/word/2010/wordprocessingDrawing" xmlns:wp="http://schemas.openxmlformats.org/drawingml/2006/wordprocessingDrawing" xmlns:w10="urn:schemas-microsoft-com:office:word" xmlns:w="http://schemas.openxmlformats.org/wordprocessingml/2006/main" xmlns:w14="http://schemas.microsoft.com/office/word/2010/wordml" xmlns:w15="http://schemas.microsoft.com/office/word/2012/wordml" xmlns:w16cex="http://schemas.microsoft.com/office/word/2018/wordml/cex" xmlns:w16cid="http://schemas.microsoft.com/office/word/2016/wordml/cid" xmlns:w16="http://schemas.microsoft.com/office/word/2018/wordml" xmlns:w16sdtdh="http://schemas.microsoft.com/office/word/2020/wordml/sdtdatahash" xmlns:w16se="http://schemas.microsoft.com/office/word/2015/wordml/symex" xmlns:wpg="http://schemas.microsoft.com/office/word/2010/wordprocessingGroup" xmlns:wpi="http://schemas.microsoft.com/office/word/2010/wordprocessingInk" xmlns:wne="http://schemas.microsoft.com/office/word/2006/wordml" xmlns:wps="http://schemas.microsoft.com/office/word/2010/wordprocessingShape" mc:Ignorable="w14 w15 w16se w16cid w16 w16cex w16sdtdh wp14">
+<w:document xmlns:wpc="http://schemas.microsoft.com/office/word/2010/wordprocessingCanvas" xmlns:cx="http://schemas.microsoft.com/office/drawing/2014/chartex" xmlns:cx1="http://schemas.microsoft.com/office/drawing/2015/9/8/chartex" xmlns:mc="http://schemas.openxmlformats.org/markup-compatibility/2006" xmlns:o="urn:schemas-microsoft-com:office:office" xmlns:r="http://schemas.openxmlformats.org/officeDocument/2006/relationships" xmlns:m="http://schemas.openxmlformats.org/officeDocument/2006/math" xmlns:v="urn:schemas-microsoft-com:vml" xmlns:wp14="http://schemas.microsoft.com/office/word/2010/wordprocessingDrawing" xmlns:wp="http://schemas.openxmlformats.org/drawingml/2006/wordprocessingDrawing" xmlns:w10="urn:schemas-microsoft-com:office:word" xmlns:w="http://schemas.openxmlformats.org/wordprocessingml/2006/main" xmlns:w14="http://schemas.microsoft.com/office/word/2010/wordml" xmlns:w15="http://schemas.microsoft.com/office/word/2012/wordml" xmlns:w16se="http://schemas.microsoft.com/office/word/2015/wordml/symex" xmlns:wpg="http://schemas.microsoft.com/office/word/2010/wordprocessingGroup" xmlns:wpi="http://schemas.microsoft.com/office/word/2010/wordprocessingInk" xmlns:wne="http://schemas.microsoft.com/office/word/2006/wordml" xmlns:wps="http://schemas.microsoft.com/office/word/2010/wordprocessingShape" mc:Ignorable="w14 w15 w16se wp14">
   <w:body>
     <w:p>
       <w:pPr>
@@ -442,25 +442,14 @@
           <w:lang w:val="uk-UA"/>
         </w:rPr>
       </w:pPr>
-      <w:proofErr w:type="spellStart"/>
-      <w:r>
-        <w:rPr>
-          <w:rFonts w:ascii="Times New Roman" w:hAnsi="Times New Roman" w:cs="Times New Roman"/>
-          <w:sz w:val="28"/>
-          <w:szCs w:val="28"/>
-          <w:lang w:val="uk-UA"/>
-        </w:rPr>
-        <w:t>Бордун</w:t>
-      </w:r>
-      <w:proofErr w:type="spellEnd"/>
-      <w:r>
-        <w:rPr>
-          <w:rFonts w:ascii="Times New Roman" w:hAnsi="Times New Roman" w:cs="Times New Roman"/>
-          <w:sz w:val="28"/>
-          <w:szCs w:val="28"/>
-          <w:lang w:val="uk-UA"/>
-        </w:rPr>
-        <w:t xml:space="preserve"> Михайло</w:t>
+      <w:r>
+        <w:rPr>
+          <w:rFonts w:ascii="Times New Roman" w:hAnsi="Times New Roman" w:cs="Times New Roman"/>
+          <w:sz w:val="28"/>
+          <w:szCs w:val="28"/>
+          <w:lang w:val="uk-UA"/>
+        </w:rPr>
+        <w:t>Бордун Михайло</w:t>
       </w:r>
     </w:p>
     <w:p>
@@ -785,21 +774,8 @@
           <w:szCs w:val="28"/>
           <w:lang w:val="uk-UA"/>
         </w:rPr>
-        <w:t xml:space="preserve">Проста лінійна регресія на основі даних </w:t>
-      </w:r>
-      <w:proofErr w:type="spellStart"/>
-      <w:r>
-        <w:rPr>
-          <w:rFonts w:ascii="Times New Roman" w:hAnsi="Times New Roman" w:cs="Times New Roman"/>
-          <w:b/>
-          <w:bCs/>
-          <w:sz w:val="28"/>
-          <w:szCs w:val="28"/>
-          <w:lang w:val="uk-UA"/>
-        </w:rPr>
-        <w:t>Auto</w:t>
-      </w:r>
-      <w:proofErr w:type="spellEnd"/>
+        <w:t>Проста лінійна регресія на основі даних Auto</w:t>
+      </w:r>
     </w:p>
     <w:p>
       <w:pPr>
@@ -1202,7 +1178,6 @@
         </w:rPr>
         <w:t xml:space="preserve">для </w:t>
       </w:r>
-      <w:proofErr w:type="spellStart"/>
       <w:r>
         <w:rPr>
           <w:rStyle w:val="jlqj4b"/>
@@ -1212,9 +1187,19 @@
           <w:highlight w:val="yellow"/>
           <w:lang w:val="uk-UA"/>
         </w:rPr>
-        <w:t>mpg</w:t>
-      </w:r>
-      <w:proofErr w:type="spellEnd"/>
+        <w:t>mpg становить 23,4459.</w:t>
+      </w:r>
+      <w:r>
+        <w:rPr>
+          <w:rStyle w:val="viiyi"/>
+          <w:rFonts w:ascii="Times New Roman" w:hAnsi="Times New Roman" w:cs="Times New Roman"/>
+          <w:sz w:val="28"/>
+          <w:szCs w:val="28"/>
+          <w:highlight w:val="yellow"/>
+          <w:lang w:val="uk-UA"/>
+        </w:rPr>
+        <w:t xml:space="preserve"> </w:t>
+      </w:r>
       <w:r>
         <w:rPr>
           <w:rStyle w:val="jlqj4b"/>
@@ -1224,53 +1209,7 @@
           <w:highlight w:val="yellow"/>
           <w:lang w:val="uk-UA"/>
         </w:rPr>
-        <w:t xml:space="preserve"> становить 23,4459.</w:t>
-      </w:r>
-      <w:r>
-        <w:rPr>
-          <w:rStyle w:val="viiyi"/>
-          <w:rFonts w:ascii="Times New Roman" w:hAnsi="Times New Roman" w:cs="Times New Roman"/>
-          <w:sz w:val="28"/>
-          <w:szCs w:val="28"/>
-          <w:highlight w:val="yellow"/>
-          <w:lang w:val="uk-UA"/>
-        </w:rPr>
-        <w:t xml:space="preserve"> </w:t>
-      </w:r>
-      <w:r>
-        <w:rPr>
-          <w:rStyle w:val="jlqj4b"/>
-          <w:rFonts w:ascii="Times New Roman" w:hAnsi="Times New Roman" w:cs="Times New Roman"/>
-          <w:sz w:val="28"/>
-          <w:szCs w:val="28"/>
-          <w:highlight w:val="yellow"/>
-          <w:lang w:val="uk-UA"/>
-        </w:rPr>
-        <w:t xml:space="preserve">RSE для </w:t>
-      </w:r>
-      <w:proofErr w:type="spellStart"/>
-      <w:r>
-        <w:rPr>
-          <w:rStyle w:val="jlqj4b"/>
-          <w:rFonts w:ascii="Times New Roman" w:hAnsi="Times New Roman" w:cs="Times New Roman"/>
-          <w:sz w:val="28"/>
-          <w:szCs w:val="28"/>
-          <w:highlight w:val="yellow"/>
-          <w:lang w:val="uk-UA"/>
-        </w:rPr>
-        <w:t>lm.fit</w:t>
-      </w:r>
-      <w:proofErr w:type="spellEnd"/>
-      <w:r>
-        <w:rPr>
-          <w:rStyle w:val="jlqj4b"/>
-          <w:rFonts w:ascii="Times New Roman" w:hAnsi="Times New Roman" w:cs="Times New Roman"/>
-          <w:sz w:val="28"/>
-          <w:szCs w:val="28"/>
-          <w:highlight w:val="yellow"/>
-          <w:lang w:val="uk-UA"/>
-        </w:rPr>
-        <w:t xml:space="preserve"> склав 4,9</w:t>
+        <w:t>RSE для lm.fit склав 4,9</w:t>
       </w:r>
       <w:r>
         <w:rPr>
@@ -1381,7 +1320,6 @@
         </w:rPr>
         <w:t xml:space="preserve">для </w:t>
       </w:r>
-      <w:proofErr w:type="spellStart"/>
       <w:r>
         <w:rPr>
           <w:rStyle w:val="jlqj4b"/>
@@ -1391,19 +1329,7 @@
           <w:highlight w:val="yellow"/>
           <w:lang w:val="uk-UA"/>
         </w:rPr>
-        <w:t>lm.fit</w:t>
-      </w:r>
-      <w:proofErr w:type="spellEnd"/>
-      <w:r>
-        <w:rPr>
-          <w:rStyle w:val="jlqj4b"/>
-          <w:rFonts w:ascii="Times New Roman" w:hAnsi="Times New Roman" w:cs="Times New Roman"/>
-          <w:sz w:val="28"/>
-          <w:szCs w:val="28"/>
-          <w:highlight w:val="yellow"/>
-          <w:lang w:val="uk-UA"/>
-        </w:rPr>
-        <w:t xml:space="preserve"> склав близько 0,6, тобто </w:t>
+        <w:t xml:space="preserve">lm.fit склав близько 0,6, тобто </w:t>
       </w:r>
       <w:r>
         <w:rPr>
@@ -1660,9 +1586,9 @@
       <w:r>
         <w:rPr>
           <w:rFonts w:ascii="Times New Roman" w:hAnsi="Times New Roman" w:cs="Times New Roman"/>
-          <w:sz w:val="28"/>
-          <w:szCs w:val="28"/>
-          <w:lang w:val="uk-UA"/>
+          <w:noProof/>
+          <w:sz w:val="28"/>
+          <w:szCs w:val="28"/>
         </w:rPr>
         <w:drawing>
           <wp:inline distT="0" distB="0" distL="0" distR="0" wp14:anchorId="2799E57D" wp14:editId="3EC34683">
@@ -1727,9 +1653,9 @@
       <w:r>
         <w:rPr>
           <w:rFonts w:ascii="Times New Roman" w:hAnsi="Times New Roman" w:cs="Times New Roman"/>
-          <w:sz w:val="28"/>
-          <w:szCs w:val="28"/>
-          <w:lang w:val="uk-UA"/>
+          <w:noProof/>
+          <w:sz w:val="28"/>
+          <w:szCs w:val="28"/>
         </w:rPr>
         <w:drawing>
           <wp:inline distT="0" distB="0" distL="0" distR="0" wp14:anchorId="1CFD4D5B" wp14:editId="2D586FCC">
@@ -1817,6 +1743,7 @@
       <w:r>
         <w:rPr>
           <w:rFonts w:ascii="Times New Roman" w:hAnsi="Times New Roman" w:cs="Times New Roman"/>
+          <w:noProof/>
           <w:sz w:val="28"/>
           <w:szCs w:val="28"/>
         </w:rPr>
@@ -2132,9 +2059,8 @@
           <w:lang w:val="ru-RU"/>
         </w:rPr>
         <w:lastRenderedPageBreak/>
-        <w:t xml:space="preserve">2. </w:t>
-      </w:r>
-      <w:proofErr w:type="spellStart"/>
+        <w:t xml:space="preserve">2. Множинна лінійна регресія на основі даних </w:t>
+      </w:r>
       <w:r>
         <w:rPr>
           <w:rFonts w:ascii="Times New Roman" w:hAnsi="Times New Roman" w:cs="Times New Roman"/>
@@ -2142,11 +2068,9 @@
           <w:bCs/>
           <w:sz w:val="28"/>
           <w:szCs w:val="28"/>
-          <w:lang w:val="ru-RU"/>
-        </w:rPr>
-        <w:t>Множинна</w:t>
-      </w:r>
-      <w:proofErr w:type="spellEnd"/>
+        </w:rPr>
+        <w:t>Auto</w:t>
+      </w:r>
       <w:r>
         <w:rPr>
           <w:rFonts w:ascii="Times New Roman" w:hAnsi="Times New Roman" w:cs="Times New Roman"/>
@@ -2156,123 +2080,6 @@
           <w:szCs w:val="28"/>
           <w:lang w:val="ru-RU"/>
         </w:rPr>
-        <w:t xml:space="preserve"> </w:t>
-      </w:r>
-      <w:proofErr w:type="spellStart"/>
-      <w:r>
-        <w:rPr>
-          <w:rFonts w:ascii="Times New Roman" w:hAnsi="Times New Roman" w:cs="Times New Roman"/>
-          <w:b/>
-          <w:bCs/>
-          <w:sz w:val="28"/>
-          <w:szCs w:val="28"/>
-          <w:lang w:val="ru-RU"/>
-        </w:rPr>
-        <w:t>лінійна</w:t>
-      </w:r>
-      <w:proofErr w:type="spellEnd"/>
-      <w:r>
-        <w:rPr>
-          <w:rFonts w:ascii="Times New Roman" w:hAnsi="Times New Roman" w:cs="Times New Roman"/>
-          <w:b/>
-          <w:bCs/>
-          <w:sz w:val="28"/>
-          <w:szCs w:val="28"/>
-          <w:lang w:val="ru-RU"/>
-        </w:rPr>
-        <w:t xml:space="preserve"> </w:t>
-      </w:r>
-      <w:proofErr w:type="spellStart"/>
-      <w:r>
-        <w:rPr>
-          <w:rFonts w:ascii="Times New Roman" w:hAnsi="Times New Roman" w:cs="Times New Roman"/>
-          <w:b/>
-          <w:bCs/>
-          <w:sz w:val="28"/>
-          <w:szCs w:val="28"/>
-          <w:lang w:val="ru-RU"/>
-        </w:rPr>
-        <w:t>регресія</w:t>
-      </w:r>
-      <w:proofErr w:type="spellEnd"/>
-      <w:r>
-        <w:rPr>
-          <w:rFonts w:ascii="Times New Roman" w:hAnsi="Times New Roman" w:cs="Times New Roman"/>
-          <w:b/>
-          <w:bCs/>
-          <w:sz w:val="28"/>
-          <w:szCs w:val="28"/>
-          <w:lang w:val="ru-RU"/>
-        </w:rPr>
-        <w:t xml:space="preserve"> на </w:t>
-      </w:r>
-      <w:proofErr w:type="spellStart"/>
-      <w:r>
-        <w:rPr>
-          <w:rFonts w:ascii="Times New Roman" w:hAnsi="Times New Roman" w:cs="Times New Roman"/>
-          <w:b/>
-          <w:bCs/>
-          <w:sz w:val="28"/>
-          <w:szCs w:val="28"/>
-          <w:lang w:val="ru-RU"/>
-        </w:rPr>
-        <w:t>основі</w:t>
-      </w:r>
-      <w:proofErr w:type="spellEnd"/>
-      <w:r>
-        <w:rPr>
-          <w:rFonts w:ascii="Times New Roman" w:hAnsi="Times New Roman" w:cs="Times New Roman"/>
-          <w:b/>
-          <w:bCs/>
-          <w:sz w:val="28"/>
-          <w:szCs w:val="28"/>
-          <w:lang w:val="ru-RU"/>
-        </w:rPr>
-        <w:t xml:space="preserve"> </w:t>
-      </w:r>
-      <w:proofErr w:type="spellStart"/>
-      <w:r>
-        <w:rPr>
-          <w:rFonts w:ascii="Times New Roman" w:hAnsi="Times New Roman" w:cs="Times New Roman"/>
-          <w:b/>
-          <w:bCs/>
-          <w:sz w:val="28"/>
-          <w:szCs w:val="28"/>
-          <w:lang w:val="ru-RU"/>
-        </w:rPr>
-        <w:t>даних</w:t>
-      </w:r>
-      <w:proofErr w:type="spellEnd"/>
-      <w:r>
-        <w:rPr>
-          <w:rFonts w:ascii="Times New Roman" w:hAnsi="Times New Roman" w:cs="Times New Roman"/>
-          <w:b/>
-          <w:bCs/>
-          <w:sz w:val="28"/>
-          <w:szCs w:val="28"/>
-          <w:lang w:val="ru-RU"/>
-        </w:rPr>
-        <w:t xml:space="preserve"> </w:t>
-      </w:r>
-      <w:r>
-        <w:rPr>
-          <w:rFonts w:ascii="Times New Roman" w:hAnsi="Times New Roman" w:cs="Times New Roman"/>
-          <w:b/>
-          <w:bCs/>
-          <w:sz w:val="28"/>
-          <w:szCs w:val="28"/>
-        </w:rPr>
-        <w:t>Auto</w:t>
-      </w:r>
-      <w:r>
-        <w:rPr>
-          <w:rFonts w:ascii="Times New Roman" w:hAnsi="Times New Roman" w:cs="Times New Roman"/>
-          <w:b/>
-          <w:bCs/>
-          <w:sz w:val="28"/>
-          <w:szCs w:val="28"/>
-          <w:lang w:val="ru-RU"/>
-        </w:rPr>
         <w:t>.</w:t>
       </w:r>
     </w:p>
@@ -2320,7 +2127,6 @@
           <w:noProof/>
           <w:sz w:val="28"/>
           <w:szCs w:val="28"/>
-          <w:lang w:val="ru-RU"/>
         </w:rPr>
         <w:drawing>
           <wp:inline distT="0" distB="0" distL="0" distR="0" wp14:anchorId="1C92DC2C" wp14:editId="26AC5893">
@@ -2417,7 +2223,6 @@
           <w:noProof/>
           <w:sz w:val="28"/>
           <w:szCs w:val="28"/>
-          <w:lang w:val="ru-RU"/>
         </w:rPr>
         <w:drawing>
           <wp:inline distT="0" distB="0" distL="0" distR="0" wp14:anchorId="6943CA0A" wp14:editId="67339904">
@@ -2514,7 +2319,6 @@
           <w:noProof/>
           <w:sz w:val="28"/>
           <w:szCs w:val="28"/>
-          <w:lang w:val="ru-RU"/>
         </w:rPr>
         <w:lastRenderedPageBreak/>
         <w:drawing>
@@ -2612,7 +2416,6 @@
           <w:noProof/>
           <w:sz w:val="28"/>
           <w:szCs w:val="28"/>
-          <w:lang w:val="ru-RU"/>
         </w:rPr>
         <w:lastRenderedPageBreak/>
         <w:drawing>
@@ -2724,7 +2527,6 @@
           <w:noProof/>
           <w:sz w:val="28"/>
           <w:szCs w:val="28"/>
-          <w:lang w:val="ru-RU"/>
         </w:rPr>
         <w:lastRenderedPageBreak/>
         <w:drawing>
@@ -2777,7 +2579,6 @@
           <w:noProof/>
           <w:sz w:val="28"/>
           <w:szCs w:val="28"/>
-          <w:lang w:val="ru-RU"/>
         </w:rPr>
         <w:drawing>
           <wp:inline distT="0" distB="0" distL="0" distR="0" wp14:anchorId="6EB27E5B" wp14:editId="3CFC6A5E">
@@ -2850,7 +2651,6 @@
           <w:noProof/>
           <w:sz w:val="28"/>
           <w:szCs w:val="28"/>
-          <w:lang w:val="ru-RU"/>
         </w:rPr>
         <w:lastRenderedPageBreak/>
         <w:drawing>
@@ -2948,7 +2748,6 @@
           <w:noProof/>
           <w:sz w:val="28"/>
           <w:szCs w:val="28"/>
-          <w:lang w:val="uk-UA"/>
         </w:rPr>
         <w:drawing>
           <wp:inline distT="0" distB="0" distL="0" distR="0" wp14:anchorId="063DA19C" wp14:editId="7085838C">
@@ -3098,7 +2897,6 @@
         <w:lastRenderedPageBreak/>
         <w:t xml:space="preserve">3. Розглянемо дані </w:t>
       </w:r>
-      <w:proofErr w:type="spellStart"/>
       <w:r>
         <w:rPr>
           <w:rFonts w:ascii="Times New Roman" w:hAnsi="Times New Roman" w:cs="Times New Roman"/>
@@ -3109,7 +2907,6 @@
         </w:rPr>
         <w:t>Carseats</w:t>
       </w:r>
-      <w:proofErr w:type="spellEnd"/>
       <w:r>
         <w:rPr>
           <w:rFonts w:ascii="Times New Roman" w:hAnsi="Times New Roman" w:cs="Times New Roman"/>
@@ -3174,7 +2971,6 @@
           <w:noProof/>
           <w:sz w:val="28"/>
           <w:szCs w:val="28"/>
-          <w:lang w:val="uk-UA"/>
         </w:rPr>
         <w:drawing>
           <wp:inline distT="0" distB="0" distL="0" distR="0" wp14:anchorId="289238F7" wp14:editId="71E262FF">
@@ -3243,7 +3039,6 @@
           <w:noProof/>
           <w:sz w:val="28"/>
           <w:szCs w:val="28"/>
-          <w:lang w:val="uk-UA"/>
         </w:rPr>
         <w:drawing>
           <wp:inline distT="0" distB="0" distL="0" distR="0" wp14:anchorId="2B8DF377" wp14:editId="01C4D787">
@@ -3322,7 +3117,6 @@
           <w:noProof/>
           <w:sz w:val="28"/>
           <w:szCs w:val="28"/>
-          <w:lang w:val="uk-UA"/>
         </w:rPr>
         <w:drawing>
           <wp:inline distT="0" distB="0" distL="0" distR="0" wp14:anchorId="76C03A61" wp14:editId="4CF60D7C">
@@ -3400,7 +3194,7 @@
     </w:p>
     <w:p>
       <w:pPr>
-        <w:pStyle w:val="a3"/>
+        <w:pStyle w:val="ListParagraph"/>
         <w:numPr>
           <w:ilvl w:val="0"/>
           <w:numId w:val="11"/>
@@ -3615,7 +3409,7 @@
     </w:p>
     <w:p>
       <w:pPr>
-        <w:pStyle w:val="a3"/>
+        <w:pStyle w:val="ListParagraph"/>
         <w:numPr>
           <w:ilvl w:val="0"/>
           <w:numId w:val="11"/>
@@ -3630,7 +3424,6 @@
           <w:lang w:val="uk-UA"/>
         </w:rPr>
       </w:pPr>
-      <w:proofErr w:type="spellStart"/>
       <w:r>
         <w:rPr>
           <w:rStyle w:val="jlqj4b"/>
@@ -3642,7 +3435,6 @@
         </w:rPr>
         <w:t>UrbanYes</w:t>
       </w:r>
-      <w:proofErr w:type="spellEnd"/>
       <w:r>
         <w:rPr>
           <w:rStyle w:val="jlqj4b"/>
@@ -3651,6 +3443,7 @@
           <w:bCs/>
           <w:sz w:val="28"/>
           <w:szCs w:val="28"/>
+          <w:lang w:val="uk-UA"/>
         </w:rPr>
         <w:t>.</w:t>
       </w:r>
@@ -3667,7 +3460,7 @@
     </w:p>
     <w:p>
       <w:pPr>
-        <w:pStyle w:val="a3"/>
+        <w:pStyle w:val="ListParagraph"/>
         <w:numPr>
           <w:ilvl w:val="0"/>
           <w:numId w:val="11"/>
@@ -3682,7 +3475,6 @@
           <w:lang w:val="uk-UA"/>
         </w:rPr>
       </w:pPr>
-      <w:proofErr w:type="spellStart"/>
       <w:r>
         <w:rPr>
           <w:rStyle w:val="jlqj4b"/>
@@ -3694,7 +3486,6 @@
         </w:rPr>
         <w:t>USYes</w:t>
       </w:r>
-      <w:proofErr w:type="spellEnd"/>
       <w:r>
         <w:rPr>
           <w:rStyle w:val="jlqj4b"/>
@@ -3754,51 +3545,7 @@
           <w:szCs w:val="28"/>
           <w:lang w:val="uk-UA"/>
         </w:rPr>
-        <w:t xml:space="preserve"> та </w:t>
-      </w:r>
-      <w:proofErr w:type="spellStart"/>
-      <w:r>
-        <w:rPr>
-          <w:rStyle w:val="jlqj4b"/>
-          <w:rFonts w:ascii="Times New Roman" w:hAnsi="Times New Roman" w:cs="Times New Roman"/>
-          <w:sz w:val="28"/>
-          <w:szCs w:val="28"/>
-          <w:lang w:val="uk-UA"/>
-        </w:rPr>
-        <w:t>Sales</w:t>
-      </w:r>
-      <w:proofErr w:type="spellEnd"/>
-      <w:r>
-        <w:rPr>
-          <w:rStyle w:val="jlqj4b"/>
-          <w:rFonts w:ascii="Times New Roman" w:hAnsi="Times New Roman" w:cs="Times New Roman"/>
-          <w:sz w:val="28"/>
-          <w:szCs w:val="28"/>
-          <w:lang w:val="uk-UA"/>
-        </w:rPr>
-        <w:t xml:space="preserve">: якщо магазин знаходиться в США, продажі </w:t>
-      </w:r>
-      <w:proofErr w:type="spellStart"/>
-      <w:r>
-        <w:rPr>
-          <w:rStyle w:val="jlqj4b"/>
-          <w:rFonts w:ascii="Times New Roman" w:hAnsi="Times New Roman" w:cs="Times New Roman"/>
-          <w:sz w:val="28"/>
-          <w:szCs w:val="28"/>
-          <w:lang w:val="uk-UA"/>
-        </w:rPr>
-        <w:t>збільшаться</w:t>
-      </w:r>
-      <w:proofErr w:type="spellEnd"/>
-      <w:r>
-        <w:rPr>
-          <w:rStyle w:val="jlqj4b"/>
-          <w:rFonts w:ascii="Times New Roman" w:hAnsi="Times New Roman" w:cs="Times New Roman"/>
-          <w:sz w:val="28"/>
-          <w:szCs w:val="28"/>
-          <w:lang w:val="uk-UA"/>
-        </w:rPr>
-        <w:t xml:space="preserve"> приблизно на 1201 одиницю.</w:t>
+        <w:t xml:space="preserve"> та Sales: якщо магазин знаходиться в США, продажі збільшаться приблизно на 1201 одиницю.</w:t>
       </w:r>
     </w:p>
     <w:p>
@@ -4220,7 +3967,6 @@
           <w:noProof/>
           <w:sz w:val="28"/>
           <w:szCs w:val="28"/>
-          <w:lang w:val="ru-RU"/>
         </w:rPr>
         <w:drawing>
           <wp:inline distT="0" distB="0" distL="0" distR="0" wp14:anchorId="679BD018" wp14:editId="0756D898">
@@ -4316,7 +4062,6 @@
           <w:noProof/>
           <w:sz w:val="28"/>
           <w:szCs w:val="28"/>
-          <w:lang w:val="ru-RU"/>
         </w:rPr>
         <w:drawing>
           <wp:inline distT="0" distB="0" distL="0" distR="0" wp14:anchorId="143F398D" wp14:editId="30E6F4B9">
@@ -4414,7 +4159,6 @@
           <w:noProof/>
           <w:sz w:val="28"/>
           <w:szCs w:val="28"/>
-          <w:lang w:val="ru-RU"/>
         </w:rPr>
         <w:drawing>
           <wp:inline distT="0" distB="0" distL="0" distR="0" wp14:anchorId="23378369" wp14:editId="08980F3B">
@@ -4511,7 +4255,6 @@
           <w:noProof/>
           <w:sz w:val="28"/>
           <w:szCs w:val="28"/>
-          <w:lang w:val="ru-RU"/>
         </w:rPr>
         <w:drawing>
           <wp:inline distT="0" distB="0" distL="0" distR="0" wp14:anchorId="181CFE81" wp14:editId="6E71FD88">
@@ -4554,6 +4297,42 @@
       <w:pPr>
         <w:spacing w:after="0" w:line="360" w:lineRule="auto"/>
         <w:contextualSpacing/>
+        <w:rPr>
+          <w:rFonts w:ascii="Times New Roman" w:hAnsi="Times New Roman" w:cs="Times New Roman"/>
+          <w:b/>
+          <w:sz w:val="28"/>
+          <w:szCs w:val="28"/>
+          <w:lang w:val="ru-RU"/>
+        </w:rPr>
+      </w:pPr>
+    </w:p>
+    <w:p>
+      <w:pPr>
+        <w:spacing w:after="0" w:line="360" w:lineRule="auto"/>
+        <w:contextualSpacing/>
+        <w:rPr>
+          <w:rFonts w:ascii="Times New Roman" w:hAnsi="Times New Roman" w:cs="Times New Roman"/>
+          <w:b/>
+          <w:sz w:val="28"/>
+          <w:szCs w:val="28"/>
+          <w:lang w:val="ru-RU"/>
+        </w:rPr>
+      </w:pPr>
+      <w:r>
+        <w:rPr>
+          <w:rFonts w:ascii="Times New Roman" w:hAnsi="Times New Roman" w:cs="Times New Roman"/>
+          <w:b/>
+          <w:sz w:val="28"/>
+          <w:szCs w:val="28"/>
+          <w:lang w:val="ru-RU"/>
+        </w:rPr>
+        <w:t>4.4</w:t>
+      </w:r>
+    </w:p>
+    <w:p>
+      <w:pPr>
+        <w:spacing w:after="0" w:line="360" w:lineRule="auto"/>
+        <w:contextualSpacing/>
         <w:jc w:val="center"/>
         <w:rPr>
           <w:rFonts w:ascii="Times New Roman" w:hAnsi="Times New Roman" w:cs="Times New Roman"/>
@@ -4563,6 +4342,57 @@
           <w:lang w:val="ru-RU"/>
         </w:rPr>
       </w:pPr>
+      <w:r>
+        <w:rPr>
+          <w:rFonts w:ascii="Times New Roman" w:hAnsi="Times New Roman" w:cs="Times New Roman"/>
+          <w:b/>
+          <w:sz w:val="28"/>
+          <w:szCs w:val="28"/>
+          <w:lang w:val="ru-RU"/>
+        </w:rPr>
+        <w:drawing>
+          <wp:inline distT="0" distB="0" distL="0" distR="0" wp14:anchorId="2E745BD5" wp14:editId="2F5371B7">
+            <wp:extent cx="2924174" cy="290513"/>
+            <wp:effectExtent l="0" t="0" r="0" b="0"/>
+            <wp:docPr id="52" name="Picture 52"/>
+            <wp:cNvGraphicFramePr>
+              <a:graphicFrameLocks xmlns:a="http://schemas.openxmlformats.org/drawingml/2006/main" noChangeAspect="1"/>
+            </wp:cNvGraphicFramePr>
+            <a:graphic xmlns:a="http://schemas.openxmlformats.org/drawingml/2006/main">
+              <a:graphicData uri="http://schemas.openxmlformats.org/drawingml/2006/picture">
+                <pic:pic xmlns:pic="http://schemas.openxmlformats.org/drawingml/2006/picture">
+                  <pic:nvPicPr>
+                    <pic:cNvPr id="1" name=""/>
+                    <pic:cNvPicPr/>
+                  </pic:nvPicPr>
+                  <pic:blipFill rotWithShape="1">
+                    <a:blip r:embed="rId29"/>
+                    <a:srcRect t="17568"/>
+                    <a:stretch/>
+                  </pic:blipFill>
+                  <pic:spPr bwMode="auto">
+                    <a:xfrm>
+                      <a:off x="0" y="0"/>
+                      <a:ext cx="2924583" cy="290554"/>
+                    </a:xfrm>
+                    <a:prstGeom prst="rect">
+                      <a:avLst/>
+                    </a:prstGeom>
+                    <a:ln>
+                      <a:noFill/>
+                    </a:ln>
+                    <a:extLst>
+                      <a:ext uri="{53640926-AAD7-44D8-BBD7-CCE9431645EC}">
+                        <a14:shadowObscured xmlns:a14="http://schemas.microsoft.com/office/drawing/2010/main"/>
+                      </a:ext>
+                    </a:extLst>
+                  </pic:spPr>
+                </pic:pic>
+              </a:graphicData>
+            </a:graphic>
+          </wp:inline>
+        </w:drawing>
+      </w:r>
     </w:p>
     <w:p>
       <w:pPr>
@@ -4572,6 +4402,153 @@
         <w:rPr>
           <w:rFonts w:ascii="Times New Roman" w:hAnsi="Times New Roman" w:cs="Times New Roman"/>
           <w:b/>
+          <w:sz w:val="28"/>
+          <w:szCs w:val="28"/>
+          <w:lang w:val="ru-RU"/>
+        </w:rPr>
+      </w:pPr>
+    </w:p>
+    <w:p>
+      <w:pPr>
+        <w:spacing w:after="0" w:line="360" w:lineRule="auto"/>
+        <w:contextualSpacing/>
+        <w:rPr>
+          <w:rFonts w:ascii="Times New Roman" w:hAnsi="Times New Roman" w:cs="Times New Roman"/>
+          <w:b/>
+          <w:sz w:val="28"/>
+          <w:szCs w:val="28"/>
+          <w:lang w:val="ru-RU"/>
+        </w:rPr>
+      </w:pPr>
+      <w:r>
+        <w:rPr>
+          <w:rFonts w:ascii="Times New Roman" w:hAnsi="Times New Roman" w:cs="Times New Roman"/>
+          <w:b/>
+          <w:sz w:val="28"/>
+          <w:szCs w:val="28"/>
+          <w:lang w:val="ru-RU"/>
+        </w:rPr>
+        <w:t>4.5</w:t>
+      </w:r>
+    </w:p>
+    <w:p>
+      <w:pPr>
+        <w:spacing w:after="0" w:line="360" w:lineRule="auto"/>
+        <w:contextualSpacing/>
+        <w:rPr>
+          <w:rFonts w:ascii="Times New Roman" w:hAnsi="Times New Roman" w:cs="Times New Roman"/>
+          <w:b/>
+          <w:sz w:val="28"/>
+          <w:szCs w:val="28"/>
+          <w:lang w:val="ru-RU"/>
+        </w:rPr>
+      </w:pPr>
+    </w:p>
+    <w:p>
+      <w:pPr>
+        <w:spacing w:after="0" w:line="360" w:lineRule="auto"/>
+        <w:contextualSpacing/>
+        <w:rPr>
+          <w:rFonts w:ascii="Times New Roman" w:hAnsi="Times New Roman" w:cs="Times New Roman"/>
+          <w:b/>
+          <w:sz w:val="28"/>
+          <w:szCs w:val="28"/>
+          <w:lang w:val="ru-RU"/>
+        </w:rPr>
+      </w:pPr>
+      <w:r>
+        <w:rPr>
+          <w:rFonts w:ascii="Times New Roman" w:hAnsi="Times New Roman" w:cs="Times New Roman"/>
+          <w:b/>
+          <w:sz w:val="28"/>
+          <w:szCs w:val="28"/>
+          <w:lang w:val="ru-RU"/>
+        </w:rPr>
+        <w:t>4.6</w:t>
+      </w:r>
+    </w:p>
+    <w:p>
+      <w:pPr>
+        <w:spacing w:after="0" w:line="360" w:lineRule="auto"/>
+        <w:contextualSpacing/>
+        <w:jc w:val="center"/>
+        <w:rPr>
+          <w:rFonts w:ascii="Times New Roman" w:hAnsi="Times New Roman" w:cs="Times New Roman"/>
+          <w:b/>
+          <w:sz w:val="28"/>
+          <w:szCs w:val="28"/>
+          <w:lang w:val="ru-RU"/>
+        </w:rPr>
+      </w:pPr>
+      <w:bookmarkStart w:id="0" w:name="_GoBack"/>
+      <w:r>
+        <w:rPr>
+          <w:rFonts w:ascii="Times New Roman" w:hAnsi="Times New Roman" w:cs="Times New Roman"/>
+          <w:b/>
+          <w:sz w:val="28"/>
+          <w:szCs w:val="28"/>
+          <w:lang w:val="ru-RU"/>
+        </w:rPr>
+        <w:lastRenderedPageBreak/>
+        <w:drawing>
+          <wp:inline distT="0" distB="0" distL="0" distR="0" wp14:anchorId="5F92FDF8" wp14:editId="2DEAA508">
+            <wp:extent cx="4740766" cy="6113953"/>
+            <wp:effectExtent l="0" t="0" r="3175" b="1270"/>
+            <wp:docPr id="53" name="Picture 53"/>
+            <wp:cNvGraphicFramePr>
+              <a:graphicFrameLocks xmlns:a="http://schemas.openxmlformats.org/drawingml/2006/main" noChangeAspect="1"/>
+            </wp:cNvGraphicFramePr>
+            <a:graphic xmlns:a="http://schemas.openxmlformats.org/drawingml/2006/main">
+              <a:graphicData uri="http://schemas.openxmlformats.org/drawingml/2006/picture">
+                <pic:pic xmlns:pic="http://schemas.openxmlformats.org/drawingml/2006/picture">
+                  <pic:nvPicPr>
+                    <pic:cNvPr id="1" name=""/>
+                    <pic:cNvPicPr/>
+                  </pic:nvPicPr>
+                  <pic:blipFill>
+                    <a:blip r:embed="rId30"/>
+                    <a:stretch>
+                      <a:fillRect/>
+                    </a:stretch>
+                  </pic:blipFill>
+                  <pic:spPr>
+                    <a:xfrm>
+                      <a:off x="0" y="0"/>
+                      <a:ext cx="4751769" cy="6128143"/>
+                    </a:xfrm>
+                    <a:prstGeom prst="rect">
+                      <a:avLst/>
+                    </a:prstGeom>
+                  </pic:spPr>
+                </pic:pic>
+              </a:graphicData>
+            </a:graphic>
+          </wp:inline>
+        </w:drawing>
+      </w:r>
+      <w:bookmarkEnd w:id="0"/>
+    </w:p>
+    <w:p>
+      <w:pPr>
+        <w:spacing w:after="0" w:line="360" w:lineRule="auto"/>
+        <w:contextualSpacing/>
+        <w:rPr>
+          <w:rFonts w:ascii="Times New Roman" w:hAnsi="Times New Roman" w:cs="Times New Roman"/>
+          <w:b/>
+          <w:sz w:val="28"/>
+          <w:szCs w:val="28"/>
+          <w:lang w:val="ru-RU"/>
+        </w:rPr>
+      </w:pPr>
+    </w:p>
+    <w:p>
+      <w:pPr>
+        <w:spacing w:after="0" w:line="360" w:lineRule="auto"/>
+        <w:contextualSpacing/>
+        <w:jc w:val="center"/>
+        <w:rPr>
+          <w:rFonts w:ascii="Times New Roman" w:hAnsi="Times New Roman" w:cs="Times New Roman"/>
+          <w:b/>
           <w:bCs/>
           <w:sz w:val="28"/>
           <w:szCs w:val="28"/>
@@ -4587,151 +4564,7 @@
           <w:szCs w:val="28"/>
           <w:lang w:val="ru-RU"/>
         </w:rPr>
-        <w:t xml:space="preserve">5. </w:t>
-      </w:r>
-      <w:proofErr w:type="spellStart"/>
-      <w:r>
-        <w:rPr>
-          <w:rFonts w:ascii="Times New Roman" w:hAnsi="Times New Roman" w:cs="Times New Roman"/>
-          <w:b/>
-          <w:bCs/>
-          <w:sz w:val="28"/>
-          <w:szCs w:val="28"/>
-          <w:lang w:val="ru-RU"/>
-        </w:rPr>
-        <w:t>Знову</w:t>
-      </w:r>
-      <w:proofErr w:type="spellEnd"/>
-      <w:r>
-        <w:rPr>
-          <w:rFonts w:ascii="Times New Roman" w:hAnsi="Times New Roman" w:cs="Times New Roman"/>
-          <w:b/>
-          <w:bCs/>
-          <w:sz w:val="28"/>
-          <w:szCs w:val="28"/>
-          <w:lang w:val="ru-RU"/>
-        </w:rPr>
-        <w:t xml:space="preserve"> </w:t>
-      </w:r>
-      <w:proofErr w:type="spellStart"/>
-      <w:r>
-        <w:rPr>
-          <w:rFonts w:ascii="Times New Roman" w:hAnsi="Times New Roman" w:cs="Times New Roman"/>
-          <w:b/>
-          <w:bCs/>
-          <w:sz w:val="28"/>
-          <w:szCs w:val="28"/>
-          <w:lang w:val="ru-RU"/>
-        </w:rPr>
-        <w:t>розглянемо</w:t>
-      </w:r>
-      <w:proofErr w:type="spellEnd"/>
-      <w:r>
-        <w:rPr>
-          <w:rFonts w:ascii="Times New Roman" w:hAnsi="Times New Roman" w:cs="Times New Roman"/>
-          <w:b/>
-          <w:bCs/>
-          <w:sz w:val="28"/>
-          <w:szCs w:val="28"/>
-          <w:lang w:val="ru-RU"/>
-        </w:rPr>
-        <w:t xml:space="preserve"> </w:t>
-      </w:r>
-      <w:proofErr w:type="spellStart"/>
-      <w:r>
-        <w:rPr>
-          <w:rFonts w:ascii="Times New Roman" w:hAnsi="Times New Roman" w:cs="Times New Roman"/>
-          <w:b/>
-          <w:bCs/>
-          <w:sz w:val="28"/>
-          <w:szCs w:val="28"/>
-          <w:lang w:val="ru-RU"/>
-        </w:rPr>
-        <w:t>просту</w:t>
-      </w:r>
-      <w:proofErr w:type="spellEnd"/>
-      <w:r>
-        <w:rPr>
-          <w:rFonts w:ascii="Times New Roman" w:hAnsi="Times New Roman" w:cs="Times New Roman"/>
-          <w:b/>
-          <w:bCs/>
-          <w:sz w:val="28"/>
-          <w:szCs w:val="28"/>
-          <w:lang w:val="ru-RU"/>
-        </w:rPr>
-        <w:t xml:space="preserve"> </w:t>
-      </w:r>
-      <w:proofErr w:type="spellStart"/>
-      <w:r>
-        <w:rPr>
-          <w:rFonts w:ascii="Times New Roman" w:hAnsi="Times New Roman" w:cs="Times New Roman"/>
-          <w:b/>
-          <w:bCs/>
-          <w:sz w:val="28"/>
-          <w:szCs w:val="28"/>
-          <w:lang w:val="ru-RU"/>
-        </w:rPr>
-        <w:t>лінійну</w:t>
-      </w:r>
-      <w:proofErr w:type="spellEnd"/>
-      <w:r>
-        <w:rPr>
-          <w:rFonts w:ascii="Times New Roman" w:hAnsi="Times New Roman" w:cs="Times New Roman"/>
-          <w:b/>
-          <w:bCs/>
-          <w:sz w:val="28"/>
-          <w:szCs w:val="28"/>
-          <w:lang w:val="ru-RU"/>
-        </w:rPr>
-        <w:t xml:space="preserve"> </w:t>
-      </w:r>
-      <w:proofErr w:type="spellStart"/>
-      <w:r>
-        <w:rPr>
-          <w:rFonts w:ascii="Times New Roman" w:hAnsi="Times New Roman" w:cs="Times New Roman"/>
-          <w:b/>
-          <w:bCs/>
-          <w:sz w:val="28"/>
-          <w:szCs w:val="28"/>
-          <w:lang w:val="ru-RU"/>
-        </w:rPr>
-        <w:t>регресію</w:t>
-      </w:r>
-      <w:proofErr w:type="spellEnd"/>
-      <w:r>
-        <w:rPr>
-          <w:rFonts w:ascii="Times New Roman" w:hAnsi="Times New Roman" w:cs="Times New Roman"/>
-          <w:b/>
-          <w:bCs/>
-          <w:sz w:val="28"/>
-          <w:szCs w:val="28"/>
-          <w:lang w:val="ru-RU"/>
-        </w:rPr>
-        <w:t xml:space="preserve"> без </w:t>
-      </w:r>
-      <w:proofErr w:type="spellStart"/>
-      <w:r>
-        <w:rPr>
-          <w:rFonts w:ascii="Times New Roman" w:hAnsi="Times New Roman" w:cs="Times New Roman"/>
-          <w:b/>
-          <w:bCs/>
-          <w:sz w:val="28"/>
-          <w:szCs w:val="28"/>
-          <w:lang w:val="ru-RU"/>
-        </w:rPr>
-        <w:t>коефіцієнта</w:t>
-      </w:r>
-      <w:proofErr w:type="spellEnd"/>
-      <w:r>
-        <w:rPr>
-          <w:rFonts w:ascii="Times New Roman" w:hAnsi="Times New Roman" w:cs="Times New Roman"/>
-          <w:b/>
-          <w:bCs/>
-          <w:sz w:val="28"/>
-          <w:szCs w:val="28"/>
-          <w:lang w:val="ru-RU"/>
-        </w:rPr>
-        <w:t xml:space="preserve"> </w:t>
+        <w:t xml:space="preserve">5. Знову розглянемо просту лінійну регресію без коефіцієнта </w:t>
       </w:r>
       <w:r>
         <w:rPr>
@@ -4806,6 +4639,83 @@
         </w:rPr>
         <w:t>6.</w:t>
       </w:r>
+      <w:r>
+        <w:rPr>
+          <w:rFonts w:ascii="Times New Roman" w:hAnsi="Times New Roman" w:cs="Times New Roman"/>
+          <w:b/>
+          <w:bCs/>
+          <w:sz w:val="28"/>
+          <w:szCs w:val="28"/>
+          <w:lang w:val="ru-RU"/>
+        </w:rPr>
+        <w:t xml:space="preserve"> </w:t>
+      </w:r>
+      <w:r>
+        <w:rPr>
+          <w:rFonts w:ascii="Times New Roman" w:hAnsi="Times New Roman" w:cs="Times New Roman"/>
+          <w:b/>
+          <w:color w:val="000000"/>
+          <w:sz w:val="28"/>
+          <w:szCs w:val="28"/>
+          <w:lang w:val="ru-RU"/>
+        </w:rPr>
+        <w:t>Генерування набо</w:t>
+      </w:r>
+      <w:r>
+        <w:rPr>
+          <w:rFonts w:ascii="Times New Roman" w:hAnsi="Times New Roman" w:cs="Times New Roman"/>
+          <w:b/>
+          <w:color w:val="000000"/>
+          <w:sz w:val="28"/>
+          <w:szCs w:val="28"/>
+          <w:lang w:val="ru-RU"/>
+        </w:rPr>
+        <w:t>р</w:t>
+      </w:r>
+      <w:r>
+        <w:rPr>
+          <w:rFonts w:ascii="Times New Roman" w:hAnsi="Times New Roman" w:cs="Times New Roman"/>
+          <w:b/>
+          <w:color w:val="000000"/>
+          <w:sz w:val="28"/>
+          <w:szCs w:val="28"/>
+          <w:lang w:val="ru-RU"/>
+        </w:rPr>
+        <w:t>у</w:t>
+      </w:r>
+      <w:r>
+        <w:rPr>
+          <w:rFonts w:ascii="Times New Roman" w:hAnsi="Times New Roman" w:cs="Times New Roman"/>
+          <w:b/>
+          <w:color w:val="000000"/>
+          <w:sz w:val="28"/>
+          <w:szCs w:val="28"/>
+          <w:lang w:val="ru-RU"/>
+        </w:rPr>
+        <w:t xml:space="preserve"> даних та </w:t>
+      </w:r>
+      <w:r>
+        <w:rPr>
+          <w:rFonts w:ascii="Times New Roman" w:hAnsi="Times New Roman" w:cs="Times New Roman"/>
+          <w:b/>
+          <w:color w:val="000000"/>
+          <w:sz w:val="28"/>
+          <w:szCs w:val="28"/>
+          <w:lang w:val="ru-RU"/>
+        </w:rPr>
+        <w:t xml:space="preserve">оцінка кількох </w:t>
+      </w:r>
+      <w:r>
+        <w:rPr>
+          <w:rFonts w:ascii="Times New Roman" w:hAnsi="Times New Roman" w:cs="Times New Roman"/>
+          <w:b/>
+          <w:color w:val="000000"/>
+          <w:sz w:val="28"/>
+          <w:szCs w:val="28"/>
+          <w:lang w:val="ru-RU"/>
+        </w:rPr>
+        <w:t>простих лінійних моделей</w:t>
+      </w:r>
     </w:p>
     <w:p>
       <w:pPr>
@@ -4814,11 +4724,99 @@
         <w:jc w:val="both"/>
         <w:rPr>
           <w:rFonts w:ascii="Times New Roman" w:hAnsi="Times New Roman" w:cs="Times New Roman"/>
-          <w:sz w:val="28"/>
-          <w:szCs w:val="28"/>
-          <w:lang w:val="ru-RU"/>
-        </w:rPr>
-      </w:pPr>
+          <w:b/>
+          <w:sz w:val="28"/>
+          <w:szCs w:val="28"/>
+          <w:lang w:val="ru-RU"/>
+        </w:rPr>
+      </w:pPr>
+      <w:r>
+        <w:rPr>
+          <w:rFonts w:ascii="Times New Roman" w:hAnsi="Times New Roman" w:cs="Times New Roman"/>
+          <w:b/>
+          <w:sz w:val="28"/>
+          <w:szCs w:val="28"/>
+          <w:lang w:val="ru-RU"/>
+        </w:rPr>
+        <w:t>6.1</w:t>
+      </w:r>
+    </w:p>
+    <w:p>
+      <w:pPr>
+        <w:spacing w:after="0" w:line="360" w:lineRule="auto"/>
+        <w:contextualSpacing/>
+        <w:jc w:val="both"/>
+        <w:rPr>
+          <w:rFonts w:ascii="Times New Roman" w:hAnsi="Times New Roman" w:cs="Times New Roman"/>
+          <w:b/>
+          <w:sz w:val="28"/>
+          <w:szCs w:val="28"/>
+          <w:lang w:val="ru-RU"/>
+        </w:rPr>
+      </w:pPr>
+    </w:p>
+    <w:p>
+      <w:pPr>
+        <w:spacing w:after="0" w:line="360" w:lineRule="auto"/>
+        <w:contextualSpacing/>
+        <w:jc w:val="both"/>
+        <w:rPr>
+          <w:rFonts w:ascii="Times New Roman" w:hAnsi="Times New Roman" w:cs="Times New Roman"/>
+          <w:b/>
+          <w:sz w:val="28"/>
+          <w:szCs w:val="28"/>
+          <w:lang w:val="ru-RU"/>
+        </w:rPr>
+      </w:pPr>
+      <w:r>
+        <w:rPr>
+          <w:rFonts w:ascii="Times New Roman" w:hAnsi="Times New Roman" w:cs="Times New Roman"/>
+          <w:b/>
+          <w:sz w:val="28"/>
+          <w:szCs w:val="28"/>
+          <w:lang w:val="ru-RU"/>
+        </w:rPr>
+        <w:t>6.2</w:t>
+      </w:r>
+    </w:p>
+    <w:p>
+      <w:pPr>
+        <w:spacing w:after="0" w:line="360" w:lineRule="auto"/>
+        <w:contextualSpacing/>
+        <w:jc w:val="both"/>
+        <w:rPr>
+          <w:rFonts w:ascii="Times New Roman" w:hAnsi="Times New Roman" w:cs="Times New Roman"/>
+          <w:b/>
+          <w:sz w:val="28"/>
+          <w:szCs w:val="28"/>
+          <w:lang w:val="ru-RU"/>
+        </w:rPr>
+      </w:pPr>
+    </w:p>
+    <w:p>
+      <w:pPr>
+        <w:spacing w:after="0" w:line="360" w:lineRule="auto"/>
+        <w:contextualSpacing/>
+        <w:jc w:val="both"/>
+        <w:rPr>
+          <w:rFonts w:ascii="Times New Roman" w:hAnsi="Times New Roman" w:cs="Times New Roman"/>
+          <w:b/>
+          <w:sz w:val="28"/>
+          <w:szCs w:val="28"/>
+          <w:lang w:val="ru-RU"/>
+        </w:rPr>
+      </w:pPr>
+      <w:r>
+        <w:rPr>
+          <w:rFonts w:ascii="Times New Roman" w:hAnsi="Times New Roman" w:cs="Times New Roman"/>
+          <w:b/>
+          <w:sz w:val="28"/>
+          <w:szCs w:val="28"/>
+          <w:lang w:val="ru-RU"/>
+        </w:rPr>
+        <w:lastRenderedPageBreak/>
+        <w:t>6.3</w:t>
+      </w:r>
     </w:p>
     <w:p>
       <w:pPr>
@@ -4828,6 +4826,833 @@
         <w:rPr>
           <w:rFonts w:ascii="Times New Roman" w:hAnsi="Times New Roman" w:cs="Times New Roman"/>
           <w:b/>
+          <w:sz w:val="28"/>
+          <w:szCs w:val="28"/>
+          <w:lang w:val="ru-RU"/>
+        </w:rPr>
+      </w:pPr>
+      <w:r>
+        <w:rPr>
+          <w:rFonts w:ascii="Times New Roman" w:hAnsi="Times New Roman" w:cs="Times New Roman"/>
+          <w:b/>
+          <w:sz w:val="28"/>
+          <w:szCs w:val="28"/>
+          <w:lang w:val="ru-RU"/>
+        </w:rPr>
+        <w:drawing>
+          <wp:inline distT="0" distB="0" distL="0" distR="0" wp14:anchorId="7D97158F" wp14:editId="0BB86E5A">
+            <wp:extent cx="2387600" cy="432342"/>
+            <wp:effectExtent l="0" t="0" r="0" b="6350"/>
+            <wp:docPr id="44" name="Picture 44"/>
+            <wp:cNvGraphicFramePr>
+              <a:graphicFrameLocks xmlns:a="http://schemas.openxmlformats.org/drawingml/2006/main" noChangeAspect="1"/>
+            </wp:cNvGraphicFramePr>
+            <a:graphic xmlns:a="http://schemas.openxmlformats.org/drawingml/2006/main">
+              <a:graphicData uri="http://schemas.openxmlformats.org/drawingml/2006/picture">
+                <pic:pic xmlns:pic="http://schemas.openxmlformats.org/drawingml/2006/picture">
+                  <pic:nvPicPr>
+                    <pic:cNvPr id="1" name=""/>
+                    <pic:cNvPicPr/>
+                  </pic:nvPicPr>
+                  <pic:blipFill rotWithShape="1">
+                    <a:blip r:embed="rId31"/>
+                    <a:srcRect b="5201"/>
+                    <a:stretch/>
+                  </pic:blipFill>
+                  <pic:spPr bwMode="auto">
+                    <a:xfrm>
+                      <a:off x="0" y="0"/>
+                      <a:ext cx="2419488" cy="438116"/>
+                    </a:xfrm>
+                    <a:prstGeom prst="rect">
+                      <a:avLst/>
+                    </a:prstGeom>
+                    <a:ln>
+                      <a:noFill/>
+                    </a:ln>
+                    <a:extLst>
+                      <a:ext uri="{53640926-AAD7-44D8-BBD7-CCE9431645EC}">
+                        <a14:shadowObscured xmlns:a14="http://schemas.microsoft.com/office/drawing/2010/main"/>
+                      </a:ext>
+                    </a:extLst>
+                  </pic:spPr>
+                </pic:pic>
+              </a:graphicData>
+            </a:graphic>
+          </wp:inline>
+        </w:drawing>
+      </w:r>
+    </w:p>
+    <w:p>
+      <w:pPr>
+        <w:spacing w:after="0" w:line="360" w:lineRule="auto"/>
+        <w:contextualSpacing/>
+        <w:jc w:val="center"/>
+        <w:rPr>
+          <w:rFonts w:ascii="Times New Roman" w:hAnsi="Times New Roman" w:cs="Times New Roman"/>
+          <w:b/>
+          <w:sz w:val="28"/>
+          <w:szCs w:val="28"/>
+          <w:lang w:val="ru-RU"/>
+        </w:rPr>
+      </w:pPr>
+    </w:p>
+    <w:p>
+      <w:pPr>
+        <w:spacing w:after="0" w:line="360" w:lineRule="auto"/>
+        <w:contextualSpacing/>
+        <w:jc w:val="both"/>
+        <w:rPr>
+          <w:rFonts w:ascii="Times New Roman" w:hAnsi="Times New Roman" w:cs="Times New Roman"/>
+          <w:b/>
+          <w:sz w:val="28"/>
+          <w:szCs w:val="28"/>
+          <w:lang w:val="ru-RU"/>
+        </w:rPr>
+      </w:pPr>
+      <w:r>
+        <w:rPr>
+          <w:rFonts w:ascii="Times New Roman" w:hAnsi="Times New Roman" w:cs="Times New Roman"/>
+          <w:b/>
+          <w:sz w:val="28"/>
+          <w:szCs w:val="28"/>
+          <w:lang w:val="ru-RU"/>
+        </w:rPr>
+        <w:t>6.4</w:t>
+      </w:r>
+    </w:p>
+    <w:p>
+      <w:pPr>
+        <w:spacing w:after="0" w:line="360" w:lineRule="auto"/>
+        <w:contextualSpacing/>
+        <w:jc w:val="center"/>
+        <w:rPr>
+          <w:rFonts w:ascii="Times New Roman" w:hAnsi="Times New Roman" w:cs="Times New Roman"/>
+          <w:b/>
+          <w:sz w:val="28"/>
+          <w:szCs w:val="28"/>
+        </w:rPr>
+      </w:pPr>
+      <w:r>
+        <w:rPr>
+          <w:rFonts w:ascii="Times New Roman" w:hAnsi="Times New Roman" w:cs="Times New Roman"/>
+          <w:b/>
+          <w:sz w:val="28"/>
+          <w:szCs w:val="28"/>
+        </w:rPr>
+        <w:drawing>
+          <wp:inline distT="0" distB="0" distL="0" distR="0" wp14:anchorId="07ED9201" wp14:editId="03AFB30B">
+            <wp:extent cx="4732299" cy="4362565"/>
+            <wp:effectExtent l="0" t="0" r="0" b="0"/>
+            <wp:docPr id="45" name="Picture 45"/>
+            <wp:cNvGraphicFramePr>
+              <a:graphicFrameLocks xmlns:a="http://schemas.openxmlformats.org/drawingml/2006/main" noChangeAspect="1"/>
+            </wp:cNvGraphicFramePr>
+            <a:graphic xmlns:a="http://schemas.openxmlformats.org/drawingml/2006/main">
+              <a:graphicData uri="http://schemas.openxmlformats.org/drawingml/2006/picture">
+                <pic:pic xmlns:pic="http://schemas.openxmlformats.org/drawingml/2006/picture">
+                  <pic:nvPicPr>
+                    <pic:cNvPr id="1" name=""/>
+                    <pic:cNvPicPr/>
+                  </pic:nvPicPr>
+                  <pic:blipFill>
+                    <a:blip r:embed="rId32"/>
+                    <a:stretch>
+                      <a:fillRect/>
+                    </a:stretch>
+                  </pic:blipFill>
+                  <pic:spPr>
+                    <a:xfrm>
+                      <a:off x="0" y="0"/>
+                      <a:ext cx="4739025" cy="4368766"/>
+                    </a:xfrm>
+                    <a:prstGeom prst="rect">
+                      <a:avLst/>
+                    </a:prstGeom>
+                  </pic:spPr>
+                </pic:pic>
+              </a:graphicData>
+            </a:graphic>
+          </wp:inline>
+        </w:drawing>
+      </w:r>
+    </w:p>
+    <w:p>
+      <w:pPr>
+        <w:spacing w:after="0" w:line="360" w:lineRule="auto"/>
+        <w:contextualSpacing/>
+        <w:jc w:val="center"/>
+        <w:rPr>
+          <w:rFonts w:ascii="Times New Roman" w:hAnsi="Times New Roman" w:cs="Times New Roman"/>
+          <w:b/>
+          <w:sz w:val="28"/>
+          <w:szCs w:val="28"/>
+        </w:rPr>
+      </w:pPr>
+    </w:p>
+    <w:p>
+      <w:pPr>
+        <w:spacing w:after="0" w:line="360" w:lineRule="auto"/>
+        <w:contextualSpacing/>
+        <w:jc w:val="center"/>
+        <w:rPr>
+          <w:rFonts w:ascii="Times New Roman" w:hAnsi="Times New Roman" w:cs="Times New Roman"/>
+          <w:b/>
+          <w:sz w:val="28"/>
+          <w:szCs w:val="28"/>
+        </w:rPr>
+      </w:pPr>
+      <w:r>
+        <w:rPr>
+          <w:rFonts w:ascii="Times New Roman" w:hAnsi="Times New Roman" w:cs="Times New Roman"/>
+          <w:b/>
+          <w:sz w:val="28"/>
+          <w:szCs w:val="28"/>
+        </w:rPr>
+        <w:drawing>
+          <wp:inline distT="0" distB="0" distL="0" distR="0" wp14:anchorId="57F25DF1" wp14:editId="42488783">
+            <wp:extent cx="3584331" cy="223906"/>
+            <wp:effectExtent l="0" t="0" r="0" b="5080"/>
+            <wp:docPr id="46" name="Picture 46"/>
+            <wp:cNvGraphicFramePr>
+              <a:graphicFrameLocks xmlns:a="http://schemas.openxmlformats.org/drawingml/2006/main" noChangeAspect="1"/>
+            </wp:cNvGraphicFramePr>
+            <a:graphic xmlns:a="http://schemas.openxmlformats.org/drawingml/2006/main">
+              <a:graphicData uri="http://schemas.openxmlformats.org/drawingml/2006/picture">
+                <pic:pic xmlns:pic="http://schemas.openxmlformats.org/drawingml/2006/picture">
+                  <pic:nvPicPr>
+                    <pic:cNvPr id="1" name=""/>
+                    <pic:cNvPicPr/>
+                  </pic:nvPicPr>
+                  <pic:blipFill rotWithShape="1">
+                    <a:blip r:embed="rId33"/>
+                    <a:srcRect l="-69" t="4964" r="69" b="4962"/>
+                    <a:stretch/>
+                  </pic:blipFill>
+                  <pic:spPr bwMode="auto">
+                    <a:xfrm>
+                      <a:off x="0" y="0"/>
+                      <a:ext cx="3739333" cy="233589"/>
+                    </a:xfrm>
+                    <a:prstGeom prst="rect">
+                      <a:avLst/>
+                    </a:prstGeom>
+                    <a:ln>
+                      <a:noFill/>
+                    </a:ln>
+                    <a:extLst>
+                      <a:ext uri="{53640926-AAD7-44D8-BBD7-CCE9431645EC}">
+                        <a14:shadowObscured xmlns:a14="http://schemas.microsoft.com/office/drawing/2010/main"/>
+                      </a:ext>
+                    </a:extLst>
+                  </pic:spPr>
+                </pic:pic>
+              </a:graphicData>
+            </a:graphic>
+          </wp:inline>
+        </w:drawing>
+      </w:r>
+    </w:p>
+    <w:p>
+      <w:pPr>
+        <w:spacing w:after="0" w:line="360" w:lineRule="auto"/>
+        <w:contextualSpacing/>
+        <w:jc w:val="center"/>
+        <w:rPr>
+          <w:rFonts w:ascii="Times New Roman" w:hAnsi="Times New Roman" w:cs="Times New Roman"/>
+          <w:b/>
+          <w:sz w:val="28"/>
+          <w:szCs w:val="28"/>
+        </w:rPr>
+      </w:pPr>
+    </w:p>
+    <w:p>
+      <w:pPr>
+        <w:spacing w:after="0" w:line="360" w:lineRule="auto"/>
+        <w:contextualSpacing/>
+        <w:jc w:val="both"/>
+        <w:rPr>
+          <w:rFonts w:ascii="Times New Roman" w:hAnsi="Times New Roman" w:cs="Times New Roman"/>
+          <w:b/>
+          <w:sz w:val="28"/>
+          <w:szCs w:val="28"/>
+          <w:lang w:val="ru-RU"/>
+        </w:rPr>
+      </w:pPr>
+      <w:r>
+        <w:rPr>
+          <w:rFonts w:ascii="Times New Roman" w:hAnsi="Times New Roman" w:cs="Times New Roman"/>
+          <w:b/>
+          <w:sz w:val="28"/>
+          <w:szCs w:val="28"/>
+          <w:lang w:val="ru-RU"/>
+        </w:rPr>
+        <w:t>6.5</w:t>
+      </w:r>
+    </w:p>
+    <w:p>
+      <w:pPr>
+        <w:spacing w:after="0" w:line="360" w:lineRule="auto"/>
+        <w:contextualSpacing/>
+        <w:jc w:val="center"/>
+        <w:rPr>
+          <w:rFonts w:ascii="Times New Roman" w:hAnsi="Times New Roman" w:cs="Times New Roman"/>
+          <w:b/>
+          <w:sz w:val="28"/>
+          <w:szCs w:val="28"/>
+          <w:lang w:val="ru-RU"/>
+        </w:rPr>
+      </w:pPr>
+      <w:r>
+        <w:rPr>
+          <w:rFonts w:ascii="Times New Roman" w:hAnsi="Times New Roman" w:cs="Times New Roman"/>
+          <w:b/>
+          <w:sz w:val="28"/>
+          <w:szCs w:val="28"/>
+          <w:lang w:val="ru-RU"/>
+        </w:rPr>
+        <w:lastRenderedPageBreak/>
+        <w:drawing>
+          <wp:inline distT="0" distB="0" distL="0" distR="0" wp14:anchorId="23BBE3B0" wp14:editId="2778E85C">
+            <wp:extent cx="4070609" cy="2537979"/>
+            <wp:effectExtent l="0" t="0" r="6350" b="0"/>
+            <wp:docPr id="47" name="Picture 47"/>
+            <wp:cNvGraphicFramePr>
+              <a:graphicFrameLocks xmlns:a="http://schemas.openxmlformats.org/drawingml/2006/main" noChangeAspect="1"/>
+            </wp:cNvGraphicFramePr>
+            <a:graphic xmlns:a="http://schemas.openxmlformats.org/drawingml/2006/main">
+              <a:graphicData uri="http://schemas.openxmlformats.org/drawingml/2006/picture">
+                <pic:pic xmlns:pic="http://schemas.openxmlformats.org/drawingml/2006/picture">
+                  <pic:nvPicPr>
+                    <pic:cNvPr id="1" name=""/>
+                    <pic:cNvPicPr/>
+                  </pic:nvPicPr>
+                  <pic:blipFill>
+                    <a:blip r:embed="rId34"/>
+                    <a:stretch>
+                      <a:fillRect/>
+                    </a:stretch>
+                  </pic:blipFill>
+                  <pic:spPr>
+                    <a:xfrm>
+                      <a:off x="0" y="0"/>
+                      <a:ext cx="4077473" cy="2542259"/>
+                    </a:xfrm>
+                    <a:prstGeom prst="rect">
+                      <a:avLst/>
+                    </a:prstGeom>
+                  </pic:spPr>
+                </pic:pic>
+              </a:graphicData>
+            </a:graphic>
+          </wp:inline>
+        </w:drawing>
+      </w:r>
+    </w:p>
+    <w:p>
+      <w:pPr>
+        <w:spacing w:after="0" w:line="360" w:lineRule="auto"/>
+        <w:contextualSpacing/>
+        <w:jc w:val="center"/>
+        <w:rPr>
+          <w:rFonts w:ascii="Times New Roman" w:hAnsi="Times New Roman" w:cs="Times New Roman"/>
+          <w:b/>
+          <w:sz w:val="28"/>
+          <w:szCs w:val="28"/>
+          <w:lang w:val="ru-RU"/>
+        </w:rPr>
+      </w:pPr>
+    </w:p>
+    <w:p>
+      <w:pPr>
+        <w:spacing w:after="0" w:line="360" w:lineRule="auto"/>
+        <w:contextualSpacing/>
+        <w:jc w:val="both"/>
+        <w:rPr>
+          <w:rFonts w:ascii="Times New Roman" w:hAnsi="Times New Roman" w:cs="Times New Roman"/>
+          <w:b/>
+          <w:sz w:val="28"/>
+          <w:szCs w:val="28"/>
+          <w:lang w:val="ru-RU"/>
+        </w:rPr>
+      </w:pPr>
+      <w:r>
+        <w:rPr>
+          <w:rFonts w:ascii="Times New Roman" w:hAnsi="Times New Roman" w:cs="Times New Roman"/>
+          <w:b/>
+          <w:sz w:val="28"/>
+          <w:szCs w:val="28"/>
+          <w:lang w:val="ru-RU"/>
+        </w:rPr>
+        <w:t>6.6</w:t>
+      </w:r>
+    </w:p>
+    <w:p>
+      <w:pPr>
+        <w:spacing w:after="0" w:line="360" w:lineRule="auto"/>
+        <w:contextualSpacing/>
+        <w:jc w:val="center"/>
+        <w:rPr>
+          <w:rFonts w:ascii="Times New Roman" w:hAnsi="Times New Roman" w:cs="Times New Roman"/>
+          <w:b/>
+          <w:sz w:val="28"/>
+          <w:szCs w:val="28"/>
+          <w:lang w:val="ru-RU"/>
+        </w:rPr>
+      </w:pPr>
+      <w:r>
+        <w:rPr>
+          <w:rFonts w:ascii="Times New Roman" w:hAnsi="Times New Roman" w:cs="Times New Roman"/>
+          <w:b/>
+          <w:sz w:val="28"/>
+          <w:szCs w:val="28"/>
+          <w:lang w:val="ru-RU"/>
+        </w:rPr>
+        <w:drawing>
+          <wp:inline distT="0" distB="0" distL="0" distR="0" wp14:anchorId="7EE2CCDC" wp14:editId="4567CF5F">
+            <wp:extent cx="4837685" cy="4563571"/>
+            <wp:effectExtent l="0" t="0" r="1270" b="8890"/>
+            <wp:docPr id="42" name="Picture 42"/>
+            <wp:cNvGraphicFramePr>
+              <a:graphicFrameLocks xmlns:a="http://schemas.openxmlformats.org/drawingml/2006/main" noChangeAspect="1"/>
+            </wp:cNvGraphicFramePr>
+            <a:graphic xmlns:a="http://schemas.openxmlformats.org/drawingml/2006/main">
+              <a:graphicData uri="http://schemas.openxmlformats.org/drawingml/2006/picture">
+                <pic:pic xmlns:pic="http://schemas.openxmlformats.org/drawingml/2006/picture">
+                  <pic:nvPicPr>
+                    <pic:cNvPr id="1" name=""/>
+                    <pic:cNvPicPr/>
+                  </pic:nvPicPr>
+                  <pic:blipFill>
+                    <a:blip r:embed="rId35"/>
+                    <a:stretch>
+                      <a:fillRect/>
+                    </a:stretch>
+                  </pic:blipFill>
+                  <pic:spPr>
+                    <a:xfrm>
+                      <a:off x="0" y="0"/>
+                      <a:ext cx="4847203" cy="4572550"/>
+                    </a:xfrm>
+                    <a:prstGeom prst="rect">
+                      <a:avLst/>
+                    </a:prstGeom>
+                  </pic:spPr>
+                </pic:pic>
+              </a:graphicData>
+            </a:graphic>
+          </wp:inline>
+        </w:drawing>
+      </w:r>
+    </w:p>
+    <w:p>
+      <w:pPr>
+        <w:spacing w:after="0" w:line="360" w:lineRule="auto"/>
+        <w:contextualSpacing/>
+        <w:jc w:val="center"/>
+        <w:rPr>
+          <w:rFonts w:ascii="Times New Roman" w:hAnsi="Times New Roman" w:cs="Times New Roman"/>
+          <w:b/>
+          <w:sz w:val="28"/>
+          <w:szCs w:val="28"/>
+          <w:lang w:val="ru-RU"/>
+        </w:rPr>
+      </w:pPr>
+    </w:p>
+    <w:p>
+      <w:pPr>
+        <w:spacing w:after="0" w:line="360" w:lineRule="auto"/>
+        <w:contextualSpacing/>
+        <w:jc w:val="both"/>
+        <w:rPr>
+          <w:rFonts w:ascii="Times New Roman" w:hAnsi="Times New Roman" w:cs="Times New Roman"/>
+          <w:b/>
+          <w:sz w:val="28"/>
+          <w:szCs w:val="28"/>
+          <w:lang w:val="ru-RU"/>
+        </w:rPr>
+      </w:pPr>
+      <w:r>
+        <w:rPr>
+          <w:rFonts w:ascii="Times New Roman" w:hAnsi="Times New Roman" w:cs="Times New Roman"/>
+          <w:b/>
+          <w:sz w:val="28"/>
+          <w:szCs w:val="28"/>
+          <w:lang w:val="ru-RU"/>
+        </w:rPr>
+        <w:t>6.7</w:t>
+      </w:r>
+    </w:p>
+    <w:p>
+      <w:pPr>
+        <w:spacing w:after="0" w:line="360" w:lineRule="auto"/>
+        <w:contextualSpacing/>
+        <w:jc w:val="center"/>
+        <w:rPr>
+          <w:rFonts w:ascii="Times New Roman" w:hAnsi="Times New Roman" w:cs="Times New Roman"/>
+          <w:b/>
+          <w:sz w:val="28"/>
+          <w:szCs w:val="28"/>
+          <w:lang w:val="ru-RU"/>
+        </w:rPr>
+      </w:pPr>
+      <w:r>
+        <w:rPr>
+          <w:rFonts w:ascii="Times New Roman" w:hAnsi="Times New Roman" w:cs="Times New Roman"/>
+          <w:b/>
+          <w:sz w:val="28"/>
+          <w:szCs w:val="28"/>
+          <w:lang w:val="ru-RU"/>
+        </w:rPr>
+        <w:lastRenderedPageBreak/>
+        <w:drawing>
+          <wp:inline distT="0" distB="0" distL="0" distR="0" wp14:anchorId="12963102" wp14:editId="38509CD4">
+            <wp:extent cx="4175868" cy="3859078"/>
+            <wp:effectExtent l="0" t="0" r="0" b="8255"/>
+            <wp:docPr id="48" name="Picture 48"/>
+            <wp:cNvGraphicFramePr>
+              <a:graphicFrameLocks xmlns:a="http://schemas.openxmlformats.org/drawingml/2006/main" noChangeAspect="1"/>
+            </wp:cNvGraphicFramePr>
+            <a:graphic xmlns:a="http://schemas.openxmlformats.org/drawingml/2006/main">
+              <a:graphicData uri="http://schemas.openxmlformats.org/drawingml/2006/picture">
+                <pic:pic xmlns:pic="http://schemas.openxmlformats.org/drawingml/2006/picture">
+                  <pic:nvPicPr>
+                    <pic:cNvPr id="1" name=""/>
+                    <pic:cNvPicPr/>
+                  </pic:nvPicPr>
+                  <pic:blipFill>
+                    <a:blip r:embed="rId36"/>
+                    <a:stretch>
+                      <a:fillRect/>
+                    </a:stretch>
+                  </pic:blipFill>
+                  <pic:spPr>
+                    <a:xfrm>
+                      <a:off x="0" y="0"/>
+                      <a:ext cx="4185416" cy="3867901"/>
+                    </a:xfrm>
+                    <a:prstGeom prst="rect">
+                      <a:avLst/>
+                    </a:prstGeom>
+                  </pic:spPr>
+                </pic:pic>
+              </a:graphicData>
+            </a:graphic>
+          </wp:inline>
+        </w:drawing>
+      </w:r>
+    </w:p>
+    <w:p>
+      <w:pPr>
+        <w:spacing w:after="0" w:line="360" w:lineRule="auto"/>
+        <w:contextualSpacing/>
+        <w:jc w:val="center"/>
+        <w:rPr>
+          <w:rFonts w:ascii="Times New Roman" w:hAnsi="Times New Roman" w:cs="Times New Roman"/>
+          <w:b/>
+          <w:sz w:val="28"/>
+          <w:szCs w:val="28"/>
+          <w:lang w:val="ru-RU"/>
+        </w:rPr>
+      </w:pPr>
+    </w:p>
+    <w:p>
+      <w:pPr>
+        <w:spacing w:after="0" w:line="360" w:lineRule="auto"/>
+        <w:contextualSpacing/>
+        <w:jc w:val="both"/>
+        <w:rPr>
+          <w:rFonts w:ascii="Times New Roman" w:hAnsi="Times New Roman" w:cs="Times New Roman"/>
+          <w:b/>
+          <w:sz w:val="28"/>
+          <w:szCs w:val="28"/>
+          <w:lang w:val="ru-RU"/>
+        </w:rPr>
+      </w:pPr>
+      <w:r>
+        <w:rPr>
+          <w:rFonts w:ascii="Times New Roman" w:hAnsi="Times New Roman" w:cs="Times New Roman"/>
+          <w:b/>
+          <w:sz w:val="28"/>
+          <w:szCs w:val="28"/>
+          <w:lang w:val="ru-RU"/>
+        </w:rPr>
+        <w:t>6.8</w:t>
+      </w:r>
+    </w:p>
+    <w:p>
+      <w:pPr>
+        <w:spacing w:after="0" w:line="360" w:lineRule="auto"/>
+        <w:contextualSpacing/>
+        <w:jc w:val="center"/>
+        <w:rPr>
+          <w:rFonts w:ascii="Times New Roman" w:hAnsi="Times New Roman" w:cs="Times New Roman"/>
+          <w:b/>
+          <w:sz w:val="28"/>
+          <w:szCs w:val="28"/>
+          <w:lang w:val="ru-RU"/>
+        </w:rPr>
+      </w:pPr>
+      <w:r>
+        <w:rPr>
+          <w:rFonts w:ascii="Times New Roman" w:hAnsi="Times New Roman" w:cs="Times New Roman"/>
+          <w:b/>
+          <w:sz w:val="28"/>
+          <w:szCs w:val="28"/>
+          <w:lang w:val="ru-RU"/>
+        </w:rPr>
+        <w:drawing>
+          <wp:inline distT="0" distB="0" distL="0" distR="0" wp14:anchorId="387A7833" wp14:editId="21F4F84E">
+            <wp:extent cx="4074522" cy="2662209"/>
+            <wp:effectExtent l="0" t="0" r="2540" b="5080"/>
+            <wp:docPr id="49" name="Picture 49"/>
+            <wp:cNvGraphicFramePr>
+              <a:graphicFrameLocks xmlns:a="http://schemas.openxmlformats.org/drawingml/2006/main" noChangeAspect="1"/>
+            </wp:cNvGraphicFramePr>
+            <a:graphic xmlns:a="http://schemas.openxmlformats.org/drawingml/2006/main">
+              <a:graphicData uri="http://schemas.openxmlformats.org/drawingml/2006/picture">
+                <pic:pic xmlns:pic="http://schemas.openxmlformats.org/drawingml/2006/picture">
+                  <pic:nvPicPr>
+                    <pic:cNvPr id="1" name=""/>
+                    <pic:cNvPicPr/>
+                  </pic:nvPicPr>
+                  <pic:blipFill>
+                    <a:blip r:embed="rId37"/>
+                    <a:stretch>
+                      <a:fillRect/>
+                    </a:stretch>
+                  </pic:blipFill>
+                  <pic:spPr>
+                    <a:xfrm>
+                      <a:off x="0" y="0"/>
+                      <a:ext cx="4103592" cy="2681203"/>
+                    </a:xfrm>
+                    <a:prstGeom prst="rect">
+                      <a:avLst/>
+                    </a:prstGeom>
+                  </pic:spPr>
+                </pic:pic>
+              </a:graphicData>
+            </a:graphic>
+          </wp:inline>
+        </w:drawing>
+      </w:r>
+    </w:p>
+    <w:p>
+      <w:pPr>
+        <w:spacing w:after="0" w:line="360" w:lineRule="auto"/>
+        <w:contextualSpacing/>
+        <w:jc w:val="center"/>
+        <w:rPr>
+          <w:rFonts w:ascii="Times New Roman" w:hAnsi="Times New Roman" w:cs="Times New Roman"/>
+          <w:b/>
+          <w:sz w:val="28"/>
+          <w:szCs w:val="28"/>
+          <w:lang w:val="ru-RU"/>
+        </w:rPr>
+      </w:pPr>
+    </w:p>
+    <w:p>
+      <w:pPr>
+        <w:spacing w:after="0" w:line="360" w:lineRule="auto"/>
+        <w:contextualSpacing/>
+        <w:jc w:val="both"/>
+        <w:rPr>
+          <w:rFonts w:ascii="Times New Roman" w:hAnsi="Times New Roman" w:cs="Times New Roman"/>
+          <w:b/>
+          <w:sz w:val="28"/>
+          <w:szCs w:val="28"/>
+          <w:lang w:val="ru-RU"/>
+        </w:rPr>
+      </w:pPr>
+      <w:r>
+        <w:rPr>
+          <w:rFonts w:ascii="Times New Roman" w:hAnsi="Times New Roman" w:cs="Times New Roman"/>
+          <w:b/>
+          <w:sz w:val="28"/>
+          <w:szCs w:val="28"/>
+          <w:lang w:val="ru-RU"/>
+        </w:rPr>
+        <w:t>6.9</w:t>
+      </w:r>
+    </w:p>
+    <w:p>
+      <w:pPr>
+        <w:spacing w:after="0" w:line="360" w:lineRule="auto"/>
+        <w:contextualSpacing/>
+        <w:jc w:val="center"/>
+        <w:rPr>
+          <w:rFonts w:ascii="Times New Roman" w:hAnsi="Times New Roman" w:cs="Times New Roman"/>
+          <w:b/>
+          <w:sz w:val="28"/>
+          <w:szCs w:val="28"/>
+          <w:lang w:val="ru-RU"/>
+        </w:rPr>
+      </w:pPr>
+      <w:r>
+        <w:rPr>
+          <w:rFonts w:ascii="Times New Roman" w:hAnsi="Times New Roman" w:cs="Times New Roman"/>
+          <w:b/>
+          <w:sz w:val="28"/>
+          <w:szCs w:val="28"/>
+          <w:lang w:val="ru-RU"/>
+        </w:rPr>
+        <w:lastRenderedPageBreak/>
+        <w:drawing>
+          <wp:inline distT="0" distB="0" distL="0" distR="0" wp14:anchorId="2ABDAE5C" wp14:editId="224ED5FA">
+            <wp:extent cx="4380880" cy="2709429"/>
+            <wp:effectExtent l="0" t="0" r="635" b="0"/>
+            <wp:docPr id="50" name="Picture 50"/>
+            <wp:cNvGraphicFramePr>
+              <a:graphicFrameLocks xmlns:a="http://schemas.openxmlformats.org/drawingml/2006/main" noChangeAspect="1"/>
+            </wp:cNvGraphicFramePr>
+            <a:graphic xmlns:a="http://schemas.openxmlformats.org/drawingml/2006/main">
+              <a:graphicData uri="http://schemas.openxmlformats.org/drawingml/2006/picture">
+                <pic:pic xmlns:pic="http://schemas.openxmlformats.org/drawingml/2006/picture">
+                  <pic:nvPicPr>
+                    <pic:cNvPr id="1" name=""/>
+                    <pic:cNvPicPr/>
+                  </pic:nvPicPr>
+                  <pic:blipFill>
+                    <a:blip r:embed="rId38"/>
+                    <a:stretch>
+                      <a:fillRect/>
+                    </a:stretch>
+                  </pic:blipFill>
+                  <pic:spPr>
+                    <a:xfrm>
+                      <a:off x="0" y="0"/>
+                      <a:ext cx="4390808" cy="2715569"/>
+                    </a:xfrm>
+                    <a:prstGeom prst="rect">
+                      <a:avLst/>
+                    </a:prstGeom>
+                  </pic:spPr>
+                </pic:pic>
+              </a:graphicData>
+            </a:graphic>
+          </wp:inline>
+        </w:drawing>
+      </w:r>
+    </w:p>
+    <w:p>
+      <w:pPr>
+        <w:spacing w:after="0" w:line="360" w:lineRule="auto"/>
+        <w:contextualSpacing/>
+        <w:jc w:val="center"/>
+        <w:rPr>
+          <w:rFonts w:ascii="Times New Roman" w:hAnsi="Times New Roman" w:cs="Times New Roman"/>
+          <w:b/>
+          <w:sz w:val="28"/>
+          <w:szCs w:val="28"/>
+          <w:lang w:val="ru-RU"/>
+        </w:rPr>
+      </w:pPr>
+    </w:p>
+    <w:p>
+      <w:pPr>
+        <w:spacing w:after="0" w:line="360" w:lineRule="auto"/>
+        <w:contextualSpacing/>
+        <w:jc w:val="both"/>
+        <w:rPr>
+          <w:rFonts w:ascii="Times New Roman" w:hAnsi="Times New Roman" w:cs="Times New Roman"/>
+          <w:b/>
+          <w:sz w:val="28"/>
+          <w:szCs w:val="28"/>
+          <w:lang w:val="ru-RU"/>
+        </w:rPr>
+      </w:pPr>
+      <w:r>
+        <w:rPr>
+          <w:rFonts w:ascii="Times New Roman" w:hAnsi="Times New Roman" w:cs="Times New Roman"/>
+          <w:b/>
+          <w:sz w:val="28"/>
+          <w:szCs w:val="28"/>
+          <w:lang w:val="ru-RU"/>
+        </w:rPr>
+        <w:t>6.10</w:t>
+      </w:r>
+    </w:p>
+    <w:p>
+      <w:pPr>
+        <w:spacing w:after="0" w:line="360" w:lineRule="auto"/>
+        <w:contextualSpacing/>
+        <w:jc w:val="center"/>
+        <w:rPr>
+          <w:rFonts w:ascii="Times New Roman" w:hAnsi="Times New Roman" w:cs="Times New Roman"/>
+          <w:b/>
+          <w:sz w:val="28"/>
+          <w:szCs w:val="28"/>
+          <w:lang w:val="ru-RU"/>
+        </w:rPr>
+      </w:pPr>
+      <w:r>
+        <w:rPr>
+          <w:rFonts w:ascii="Times New Roman" w:hAnsi="Times New Roman" w:cs="Times New Roman"/>
+          <w:b/>
+          <w:sz w:val="28"/>
+          <w:szCs w:val="28"/>
+          <w:lang w:val="ru-RU"/>
+        </w:rPr>
+        <w:drawing>
+          <wp:inline distT="0" distB="0" distL="0" distR="0" wp14:anchorId="71DDD9A8" wp14:editId="752599B6">
+            <wp:extent cx="2197822" cy="1343891"/>
+            <wp:effectExtent l="0" t="0" r="0" b="8890"/>
+            <wp:docPr id="51" name="Picture 51"/>
+            <wp:cNvGraphicFramePr>
+              <a:graphicFrameLocks xmlns:a="http://schemas.openxmlformats.org/drawingml/2006/main" noChangeAspect="1"/>
+            </wp:cNvGraphicFramePr>
+            <a:graphic xmlns:a="http://schemas.openxmlformats.org/drawingml/2006/main">
+              <a:graphicData uri="http://schemas.openxmlformats.org/drawingml/2006/picture">
+                <pic:pic xmlns:pic="http://schemas.openxmlformats.org/drawingml/2006/picture">
+                  <pic:nvPicPr>
+                    <pic:cNvPr id="1" name=""/>
+                    <pic:cNvPicPr/>
+                  </pic:nvPicPr>
+                  <pic:blipFill>
+                    <a:blip r:embed="rId39"/>
+                    <a:stretch>
+                      <a:fillRect/>
+                    </a:stretch>
+                  </pic:blipFill>
+                  <pic:spPr>
+                    <a:xfrm>
+                      <a:off x="0" y="0"/>
+                      <a:ext cx="2222235" cy="1358819"/>
+                    </a:xfrm>
+                    <a:prstGeom prst="rect">
+                      <a:avLst/>
+                    </a:prstGeom>
+                  </pic:spPr>
+                </pic:pic>
+              </a:graphicData>
+            </a:graphic>
+          </wp:inline>
+        </w:drawing>
+      </w:r>
+    </w:p>
+    <w:p>
+      <w:pPr>
+        <w:spacing w:after="0" w:line="360" w:lineRule="auto"/>
+        <w:contextualSpacing/>
+        <w:jc w:val="center"/>
+        <w:rPr>
+          <w:rFonts w:ascii="Times New Roman" w:hAnsi="Times New Roman" w:cs="Times New Roman"/>
+          <w:b/>
+          <w:sz w:val="28"/>
+          <w:szCs w:val="28"/>
+          <w:lang w:val="ru-RU"/>
+        </w:rPr>
+      </w:pPr>
+    </w:p>
+    <w:p>
+      <w:pPr>
+        <w:spacing w:after="0" w:line="360" w:lineRule="auto"/>
+        <w:contextualSpacing/>
+        <w:jc w:val="center"/>
+        <w:rPr>
+          <w:rFonts w:ascii="Times New Roman" w:hAnsi="Times New Roman" w:cs="Times New Roman"/>
+          <w:b/>
           <w:bCs/>
           <w:sz w:val="28"/>
           <w:szCs w:val="28"/>
@@ -4843,9 +5668,21 @@
           <w:szCs w:val="28"/>
           <w:lang w:val="ru-RU"/>
         </w:rPr>
-        <w:t xml:space="preserve">7. </w:t>
-      </w:r>
-      <w:proofErr w:type="spellStart"/>
+        <w:t>7. Зосередимося на проблемі колінеарності.</w:t>
+      </w:r>
+    </w:p>
+    <w:p>
+      <w:pPr>
+        <w:spacing w:after="0" w:line="360" w:lineRule="auto"/>
+        <w:contextualSpacing/>
+        <w:jc w:val="both"/>
+        <w:rPr>
+          <w:rFonts w:ascii="Times New Roman" w:hAnsi="Times New Roman" w:cs="Times New Roman"/>
+          <w:sz w:val="28"/>
+          <w:szCs w:val="28"/>
+          <w:lang w:val="uk-UA"/>
+        </w:rPr>
+      </w:pPr>
       <w:r>
         <w:rPr>
           <w:rFonts w:ascii="Times New Roman" w:hAnsi="Times New Roman" w:cs="Times New Roman"/>
@@ -4855,90 +5692,6 @@
           <w:szCs w:val="28"/>
           <w:lang w:val="ru-RU"/>
         </w:rPr>
-        <w:t>Зосередимося</w:t>
-      </w:r>
-      <w:proofErr w:type="spellEnd"/>
-      <w:r>
-        <w:rPr>
-          <w:rFonts w:ascii="Times New Roman" w:hAnsi="Times New Roman" w:cs="Times New Roman"/>
-          <w:b/>
-          <w:bCs/>
-          <w:sz w:val="28"/>
-          <w:szCs w:val="28"/>
-          <w:lang w:val="ru-RU"/>
-        </w:rPr>
-        <w:t xml:space="preserve"> на </w:t>
-      </w:r>
-      <w:proofErr w:type="spellStart"/>
-      <w:r>
-        <w:rPr>
-          <w:rFonts w:ascii="Times New Roman" w:hAnsi="Times New Roman" w:cs="Times New Roman"/>
-          <w:b/>
-          <w:bCs/>
-          <w:sz w:val="28"/>
-          <w:szCs w:val="28"/>
-          <w:lang w:val="ru-RU"/>
-        </w:rPr>
-        <w:t>проблемі</w:t>
-      </w:r>
-      <w:proofErr w:type="spellEnd"/>
-      <w:r>
-        <w:rPr>
-          <w:rFonts w:ascii="Times New Roman" w:hAnsi="Times New Roman" w:cs="Times New Roman"/>
-          <w:b/>
-          <w:bCs/>
-          <w:sz w:val="28"/>
-          <w:szCs w:val="28"/>
-          <w:lang w:val="ru-RU"/>
-        </w:rPr>
-        <w:t xml:space="preserve"> </w:t>
-      </w:r>
-      <w:proofErr w:type="spellStart"/>
-      <w:r>
-        <w:rPr>
-          <w:rFonts w:ascii="Times New Roman" w:hAnsi="Times New Roman" w:cs="Times New Roman"/>
-          <w:b/>
-          <w:bCs/>
-          <w:sz w:val="28"/>
-          <w:szCs w:val="28"/>
-          <w:lang w:val="ru-RU"/>
-        </w:rPr>
-        <w:t>колінеарності</w:t>
-      </w:r>
-      <w:proofErr w:type="spellEnd"/>
-      <w:r>
-        <w:rPr>
-          <w:rFonts w:ascii="Times New Roman" w:hAnsi="Times New Roman" w:cs="Times New Roman"/>
-          <w:b/>
-          <w:bCs/>
-          <w:sz w:val="28"/>
-          <w:szCs w:val="28"/>
-          <w:lang w:val="ru-RU"/>
-        </w:rPr>
-        <w:t>.</w:t>
-      </w:r>
-    </w:p>
-    <w:p>
-      <w:pPr>
-        <w:spacing w:after="0" w:line="360" w:lineRule="auto"/>
-        <w:contextualSpacing/>
-        <w:jc w:val="both"/>
-        <w:rPr>
-          <w:rFonts w:ascii="Times New Roman" w:hAnsi="Times New Roman" w:cs="Times New Roman"/>
-          <w:sz w:val="28"/>
-          <w:szCs w:val="28"/>
-          <w:lang w:val="uk-UA"/>
-        </w:rPr>
-      </w:pPr>
-      <w:r>
-        <w:rPr>
-          <w:rFonts w:ascii="Times New Roman" w:hAnsi="Times New Roman" w:cs="Times New Roman"/>
-          <w:b/>
-          <w:bCs/>
-          <w:sz w:val="28"/>
-          <w:szCs w:val="28"/>
-          <w:lang w:val="ru-RU"/>
-        </w:rPr>
         <w:t>7.1</w:t>
       </w:r>
     </w:p>
@@ -4956,6 +5709,7 @@
       <w:r>
         <w:rPr>
           <w:rFonts w:ascii="Times New Roman" w:hAnsi="Times New Roman" w:cs="Times New Roman"/>
+          <w:noProof/>
           <w:sz w:val="28"/>
           <w:szCs w:val="28"/>
         </w:rPr>
@@ -4975,7 +5729,7 @@
                     <pic:cNvPicPr/>
                   </pic:nvPicPr>
                   <pic:blipFill>
-                    <a:blip r:embed="rId29"/>
+                    <a:blip r:embed="rId40"/>
                     <a:stretch>
                       <a:fillRect/>
                     </a:stretch>
@@ -5016,11 +5770,23 @@
         <w:rPr>
           <w:rFonts w:ascii="Times New Roman" w:hAnsi="Times New Roman" w:cs="Times New Roman"/>
           <w:b/>
+          <w:color w:val="000000"/>
+          <w:sz w:val="28"/>
+          <w:szCs w:val="28"/>
+          <w:lang w:val="ru-RU"/>
+        </w:rPr>
+      </w:pPr>
+      <w:r>
+        <w:rPr>
+          <w:rFonts w:ascii="Times New Roman" w:hAnsi="Times New Roman" w:cs="Times New Roman"/>
+          <w:b/>
           <w:bCs/>
           <w:sz w:val="28"/>
           <w:szCs w:val="28"/>
-        </w:rPr>
-      </w:pPr>
+          <w:lang w:val="ru-RU"/>
+        </w:rPr>
+        <w:t>8.</w:t>
+      </w:r>
       <w:r>
         <w:rPr>
           <w:rFonts w:ascii="Times New Roman" w:hAnsi="Times New Roman" w:cs="Times New Roman"/>
@@ -5028,9 +5794,161 @@
           <w:bCs/>
           <w:sz w:val="28"/>
           <w:szCs w:val="28"/>
-        </w:rPr>
-        <w:t>8.</w:t>
-      </w:r>
+          <w:lang w:val="uk-UA"/>
+        </w:rPr>
+        <w:t xml:space="preserve"> П</w:t>
+      </w:r>
+      <w:r>
+        <w:rPr>
+          <w:rFonts w:ascii="Times New Roman" w:hAnsi="Times New Roman" w:cs="Times New Roman"/>
+          <w:b/>
+          <w:color w:val="000000"/>
+          <w:sz w:val="28"/>
+          <w:szCs w:val="28"/>
+          <w:lang w:val="ru-RU"/>
+        </w:rPr>
+        <w:t xml:space="preserve">рогнозування рівня </w:t>
+      </w:r>
+      <w:r>
+        <w:rPr>
+          <w:rFonts w:ascii="Times New Roman" w:hAnsi="Times New Roman" w:cs="Times New Roman"/>
+          <w:b/>
+          <w:color w:val="000000"/>
+          <w:sz w:val="28"/>
+          <w:szCs w:val="28"/>
+          <w:lang w:val="ru-RU"/>
+        </w:rPr>
+        <w:t>злочинності на душу населення використовуючи інші змінні в наборі даних</w:t>
+      </w:r>
+      <w:r>
+        <w:rPr>
+          <w:rFonts w:ascii="Times New Roman" w:hAnsi="Times New Roman" w:cs="Times New Roman"/>
+          <w:b/>
+          <w:color w:val="000000"/>
+          <w:sz w:val="28"/>
+          <w:szCs w:val="28"/>
+          <w:lang w:val="ru-RU"/>
+        </w:rPr>
+        <w:t xml:space="preserve"> </w:t>
+      </w:r>
+      <w:r>
+        <w:rPr>
+          <w:rFonts w:ascii="Times New Roman" w:hAnsi="Times New Roman" w:cs="Times New Roman"/>
+          <w:b/>
+          <w:color w:val="000000"/>
+          <w:sz w:val="28"/>
+          <w:szCs w:val="28"/>
+        </w:rPr>
+        <w:t>Boston</w:t>
+      </w:r>
+      <w:r>
+        <w:rPr>
+          <w:rFonts w:ascii="Times New Roman" w:hAnsi="Times New Roman" w:cs="Times New Roman"/>
+          <w:b/>
+          <w:color w:val="000000"/>
+          <w:sz w:val="28"/>
+          <w:szCs w:val="28"/>
+          <w:lang w:val="ru-RU"/>
+        </w:rPr>
+        <w:t>.</w:t>
+      </w:r>
+    </w:p>
+    <w:p>
+      <w:pPr>
+        <w:spacing w:after="0" w:line="360" w:lineRule="auto"/>
+        <w:contextualSpacing/>
+        <w:jc w:val="center"/>
+        <w:rPr>
+          <w:rFonts w:ascii="Times New Roman" w:hAnsi="Times New Roman" w:cs="Times New Roman"/>
+          <w:b/>
+          <w:color w:val="000000"/>
+          <w:sz w:val="28"/>
+          <w:szCs w:val="28"/>
+          <w:lang w:val="ru-RU"/>
+        </w:rPr>
+      </w:pPr>
+    </w:p>
+    <w:p>
+      <w:pPr>
+        <w:spacing w:after="0" w:line="360" w:lineRule="auto"/>
+        <w:contextualSpacing/>
+        <w:jc w:val="center"/>
+        <w:rPr>
+          <w:rFonts w:ascii="Times New Roman" w:hAnsi="Times New Roman" w:cs="Times New Roman"/>
+          <w:b/>
+          <w:color w:val="000000"/>
+          <w:sz w:val="28"/>
+          <w:szCs w:val="28"/>
+          <w:lang w:val="ru-RU"/>
+        </w:rPr>
+      </w:pPr>
+      <w:r>
+        <w:rPr>
+          <w:rFonts w:ascii="Times New Roman" w:hAnsi="Times New Roman" w:cs="Times New Roman"/>
+          <w:b/>
+          <w:color w:val="000000"/>
+          <w:sz w:val="28"/>
+          <w:szCs w:val="28"/>
+          <w:lang w:val="ru-RU"/>
+        </w:rPr>
+        <w:drawing>
+          <wp:inline distT="0" distB="0" distL="0" distR="0" wp14:anchorId="72AD8D31" wp14:editId="54E07C23">
+            <wp:extent cx="4277995" cy="3815628"/>
+            <wp:effectExtent l="0" t="0" r="8255" b="0"/>
+            <wp:docPr id="3" name="Picture 3"/>
+            <wp:cNvGraphicFramePr>
+              <a:graphicFrameLocks xmlns:a="http://schemas.openxmlformats.org/drawingml/2006/main" noChangeAspect="1"/>
+            </wp:cNvGraphicFramePr>
+            <a:graphic xmlns:a="http://schemas.openxmlformats.org/drawingml/2006/main">
+              <a:graphicData uri="http://schemas.openxmlformats.org/drawingml/2006/picture">
+                <pic:pic xmlns:pic="http://schemas.openxmlformats.org/drawingml/2006/picture">
+                  <pic:nvPicPr>
+                    <pic:cNvPr id="1" name=""/>
+                    <pic:cNvPicPr/>
+                  </pic:nvPicPr>
+                  <pic:blipFill rotWithShape="1">
+                    <a:blip r:embed="rId41"/>
+                    <a:srcRect t="379"/>
+                    <a:stretch/>
+                  </pic:blipFill>
+                  <pic:spPr bwMode="auto">
+                    <a:xfrm>
+                      <a:off x="0" y="0"/>
+                      <a:ext cx="4282858" cy="3819965"/>
+                    </a:xfrm>
+                    <a:prstGeom prst="rect">
+                      <a:avLst/>
+                    </a:prstGeom>
+                    <a:ln>
+                      <a:noFill/>
+                    </a:ln>
+                    <a:extLst>
+                      <a:ext uri="{53640926-AAD7-44D8-BBD7-CCE9431645EC}">
+                        <a14:shadowObscured xmlns:a14="http://schemas.microsoft.com/office/drawing/2010/main"/>
+                      </a:ext>
+                    </a:extLst>
+                  </pic:spPr>
+                </pic:pic>
+              </a:graphicData>
+            </a:graphic>
+          </wp:inline>
+        </w:drawing>
+      </w:r>
+    </w:p>
+    <w:p>
+      <w:pPr>
+        <w:spacing w:after="0" w:line="360" w:lineRule="auto"/>
+        <w:contextualSpacing/>
+        <w:jc w:val="center"/>
+        <w:rPr>
+          <w:rFonts w:ascii="Times New Roman" w:hAnsi="Times New Roman" w:cs="Times New Roman"/>
+          <w:b/>
+          <w:color w:val="000000"/>
+          <w:sz w:val="28"/>
+          <w:szCs w:val="28"/>
+          <w:lang w:val="ru-RU"/>
+        </w:rPr>
+      </w:pPr>
     </w:p>
     <w:p>
       <w:pPr>
@@ -5039,10 +5957,1183 @@
         <w:jc w:val="both"/>
         <w:rPr>
           <w:rFonts w:ascii="Times New Roman" w:hAnsi="Times New Roman" w:cs="Times New Roman"/>
-          <w:sz w:val="28"/>
-          <w:szCs w:val="28"/>
-        </w:rPr>
-      </w:pPr>
+          <w:b/>
+          <w:color w:val="000000"/>
+          <w:sz w:val="28"/>
+          <w:szCs w:val="28"/>
+        </w:rPr>
+      </w:pPr>
+      <w:r>
+        <w:rPr>
+          <w:rFonts w:ascii="Times New Roman" w:hAnsi="Times New Roman" w:cs="Times New Roman"/>
+          <w:b/>
+          <w:color w:val="000000"/>
+          <w:sz w:val="28"/>
+          <w:szCs w:val="28"/>
+        </w:rPr>
+        <w:t>8.1</w:t>
+      </w:r>
+    </w:p>
+    <w:p>
+      <w:pPr>
+        <w:spacing w:after="0" w:line="360" w:lineRule="auto"/>
+        <w:contextualSpacing/>
+        <w:jc w:val="center"/>
+        <w:rPr>
+          <w:rFonts w:ascii="Times New Roman" w:hAnsi="Times New Roman" w:cs="Times New Roman"/>
+          <w:b/>
+          <w:color w:val="000000"/>
+          <w:sz w:val="28"/>
+          <w:szCs w:val="28"/>
+        </w:rPr>
+      </w:pPr>
+      <w:r>
+        <w:rPr>
+          <w:rFonts w:ascii="Times New Roman" w:hAnsi="Times New Roman" w:cs="Times New Roman"/>
+          <w:b/>
+          <w:color w:val="000000"/>
+          <w:sz w:val="28"/>
+          <w:szCs w:val="28"/>
+        </w:rPr>
+        <w:lastRenderedPageBreak/>
+        <w:drawing>
+          <wp:inline distT="0" distB="0" distL="0" distR="0" wp14:anchorId="422D3FF6" wp14:editId="4537D6D2">
+            <wp:extent cx="3435928" cy="4325640"/>
+            <wp:effectExtent l="0" t="0" r="0" b="0"/>
+            <wp:docPr id="24" name="Picture 24"/>
+            <wp:cNvGraphicFramePr>
+              <a:graphicFrameLocks xmlns:a="http://schemas.openxmlformats.org/drawingml/2006/main" noChangeAspect="1"/>
+            </wp:cNvGraphicFramePr>
+            <a:graphic xmlns:a="http://schemas.openxmlformats.org/drawingml/2006/main">
+              <a:graphicData uri="http://schemas.openxmlformats.org/drawingml/2006/picture">
+                <pic:pic xmlns:pic="http://schemas.openxmlformats.org/drawingml/2006/picture">
+                  <pic:nvPicPr>
+                    <pic:cNvPr id="1" name=""/>
+                    <pic:cNvPicPr/>
+                  </pic:nvPicPr>
+                  <pic:blipFill>
+                    <a:blip r:embed="rId42"/>
+                    <a:stretch>
+                      <a:fillRect/>
+                    </a:stretch>
+                  </pic:blipFill>
+                  <pic:spPr>
+                    <a:xfrm>
+                      <a:off x="0" y="0"/>
+                      <a:ext cx="3468263" cy="4366348"/>
+                    </a:xfrm>
+                    <a:prstGeom prst="rect">
+                      <a:avLst/>
+                    </a:prstGeom>
+                  </pic:spPr>
+                </pic:pic>
+              </a:graphicData>
+            </a:graphic>
+          </wp:inline>
+        </w:drawing>
+      </w:r>
+    </w:p>
+    <w:p>
+      <w:pPr>
+        <w:spacing w:after="0" w:line="360" w:lineRule="auto"/>
+        <w:contextualSpacing/>
+        <w:jc w:val="center"/>
+        <w:rPr>
+          <w:rFonts w:ascii="Times New Roman" w:hAnsi="Times New Roman" w:cs="Times New Roman"/>
+          <w:b/>
+          <w:color w:val="000000"/>
+          <w:sz w:val="28"/>
+          <w:szCs w:val="28"/>
+        </w:rPr>
+      </w:pPr>
+      <w:r>
+        <w:rPr>
+          <w:rFonts w:ascii="Times New Roman" w:hAnsi="Times New Roman" w:cs="Times New Roman"/>
+          <w:b/>
+          <w:color w:val="000000"/>
+          <w:sz w:val="28"/>
+          <w:szCs w:val="28"/>
+        </w:rPr>
+        <w:lastRenderedPageBreak/>
+        <w:drawing>
+          <wp:inline distT="0" distB="0" distL="0" distR="0" wp14:anchorId="75309EB1" wp14:editId="6D4091AA">
+            <wp:extent cx="3601548" cy="4507980"/>
+            <wp:effectExtent l="0" t="0" r="0" b="6985"/>
+            <wp:docPr id="25" name="Picture 25"/>
+            <wp:cNvGraphicFramePr>
+              <a:graphicFrameLocks xmlns:a="http://schemas.openxmlformats.org/drawingml/2006/main" noChangeAspect="1"/>
+            </wp:cNvGraphicFramePr>
+            <a:graphic xmlns:a="http://schemas.openxmlformats.org/drawingml/2006/main">
+              <a:graphicData uri="http://schemas.openxmlformats.org/drawingml/2006/picture">
+                <pic:pic xmlns:pic="http://schemas.openxmlformats.org/drawingml/2006/picture">
+                  <pic:nvPicPr>
+                    <pic:cNvPr id="1" name=""/>
+                    <pic:cNvPicPr/>
+                  </pic:nvPicPr>
+                  <pic:blipFill>
+                    <a:blip r:embed="rId43"/>
+                    <a:stretch>
+                      <a:fillRect/>
+                    </a:stretch>
+                  </pic:blipFill>
+                  <pic:spPr>
+                    <a:xfrm>
+                      <a:off x="0" y="0"/>
+                      <a:ext cx="3623735" cy="4535751"/>
+                    </a:xfrm>
+                    <a:prstGeom prst="rect">
+                      <a:avLst/>
+                    </a:prstGeom>
+                  </pic:spPr>
+                </pic:pic>
+              </a:graphicData>
+            </a:graphic>
+          </wp:inline>
+        </w:drawing>
+      </w:r>
+    </w:p>
+    <w:p>
+      <w:pPr>
+        <w:spacing w:after="0" w:line="360" w:lineRule="auto"/>
+        <w:contextualSpacing/>
+        <w:jc w:val="center"/>
+        <w:rPr>
+          <w:rFonts w:ascii="Times New Roman" w:hAnsi="Times New Roman" w:cs="Times New Roman"/>
+          <w:b/>
+          <w:color w:val="000000"/>
+          <w:sz w:val="28"/>
+          <w:szCs w:val="28"/>
+        </w:rPr>
+      </w:pPr>
+      <w:r>
+        <w:rPr>
+          <w:rFonts w:ascii="Times New Roman" w:hAnsi="Times New Roman" w:cs="Times New Roman"/>
+          <w:b/>
+          <w:color w:val="000000"/>
+          <w:sz w:val="28"/>
+          <w:szCs w:val="28"/>
+        </w:rPr>
+        <w:lastRenderedPageBreak/>
+        <w:drawing>
+          <wp:inline distT="0" distB="0" distL="0" distR="0" wp14:anchorId="5278DAEE" wp14:editId="6BB1E7B1">
+            <wp:extent cx="3491560" cy="4386381"/>
+            <wp:effectExtent l="0" t="0" r="0" b="0"/>
+            <wp:docPr id="26" name="Picture 26"/>
+            <wp:cNvGraphicFramePr>
+              <a:graphicFrameLocks xmlns:a="http://schemas.openxmlformats.org/drawingml/2006/main" noChangeAspect="1"/>
+            </wp:cNvGraphicFramePr>
+            <a:graphic xmlns:a="http://schemas.openxmlformats.org/drawingml/2006/main">
+              <a:graphicData uri="http://schemas.openxmlformats.org/drawingml/2006/picture">
+                <pic:pic xmlns:pic="http://schemas.openxmlformats.org/drawingml/2006/picture">
+                  <pic:nvPicPr>
+                    <pic:cNvPr id="1" name=""/>
+                    <pic:cNvPicPr/>
+                  </pic:nvPicPr>
+                  <pic:blipFill>
+                    <a:blip r:embed="rId44"/>
+                    <a:stretch>
+                      <a:fillRect/>
+                    </a:stretch>
+                  </pic:blipFill>
+                  <pic:spPr>
+                    <a:xfrm>
+                      <a:off x="0" y="0"/>
+                      <a:ext cx="3522685" cy="4425483"/>
+                    </a:xfrm>
+                    <a:prstGeom prst="rect">
+                      <a:avLst/>
+                    </a:prstGeom>
+                  </pic:spPr>
+                </pic:pic>
+              </a:graphicData>
+            </a:graphic>
+          </wp:inline>
+        </w:drawing>
+      </w:r>
+    </w:p>
+    <w:p>
+      <w:pPr>
+        <w:spacing w:after="0" w:line="360" w:lineRule="auto"/>
+        <w:contextualSpacing/>
+        <w:jc w:val="center"/>
+        <w:rPr>
+          <w:rFonts w:ascii="Times New Roman" w:hAnsi="Times New Roman" w:cs="Times New Roman"/>
+          <w:b/>
+          <w:color w:val="000000"/>
+          <w:sz w:val="28"/>
+          <w:szCs w:val="28"/>
+        </w:rPr>
+      </w:pPr>
+      <w:r>
+        <w:rPr>
+          <w:rFonts w:ascii="Times New Roman" w:hAnsi="Times New Roman" w:cs="Times New Roman"/>
+          <w:b/>
+          <w:color w:val="000000"/>
+          <w:sz w:val="28"/>
+          <w:szCs w:val="28"/>
+        </w:rPr>
+        <w:lastRenderedPageBreak/>
+        <w:drawing>
+          <wp:inline distT="0" distB="0" distL="0" distR="0" wp14:anchorId="2B13C114" wp14:editId="374D85C7">
+            <wp:extent cx="3645526" cy="4735426"/>
+            <wp:effectExtent l="0" t="0" r="0" b="8255"/>
+            <wp:docPr id="27" name="Picture 27"/>
+            <wp:cNvGraphicFramePr>
+              <a:graphicFrameLocks xmlns:a="http://schemas.openxmlformats.org/drawingml/2006/main" noChangeAspect="1"/>
+            </wp:cNvGraphicFramePr>
+            <a:graphic xmlns:a="http://schemas.openxmlformats.org/drawingml/2006/main">
+              <a:graphicData uri="http://schemas.openxmlformats.org/drawingml/2006/picture">
+                <pic:pic xmlns:pic="http://schemas.openxmlformats.org/drawingml/2006/picture">
+                  <pic:nvPicPr>
+                    <pic:cNvPr id="1" name=""/>
+                    <pic:cNvPicPr/>
+                  </pic:nvPicPr>
+                  <pic:blipFill>
+                    <a:blip r:embed="rId45"/>
+                    <a:stretch>
+                      <a:fillRect/>
+                    </a:stretch>
+                  </pic:blipFill>
+                  <pic:spPr>
+                    <a:xfrm>
+                      <a:off x="0" y="0"/>
+                      <a:ext cx="3661808" cy="4756576"/>
+                    </a:xfrm>
+                    <a:prstGeom prst="rect">
+                      <a:avLst/>
+                    </a:prstGeom>
+                  </pic:spPr>
+                </pic:pic>
+              </a:graphicData>
+            </a:graphic>
+          </wp:inline>
+        </w:drawing>
+      </w:r>
+    </w:p>
+    <w:p>
+      <w:pPr>
+        <w:spacing w:after="0" w:line="360" w:lineRule="auto"/>
+        <w:contextualSpacing/>
+        <w:jc w:val="center"/>
+        <w:rPr>
+          <w:rFonts w:ascii="Times New Roman" w:hAnsi="Times New Roman" w:cs="Times New Roman"/>
+          <w:b/>
+          <w:color w:val="000000"/>
+          <w:sz w:val="28"/>
+          <w:szCs w:val="28"/>
+        </w:rPr>
+      </w:pPr>
+      <w:r>
+        <w:rPr>
+          <w:rFonts w:ascii="Times New Roman" w:hAnsi="Times New Roman" w:cs="Times New Roman"/>
+          <w:b/>
+          <w:color w:val="000000"/>
+          <w:sz w:val="28"/>
+          <w:szCs w:val="28"/>
+        </w:rPr>
+        <w:lastRenderedPageBreak/>
+        <w:drawing>
+          <wp:inline distT="0" distB="0" distL="0" distR="0" wp14:anchorId="744670FF" wp14:editId="4655C255">
+            <wp:extent cx="3859472" cy="4900814"/>
+            <wp:effectExtent l="0" t="0" r="8255" b="0"/>
+            <wp:docPr id="28" name="Picture 28"/>
+            <wp:cNvGraphicFramePr>
+              <a:graphicFrameLocks xmlns:a="http://schemas.openxmlformats.org/drawingml/2006/main" noChangeAspect="1"/>
+            </wp:cNvGraphicFramePr>
+            <a:graphic xmlns:a="http://schemas.openxmlformats.org/drawingml/2006/main">
+              <a:graphicData uri="http://schemas.openxmlformats.org/drawingml/2006/picture">
+                <pic:pic xmlns:pic="http://schemas.openxmlformats.org/drawingml/2006/picture">
+                  <pic:nvPicPr>
+                    <pic:cNvPr id="1" name=""/>
+                    <pic:cNvPicPr/>
+                  </pic:nvPicPr>
+                  <pic:blipFill>
+                    <a:blip r:embed="rId46"/>
+                    <a:stretch>
+                      <a:fillRect/>
+                    </a:stretch>
+                  </pic:blipFill>
+                  <pic:spPr>
+                    <a:xfrm>
+                      <a:off x="0" y="0"/>
+                      <a:ext cx="3876972" cy="4923035"/>
+                    </a:xfrm>
+                    <a:prstGeom prst="rect">
+                      <a:avLst/>
+                    </a:prstGeom>
+                  </pic:spPr>
+                </pic:pic>
+              </a:graphicData>
+            </a:graphic>
+          </wp:inline>
+        </w:drawing>
+      </w:r>
+    </w:p>
+    <w:p>
+      <w:pPr>
+        <w:spacing w:after="0" w:line="360" w:lineRule="auto"/>
+        <w:contextualSpacing/>
+        <w:jc w:val="center"/>
+        <w:rPr>
+          <w:rFonts w:ascii="Times New Roman" w:hAnsi="Times New Roman" w:cs="Times New Roman"/>
+          <w:b/>
+          <w:color w:val="000000"/>
+          <w:sz w:val="28"/>
+          <w:szCs w:val="28"/>
+        </w:rPr>
+      </w:pPr>
+      <w:r>
+        <w:rPr>
+          <w:rFonts w:ascii="Times New Roman" w:hAnsi="Times New Roman" w:cs="Times New Roman"/>
+          <w:b/>
+          <w:color w:val="000000"/>
+          <w:sz w:val="28"/>
+          <w:szCs w:val="28"/>
+        </w:rPr>
+        <w:lastRenderedPageBreak/>
+        <w:drawing>
+          <wp:inline distT="0" distB="0" distL="0" distR="0" wp14:anchorId="7347AA3A" wp14:editId="0331212D">
+            <wp:extent cx="3728385" cy="4829810"/>
+            <wp:effectExtent l="0" t="0" r="5715" b="8890"/>
+            <wp:docPr id="29" name="Picture 29"/>
+            <wp:cNvGraphicFramePr>
+              <a:graphicFrameLocks xmlns:a="http://schemas.openxmlformats.org/drawingml/2006/main" noChangeAspect="1"/>
+            </wp:cNvGraphicFramePr>
+            <a:graphic xmlns:a="http://schemas.openxmlformats.org/drawingml/2006/main">
+              <a:graphicData uri="http://schemas.openxmlformats.org/drawingml/2006/picture">
+                <pic:pic xmlns:pic="http://schemas.openxmlformats.org/drawingml/2006/picture">
+                  <pic:nvPicPr>
+                    <pic:cNvPr id="1" name=""/>
+                    <pic:cNvPicPr/>
+                  </pic:nvPicPr>
+                  <pic:blipFill>
+                    <a:blip r:embed="rId47"/>
+                    <a:stretch>
+                      <a:fillRect/>
+                    </a:stretch>
+                  </pic:blipFill>
+                  <pic:spPr>
+                    <a:xfrm>
+                      <a:off x="0" y="0"/>
+                      <a:ext cx="3744975" cy="4851301"/>
+                    </a:xfrm>
+                    <a:prstGeom prst="rect">
+                      <a:avLst/>
+                    </a:prstGeom>
+                  </pic:spPr>
+                </pic:pic>
+              </a:graphicData>
+            </a:graphic>
+          </wp:inline>
+        </w:drawing>
+      </w:r>
+    </w:p>
+    <w:p>
+      <w:pPr>
+        <w:spacing w:after="0" w:line="360" w:lineRule="auto"/>
+        <w:contextualSpacing/>
+        <w:jc w:val="center"/>
+        <w:rPr>
+          <w:rFonts w:ascii="Times New Roman" w:hAnsi="Times New Roman" w:cs="Times New Roman"/>
+          <w:b/>
+          <w:color w:val="000000"/>
+          <w:sz w:val="28"/>
+          <w:szCs w:val="28"/>
+        </w:rPr>
+      </w:pPr>
+      <w:r>
+        <w:rPr>
+          <w:rFonts w:ascii="Times New Roman" w:hAnsi="Times New Roman" w:cs="Times New Roman"/>
+          <w:b/>
+          <w:color w:val="000000"/>
+          <w:sz w:val="28"/>
+          <w:szCs w:val="28"/>
+        </w:rPr>
+        <w:drawing>
+          <wp:inline distT="0" distB="0" distL="0" distR="0" wp14:anchorId="28686FB0" wp14:editId="61599D55">
+            <wp:extent cx="3751696" cy="2320637"/>
+            <wp:effectExtent l="0" t="0" r="1270" b="3810"/>
+            <wp:docPr id="30" name="Picture 30"/>
+            <wp:cNvGraphicFramePr>
+              <a:graphicFrameLocks xmlns:a="http://schemas.openxmlformats.org/drawingml/2006/main" noChangeAspect="1"/>
+            </wp:cNvGraphicFramePr>
+            <a:graphic xmlns:a="http://schemas.openxmlformats.org/drawingml/2006/main">
+              <a:graphicData uri="http://schemas.openxmlformats.org/drawingml/2006/picture">
+                <pic:pic xmlns:pic="http://schemas.openxmlformats.org/drawingml/2006/picture">
+                  <pic:nvPicPr>
+                    <pic:cNvPr id="1" name=""/>
+                    <pic:cNvPicPr/>
+                  </pic:nvPicPr>
+                  <pic:blipFill>
+                    <a:blip r:embed="rId48"/>
+                    <a:stretch>
+                      <a:fillRect/>
+                    </a:stretch>
+                  </pic:blipFill>
+                  <pic:spPr>
+                    <a:xfrm>
+                      <a:off x="0" y="0"/>
+                      <a:ext cx="3808212" cy="2355595"/>
+                    </a:xfrm>
+                    <a:prstGeom prst="rect">
+                      <a:avLst/>
+                    </a:prstGeom>
+                  </pic:spPr>
+                </pic:pic>
+              </a:graphicData>
+            </a:graphic>
+          </wp:inline>
+        </w:drawing>
+      </w:r>
+    </w:p>
+    <w:p>
+      <w:pPr>
+        <w:spacing w:after="0" w:line="360" w:lineRule="auto"/>
+        <w:contextualSpacing/>
+        <w:jc w:val="center"/>
+        <w:rPr>
+          <w:rFonts w:ascii="Times New Roman" w:hAnsi="Times New Roman" w:cs="Times New Roman"/>
+          <w:b/>
+          <w:color w:val="000000"/>
+          <w:sz w:val="28"/>
+          <w:szCs w:val="28"/>
+        </w:rPr>
+      </w:pPr>
+      <w:r>
+        <w:rPr>
+          <w:rFonts w:ascii="Times New Roman" w:hAnsi="Times New Roman" w:cs="Times New Roman"/>
+          <w:b/>
+          <w:color w:val="000000"/>
+          <w:sz w:val="28"/>
+          <w:szCs w:val="28"/>
+        </w:rPr>
+        <w:lastRenderedPageBreak/>
+        <w:drawing>
+          <wp:inline distT="0" distB="0" distL="0" distR="0" wp14:anchorId="77CA66B6" wp14:editId="1B79CA0F">
+            <wp:extent cx="4994199" cy="4868429"/>
+            <wp:effectExtent l="0" t="0" r="0" b="8890"/>
+            <wp:docPr id="40" name="Picture 40"/>
+            <wp:cNvGraphicFramePr>
+              <a:graphicFrameLocks xmlns:a="http://schemas.openxmlformats.org/drawingml/2006/main" noChangeAspect="1"/>
+            </wp:cNvGraphicFramePr>
+            <a:graphic xmlns:a="http://schemas.openxmlformats.org/drawingml/2006/main">
+              <a:graphicData uri="http://schemas.openxmlformats.org/drawingml/2006/picture">
+                <pic:pic xmlns:pic="http://schemas.openxmlformats.org/drawingml/2006/picture">
+                  <pic:nvPicPr>
+                    <pic:cNvPr id="1" name=""/>
+                    <pic:cNvPicPr/>
+                  </pic:nvPicPr>
+                  <pic:blipFill>
+                    <a:blip r:embed="rId49"/>
+                    <a:stretch>
+                      <a:fillRect/>
+                    </a:stretch>
+                  </pic:blipFill>
+                  <pic:spPr>
+                    <a:xfrm>
+                      <a:off x="0" y="0"/>
+                      <a:ext cx="5004022" cy="4878005"/>
+                    </a:xfrm>
+                    <a:prstGeom prst="rect">
+                      <a:avLst/>
+                    </a:prstGeom>
+                  </pic:spPr>
+                </pic:pic>
+              </a:graphicData>
+            </a:graphic>
+          </wp:inline>
+        </w:drawing>
+      </w:r>
+    </w:p>
+    <w:p>
+      <w:pPr>
+        <w:spacing w:after="0" w:line="360" w:lineRule="auto"/>
+        <w:contextualSpacing/>
+        <w:jc w:val="center"/>
+        <w:rPr>
+          <w:rFonts w:ascii="Times New Roman" w:hAnsi="Times New Roman" w:cs="Times New Roman"/>
+          <w:b/>
+          <w:color w:val="000000"/>
+          <w:sz w:val="28"/>
+          <w:szCs w:val="28"/>
+        </w:rPr>
+      </w:pPr>
+      <w:r>
+        <w:rPr>
+          <w:rFonts w:ascii="Times New Roman" w:hAnsi="Times New Roman" w:cs="Times New Roman"/>
+          <w:b/>
+          <w:color w:val="000000"/>
+          <w:sz w:val="28"/>
+          <w:szCs w:val="28"/>
+        </w:rPr>
+        <w:lastRenderedPageBreak/>
+        <w:drawing>
+          <wp:inline distT="0" distB="0" distL="0" distR="0" wp14:anchorId="4C50CD93" wp14:editId="6C0C4B10">
+            <wp:extent cx="5190672" cy="5121563"/>
+            <wp:effectExtent l="0" t="0" r="0" b="3175"/>
+            <wp:docPr id="41" name="Picture 41"/>
+            <wp:cNvGraphicFramePr>
+              <a:graphicFrameLocks xmlns:a="http://schemas.openxmlformats.org/drawingml/2006/main" noChangeAspect="1"/>
+            </wp:cNvGraphicFramePr>
+            <a:graphic xmlns:a="http://schemas.openxmlformats.org/drawingml/2006/main">
+              <a:graphicData uri="http://schemas.openxmlformats.org/drawingml/2006/picture">
+                <pic:pic xmlns:pic="http://schemas.openxmlformats.org/drawingml/2006/picture">
+                  <pic:nvPicPr>
+                    <pic:cNvPr id="1" name=""/>
+                    <pic:cNvPicPr/>
+                  </pic:nvPicPr>
+                  <pic:blipFill>
+                    <a:blip r:embed="rId50"/>
+                    <a:stretch>
+                      <a:fillRect/>
+                    </a:stretch>
+                  </pic:blipFill>
+                  <pic:spPr>
+                    <a:xfrm>
+                      <a:off x="0" y="0"/>
+                      <a:ext cx="5196441" cy="5127255"/>
+                    </a:xfrm>
+                    <a:prstGeom prst="rect">
+                      <a:avLst/>
+                    </a:prstGeom>
+                  </pic:spPr>
+                </pic:pic>
+              </a:graphicData>
+            </a:graphic>
+          </wp:inline>
+        </w:drawing>
+      </w:r>
+    </w:p>
+    <w:p>
+      <w:pPr>
+        <w:spacing w:after="0" w:line="360" w:lineRule="auto"/>
+        <w:contextualSpacing/>
+        <w:jc w:val="center"/>
+        <w:rPr>
+          <w:rFonts w:ascii="Times New Roman" w:hAnsi="Times New Roman" w:cs="Times New Roman"/>
+          <w:b/>
+          <w:color w:val="000000"/>
+          <w:sz w:val="28"/>
+          <w:szCs w:val="28"/>
+        </w:rPr>
+      </w:pPr>
+    </w:p>
+    <w:p>
+      <w:pPr>
+        <w:spacing w:after="0" w:line="360" w:lineRule="auto"/>
+        <w:contextualSpacing/>
+        <w:jc w:val="both"/>
+        <w:rPr>
+          <w:rFonts w:ascii="Times New Roman" w:hAnsi="Times New Roman" w:cs="Times New Roman"/>
+          <w:b/>
+          <w:color w:val="000000"/>
+          <w:sz w:val="28"/>
+          <w:szCs w:val="28"/>
+        </w:rPr>
+      </w:pPr>
+      <w:r>
+        <w:rPr>
+          <w:rFonts w:ascii="Times New Roman" w:hAnsi="Times New Roman" w:cs="Times New Roman"/>
+          <w:b/>
+          <w:color w:val="000000"/>
+          <w:sz w:val="28"/>
+          <w:szCs w:val="28"/>
+        </w:rPr>
+        <w:t>8.2</w:t>
+      </w:r>
+    </w:p>
+    <w:p>
+      <w:pPr>
+        <w:spacing w:after="0" w:line="360" w:lineRule="auto"/>
+        <w:contextualSpacing/>
+        <w:jc w:val="center"/>
+        <w:rPr>
+          <w:rFonts w:ascii="Times New Roman" w:hAnsi="Times New Roman" w:cs="Times New Roman"/>
+          <w:b/>
+          <w:color w:val="000000"/>
+          <w:sz w:val="28"/>
+          <w:szCs w:val="28"/>
+        </w:rPr>
+      </w:pPr>
+      <w:r>
+        <w:rPr>
+          <w:rFonts w:ascii="Times New Roman" w:hAnsi="Times New Roman" w:cs="Times New Roman"/>
+          <w:b/>
+          <w:color w:val="000000"/>
+          <w:sz w:val="28"/>
+          <w:szCs w:val="28"/>
+        </w:rPr>
+        <w:lastRenderedPageBreak/>
+        <w:drawing>
+          <wp:inline distT="0" distB="0" distL="0" distR="0" wp14:anchorId="45AC2174" wp14:editId="76934454">
+            <wp:extent cx="4067273" cy="4211551"/>
+            <wp:effectExtent l="0" t="0" r="0" b="0"/>
+            <wp:docPr id="31" name="Picture 31"/>
+            <wp:cNvGraphicFramePr>
+              <a:graphicFrameLocks xmlns:a="http://schemas.openxmlformats.org/drawingml/2006/main" noChangeAspect="1"/>
+            </wp:cNvGraphicFramePr>
+            <a:graphic xmlns:a="http://schemas.openxmlformats.org/drawingml/2006/main">
+              <a:graphicData uri="http://schemas.openxmlformats.org/drawingml/2006/picture">
+                <pic:pic xmlns:pic="http://schemas.openxmlformats.org/drawingml/2006/picture">
+                  <pic:nvPicPr>
+                    <pic:cNvPr id="1" name=""/>
+                    <pic:cNvPicPr/>
+                  </pic:nvPicPr>
+                  <pic:blipFill>
+                    <a:blip r:embed="rId51"/>
+                    <a:stretch>
+                      <a:fillRect/>
+                    </a:stretch>
+                  </pic:blipFill>
+                  <pic:spPr>
+                    <a:xfrm>
+                      <a:off x="0" y="0"/>
+                      <a:ext cx="4076672" cy="4221284"/>
+                    </a:xfrm>
+                    <a:prstGeom prst="rect">
+                      <a:avLst/>
+                    </a:prstGeom>
+                  </pic:spPr>
+                </pic:pic>
+              </a:graphicData>
+            </a:graphic>
+          </wp:inline>
+        </w:drawing>
+      </w:r>
+    </w:p>
+    <w:p>
+      <w:pPr>
+        <w:spacing w:after="0" w:line="360" w:lineRule="auto"/>
+        <w:contextualSpacing/>
+        <w:jc w:val="center"/>
+        <w:rPr>
+          <w:rFonts w:ascii="Times New Roman" w:hAnsi="Times New Roman" w:cs="Times New Roman"/>
+          <w:b/>
+          <w:color w:val="000000"/>
+          <w:sz w:val="28"/>
+          <w:szCs w:val="28"/>
+        </w:rPr>
+      </w:pPr>
+    </w:p>
+    <w:p>
+      <w:pPr>
+        <w:spacing w:after="0" w:line="360" w:lineRule="auto"/>
+        <w:contextualSpacing/>
+        <w:jc w:val="both"/>
+        <w:rPr>
+          <w:rFonts w:ascii="Times New Roman" w:hAnsi="Times New Roman" w:cs="Times New Roman"/>
+          <w:b/>
+          <w:color w:val="000000"/>
+          <w:sz w:val="28"/>
+          <w:szCs w:val="28"/>
+        </w:rPr>
+      </w:pPr>
+      <w:r>
+        <w:rPr>
+          <w:rFonts w:ascii="Times New Roman" w:hAnsi="Times New Roman" w:cs="Times New Roman"/>
+          <w:b/>
+          <w:color w:val="000000"/>
+          <w:sz w:val="28"/>
+          <w:szCs w:val="28"/>
+        </w:rPr>
+        <w:t>8.3</w:t>
+      </w:r>
+    </w:p>
+    <w:p>
+      <w:pPr>
+        <w:spacing w:after="0" w:line="360" w:lineRule="auto"/>
+        <w:contextualSpacing/>
+        <w:jc w:val="center"/>
+        <w:rPr>
+          <w:rFonts w:ascii="Times New Roman" w:hAnsi="Times New Roman" w:cs="Times New Roman"/>
+          <w:b/>
+          <w:color w:val="000000"/>
+          <w:sz w:val="28"/>
+          <w:szCs w:val="28"/>
+        </w:rPr>
+      </w:pPr>
+      <w:r>
+        <w:rPr>
+          <w:rFonts w:ascii="Times New Roman" w:hAnsi="Times New Roman" w:cs="Times New Roman"/>
+          <w:b/>
+          <w:color w:val="000000"/>
+          <w:sz w:val="28"/>
+          <w:szCs w:val="28"/>
+        </w:rPr>
+        <w:drawing>
+          <wp:inline distT="0" distB="0" distL="0" distR="0" wp14:anchorId="035EDAED" wp14:editId="41315B6C">
+            <wp:extent cx="2492177" cy="2630632"/>
+            <wp:effectExtent l="0" t="0" r="3810" b="0"/>
+            <wp:docPr id="33" name="Picture 33"/>
+            <wp:cNvGraphicFramePr>
+              <a:graphicFrameLocks xmlns:a="http://schemas.openxmlformats.org/drawingml/2006/main" noChangeAspect="1"/>
+            </wp:cNvGraphicFramePr>
+            <a:graphic xmlns:a="http://schemas.openxmlformats.org/drawingml/2006/main">
+              <a:graphicData uri="http://schemas.openxmlformats.org/drawingml/2006/picture">
+                <pic:pic xmlns:pic="http://schemas.openxmlformats.org/drawingml/2006/picture">
+                  <pic:nvPicPr>
+                    <pic:cNvPr id="1" name=""/>
+                    <pic:cNvPicPr/>
+                  </pic:nvPicPr>
+                  <pic:blipFill>
+                    <a:blip r:embed="rId52"/>
+                    <a:stretch>
+                      <a:fillRect/>
+                    </a:stretch>
+                  </pic:blipFill>
+                  <pic:spPr>
+                    <a:xfrm>
+                      <a:off x="0" y="0"/>
+                      <a:ext cx="2512684" cy="2652279"/>
+                    </a:xfrm>
+                    <a:prstGeom prst="rect">
+                      <a:avLst/>
+                    </a:prstGeom>
+                  </pic:spPr>
+                </pic:pic>
+              </a:graphicData>
+            </a:graphic>
+          </wp:inline>
+        </w:drawing>
+      </w:r>
+    </w:p>
+    <w:p>
+      <w:pPr>
+        <w:spacing w:after="0" w:line="360" w:lineRule="auto"/>
+        <w:contextualSpacing/>
+        <w:jc w:val="center"/>
+        <w:rPr>
+          <w:rFonts w:ascii="Times New Roman" w:hAnsi="Times New Roman" w:cs="Times New Roman"/>
+          <w:b/>
+          <w:color w:val="000000"/>
+          <w:sz w:val="28"/>
+          <w:szCs w:val="28"/>
+        </w:rPr>
+      </w:pPr>
+      <w:r>
+        <w:rPr>
+          <w:rFonts w:ascii="Times New Roman" w:hAnsi="Times New Roman" w:cs="Times New Roman"/>
+          <w:b/>
+          <w:color w:val="000000"/>
+          <w:sz w:val="28"/>
+          <w:szCs w:val="28"/>
+        </w:rPr>
+        <w:lastRenderedPageBreak/>
+        <w:drawing>
+          <wp:inline distT="0" distB="0" distL="0" distR="0" wp14:anchorId="09A5A2C2" wp14:editId="667AC199">
+            <wp:extent cx="4682836" cy="1849162"/>
+            <wp:effectExtent l="0" t="0" r="3810" b="0"/>
+            <wp:docPr id="32" name="Picture 32"/>
+            <wp:cNvGraphicFramePr>
+              <a:graphicFrameLocks xmlns:a="http://schemas.openxmlformats.org/drawingml/2006/main" noChangeAspect="1"/>
+            </wp:cNvGraphicFramePr>
+            <a:graphic xmlns:a="http://schemas.openxmlformats.org/drawingml/2006/main">
+              <a:graphicData uri="http://schemas.openxmlformats.org/drawingml/2006/picture">
+                <pic:pic xmlns:pic="http://schemas.openxmlformats.org/drawingml/2006/picture">
+                  <pic:nvPicPr>
+                    <pic:cNvPr id="1" name=""/>
+                    <pic:cNvPicPr/>
+                  </pic:nvPicPr>
+                  <pic:blipFill>
+                    <a:blip r:embed="rId53"/>
+                    <a:stretch>
+                      <a:fillRect/>
+                    </a:stretch>
+                  </pic:blipFill>
+                  <pic:spPr>
+                    <a:xfrm>
+                      <a:off x="0" y="0"/>
+                      <a:ext cx="4703989" cy="1857515"/>
+                    </a:xfrm>
+                    <a:prstGeom prst="rect">
+                      <a:avLst/>
+                    </a:prstGeom>
+                  </pic:spPr>
+                </pic:pic>
+              </a:graphicData>
+            </a:graphic>
+          </wp:inline>
+        </w:drawing>
+      </w:r>
+    </w:p>
+    <w:p>
+      <w:pPr>
+        <w:spacing w:after="0" w:line="360" w:lineRule="auto"/>
+        <w:contextualSpacing/>
+        <w:jc w:val="center"/>
+        <w:rPr>
+          <w:rFonts w:ascii="Times New Roman" w:hAnsi="Times New Roman" w:cs="Times New Roman"/>
+          <w:b/>
+          <w:color w:val="000000"/>
+          <w:sz w:val="28"/>
+          <w:szCs w:val="28"/>
+        </w:rPr>
+      </w:pPr>
+    </w:p>
+    <w:p>
+      <w:pPr>
+        <w:spacing w:after="0" w:line="360" w:lineRule="auto"/>
+        <w:contextualSpacing/>
+        <w:jc w:val="both"/>
+        <w:rPr>
+          <w:rFonts w:ascii="Times New Roman" w:hAnsi="Times New Roman" w:cs="Times New Roman"/>
+          <w:b/>
+          <w:bCs/>
+          <w:sz w:val="28"/>
+          <w:szCs w:val="28"/>
+        </w:rPr>
+      </w:pPr>
+      <w:r>
+        <w:rPr>
+          <w:rFonts w:ascii="Times New Roman" w:hAnsi="Times New Roman" w:cs="Times New Roman"/>
+          <w:b/>
+          <w:color w:val="000000"/>
+          <w:sz w:val="28"/>
+          <w:szCs w:val="28"/>
+        </w:rPr>
+        <w:t>8.4</w:t>
+      </w:r>
+    </w:p>
+    <w:p>
+      <w:pPr>
+        <w:spacing w:after="0" w:line="360" w:lineRule="auto"/>
+        <w:contextualSpacing/>
+        <w:jc w:val="center"/>
+        <w:rPr>
+          <w:rFonts w:ascii="Times New Roman" w:hAnsi="Times New Roman" w:cs="Times New Roman"/>
+          <w:sz w:val="28"/>
+          <w:szCs w:val="28"/>
+          <w:lang w:val="uk-UA"/>
+        </w:rPr>
+      </w:pPr>
+      <w:r>
+        <w:rPr>
+          <w:rFonts w:ascii="Times New Roman" w:hAnsi="Times New Roman" w:cs="Times New Roman"/>
+          <w:sz w:val="28"/>
+          <w:szCs w:val="28"/>
+          <w:lang w:val="uk-UA"/>
+        </w:rPr>
+        <w:drawing>
+          <wp:inline distT="0" distB="0" distL="0" distR="0" wp14:anchorId="6CCCE236" wp14:editId="10A384FD">
+            <wp:extent cx="4196480" cy="5942045"/>
+            <wp:effectExtent l="0" t="0" r="0" b="1905"/>
+            <wp:docPr id="34" name="Picture 34"/>
+            <wp:cNvGraphicFramePr>
+              <a:graphicFrameLocks xmlns:a="http://schemas.openxmlformats.org/drawingml/2006/main" noChangeAspect="1"/>
+            </wp:cNvGraphicFramePr>
+            <a:graphic xmlns:a="http://schemas.openxmlformats.org/drawingml/2006/main">
+              <a:graphicData uri="http://schemas.openxmlformats.org/drawingml/2006/picture">
+                <pic:pic xmlns:pic="http://schemas.openxmlformats.org/drawingml/2006/picture">
+                  <pic:nvPicPr>
+                    <pic:cNvPr id="1" name=""/>
+                    <pic:cNvPicPr/>
+                  </pic:nvPicPr>
+                  <pic:blipFill>
+                    <a:blip r:embed="rId54"/>
+                    <a:stretch>
+                      <a:fillRect/>
+                    </a:stretch>
+                  </pic:blipFill>
+                  <pic:spPr>
+                    <a:xfrm>
+                      <a:off x="0" y="0"/>
+                      <a:ext cx="4215829" cy="5969442"/>
+                    </a:xfrm>
+                    <a:prstGeom prst="rect">
+                      <a:avLst/>
+                    </a:prstGeom>
+                  </pic:spPr>
+                </pic:pic>
+              </a:graphicData>
+            </a:graphic>
+          </wp:inline>
+        </w:drawing>
+      </w:r>
+    </w:p>
+    <w:p>
+      <w:pPr>
+        <w:spacing w:after="0" w:line="360" w:lineRule="auto"/>
+        <w:contextualSpacing/>
+        <w:jc w:val="center"/>
+        <w:rPr>
+          <w:rFonts w:ascii="Times New Roman" w:hAnsi="Times New Roman" w:cs="Times New Roman"/>
+          <w:sz w:val="28"/>
+          <w:szCs w:val="28"/>
+          <w:lang w:val="uk-UA"/>
+        </w:rPr>
+      </w:pPr>
+      <w:r>
+        <w:rPr>
+          <w:rFonts w:ascii="Times New Roman" w:hAnsi="Times New Roman" w:cs="Times New Roman"/>
+          <w:sz w:val="28"/>
+          <w:szCs w:val="28"/>
+          <w:lang w:val="uk-UA"/>
+        </w:rPr>
+        <w:lastRenderedPageBreak/>
+        <w:drawing>
+          <wp:inline distT="0" distB="0" distL="0" distR="0" wp14:anchorId="3E362942" wp14:editId="713D3EC5">
+            <wp:extent cx="4299663" cy="6223000"/>
+            <wp:effectExtent l="0" t="0" r="5715" b="6350"/>
+            <wp:docPr id="35" name="Picture 35"/>
+            <wp:cNvGraphicFramePr>
+              <a:graphicFrameLocks xmlns:a="http://schemas.openxmlformats.org/drawingml/2006/main" noChangeAspect="1"/>
+            </wp:cNvGraphicFramePr>
+            <a:graphic xmlns:a="http://schemas.openxmlformats.org/drawingml/2006/main">
+              <a:graphicData uri="http://schemas.openxmlformats.org/drawingml/2006/picture">
+                <pic:pic xmlns:pic="http://schemas.openxmlformats.org/drawingml/2006/picture">
+                  <pic:nvPicPr>
+                    <pic:cNvPr id="1" name=""/>
+                    <pic:cNvPicPr/>
+                  </pic:nvPicPr>
+                  <pic:blipFill>
+                    <a:blip r:embed="rId55"/>
+                    <a:stretch>
+                      <a:fillRect/>
+                    </a:stretch>
+                  </pic:blipFill>
+                  <pic:spPr>
+                    <a:xfrm>
+                      <a:off x="0" y="0"/>
+                      <a:ext cx="4314183" cy="6244016"/>
+                    </a:xfrm>
+                    <a:prstGeom prst="rect">
+                      <a:avLst/>
+                    </a:prstGeom>
+                  </pic:spPr>
+                </pic:pic>
+              </a:graphicData>
+            </a:graphic>
+          </wp:inline>
+        </w:drawing>
+      </w:r>
+    </w:p>
+    <w:p>
+      <w:pPr>
+        <w:spacing w:after="0" w:line="360" w:lineRule="auto"/>
+        <w:contextualSpacing/>
+        <w:jc w:val="center"/>
+        <w:rPr>
+          <w:rFonts w:ascii="Times New Roman" w:hAnsi="Times New Roman" w:cs="Times New Roman"/>
+          <w:sz w:val="28"/>
+          <w:szCs w:val="28"/>
+          <w:lang w:val="uk-UA"/>
+        </w:rPr>
+      </w:pPr>
+      <w:r>
+        <w:rPr>
+          <w:rFonts w:ascii="Times New Roman" w:hAnsi="Times New Roman" w:cs="Times New Roman"/>
+          <w:sz w:val="28"/>
+          <w:szCs w:val="28"/>
+          <w:lang w:val="uk-UA"/>
+        </w:rPr>
+        <w:lastRenderedPageBreak/>
+        <w:drawing>
+          <wp:inline distT="0" distB="0" distL="0" distR="0" wp14:anchorId="2A1B801C" wp14:editId="29E80FE3">
+            <wp:extent cx="4321264" cy="6151187"/>
+            <wp:effectExtent l="0" t="0" r="3175" b="2540"/>
+            <wp:docPr id="36" name="Picture 36"/>
+            <wp:cNvGraphicFramePr>
+              <a:graphicFrameLocks xmlns:a="http://schemas.openxmlformats.org/drawingml/2006/main" noChangeAspect="1"/>
+            </wp:cNvGraphicFramePr>
+            <a:graphic xmlns:a="http://schemas.openxmlformats.org/drawingml/2006/main">
+              <a:graphicData uri="http://schemas.openxmlformats.org/drawingml/2006/picture">
+                <pic:pic xmlns:pic="http://schemas.openxmlformats.org/drawingml/2006/picture">
+                  <pic:nvPicPr>
+                    <pic:cNvPr id="1" name=""/>
+                    <pic:cNvPicPr/>
+                  </pic:nvPicPr>
+                  <pic:blipFill>
+                    <a:blip r:embed="rId56"/>
+                    <a:stretch>
+                      <a:fillRect/>
+                    </a:stretch>
+                  </pic:blipFill>
+                  <pic:spPr>
+                    <a:xfrm>
+                      <a:off x="0" y="0"/>
+                      <a:ext cx="4334257" cy="6169683"/>
+                    </a:xfrm>
+                    <a:prstGeom prst="rect">
+                      <a:avLst/>
+                    </a:prstGeom>
+                  </pic:spPr>
+                </pic:pic>
+              </a:graphicData>
+            </a:graphic>
+          </wp:inline>
+        </w:drawing>
+      </w:r>
+    </w:p>
+    <w:p>
+      <w:pPr>
+        <w:spacing w:after="0" w:line="360" w:lineRule="auto"/>
+        <w:contextualSpacing/>
+        <w:jc w:val="center"/>
+        <w:rPr>
+          <w:rFonts w:ascii="Times New Roman" w:hAnsi="Times New Roman" w:cs="Times New Roman"/>
+          <w:sz w:val="28"/>
+          <w:szCs w:val="28"/>
+          <w:lang w:val="uk-UA"/>
+        </w:rPr>
+      </w:pPr>
+      <w:r>
+        <w:rPr>
+          <w:rFonts w:ascii="Times New Roman" w:hAnsi="Times New Roman" w:cs="Times New Roman"/>
+          <w:sz w:val="28"/>
+          <w:szCs w:val="28"/>
+          <w:lang w:val="uk-UA"/>
+        </w:rPr>
+        <w:lastRenderedPageBreak/>
+        <w:drawing>
+          <wp:inline distT="0" distB="0" distL="0" distR="0" wp14:anchorId="743E8503" wp14:editId="0E6BA75D">
+            <wp:extent cx="4150120" cy="5886394"/>
+            <wp:effectExtent l="0" t="0" r="3175" b="635"/>
+            <wp:docPr id="37" name="Picture 37"/>
+            <wp:cNvGraphicFramePr>
+              <a:graphicFrameLocks xmlns:a="http://schemas.openxmlformats.org/drawingml/2006/main" noChangeAspect="1"/>
+            </wp:cNvGraphicFramePr>
+            <a:graphic xmlns:a="http://schemas.openxmlformats.org/drawingml/2006/main">
+              <a:graphicData uri="http://schemas.openxmlformats.org/drawingml/2006/picture">
+                <pic:pic xmlns:pic="http://schemas.openxmlformats.org/drawingml/2006/picture">
+                  <pic:nvPicPr>
+                    <pic:cNvPr id="1" name=""/>
+                    <pic:cNvPicPr/>
+                  </pic:nvPicPr>
+                  <pic:blipFill>
+                    <a:blip r:embed="rId57"/>
+                    <a:stretch>
+                      <a:fillRect/>
+                    </a:stretch>
+                  </pic:blipFill>
+                  <pic:spPr>
+                    <a:xfrm>
+                      <a:off x="0" y="0"/>
+                      <a:ext cx="4168568" cy="5912561"/>
+                    </a:xfrm>
+                    <a:prstGeom prst="rect">
+                      <a:avLst/>
+                    </a:prstGeom>
+                  </pic:spPr>
+                </pic:pic>
+              </a:graphicData>
+            </a:graphic>
+          </wp:inline>
+        </w:drawing>
+      </w:r>
+    </w:p>
+    <w:p>
+      <w:pPr>
+        <w:spacing w:after="0" w:line="360" w:lineRule="auto"/>
+        <w:contextualSpacing/>
+        <w:jc w:val="center"/>
+        <w:rPr>
+          <w:rFonts w:ascii="Times New Roman" w:hAnsi="Times New Roman" w:cs="Times New Roman"/>
+          <w:sz w:val="28"/>
+          <w:szCs w:val="28"/>
+          <w:lang w:val="uk-UA"/>
+        </w:rPr>
+      </w:pPr>
+      <w:r>
+        <w:rPr>
+          <w:rFonts w:ascii="Times New Roman" w:hAnsi="Times New Roman" w:cs="Times New Roman"/>
+          <w:sz w:val="28"/>
+          <w:szCs w:val="28"/>
+          <w:lang w:val="uk-UA"/>
+        </w:rPr>
+        <w:lastRenderedPageBreak/>
+        <w:drawing>
+          <wp:inline distT="0" distB="0" distL="0" distR="0" wp14:anchorId="7C7F8941" wp14:editId="63DAA09F">
+            <wp:extent cx="4200885" cy="6021993"/>
+            <wp:effectExtent l="0" t="0" r="9525" b="0"/>
+            <wp:docPr id="38" name="Picture 38"/>
+            <wp:cNvGraphicFramePr>
+              <a:graphicFrameLocks xmlns:a="http://schemas.openxmlformats.org/drawingml/2006/main" noChangeAspect="1"/>
+            </wp:cNvGraphicFramePr>
+            <a:graphic xmlns:a="http://schemas.openxmlformats.org/drawingml/2006/main">
+              <a:graphicData uri="http://schemas.openxmlformats.org/drawingml/2006/picture">
+                <pic:pic xmlns:pic="http://schemas.openxmlformats.org/drawingml/2006/picture">
+                  <pic:nvPicPr>
+                    <pic:cNvPr id="1" name=""/>
+                    <pic:cNvPicPr/>
+                  </pic:nvPicPr>
+                  <pic:blipFill>
+                    <a:blip r:embed="rId58"/>
+                    <a:stretch>
+                      <a:fillRect/>
+                    </a:stretch>
+                  </pic:blipFill>
+                  <pic:spPr>
+                    <a:xfrm>
+                      <a:off x="0" y="0"/>
+                      <a:ext cx="4213224" cy="6039681"/>
+                    </a:xfrm>
+                    <a:prstGeom prst="rect">
+                      <a:avLst/>
+                    </a:prstGeom>
+                  </pic:spPr>
+                </pic:pic>
+              </a:graphicData>
+            </a:graphic>
+          </wp:inline>
+        </w:drawing>
+      </w:r>
+    </w:p>
+    <w:p>
+      <w:pPr>
+        <w:spacing w:after="0" w:line="360" w:lineRule="auto"/>
+        <w:contextualSpacing/>
+        <w:jc w:val="center"/>
+        <w:rPr>
+          <w:rFonts w:ascii="Times New Roman" w:hAnsi="Times New Roman" w:cs="Times New Roman"/>
+          <w:sz w:val="28"/>
+          <w:szCs w:val="28"/>
+          <w:lang w:val="uk-UA"/>
+        </w:rPr>
+      </w:pPr>
+      <w:r>
+        <w:rPr>
+          <w:rFonts w:ascii="Times New Roman" w:hAnsi="Times New Roman" w:cs="Times New Roman"/>
+          <w:sz w:val="28"/>
+          <w:szCs w:val="28"/>
+          <w:lang w:val="uk-UA"/>
+        </w:rPr>
+        <w:lastRenderedPageBreak/>
+        <w:drawing>
+          <wp:inline distT="0" distB="0" distL="0" distR="0" wp14:anchorId="44262450" wp14:editId="0220AFDF">
+            <wp:extent cx="4022336" cy="5694853"/>
+            <wp:effectExtent l="0" t="0" r="0" b="1270"/>
+            <wp:docPr id="39" name="Picture 39"/>
+            <wp:cNvGraphicFramePr>
+              <a:graphicFrameLocks xmlns:a="http://schemas.openxmlformats.org/drawingml/2006/main" noChangeAspect="1"/>
+            </wp:cNvGraphicFramePr>
+            <a:graphic xmlns:a="http://schemas.openxmlformats.org/drawingml/2006/main">
+              <a:graphicData uri="http://schemas.openxmlformats.org/drawingml/2006/picture">
+                <pic:pic xmlns:pic="http://schemas.openxmlformats.org/drawingml/2006/picture">
+                  <pic:nvPicPr>
+                    <pic:cNvPr id="1" name=""/>
+                    <pic:cNvPicPr/>
+                  </pic:nvPicPr>
+                  <pic:blipFill>
+                    <a:blip r:embed="rId59"/>
+                    <a:stretch>
+                      <a:fillRect/>
+                    </a:stretch>
+                  </pic:blipFill>
+                  <pic:spPr>
+                    <a:xfrm>
+                      <a:off x="0" y="0"/>
+                      <a:ext cx="4039813" cy="5719597"/>
+                    </a:xfrm>
+                    <a:prstGeom prst="rect">
+                      <a:avLst/>
+                    </a:prstGeom>
+                  </pic:spPr>
+                </pic:pic>
+              </a:graphicData>
+            </a:graphic>
+          </wp:inline>
+        </w:drawing>
+      </w:r>
     </w:p>
     <w:sectPr>
       <w:pgSz w:w="12240" w:h="15840"/>
@@ -5055,7 +7146,7 @@
 </file>
 
 <file path=word/endnotes.xml><?xml version="1.0" encoding="utf-8"?>
-<w:endnotes xmlns:wpc="http://schemas.microsoft.com/office/word/2010/wordprocessingCanvas" xmlns:cx="http://schemas.microsoft.com/office/drawing/2014/chartex" xmlns:cx1="http://schemas.microsoft.com/office/drawing/2015/9/8/chartex" xmlns:cx2="http://schemas.microsoft.com/office/drawing/2015/10/21/chartex" xmlns:cx3="http://schemas.microsoft.com/office/drawing/2016/5/9/chartex" xmlns:cx4="http://schemas.microsoft.com/office/drawing/2016/5/10/chartex" xmlns:cx5="http://schemas.microsoft.com/office/drawing/2016/5/11/chartex" xmlns:cx6="http://schemas.microsoft.com/office/drawing/2016/5/12/chartex" xmlns:cx7="http://schemas.microsoft.com/office/drawing/2016/5/13/chartex" xmlns:cx8="http://schemas.microsoft.com/office/drawing/2016/5/14/chartex" xmlns:mc="http://schemas.openxmlformats.org/markup-compatibility/2006" xmlns:aink="http://schemas.microsoft.com/office/drawing/2016/ink" xmlns:am3d="http://schemas.microsoft.com/office/drawing/2017/model3d" xmlns:o="urn:schemas-microsoft-com:office:office" xmlns:r="http://schemas.openxmlformats.org/officeDocument/2006/relationships" xmlns:m="http://schemas.openxmlformats.org/officeDocument/2006/math" xmlns:v="urn:schemas-microsoft-com:vml" xmlns:wp14="http://schemas.microsoft.com/office/word/2010/wordprocessingDrawing" xmlns:wp="http://schemas.openxmlformats.org/drawingml/2006/wordprocessingDrawing" xmlns:w10="urn:schemas-microsoft-com:office:word" xmlns:w="http://schemas.openxmlformats.org/wordprocessingml/2006/main" xmlns:w14="http://schemas.microsoft.com/office/word/2010/wordml" xmlns:w15="http://schemas.microsoft.com/office/word/2012/wordml" xmlns:w16cex="http://schemas.microsoft.com/office/word/2018/wordml/cex" xmlns:w16cid="http://schemas.microsoft.com/office/word/2016/wordml/cid" xmlns:w16="http://schemas.microsoft.com/office/word/2018/wordml" xmlns:w16sdtdh="http://schemas.microsoft.com/office/word/2020/wordml/sdtdatahash" xmlns:w16se="http://schemas.microsoft.com/office/word/2015/wordml/symex" xmlns:wpg="http://schemas.microsoft.com/office/word/2010/wordprocessingGroup" xmlns:wpi="http://schemas.microsoft.com/office/word/2010/wordprocessingInk" xmlns:wne="http://schemas.microsoft.com/office/word/2006/wordml" xmlns:wps="http://schemas.microsoft.com/office/word/2010/wordprocessingShape" mc:Ignorable="w14 w15 w16se w16cid w16 w16cex w16sdtdh wp14">
+<w:endnotes xmlns:wpc="http://schemas.microsoft.com/office/word/2010/wordprocessingCanvas" xmlns:cx="http://schemas.microsoft.com/office/drawing/2014/chartex" xmlns:cx1="http://schemas.microsoft.com/office/drawing/2015/9/8/chartex" xmlns:mc="http://schemas.openxmlformats.org/markup-compatibility/2006" xmlns:o="urn:schemas-microsoft-com:office:office" xmlns:r="http://schemas.openxmlformats.org/officeDocument/2006/relationships" xmlns:m="http://schemas.openxmlformats.org/officeDocument/2006/math" xmlns:v="urn:schemas-microsoft-com:vml" xmlns:wp14="http://schemas.microsoft.com/office/word/2010/wordprocessingDrawing" xmlns:wp="http://schemas.openxmlformats.org/drawingml/2006/wordprocessingDrawing" xmlns:w10="urn:schemas-microsoft-com:office:word" xmlns:w="http://schemas.openxmlformats.org/wordprocessingml/2006/main" xmlns:w14="http://schemas.microsoft.com/office/word/2010/wordml" xmlns:w15="http://schemas.microsoft.com/office/word/2012/wordml" xmlns:w16se="http://schemas.microsoft.com/office/word/2015/wordml/symex" xmlns:wpg="http://schemas.microsoft.com/office/word/2010/wordprocessingGroup" xmlns:wpi="http://schemas.microsoft.com/office/word/2010/wordprocessingInk" xmlns:wne="http://schemas.microsoft.com/office/word/2006/wordml" xmlns:wps="http://schemas.microsoft.com/office/word/2010/wordprocessingShape" mc:Ignorable="w14 w15 w16se wp14">
   <w:endnote w:type="separator" w:id="-1">
     <w:p>
       <w:pPr>
@@ -5080,7 +7171,7 @@
 </file>
 
 <file path=word/footnotes.xml><?xml version="1.0" encoding="utf-8"?>
-<w:footnotes xmlns:wpc="http://schemas.microsoft.com/office/word/2010/wordprocessingCanvas" xmlns:cx="http://schemas.microsoft.com/office/drawing/2014/chartex" xmlns:cx1="http://schemas.microsoft.com/office/drawing/2015/9/8/chartex" xmlns:cx2="http://schemas.microsoft.com/office/drawing/2015/10/21/chartex" xmlns:cx3="http://schemas.microsoft.com/office/drawing/2016/5/9/chartex" xmlns:cx4="http://schemas.microsoft.com/office/drawing/2016/5/10/chartex" xmlns:cx5="http://schemas.microsoft.com/office/drawing/2016/5/11/chartex" xmlns:cx6="http://schemas.microsoft.com/office/drawing/2016/5/12/chartex" xmlns:cx7="http://schemas.microsoft.com/office/drawing/2016/5/13/chartex" xmlns:cx8="http://schemas.microsoft.com/office/drawing/2016/5/14/chartex" xmlns:mc="http://schemas.openxmlformats.org/markup-compatibility/2006" xmlns:aink="http://schemas.microsoft.com/office/drawing/2016/ink" xmlns:am3d="http://schemas.microsoft.com/office/drawing/2017/model3d" xmlns:o="urn:schemas-microsoft-com:office:office" xmlns:r="http://schemas.openxmlformats.org/officeDocument/2006/relationships" xmlns:m="http://schemas.openxmlformats.org/officeDocument/2006/math" xmlns:v="urn:schemas-microsoft-com:vml" xmlns:wp14="http://schemas.microsoft.com/office/word/2010/wordprocessingDrawing" xmlns:wp="http://schemas.openxmlformats.org/drawingml/2006/wordprocessingDrawing" xmlns:w10="urn:schemas-microsoft-com:office:word" xmlns:w="http://schemas.openxmlformats.org/wordprocessingml/2006/main" xmlns:w14="http://schemas.microsoft.com/office/word/2010/wordml" xmlns:w15="http://schemas.microsoft.com/office/word/2012/wordml" xmlns:w16cex="http://schemas.microsoft.com/office/word/2018/wordml/cex" xmlns:w16cid="http://schemas.microsoft.com/office/word/2016/wordml/cid" xmlns:w16="http://schemas.microsoft.com/office/word/2018/wordml" xmlns:w16sdtdh="http://schemas.microsoft.com/office/word/2020/wordml/sdtdatahash" xmlns:w16se="http://schemas.microsoft.com/office/word/2015/wordml/symex" xmlns:wpg="http://schemas.microsoft.com/office/word/2010/wordprocessingGroup" xmlns:wpi="http://schemas.microsoft.com/office/word/2010/wordprocessingInk" xmlns:wne="http://schemas.microsoft.com/office/word/2006/wordml" xmlns:wps="http://schemas.microsoft.com/office/word/2010/wordprocessingShape" mc:Ignorable="w14 w15 w16se w16cid w16 w16cex w16sdtdh wp14">
+<w:footnotes xmlns:wpc="http://schemas.microsoft.com/office/word/2010/wordprocessingCanvas" xmlns:cx="http://schemas.microsoft.com/office/drawing/2014/chartex" xmlns:cx1="http://schemas.microsoft.com/office/drawing/2015/9/8/chartex" xmlns:mc="http://schemas.openxmlformats.org/markup-compatibility/2006" xmlns:o="urn:schemas-microsoft-com:office:office" xmlns:r="http://schemas.openxmlformats.org/officeDocument/2006/relationships" xmlns:m="http://schemas.openxmlformats.org/officeDocument/2006/math" xmlns:v="urn:schemas-microsoft-com:vml" xmlns:wp14="http://schemas.microsoft.com/office/word/2010/wordprocessingDrawing" xmlns:wp="http://schemas.openxmlformats.org/drawingml/2006/wordprocessingDrawing" xmlns:w10="urn:schemas-microsoft-com:office:word" xmlns:w="http://schemas.openxmlformats.org/wordprocessingml/2006/main" xmlns:w14="http://schemas.microsoft.com/office/word/2010/wordml" xmlns:w15="http://schemas.microsoft.com/office/word/2012/wordml" xmlns:w16se="http://schemas.microsoft.com/office/word/2015/wordml/symex" xmlns:wpg="http://schemas.microsoft.com/office/word/2010/wordprocessingGroup" xmlns:wpi="http://schemas.microsoft.com/office/word/2010/wordprocessingInk" xmlns:wne="http://schemas.microsoft.com/office/word/2006/wordml" xmlns:wps="http://schemas.microsoft.com/office/word/2010/wordprocessingShape" mc:Ignorable="w14 w15 w16se wp14">
   <w:footnote w:type="separator" w:id="-1">
     <w:p>
       <w:pPr>
@@ -5105,7 +7196,7 @@
 </file>
 
 <file path=word/numbering.xml><?xml version="1.0" encoding="utf-8"?>
-<w:numbering xmlns:wpc="http://schemas.microsoft.com/office/word/2010/wordprocessingCanvas" xmlns:cx="http://schemas.microsoft.com/office/drawing/2014/chartex" xmlns:cx1="http://schemas.microsoft.com/office/drawing/2015/9/8/chartex" xmlns:cx2="http://schemas.microsoft.com/office/drawing/2015/10/21/chartex" xmlns:cx3="http://schemas.microsoft.com/office/drawing/2016/5/9/chartex" xmlns:cx4="http://schemas.microsoft.com/office/drawing/2016/5/10/chartex" xmlns:cx5="http://schemas.microsoft.com/office/drawing/2016/5/11/chartex" xmlns:cx6="http://schemas.microsoft.com/office/drawing/2016/5/12/chartex" xmlns:cx7="http://schemas.microsoft.com/office/drawing/2016/5/13/chartex" xmlns:cx8="http://schemas.microsoft.com/office/drawing/2016/5/14/chartex" xmlns:mc="http://schemas.openxmlformats.org/markup-compatibility/2006" xmlns:aink="http://schemas.microsoft.com/office/drawing/2016/ink" xmlns:am3d="http://schemas.microsoft.com/office/drawing/2017/model3d" xmlns:o="urn:schemas-microsoft-com:office:office" xmlns:r="http://schemas.openxmlformats.org/officeDocument/2006/relationships" xmlns:m="http://schemas.openxmlformats.org/officeDocument/2006/math" xmlns:v="urn:schemas-microsoft-com:vml" xmlns:wp14="http://schemas.microsoft.com/office/word/2010/wordprocessingDrawing" xmlns:wp="http://schemas.openxmlformats.org/drawingml/2006/wordprocessingDrawing" xmlns:w10="urn:schemas-microsoft-com:office:word" xmlns:w="http://schemas.openxmlformats.org/wordprocessingml/2006/main" xmlns:w14="http://schemas.microsoft.com/office/word/2010/wordml" xmlns:w15="http://schemas.microsoft.com/office/word/2012/wordml" xmlns:w16cex="http://schemas.microsoft.com/office/word/2018/wordml/cex" xmlns:w16cid="http://schemas.microsoft.com/office/word/2016/wordml/cid" xmlns:w16="http://schemas.microsoft.com/office/word/2018/wordml" xmlns:w16sdtdh="http://schemas.microsoft.com/office/word/2020/wordml/sdtdatahash" xmlns:w16se="http://schemas.microsoft.com/office/word/2015/wordml/symex" xmlns:wpg="http://schemas.microsoft.com/office/word/2010/wordprocessingGroup" xmlns:wpi="http://schemas.microsoft.com/office/word/2010/wordprocessingInk" xmlns:wne="http://schemas.microsoft.com/office/word/2006/wordml" xmlns:wps="http://schemas.microsoft.com/office/word/2010/wordprocessingShape" mc:Ignorable="w14 w15 w16se w16cid w16 w16cex w16sdtdh wp14">
+<w:numbering xmlns:wpc="http://schemas.microsoft.com/office/word/2010/wordprocessingCanvas" xmlns:cx="http://schemas.microsoft.com/office/drawing/2014/chartex" xmlns:cx1="http://schemas.microsoft.com/office/drawing/2015/9/8/chartex" xmlns:mc="http://schemas.openxmlformats.org/markup-compatibility/2006" xmlns:o="urn:schemas-microsoft-com:office:office" xmlns:r="http://schemas.openxmlformats.org/officeDocument/2006/relationships" xmlns:m="http://schemas.openxmlformats.org/officeDocument/2006/math" xmlns:v="urn:schemas-microsoft-com:vml" xmlns:wp14="http://schemas.microsoft.com/office/word/2010/wordprocessingDrawing" xmlns:wp="http://schemas.openxmlformats.org/drawingml/2006/wordprocessingDrawing" xmlns:w10="urn:schemas-microsoft-com:office:word" xmlns:w="http://schemas.openxmlformats.org/wordprocessingml/2006/main" xmlns:w14="http://schemas.microsoft.com/office/word/2010/wordml" xmlns:w15="http://schemas.microsoft.com/office/word/2012/wordml" xmlns:w16se="http://schemas.microsoft.com/office/word/2015/wordml/symex" xmlns:wpg="http://schemas.microsoft.com/office/word/2010/wordprocessingGroup" xmlns:wpi="http://schemas.microsoft.com/office/word/2010/wordprocessingInk" xmlns:wne="http://schemas.microsoft.com/office/word/2006/wordml" xmlns:wps="http://schemas.microsoft.com/office/word/2010/wordprocessingShape" mc:Ignorable="w14 w15 w16se wp14">
   <w:abstractNum w:abstractNumId="0" w15:restartNumberingAfterBreak="0">
     <w:nsid w:val="036161A6"/>
     <w:multiLevelType w:val="multilevel"/>
@@ -6267,7 +8358,7 @@
 </file>
 
 <file path=word/styles.xml><?xml version="1.0" encoding="utf-8"?>
-<w:styles xmlns:mc="http://schemas.openxmlformats.org/markup-compatibility/2006" xmlns:r="http://schemas.openxmlformats.org/officeDocument/2006/relationships" xmlns:w="http://schemas.openxmlformats.org/wordprocessingml/2006/main" xmlns:w14="http://schemas.microsoft.com/office/word/2010/wordml" xmlns:w15="http://schemas.microsoft.com/office/word/2012/wordml" xmlns:w16cex="http://schemas.microsoft.com/office/word/2018/wordml/cex" xmlns:w16cid="http://schemas.microsoft.com/office/word/2016/wordml/cid" xmlns:w16="http://schemas.microsoft.com/office/word/2018/wordml" xmlns:w16sdtdh="http://schemas.microsoft.com/office/word/2020/wordml/sdtdatahash" xmlns:w16se="http://schemas.microsoft.com/office/word/2015/wordml/symex" mc:Ignorable="w14 w15 w16se w16cid w16 w16cex w16sdtdh">
+<w:styles xmlns:mc="http://schemas.openxmlformats.org/markup-compatibility/2006" xmlns:r="http://schemas.openxmlformats.org/officeDocument/2006/relationships" xmlns:w="http://schemas.openxmlformats.org/wordprocessingml/2006/main" xmlns:w14="http://schemas.microsoft.com/office/word/2010/wordml" xmlns:w15="http://schemas.microsoft.com/office/word/2012/wordml" xmlns:w16se="http://schemas.microsoft.com/office/word/2015/wordml/symex" mc:Ignorable="w14 w15 w16se">
   <w:docDefaults>
     <w:rPrDefault>
       <w:rPr>
@@ -6283,7 +8374,7 @@
       </w:pPr>
     </w:pPrDefault>
   </w:docDefaults>
-  <w:latentStyles w:defLockedState="0" w:defUIPriority="99" w:defSemiHidden="0" w:defUnhideWhenUsed="0" w:defQFormat="0" w:count="376">
+  <w:latentStyles w:defLockedState="0" w:defUIPriority="99" w:defSemiHidden="0" w:defUnhideWhenUsed="0" w:defQFormat="0" w:count="371">
     <w:lsdException w:name="Normal" w:uiPriority="0" w:qFormat="1"/>
     <w:lsdException w:name="heading 1" w:uiPriority="9" w:qFormat="1"/>
     <w:lsdException w:name="heading 2" w:semiHidden="1" w:uiPriority="9" w:unhideWhenUsed="1" w:qFormat="1"/>
@@ -6655,13 +8746,8 @@
     <w:lsdException w:name="List Table 5 Dark Accent 6" w:uiPriority="50"/>
     <w:lsdException w:name="List Table 6 Colorful Accent 6" w:uiPriority="51"/>
     <w:lsdException w:name="List Table 7 Colorful Accent 6" w:uiPriority="52"/>
-    <w:lsdException w:name="Mention" w:semiHidden="1" w:unhideWhenUsed="1"/>
-    <w:lsdException w:name="Smart Hyperlink" w:semiHidden="1" w:unhideWhenUsed="1"/>
-    <w:lsdException w:name="Hashtag" w:semiHidden="1" w:unhideWhenUsed="1"/>
-    <w:lsdException w:name="Unresolved Mention" w:semiHidden="1" w:unhideWhenUsed="1"/>
-    <w:lsdException w:name="Smart Link" w:semiHidden="1" w:unhideWhenUsed="1"/>
   </w:latentStyles>
-  <w:style w:type="paragraph" w:default="1" w:styleId="a">
+  <w:style w:type="paragraph" w:default="1" w:styleId="Normal">
     <w:name w:val="Normal"/>
     <w:qFormat/>
     <w:rsid w:val="00F150F9"/>
@@ -6669,13 +8755,13 @@
       <w:lang w:val="en-US"/>
     </w:rPr>
   </w:style>
-  <w:style w:type="character" w:default="1" w:styleId="a0">
+  <w:style w:type="character" w:default="1" w:styleId="DefaultParagraphFont">
     <w:name w:val="Default Paragraph Font"/>
     <w:uiPriority w:val="1"/>
     <w:semiHidden/>
     <w:unhideWhenUsed/>
   </w:style>
-  <w:style w:type="table" w:default="1" w:styleId="a1">
+  <w:style w:type="table" w:default="1" w:styleId="TableNormal">
     <w:name w:val="Normal Table"/>
     <w:uiPriority w:val="99"/>
     <w:semiHidden/>
@@ -6690,15 +8776,15 @@
       </w:tblCellMar>
     </w:tblPr>
   </w:style>
-  <w:style w:type="numbering" w:default="1" w:styleId="a2">
+  <w:style w:type="numbering" w:default="1" w:styleId="NoList">
     <w:name w:val="No List"/>
     <w:uiPriority w:val="99"/>
     <w:semiHidden/>
     <w:unhideWhenUsed/>
   </w:style>
-  <w:style w:type="paragraph" w:styleId="a3">
+  <w:style w:type="paragraph" w:styleId="ListParagraph">
     <w:name w:val="List Paragraph"/>
-    <w:basedOn w:val="a"/>
+    <w:basedOn w:val="Normal"/>
     <w:uiPriority w:val="34"/>
     <w:qFormat/>
     <w:rsid w:val="00D358BC"/>
@@ -6707,9 +8793,9 @@
       <w:contextualSpacing/>
     </w:pPr>
   </w:style>
-  <w:style w:type="character" w:styleId="a4">
+  <w:style w:type="character" w:styleId="Hyperlink">
     <w:name w:val="Hyperlink"/>
-    <w:basedOn w:val="a0"/>
+    <w:basedOn w:val="DefaultParagraphFont"/>
     <w:uiPriority w:val="99"/>
     <w:unhideWhenUsed/>
     <w:rsid w:val="00D358BC"/>
@@ -6720,7 +8806,7 @@
   </w:style>
   <w:style w:type="character" w:customStyle="1" w:styleId="1">
     <w:name w:val="Незакрита згадка1"/>
-    <w:basedOn w:val="a0"/>
+    <w:basedOn w:val="DefaultParagraphFont"/>
     <w:uiPriority w:val="99"/>
     <w:semiHidden/>
     <w:unhideWhenUsed/>
@@ -6730,9 +8816,9 @@
       <w:shd w:val="clear" w:color="auto" w:fill="E1DFDD"/>
     </w:rPr>
   </w:style>
-  <w:style w:type="character" w:styleId="a5">
+  <w:style w:type="character" w:styleId="FollowedHyperlink">
     <w:name w:val="FollowedHyperlink"/>
-    <w:basedOn w:val="a0"/>
+    <w:basedOn w:val="DefaultParagraphFont"/>
     <w:uiPriority w:val="99"/>
     <w:semiHidden/>
     <w:unhideWhenUsed/>
@@ -6744,12 +8830,12 @@
   </w:style>
   <w:style w:type="character" w:customStyle="1" w:styleId="jlqj4b">
     <w:name w:val="jlqj4b"/>
-    <w:basedOn w:val="a0"/>
+    <w:basedOn w:val="DefaultParagraphFont"/>
     <w:rsid w:val="00D91E19"/>
   </w:style>
-  <w:style w:type="character" w:styleId="HTML">
+  <w:style w:type="character" w:styleId="HTMLCode">
     <w:name w:val="HTML Code"/>
-    <w:basedOn w:val="a0"/>
+    <w:basedOn w:val="DefaultParagraphFont"/>
     <w:uiPriority w:val="99"/>
     <w:semiHidden/>
     <w:unhideWhenUsed/>
@@ -6760,10 +8846,10 @@
       <w:szCs w:val="20"/>
     </w:rPr>
   </w:style>
-  <w:style w:type="paragraph" w:styleId="a6">
+  <w:style w:type="paragraph" w:styleId="Header">
     <w:name w:val="header"/>
-    <w:basedOn w:val="a"/>
-    <w:link w:val="a7"/>
+    <w:basedOn w:val="Normal"/>
+    <w:link w:val="HeaderChar"/>
     <w:uiPriority w:val="99"/>
     <w:unhideWhenUsed/>
     <w:rsid w:val="003149EB"/>
@@ -6775,20 +8861,20 @@
       <w:spacing w:after="0" w:line="240" w:lineRule="auto"/>
     </w:pPr>
   </w:style>
-  <w:style w:type="character" w:customStyle="1" w:styleId="a7">
-    <w:name w:val="Верхній колонтитул Знак"/>
-    <w:basedOn w:val="a0"/>
-    <w:link w:val="a6"/>
+  <w:style w:type="character" w:customStyle="1" w:styleId="HeaderChar">
+    <w:name w:val="Header Char"/>
+    <w:basedOn w:val="DefaultParagraphFont"/>
+    <w:link w:val="Header"/>
     <w:uiPriority w:val="99"/>
     <w:rsid w:val="003149EB"/>
     <w:rPr>
       <w:lang w:val="en-US"/>
     </w:rPr>
   </w:style>
-  <w:style w:type="paragraph" w:styleId="a8">
+  <w:style w:type="paragraph" w:styleId="Footer">
     <w:name w:val="footer"/>
-    <w:basedOn w:val="a"/>
-    <w:link w:val="a9"/>
+    <w:basedOn w:val="Normal"/>
+    <w:link w:val="FooterChar"/>
     <w:uiPriority w:val="99"/>
     <w:unhideWhenUsed/>
     <w:rsid w:val="003149EB"/>
@@ -6800,10 +8886,10 @@
       <w:spacing w:after="0" w:line="240" w:lineRule="auto"/>
     </w:pPr>
   </w:style>
-  <w:style w:type="character" w:customStyle="1" w:styleId="a9">
-    <w:name w:val="Нижній колонтитул Знак"/>
-    <w:basedOn w:val="a0"/>
-    <w:link w:val="a8"/>
+  <w:style w:type="character" w:customStyle="1" w:styleId="FooterChar">
+    <w:name w:val="Footer Char"/>
+    <w:basedOn w:val="DefaultParagraphFont"/>
+    <w:link w:val="Footer"/>
     <w:uiPriority w:val="99"/>
     <w:rsid w:val="003149EB"/>
     <w:rPr>
@@ -6812,12 +8898,12 @@
   </w:style>
   <w:style w:type="character" w:customStyle="1" w:styleId="viiyi">
     <w:name w:val="viiyi"/>
-    <w:basedOn w:val="a0"/>
+    <w:basedOn w:val="DefaultParagraphFont"/>
     <w:rsid w:val="006A2077"/>
   </w:style>
-  <w:style w:type="character" w:styleId="aa">
+  <w:style w:type="character" w:styleId="PlaceholderText">
     <w:name w:val="Placeholder Text"/>
-    <w:basedOn w:val="a0"/>
+    <w:basedOn w:val="DefaultParagraphFont"/>
     <w:uiPriority w:val="99"/>
     <w:semiHidden/>
     <w:rsid w:val="00192E39"/>
@@ -7128,7 +9214,7 @@
 </file>
 
 <file path=customXml/itemProps1.xml><?xml version="1.0" encoding="utf-8"?>
-<ds:datastoreItem xmlns:ds="http://schemas.openxmlformats.org/officeDocument/2006/customXml" ds:itemID="{85175F97-2087-464F-BF0F-3718A8E71553}">
+<ds:datastoreItem xmlns:ds="http://schemas.openxmlformats.org/officeDocument/2006/customXml" ds:itemID="{63092289-C926-45AC-B3AC-5577862A99AB}">
   <ds:schemaRefs>
     <ds:schemaRef ds:uri="http://schemas.openxmlformats.org/officeDocument/2006/bibliography"/>
   </ds:schemaRefs>

</xml_diff>